<commit_message>
Report - and converted decisions to fuzzy values.
</commit_message>
<xml_diff>
--- a/Documents/Joshua Jackson - Main Report (p16179167).docx
+++ b/Documents/Joshua Jackson - Main Report (p16179167).docx
@@ -100,25 +100,7 @@
           <w:sz w:val="32"/>
           <w:szCs w:val="32"/>
         </w:rPr>
-        <w:t xml:space="preserve">Supervisor: Dr. Archie Singh </w:t>
-      </w:r>
-      <w:proofErr w:type="spellStart"/>
-      <w:r>
-        <w:rPr>
-          <w:rFonts w:ascii="IBM Plex Sans Medium" w:hAnsi="IBM Plex Sans Medium"/>
-          <w:sz w:val="32"/>
-          <w:szCs w:val="32"/>
-        </w:rPr>
-        <w:t>Khuman</w:t>
-      </w:r>
-      <w:proofErr w:type="spellEnd"/>
-      <w:r>
-        <w:rPr>
-          <w:rFonts w:ascii="IBM Plex Sans Medium" w:hAnsi="IBM Plex Sans Medium"/>
-          <w:sz w:val="32"/>
-          <w:szCs w:val="32"/>
-        </w:rPr>
-        <w:t xml:space="preserve"> (Arjab.Khuman@dmu.ac.uk)</w:t>
+        <w:t>Supervisor: Dr. Archie Singh Khuman (Arjab.Khuman@dmu.ac.uk)</w:t>
       </w:r>
     </w:p>
     <w:p>
@@ -298,23 +280,13 @@
         </w:rPr>
         <w:t xml:space="preserve"> </w:t>
       </w:r>
-      <w:proofErr w:type="spellStart"/>
       <w:r>
         <w:rPr>
           <w:i/>
           <w:iCs/>
           <w:highlight w:val="yellow"/>
         </w:rPr>
-        <w:t>archie</w:t>
-      </w:r>
-      <w:proofErr w:type="spellEnd"/>
-      <w:r>
-        <w:rPr>
-          <w:i/>
-          <w:iCs/>
-          <w:highlight w:val="yellow"/>
-        </w:rPr>
-        <w:t xml:space="preserve"> for supervision, and any resources that I made heavy use of (not just one offs)]</w:t>
+        <w:t>archie for supervision, and any resources that I made heavy use of (not just one offs)]</w:t>
       </w:r>
     </w:p>
     <w:p>
@@ -1779,6 +1751,9 @@
         <w:jc w:val="center"/>
       </w:pPr>
       <w:r>
+        <w:rPr>
+          <w:noProof/>
+        </w:rPr>
         <w:lastRenderedPageBreak/>
         <w:drawing>
           <wp:inline distT="0" distB="0" distL="0" distR="0" wp14:anchorId="1FC81ECA" wp14:editId="761919B6">
@@ -1870,35 +1845,27 @@
         <w:pStyle w:val="h3"/>
       </w:pPr>
       <w:r>
-        <w:t>Component Driven</w:t>
-      </w:r>
-    </w:p>
-    <w:p>
-      <w:pPr>
-        <w:pStyle w:val="NormalText"/>
-        <w:rPr>
-          <w:color w:val="auto"/>
-        </w:rPr>
-      </w:pPr>
-      <w:r>
-        <w:rPr>
-          <w:color w:val="FF0000"/>
-        </w:rPr>
-        <w:t xml:space="preserve">Question for Archie: </w:t>
-      </w:r>
-      <w:r>
-        <w:rPr>
-          <w:color w:val="auto"/>
-        </w:rPr>
-        <w:t xml:space="preserve">Would this heading but redundant here, </w:t>
-      </w:r>
-      <w:bookmarkStart w:id="0" w:name="_GoBack"/>
-      <w:bookmarkEnd w:id="0"/>
-      <w:r>
-        <w:rPr>
-          <w:color w:val="auto"/>
-        </w:rPr>
-        <w:t>considering I will be discussing component based design under the Design section further down?</w:t>
+        <w:t>Test Driven Development</w:t>
+      </w:r>
+    </w:p>
+    <w:p>
+      <w:pPr>
+        <w:pStyle w:val="NormalText"/>
+      </w:pPr>
+      <w:r>
+        <w:t>The development process adopted for this project is Test Driven Development (TDD) where every feature has automated tests written around it as a first-class citizen. The goal of this methodology is to ensure that the code being written at any given moment can’t be easily broken by code written in the future as there will be automated tests in place that check the functionality works as expected, these tests are ran before any new code can be committed to the remote repository, ensuring a broken version is never deployed. Another major benefit of this approach is much more maintainable and readable code; this is because, for a component to be easily testable, it must be written in a verbose way which also has the effect of making code easier to read and reason about. The tests also provide peace of mind when coming to make changes to existing code as the test will inform the developer if anything has been broken as a result of their changes.</w:t>
+      </w:r>
+    </w:p>
+    <w:p>
+      <w:pPr>
+        <w:pStyle w:val="NormalText"/>
+      </w:pPr>
+      <w:r>
+        <w:t xml:space="preserve">Implementing TDD in this project has proven to provide the benefits outlined above, the largest being the safety to refactor code as there have been multiple relatively large refactors of existing code during the project development lifecycle made with the confidence that TDD provides where these improvements may not have been </w:t>
+      </w:r>
+      <w:r>
+        <w:lastRenderedPageBreak/>
+        <w:t>made had the safety of automated tests not been present due to the fear of breaking vital parts of the application.</w:t>
       </w:r>
     </w:p>
     <w:p>
@@ -1906,21 +1873,100 @@
         <w:pStyle w:val="h3"/>
       </w:pPr>
       <w:r>
-        <w:t>Test Driven Development</w:t>
-      </w:r>
-    </w:p>
-    <w:p>
-      <w:pPr>
-        <w:pStyle w:val="NormalText"/>
-      </w:pPr>
-    </w:p>
-    <w:p>
-      <w:pPr>
-        <w:pStyle w:val="h3"/>
-      </w:pPr>
-      <w:r>
         <w:t>Modern Web Technology</w:t>
       </w:r>
+    </w:p>
+    <w:p>
+      <w:pPr>
+        <w:pStyle w:val="NormalText"/>
+      </w:pPr>
+      <w:r>
+        <w:t xml:space="preserve">One of the pillars of this project is the use of modern web technology as the basis for the entire application. This meant using technologies such as React </w:t>
+      </w:r>
+      <w:r>
+        <w:rPr>
+          <w:b/>
+          <w:bCs/>
+          <w:sz w:val="20"/>
+          <w:szCs w:val="18"/>
+        </w:rPr>
+        <w:t>[6]</w:t>
+      </w:r>
+      <w:r>
+        <w:rPr>
+          <w:sz w:val="20"/>
+          <w:szCs w:val="18"/>
+        </w:rPr>
+        <w:t xml:space="preserve"> </w:t>
+      </w:r>
+      <w:r>
+        <w:t xml:space="preserve">and TypeScript </w:t>
+      </w:r>
+      <w:r>
+        <w:rPr>
+          <w:b/>
+          <w:bCs/>
+          <w:sz w:val="20"/>
+          <w:szCs w:val="18"/>
+        </w:rPr>
+        <w:t xml:space="preserve">[7] </w:t>
+      </w:r>
+      <w:r>
+        <w:t>which came with many benefits, the most prominent being the developer experience, using new technologies brings with it all of the latest development patterns which often results in a better experience as these technologies have been created with the modern developer in mind, leading to a more enjoyable experience, which leads to a better final product.</w:t>
+      </w:r>
+    </w:p>
+    <w:p>
+      <w:pPr>
+        <w:pStyle w:val="NormalText"/>
+      </w:pPr>
+      <w:r>
+        <w:t>The use of modern web technology has been an overall pleasant experience, only causing slight issues due to the lack of resources online for edge cases as the technology is so new.</w:t>
+      </w:r>
+    </w:p>
+    <w:p>
+      <w:pPr>
+        <w:pStyle w:val="NormalText"/>
+      </w:pPr>
+    </w:p>
+    <w:p>
+      <w:pPr>
+        <w:pStyle w:val="NormalText"/>
+      </w:pPr>
+    </w:p>
+    <w:p>
+      <w:pPr>
+        <w:pStyle w:val="NormalText"/>
+      </w:pPr>
+    </w:p>
+    <w:p>
+      <w:pPr>
+        <w:pStyle w:val="NormalText"/>
+      </w:pPr>
+    </w:p>
+    <w:p>
+      <w:pPr>
+        <w:pStyle w:val="NormalText"/>
+      </w:pPr>
+    </w:p>
+    <w:p>
+      <w:pPr>
+        <w:pStyle w:val="NormalText"/>
+      </w:pPr>
+    </w:p>
+    <w:p>
+      <w:pPr>
+        <w:pStyle w:val="NormalText"/>
+      </w:pPr>
+    </w:p>
+    <w:p>
+      <w:pPr>
+        <w:pStyle w:val="NormalText"/>
+      </w:pPr>
+    </w:p>
+    <w:p>
+      <w:pPr>
+        <w:pStyle w:val="NormalText"/>
+      </w:pPr>
     </w:p>
     <w:p>
       <w:pPr>
@@ -1964,19 +2010,6 @@
       <w:r>
         <w:lastRenderedPageBreak/>
         <w:t>Project Management</w:t>
-      </w:r>
-    </w:p>
-    <w:p>
-      <w:pPr>
-        <w:pStyle w:val="NormalText"/>
-      </w:pPr>
-    </w:p>
-    <w:p>
-      <w:pPr>
-        <w:pStyle w:val="h2"/>
-      </w:pPr>
-      <w:r>
-        <w:t>Development Lifecycle</w:t>
       </w:r>
     </w:p>
     <w:p>
@@ -2009,19 +2042,9 @@
     <w:p>
       <w:pPr>
         <w:pStyle w:val="NormalText"/>
-        <w:numPr>
-          <w:ilvl w:val="0"/>
-          <w:numId w:val="1"/>
-        </w:numPr>
-        <w:rPr>
-          <w:highlight w:val="yellow"/>
-        </w:rPr>
-      </w:pPr>
-      <w:r>
-        <w:rPr>
-          <w:highlight w:val="yellow"/>
-        </w:rPr>
-        <w:t>[Agile] Bi-Weekly Sprints and Retrospectives</w:t>
+      </w:pPr>
+      <w:r>
+        <w:t>A significant part of this project was the project management and how this was implemented, including the development lifecycle chosen and the software or tools used, played a huge role in the success of the project.</w:t>
       </w:r>
     </w:p>
     <w:p>
@@ -2029,660 +2052,167 @@
         <w:pStyle w:val="h2"/>
       </w:pPr>
       <w:r>
+        <w:t>Development Lifecycle</w:t>
+      </w:r>
+    </w:p>
+    <w:p>
+      <w:pPr>
+        <w:pStyle w:val="NormalText"/>
+      </w:pPr>
+      <w:r>
+        <w:t xml:space="preserve">This project made use of an </w:t>
+      </w:r>
+      <w:r>
+        <w:rPr>
+          <w:b/>
+          <w:bCs/>
+          <w:i/>
+          <w:iCs/>
+        </w:rPr>
+        <w:t xml:space="preserve">agile </w:t>
+      </w:r>
+      <w:r>
+        <w:t>sprint-based methodology</w:t>
+      </w:r>
+      <w:r>
+        <w:t xml:space="preserve"> wherein the development of the project is first split into Epics which are based on each month of development (eg. January Epic). These Epics are then further split up into sprints, usually containing 2-3 sprints around a week and a half long. </w:t>
+      </w:r>
+    </w:p>
+    <w:p>
+      <w:pPr>
+        <w:pStyle w:val="NormalText"/>
+      </w:pPr>
+      <w:r>
+        <w:t xml:space="preserve">At the end of each sprint, a sprint retrospective is carried out which covers what went well, what could have been improve and any actions to be carried out as a result. If an action is easily resolved, it would be added to the upcoming sprint. </w:t>
+      </w:r>
+    </w:p>
+    <w:p>
+      <w:pPr>
+        <w:pStyle w:val="NormalText"/>
+      </w:pPr>
+      <w:r>
+        <w:t xml:space="preserve">At the end of each epic, there is an epic retrospective which follows a similar process to a sprint retrospective but on a much higher level and usually whilst thinking about the overall direction of the project rather than specific tasks. Each epic retrospective features a backlog refinement wherein tasks are </w:t>
+      </w:r>
+      <w:r>
+        <w:t>taken from an existing list of backlog items and put into the relevant sprints for the next epic.</w:t>
+      </w:r>
+    </w:p>
+    <w:p>
+      <w:pPr>
+        <w:pStyle w:val="NormalText"/>
+      </w:pPr>
+      <w:r>
+        <w:t>The task backlog is a vital piece of the development lifecycle, if a task cannot be completed within a given sprint, it will be added to the task backlog to then be picked up when organizing future sprints and epics.</w:t>
+      </w:r>
+    </w:p>
+    <w:p>
+      <w:pPr>
+        <w:pStyle w:val="NormalText"/>
+      </w:pPr>
+      <w:r>
+        <w:t xml:space="preserve">To gain a form of deliberate practice </w:t>
+      </w:r>
+      <w:r>
+        <w:rPr>
+          <w:b/>
+          <w:bCs/>
+          <w:sz w:val="20"/>
+          <w:szCs w:val="18"/>
+        </w:rPr>
+        <w:t>[12]</w:t>
+      </w:r>
+      <w:r>
+        <w:rPr>
+          <w:b/>
+          <w:bCs/>
+          <w:sz w:val="20"/>
+          <w:szCs w:val="18"/>
+        </w:rPr>
+        <w:t xml:space="preserve"> </w:t>
+      </w:r>
+      <w:r>
+        <w:t>at the end of each sprint, the retrospective would be sent to the project supervisor to keep a log of the progress being made on the project and allow for feedback with regards to the direction the project is heading.</w:t>
+      </w:r>
+      <w:r>
+        <w:t xml:space="preserve"> In the same vein, at the end of each Epic, where possible, user testing sessions would be set up to gain vital feedback on the gameplay as well as any obvious defects in the functionality (see: Testing section)</w:t>
+      </w:r>
+    </w:p>
+    <w:p>
+      <w:pPr>
+        <w:pStyle w:val="NormalText"/>
+      </w:pPr>
+    </w:p>
+    <w:p>
+      <w:pPr>
+        <w:pStyle w:val="NormalText"/>
+      </w:pPr>
+    </w:p>
+    <w:p>
+      <w:pPr>
+        <w:pStyle w:val="NormalText"/>
+      </w:pPr>
+    </w:p>
+    <w:p>
+      <w:pPr>
+        <w:pStyle w:val="h2"/>
+      </w:pPr>
+      <w:r>
+        <w:lastRenderedPageBreak/>
         <w:t>Software and Tools</w:t>
       </w:r>
     </w:p>
     <w:p>
       <w:pPr>
         <w:pStyle w:val="NormalText"/>
-        <w:numPr>
-          <w:ilvl w:val="0"/>
-          <w:numId w:val="1"/>
-        </w:numPr>
-        <w:rPr>
-          <w:highlight w:val="yellow"/>
-        </w:rPr>
-      </w:pPr>
-      <w:r>
-        <w:rPr>
-          <w:highlight w:val="yellow"/>
-        </w:rPr>
-        <w:t>Use of Kanban boards</w:t>
-      </w:r>
-    </w:p>
-    <w:p>
-      <w:pPr>
-        <w:pStyle w:val="NormalText"/>
-        <w:numPr>
-          <w:ilvl w:val="0"/>
-          <w:numId w:val="1"/>
-        </w:numPr>
-        <w:rPr>
-          <w:highlight w:val="yellow"/>
-        </w:rPr>
-      </w:pPr>
-      <w:proofErr w:type="spellStart"/>
-      <w:r>
-        <w:rPr>
-          <w:highlight w:val="yellow"/>
-        </w:rPr>
-        <w:t>Github</w:t>
-      </w:r>
-      <w:proofErr w:type="spellEnd"/>
-      <w:r>
-        <w:rPr>
-          <w:highlight w:val="yellow"/>
-        </w:rPr>
-        <w:t xml:space="preserve"> and branching structure</w:t>
-      </w:r>
-    </w:p>
-    <w:p>
-      <w:pPr>
-        <w:pStyle w:val="NormalText"/>
-      </w:pPr>
-    </w:p>
-    <w:p>
-      <w:pPr>
-        <w:pStyle w:val="NormalText"/>
-      </w:pPr>
-    </w:p>
-    <w:p>
-      <w:pPr>
-        <w:pStyle w:val="NormalText"/>
-      </w:pPr>
-    </w:p>
-    <w:p>
-      <w:pPr>
-        <w:pStyle w:val="NormalText"/>
-      </w:pPr>
-    </w:p>
-    <w:p>
-      <w:pPr>
-        <w:pStyle w:val="NormalText"/>
-      </w:pPr>
-    </w:p>
-    <w:p>
-      <w:pPr>
-        <w:pStyle w:val="NormalText"/>
-      </w:pPr>
-    </w:p>
-    <w:p>
-      <w:pPr>
-        <w:pStyle w:val="NormalText"/>
-      </w:pPr>
-    </w:p>
-    <w:p>
-      <w:pPr>
-        <w:pStyle w:val="NormalText"/>
-      </w:pPr>
-    </w:p>
-    <w:p>
-      <w:pPr>
-        <w:pStyle w:val="NormalText"/>
-      </w:pPr>
-    </w:p>
-    <w:p>
-      <w:pPr>
-        <w:pStyle w:val="NormalText"/>
-      </w:pPr>
-    </w:p>
-    <w:p>
-      <w:pPr>
-        <w:pStyle w:val="NormalText"/>
-      </w:pPr>
-    </w:p>
-    <w:p>
-      <w:pPr>
-        <w:pStyle w:val="NormalText"/>
-      </w:pPr>
-    </w:p>
-    <w:p>
-      <w:pPr>
-        <w:pStyle w:val="NormalText"/>
-      </w:pPr>
-    </w:p>
-    <w:p>
-      <w:pPr>
-        <w:pStyle w:val="NormalText"/>
-      </w:pPr>
-    </w:p>
-    <w:p>
-      <w:pPr>
-        <w:pStyle w:val="NormalText"/>
-      </w:pPr>
-    </w:p>
-    <w:p>
-      <w:pPr>
-        <w:pStyle w:val="NormalText"/>
-      </w:pPr>
-    </w:p>
-    <w:p>
-      <w:pPr>
-        <w:pStyle w:val="NormalText"/>
-      </w:pPr>
-    </w:p>
-    <w:p>
-      <w:pPr>
-        <w:pStyle w:val="NormalText"/>
-      </w:pPr>
-    </w:p>
-    <w:p>
-      <w:pPr>
-        <w:pStyle w:val="h1"/>
-      </w:pPr>
-      <w:r>
-        <w:lastRenderedPageBreak/>
-        <w:t>Design</w:t>
-      </w:r>
-    </w:p>
-    <w:p>
-      <w:pPr>
-        <w:pStyle w:val="NormalText"/>
-      </w:pPr>
-      <w:r>
-        <w:rPr>
-          <w:rStyle w:val="normaltextrun"/>
-          <w:rFonts w:ascii="inherit" w:hAnsi="inherit" w:cs="Arial"/>
-          <w:color w:val="000000"/>
-          <w:bdr w:val="none" w:sz="0" w:space="0" w:color="auto" w:frame="1"/>
-          <w:shd w:val="clear" w:color="auto" w:fill="F0F0F0"/>
-        </w:rPr>
-        <w:t>rationale for each of the design … decisions.</w:t>
-      </w:r>
-      <w:r>
-        <w:rPr>
-          <w:rStyle w:val="eop"/>
-          <w:rFonts w:ascii="Arial" w:hAnsi="Arial" w:cs="Arial"/>
-          <w:color w:val="000000"/>
-          <w:sz w:val="27"/>
-          <w:szCs w:val="27"/>
-          <w:bdr w:val="none" w:sz="0" w:space="0" w:color="auto" w:frame="1"/>
-          <w:shd w:val="clear" w:color="auto" w:fill="F0F0F0"/>
-        </w:rPr>
-        <w:t> </w:t>
-      </w:r>
-    </w:p>
-    <w:p>
-      <w:pPr>
-        <w:pStyle w:val="h2"/>
-      </w:pPr>
-      <w:r>
-        <w:t>Frontend Application Architecture</w:t>
-      </w:r>
-    </w:p>
-    <w:p>
-      <w:pPr>
-        <w:pStyle w:val="NormalText"/>
-        <w:numPr>
-          <w:ilvl w:val="0"/>
-          <w:numId w:val="1"/>
-        </w:numPr>
-        <w:rPr>
-          <w:highlight w:val="yellow"/>
-        </w:rPr>
-      </w:pPr>
-      <w:r>
-        <w:rPr>
-          <w:highlight w:val="yellow"/>
-        </w:rPr>
-        <w:t>How the frontend is structured from an architectural POV</w:t>
-      </w:r>
-      <w:r>
-        <w:rPr>
-          <w:highlight w:val="yellow"/>
-        </w:rPr>
-        <w:t xml:space="preserve"> and _Why_</w:t>
-      </w:r>
-    </w:p>
-    <w:p>
-      <w:pPr>
-        <w:pStyle w:val="NormalText"/>
-        <w:numPr>
-          <w:ilvl w:val="0"/>
-          <w:numId w:val="1"/>
-        </w:numPr>
-        <w:rPr>
-          <w:highlight w:val="yellow"/>
-        </w:rPr>
-      </w:pPr>
-      <w:r>
-        <w:rPr>
-          <w:highlight w:val="yellow"/>
-        </w:rPr>
-        <w:t xml:space="preserve">Talk about </w:t>
-      </w:r>
-      <w:r>
-        <w:rPr>
-          <w:highlight w:val="yellow"/>
-        </w:rPr>
-        <w:t>component-based</w:t>
-      </w:r>
-      <w:r>
-        <w:rPr>
-          <w:highlight w:val="yellow"/>
-        </w:rPr>
-        <w:t xml:space="preserve"> structure, each component containing HTML and CSS encapsulated within a single folder, reusable where suitable.</w:t>
-      </w:r>
-    </w:p>
-    <w:p>
-      <w:pPr>
-        <w:pStyle w:val="NormalText"/>
-        <w:numPr>
-          <w:ilvl w:val="0"/>
-          <w:numId w:val="1"/>
-        </w:numPr>
-        <w:rPr>
-          <w:highlight w:val="yellow"/>
-        </w:rPr>
-      </w:pPr>
-      <w:r>
-        <w:rPr>
-          <w:highlight w:val="yellow"/>
-        </w:rPr>
-        <w:t>SEE FIRST DELIVERABLE FOR EXISTING DOCS AROUND THIS</w:t>
-      </w:r>
-    </w:p>
-    <w:p>
-      <w:pPr>
-        <w:pStyle w:val="NormalText"/>
-        <w:numPr>
-          <w:ilvl w:val="0"/>
-          <w:numId w:val="1"/>
-        </w:numPr>
-        <w:rPr>
-          <w:highlight w:val="yellow"/>
-        </w:rPr>
-      </w:pPr>
-      <w:r>
-        <w:rPr>
-          <w:highlight w:val="yellow"/>
-        </w:rPr>
-        <w:t xml:space="preserve">This is also probably where we would show maybe 1 or 2 diagrams of the system design (in </w:t>
-      </w:r>
-      <w:proofErr w:type="spellStart"/>
-      <w:r>
-        <w:rPr>
-          <w:highlight w:val="yellow"/>
-        </w:rPr>
-        <w:t>excalidraw</w:t>
-      </w:r>
-      <w:proofErr w:type="spellEnd"/>
-      <w:r>
-        <w:rPr>
-          <w:highlight w:val="yellow"/>
-        </w:rPr>
-        <w:t xml:space="preserve"> and/or UML generated via </w:t>
-      </w:r>
-      <w:proofErr w:type="spellStart"/>
-      <w:r>
-        <w:rPr>
-          <w:highlight w:val="yellow"/>
-        </w:rPr>
-        <w:t>typedocs</w:t>
-      </w:r>
-      <w:proofErr w:type="spellEnd"/>
-      <w:r>
-        <w:rPr>
-          <w:highlight w:val="yellow"/>
-        </w:rPr>
-        <w:t>)</w:t>
-      </w:r>
-    </w:p>
-    <w:p>
-      <w:pPr>
-        <w:pStyle w:val="NormalText"/>
-        <w:numPr>
-          <w:ilvl w:val="0"/>
-          <w:numId w:val="1"/>
-        </w:numPr>
-        <w:rPr>
-          <w:highlight w:val="yellow"/>
-        </w:rPr>
-      </w:pPr>
-      <w:r>
-        <w:rPr>
-          <w:highlight w:val="yellow"/>
-        </w:rPr>
-        <w:t>Mention any new concepts that have been learnt/solidified as a result of researching possible architectures.</w:t>
-      </w:r>
-    </w:p>
-    <w:p>
-      <w:pPr>
-        <w:pStyle w:val="h2"/>
-      </w:pPr>
-      <w:r>
-        <w:t>Backend Application Architecture</w:t>
-      </w:r>
-    </w:p>
-    <w:p>
-      <w:pPr>
-        <w:pStyle w:val="NormalText"/>
-        <w:numPr>
-          <w:ilvl w:val="0"/>
-          <w:numId w:val="1"/>
-        </w:numPr>
-        <w:rPr>
-          <w:highlight w:val="yellow"/>
-        </w:rPr>
-      </w:pPr>
-      <w:r>
-        <w:rPr>
-          <w:highlight w:val="yellow"/>
-        </w:rPr>
-        <w:t>How the backend (C#) is structured from an architectural POV</w:t>
-      </w:r>
-      <w:r>
-        <w:rPr>
-          <w:highlight w:val="yellow"/>
-        </w:rPr>
-        <w:t xml:space="preserve"> and _why_</w:t>
-      </w:r>
-    </w:p>
-    <w:p>
-      <w:pPr>
-        <w:pStyle w:val="NormalText"/>
-        <w:numPr>
-          <w:ilvl w:val="0"/>
-          <w:numId w:val="1"/>
-        </w:numPr>
-        <w:rPr>
-          <w:highlight w:val="yellow"/>
-        </w:rPr>
-      </w:pPr>
-      <w:r>
-        <w:rPr>
-          <w:highlight w:val="yellow"/>
-        </w:rPr>
-        <w:t>Serving static assets (the frontend) instead of separate routes.</w:t>
-      </w:r>
-    </w:p>
-    <w:p>
-      <w:pPr>
-        <w:pStyle w:val="NormalText"/>
-        <w:numPr>
-          <w:ilvl w:val="0"/>
-          <w:numId w:val="1"/>
-        </w:numPr>
-        <w:rPr>
-          <w:highlight w:val="yellow"/>
-        </w:rPr>
-      </w:pPr>
-      <w:r>
-        <w:rPr>
-          <w:highlight w:val="yellow"/>
-        </w:rPr>
-        <w:t>Mention any new concepts that have been learnt/solidified as a result of researching possible architectures.</w:t>
-      </w:r>
-    </w:p>
-    <w:p>
-      <w:pPr>
-        <w:pStyle w:val="h2"/>
-      </w:pPr>
-      <w:r>
-        <w:t>User Interface Design</w:t>
-      </w:r>
-    </w:p>
-    <w:p>
-      <w:pPr>
-        <w:pStyle w:val="NormalText"/>
-        <w:numPr>
-          <w:ilvl w:val="0"/>
-          <w:numId w:val="1"/>
-        </w:numPr>
-        <w:rPr>
-          <w:highlight w:val="yellow"/>
-        </w:rPr>
-      </w:pPr>
-      <w:r>
-        <w:rPr>
-          <w:highlight w:val="yellow"/>
-        </w:rPr>
-        <w:t>Tools used</w:t>
-      </w:r>
-    </w:p>
-    <w:p>
-      <w:pPr>
-        <w:pStyle w:val="NormalText"/>
-        <w:numPr>
-          <w:ilvl w:val="0"/>
-          <w:numId w:val="1"/>
-        </w:numPr>
-        <w:rPr>
-          <w:highlight w:val="yellow"/>
-        </w:rPr>
-      </w:pPr>
-      <w:r>
-        <w:rPr>
-          <w:highlight w:val="yellow"/>
-        </w:rPr>
-        <w:t>Thought process and inspiration</w:t>
-      </w:r>
-    </w:p>
-    <w:p>
-      <w:pPr>
-        <w:pStyle w:val="NormalText"/>
-        <w:numPr>
-          <w:ilvl w:val="0"/>
-          <w:numId w:val="1"/>
-        </w:numPr>
-        <w:rPr>
-          <w:highlight w:val="yellow"/>
-        </w:rPr>
-      </w:pPr>
-      <w:r>
-        <w:rPr>
-          <w:highlight w:val="yellow"/>
-        </w:rPr>
-        <w:t>Mention any new concepts that been learnt/solidified as a result of research.</w:t>
-      </w:r>
-    </w:p>
-    <w:p>
-      <w:pPr>
-        <w:pStyle w:val="NormalText"/>
-      </w:pPr>
-    </w:p>
-    <w:p>
-      <w:pPr>
-        <w:pStyle w:val="NormalText"/>
-      </w:pPr>
-    </w:p>
-    <w:p>
-      <w:pPr>
-        <w:pStyle w:val="NormalText"/>
-      </w:pPr>
-    </w:p>
-    <w:p>
-      <w:pPr>
-        <w:pStyle w:val="NormalText"/>
-      </w:pPr>
-    </w:p>
-    <w:p>
-      <w:pPr>
-        <w:pStyle w:val="NormalText"/>
-      </w:pPr>
-    </w:p>
-    <w:p>
-      <w:pPr>
-        <w:pStyle w:val="NormalText"/>
-      </w:pPr>
-    </w:p>
-    <w:p>
-      <w:pPr>
-        <w:pStyle w:val="NormalText"/>
-      </w:pPr>
-    </w:p>
-    <w:p>
-      <w:pPr>
-        <w:pStyle w:val="NormalText"/>
-      </w:pPr>
-    </w:p>
-    <w:p>
-      <w:pPr>
-        <w:pStyle w:val="h1"/>
-      </w:pPr>
-      <w:r>
-        <w:lastRenderedPageBreak/>
-        <w:t>Implementation</w:t>
-      </w:r>
-    </w:p>
-    <w:p>
-      <w:pPr>
-        <w:pStyle w:val="NormalText"/>
-        <w:tabs>
-          <w:tab w:val="left" w:pos="2784"/>
-        </w:tabs>
-        <w:rPr>
-          <w:rStyle w:val="eop"/>
-          <w:rFonts w:ascii="Arial" w:hAnsi="Arial" w:cs="Arial"/>
-          <w:color w:val="000000"/>
-          <w:sz w:val="27"/>
-          <w:szCs w:val="27"/>
-          <w:bdr w:val="none" w:sz="0" w:space="0" w:color="auto" w:frame="1"/>
-          <w:shd w:val="clear" w:color="auto" w:fill="F0F0F0"/>
-        </w:rPr>
-      </w:pPr>
-      <w:r>
-        <w:rPr>
-          <w:rStyle w:val="normaltextrun"/>
-          <w:rFonts w:ascii="inherit" w:hAnsi="inherit" w:cs="Arial"/>
-          <w:color w:val="000000"/>
-          <w:bdr w:val="none" w:sz="0" w:space="0" w:color="auto" w:frame="1"/>
-          <w:shd w:val="clear" w:color="auto" w:fill="F0F0F0"/>
-        </w:rPr>
-        <w:t>rationale for each of the … implementation decisions.</w:t>
-      </w:r>
-      <w:r>
-        <w:rPr>
-          <w:rStyle w:val="eop"/>
-          <w:rFonts w:ascii="Arial" w:hAnsi="Arial" w:cs="Arial"/>
-          <w:color w:val="000000"/>
-          <w:sz w:val="27"/>
-          <w:szCs w:val="27"/>
-          <w:bdr w:val="none" w:sz="0" w:space="0" w:color="auto" w:frame="1"/>
-          <w:shd w:val="clear" w:color="auto" w:fill="F0F0F0"/>
-        </w:rPr>
-        <w:t> </w:t>
-      </w:r>
-    </w:p>
-    <w:p>
-      <w:pPr>
-        <w:pStyle w:val="NormalText"/>
-        <w:tabs>
-          <w:tab w:val="left" w:pos="2784"/>
-        </w:tabs>
-        <w:rPr>
-          <w:rStyle w:val="eop"/>
-          <w:rFonts w:ascii="Arial" w:hAnsi="Arial" w:cs="Arial"/>
-          <w:color w:val="000000"/>
-          <w:sz w:val="27"/>
-          <w:szCs w:val="27"/>
-          <w:bdr w:val="none" w:sz="0" w:space="0" w:color="auto" w:frame="1"/>
-          <w:shd w:val="clear" w:color="auto" w:fill="F0F0F0"/>
-        </w:rPr>
-      </w:pPr>
-    </w:p>
-    <w:p>
-      <w:pPr>
-        <w:pStyle w:val="h2"/>
-      </w:pPr>
-      <w:r>
-        <w:t>Core Gameplay Mechanics</w:t>
-      </w:r>
-    </w:p>
-    <w:p>
-      <w:pPr>
-        <w:pStyle w:val="NormalText"/>
-      </w:pPr>
-      <w:r>
-        <w:rPr>
-          <w:highlight w:val="yellow"/>
-        </w:rPr>
-        <w:t>Talk about the core gameplay mechanics/functionality, not mentioning specific components (listed below).</w:t>
-      </w:r>
-    </w:p>
-    <w:p>
-      <w:pPr>
-        <w:pStyle w:val="NormalText"/>
-      </w:pPr>
-    </w:p>
-    <w:p>
-      <w:pPr>
-        <w:pStyle w:val="h2"/>
-      </w:pPr>
-      <w:r>
-        <w:t>Functionality and User Interface</w:t>
-      </w:r>
-    </w:p>
-    <w:p>
-      <w:pPr>
-        <w:pStyle w:val="NormalText"/>
-      </w:pPr>
-      <w:r>
-        <w:t xml:space="preserve"> (what I refer to as the </w:t>
-      </w:r>
-      <w:r>
-        <w:rPr>
-          <w:rFonts w:hint="eastAsia"/>
-        </w:rPr>
-        <w:t>“</w:t>
-      </w:r>
-      <w:r>
-        <w:t>frontend</w:t>
-      </w:r>
-      <w:r>
-        <w:rPr>
-          <w:rFonts w:hint="eastAsia"/>
-        </w:rPr>
-        <w:t xml:space="preserve"> </w:t>
-      </w:r>
-      <w:r>
-        <w:t>” essentially</w:t>
-      </w:r>
-      <w:r>
-        <w:t xml:space="preserve"> what the user interacts with</w:t>
-      </w:r>
-      <w:r>
-        <w:t>)</w:t>
-      </w:r>
-    </w:p>
-    <w:p>
-      <w:pPr>
-        <w:pStyle w:val="NormalText"/>
-      </w:pPr>
-      <w:r>
-        <w:rPr>
-          <w:highlight w:val="yellow"/>
-        </w:rPr>
-        <w:t>This is largely intertwined with the user interface as everything is split up into components. Maybe I can have a subheading for each major component. (see screenshot – not including component that haven</w:t>
-      </w:r>
-      <w:r>
-        <w:rPr>
-          <w:highlight w:val="yellow"/>
-        </w:rPr>
-        <w:t>’</w:t>
-      </w:r>
-      <w:r>
-        <w:rPr>
-          <w:highlight w:val="yellow"/>
-        </w:rPr>
-        <w:t>t been created yet.)</w:t>
-      </w:r>
-    </w:p>
-    <w:p>
-      <w:pPr>
-        <w:pStyle w:val="NormalText"/>
-        <w:ind w:left="1800"/>
-        <w:jc w:val="both"/>
-      </w:pPr>
-      <w:r>
-        <w:rPr>
-          <w:noProof/>
-        </w:rPr>
+      </w:pPr>
+      <w:r>
+        <w:t>To facilitate the agile development lifecycle outlined above, proper software and tooling needed to be used as the process would only be as good as the systems that were put in place around it.</w:t>
+      </w:r>
+    </w:p>
+    <w:p>
+      <w:pPr>
+        <w:pStyle w:val="NormalText"/>
+      </w:pPr>
+      <w:r>
+        <w:t xml:space="preserve">The first, and most prominent, piece of software was Notion </w:t>
+      </w:r>
+      <w:r>
+        <w:rPr>
+          <w:b/>
+          <w:bCs/>
+          <w:sz w:val="20"/>
+          <w:szCs w:val="18"/>
+        </w:rPr>
+        <w:t>[13]</w:t>
+      </w:r>
+      <w:r>
+        <w:t>; This tool acted as an all-in-one wiki and Kanban board</w:t>
+      </w:r>
+      <w:r>
+        <w:t xml:space="preserve"> which allowed the grouping of relevant information together. For example, in </w:t>
+      </w:r>
+      <w:r>
+        <w:rPr>
+          <w:sz w:val="20"/>
+          <w:szCs w:val="18"/>
+        </w:rPr>
+        <w:t xml:space="preserve">[Figure 3] </w:t>
+      </w:r>
+      <w:r>
+        <w:t>the task backlog page is situated right next to the epics for each month.</w:t>
+      </w:r>
+    </w:p>
+    <w:p>
+      <w:pPr>
+        <w:pStyle w:val="NormalText"/>
+        <w:jc w:val="center"/>
+      </w:pPr>
+      <w:r>
         <w:drawing>
-          <wp:inline distT="0" distB="0" distL="0" distR="0" wp14:anchorId="2E3D6CB0" wp14:editId="057F6CB7">
-            <wp:extent cx="1318374" cy="2507197"/>
-            <wp:effectExtent l="0" t="0" r="0" b="7620"/>
-            <wp:docPr id="1" name="Picture 1"/>
+          <wp:inline distT="0" distB="0" distL="0" distR="0" wp14:anchorId="7AAEC61C" wp14:editId="7C520FB3">
+            <wp:extent cx="1948295" cy="2171666"/>
+            <wp:effectExtent l="19050" t="19050" r="13970" b="19685"/>
+            <wp:docPr id="5" name="Picture 5"/>
             <wp:cNvGraphicFramePr>
               <a:graphicFrameLocks xmlns:a="http://schemas.openxmlformats.org/drawingml/2006/main" noChangeAspect="1"/>
             </wp:cNvGraphicFramePr>
@@ -2702,11 +2232,16 @@
                   <pic:spPr>
                     <a:xfrm>
                       <a:off x="0" y="0"/>
-                      <a:ext cx="1318374" cy="2507197"/>
+                      <a:ext cx="1959837" cy="2184532"/>
                     </a:xfrm>
                     <a:prstGeom prst="rect">
                       <a:avLst/>
                     </a:prstGeom>
+                    <a:ln>
+                      <a:solidFill>
+                        <a:schemeClr val="tx1"/>
+                      </a:solidFill>
+                    </a:ln>
                   </pic:spPr>
                 </pic:pic>
               </a:graphicData>
@@ -2718,145 +2253,49 @@
     <w:p>
       <w:pPr>
         <w:pStyle w:val="NormalText"/>
-        <w:ind w:left="1080"/>
-      </w:pPr>
-    </w:p>
-    <w:p>
-      <w:pPr>
-        <w:pStyle w:val="NormalText"/>
-        <w:ind w:left="1080"/>
-      </w:pPr>
-    </w:p>
-    <w:p>
-      <w:pPr>
-        <w:pStyle w:val="NormalText"/>
-        <w:ind w:left="1080"/>
-      </w:pPr>
-    </w:p>
-    <w:p>
-      <w:pPr>
-        <w:pStyle w:val="NormalText"/>
-        <w:ind w:left="1080"/>
-      </w:pPr>
-    </w:p>
-    <w:p>
-      <w:pPr>
-        <w:pStyle w:val="NormalText"/>
-        <w:ind w:left="1080"/>
-      </w:pPr>
-    </w:p>
-    <w:p>
-      <w:pPr>
-        <w:pStyle w:val="NormalText"/>
-        <w:ind w:left="1080"/>
-      </w:pPr>
-    </w:p>
-    <w:p>
-      <w:pPr>
-        <w:pStyle w:val="NormalText"/>
-        <w:ind w:left="1080"/>
-      </w:pPr>
-    </w:p>
-    <w:p>
-      <w:pPr>
-        <w:pStyle w:val="h2"/>
-      </w:pPr>
-      <w:r>
-        <w:lastRenderedPageBreak/>
-        <w:t>Logic</w:t>
-      </w:r>
-    </w:p>
-    <w:p>
-      <w:pPr>
-        <w:pStyle w:val="NormalText"/>
-      </w:pPr>
-      <w:r>
-        <w:t xml:space="preserve">(what I refer to as a the </w:t>
-      </w:r>
-      <w:r>
-        <w:t>“</w:t>
-      </w:r>
-      <w:r>
-        <w:t>backend</w:t>
-      </w:r>
-      <w:r>
-        <w:t>”, not referring to an actual backend in the sense of something that serves a frontend.</w:t>
-      </w:r>
-      <w:r>
-        <w:t>)</w:t>
-      </w:r>
-    </w:p>
-    <w:p>
-      <w:pPr>
-        <w:pStyle w:val="NormalText"/>
-      </w:pPr>
-      <w:r>
-        <w:rPr>
-          <w:highlight w:val="yellow"/>
-        </w:rPr>
-        <w:t xml:space="preserve">This will be the bits that connect the components (listed above) and also the larger </w:t>
-      </w:r>
-      <w:r>
-        <w:rPr>
-          <w:rFonts w:hint="eastAsia"/>
-          <w:highlight w:val="yellow"/>
-        </w:rPr>
-        <w:t>“</w:t>
-      </w:r>
-      <w:r>
-        <w:rPr>
-          <w:highlight w:val="yellow"/>
-        </w:rPr>
-        <w:t>systems</w:t>
-      </w:r>
-      <w:r>
-        <w:rPr>
-          <w:rFonts w:hint="eastAsia"/>
-          <w:highlight w:val="yellow"/>
-        </w:rPr>
-        <w:t>”</w:t>
-      </w:r>
-      <w:r>
-        <w:rPr>
-          <w:highlight w:val="yellow"/>
-        </w:rPr>
-        <w:t xml:space="preserve"> and </w:t>
-      </w:r>
-      <w:r>
-        <w:rPr>
-          <w:rFonts w:hint="eastAsia"/>
-          <w:highlight w:val="yellow"/>
-        </w:rPr>
-        <w:t>“</w:t>
-      </w:r>
-      <w:r>
-        <w:rPr>
-          <w:highlight w:val="yellow"/>
-        </w:rPr>
-        <w:t>interfaces</w:t>
-      </w:r>
-      <w:r>
-        <w:rPr>
-          <w:rFonts w:hint="eastAsia"/>
-          <w:highlight w:val="yellow"/>
-        </w:rPr>
-        <w:t>”</w:t>
-      </w:r>
-    </w:p>
-    <w:p>
-      <w:pPr>
-        <w:pStyle w:val="NormalText"/>
-        <w:ind w:left="1800"/>
-      </w:pPr>
-      <w:r>
-        <w:rPr>
-          <w:noProof/>
-        </w:rPr>
+        <w:jc w:val="center"/>
+        <w:rPr>
+          <w:sz w:val="20"/>
+          <w:szCs w:val="18"/>
+        </w:rPr>
+      </w:pPr>
+      <w:r>
+        <w:rPr>
+          <w:sz w:val="20"/>
+          <w:szCs w:val="18"/>
+        </w:rPr>
+        <w:t>[Figure 3: Screenshot of the Notion homepage]</w:t>
+      </w:r>
+    </w:p>
+    <w:p>
+      <w:pPr>
+        <w:pStyle w:val="NormalText"/>
+      </w:pPr>
+      <w:r>
+        <w:t xml:space="preserve">Notion also featured an easy to use Kanban board which allowed the tagging of tasks so that the major properties of each piece of work could be seen at a glance, the Kanban board was used for each epic, where each column is a sprint within that epic. This can be seen in </w:t>
+      </w:r>
+      <w:r>
+        <w:rPr>
+          <w:sz w:val="20"/>
+          <w:szCs w:val="18"/>
+        </w:rPr>
+        <w:t>[Figure 4]</w:t>
+      </w:r>
+      <w:r>
+        <w:t>.</w:t>
+      </w:r>
+    </w:p>
+    <w:p>
+      <w:pPr>
+        <w:pStyle w:val="NormalText"/>
+        <w:jc w:val="center"/>
+      </w:pPr>
+      <w:r>
         <w:drawing>
-          <wp:inline distT="0" distB="0" distL="0" distR="0" wp14:anchorId="17935286" wp14:editId="09D1A4E4">
-            <wp:extent cx="1455546" cy="662997"/>
-            <wp:effectExtent l="0" t="0" r="0" b="3810"/>
-            <wp:docPr id="2" name="Picture 2"/>
+          <wp:inline distT="0" distB="0" distL="0" distR="0" wp14:anchorId="3E470EB9" wp14:editId="5C027E2E">
+            <wp:extent cx="4052455" cy="3019810"/>
+            <wp:effectExtent l="0" t="0" r="5715" b="0"/>
+            <wp:docPr id="6" name="Picture 6"/>
             <wp:cNvGraphicFramePr>
               <a:graphicFrameLocks xmlns:a="http://schemas.openxmlformats.org/drawingml/2006/main" noChangeAspect="1"/>
             </wp:cNvGraphicFramePr>
@@ -2876,6 +2315,924 @@
                   <pic:spPr>
                     <a:xfrm>
                       <a:off x="0" y="0"/>
+                      <a:ext cx="4052455" cy="3019810"/>
+                    </a:xfrm>
+                    <a:prstGeom prst="rect">
+                      <a:avLst/>
+                    </a:prstGeom>
+                  </pic:spPr>
+                </pic:pic>
+              </a:graphicData>
+            </a:graphic>
+          </wp:inline>
+        </w:drawing>
+      </w:r>
+    </w:p>
+    <w:p>
+      <w:pPr>
+        <w:pStyle w:val="NormalText"/>
+        <w:jc w:val="center"/>
+        <w:rPr>
+          <w:sz w:val="20"/>
+          <w:szCs w:val="18"/>
+        </w:rPr>
+      </w:pPr>
+      <w:r>
+        <w:rPr>
+          <w:sz w:val="20"/>
+          <w:szCs w:val="18"/>
+        </w:rPr>
+        <w:t>[Figure 4: Screenshot of the March epic inside of a Notion Kanban board]</w:t>
+      </w:r>
+    </w:p>
+    <w:p>
+      <w:pPr>
+        <w:pStyle w:val="NormalText"/>
+      </w:pPr>
+      <w:r>
+        <w:lastRenderedPageBreak/>
+        <w:t xml:space="preserve">Github was used for the entire duration of project for managing the code as well as for breaking down large pieces of work into manageable chunks that could be easily linked with relevant tasks on the Kanban board[s]. This was achieved mainly through the use of a regimented branching structure where, for each sprint within an epic, a branch would be created with the following structure: </w:t>
+      </w:r>
+      <w:r>
+        <w:rPr>
+          <w:rFonts w:ascii="IBM Plex Mono" w:hAnsi="IBM Plex Mono"/>
+        </w:rPr>
+        <w:t xml:space="preserve">MONTH-Epic/Sprint-NUMBER </w:t>
+      </w:r>
+      <w:r>
+        <w:t xml:space="preserve">and then, at the end of that sprint, the branch would be merged into the main development branch. This not only provides structure, but also makes it easy to revert to a specific version of the codebase for each respective sprint. An example of the branching structure can be seen in </w:t>
+      </w:r>
+      <w:r>
+        <w:rPr>
+          <w:sz w:val="20"/>
+          <w:szCs w:val="18"/>
+        </w:rPr>
+        <w:t>[Figure 5]</w:t>
+      </w:r>
+      <w:r>
+        <w:t>.</w:t>
+      </w:r>
+    </w:p>
+    <w:p>
+      <w:pPr>
+        <w:pStyle w:val="NormalText"/>
+      </w:pPr>
+      <w:r>
+        <w:drawing>
+          <wp:anchor distT="0" distB="0" distL="114300" distR="114300" simplePos="0" relativeHeight="251658240" behindDoc="0" locked="0" layoutInCell="1" allowOverlap="1" wp14:anchorId="13E2898E" wp14:editId="711A4881">
+            <wp:simplePos x="0" y="0"/>
+            <wp:positionH relativeFrom="column">
+              <wp:posOffset>948690</wp:posOffset>
+            </wp:positionH>
+            <wp:positionV relativeFrom="paragraph">
+              <wp:posOffset>-3175</wp:posOffset>
+            </wp:positionV>
+            <wp:extent cx="3827145" cy="3137535"/>
+            <wp:effectExtent l="0" t="0" r="1905" b="5715"/>
+            <wp:wrapSquare wrapText="bothSides"/>
+            <wp:docPr id="7" name="Picture 7"/>
+            <wp:cNvGraphicFramePr>
+              <a:graphicFrameLocks xmlns:a="http://schemas.openxmlformats.org/drawingml/2006/main" noChangeAspect="1"/>
+            </wp:cNvGraphicFramePr>
+            <a:graphic xmlns:a="http://schemas.openxmlformats.org/drawingml/2006/main">
+              <a:graphicData uri="http://schemas.openxmlformats.org/drawingml/2006/picture">
+                <pic:pic xmlns:pic="http://schemas.openxmlformats.org/drawingml/2006/picture">
+                  <pic:nvPicPr>
+                    <pic:cNvPr id="1" name=""/>
+                    <pic:cNvPicPr/>
+                  </pic:nvPicPr>
+                  <pic:blipFill>
+                    <a:blip r:embed="rId11">
+                      <a:extLst>
+                        <a:ext uri="{28A0092B-C50C-407E-A947-70E740481C1C}">
+                          <a14:useLocalDpi xmlns:a14="http://schemas.microsoft.com/office/drawing/2010/main" val="0"/>
+                        </a:ext>
+                      </a:extLst>
+                    </a:blip>
+                    <a:stretch>
+                      <a:fillRect/>
+                    </a:stretch>
+                  </pic:blipFill>
+                  <pic:spPr>
+                    <a:xfrm>
+                      <a:off x="0" y="0"/>
+                      <a:ext cx="3827145" cy="3137535"/>
+                    </a:xfrm>
+                    <a:prstGeom prst="rect">
+                      <a:avLst/>
+                    </a:prstGeom>
+                  </pic:spPr>
+                </pic:pic>
+              </a:graphicData>
+            </a:graphic>
+          </wp:anchor>
+        </w:drawing>
+      </w:r>
+    </w:p>
+    <w:p>
+      <w:pPr>
+        <w:pStyle w:val="NormalText"/>
+      </w:pPr>
+    </w:p>
+    <w:p>
+      <w:pPr>
+        <w:pStyle w:val="NormalText"/>
+      </w:pPr>
+    </w:p>
+    <w:p>
+      <w:pPr>
+        <w:pStyle w:val="NormalText"/>
+      </w:pPr>
+    </w:p>
+    <w:p>
+      <w:pPr>
+        <w:pStyle w:val="NormalText"/>
+      </w:pPr>
+    </w:p>
+    <w:p>
+      <w:pPr>
+        <w:pStyle w:val="NormalText"/>
+      </w:pPr>
+    </w:p>
+    <w:p>
+      <w:pPr>
+        <w:pStyle w:val="NormalText"/>
+      </w:pPr>
+    </w:p>
+    <w:p>
+      <w:pPr>
+        <w:pStyle w:val="NormalText"/>
+      </w:pPr>
+    </w:p>
+    <w:p>
+      <w:pPr>
+        <w:pStyle w:val="NormalText"/>
+      </w:pPr>
+    </w:p>
+    <w:p>
+      <w:pPr>
+        <w:pStyle w:val="NormalText"/>
+      </w:pPr>
+    </w:p>
+    <w:p>
+      <w:pPr>
+        <w:pStyle w:val="NormalText"/>
+        <w:jc w:val="center"/>
+        <w:rPr>
+          <w:sz w:val="20"/>
+          <w:szCs w:val="18"/>
+        </w:rPr>
+      </w:pPr>
+      <w:r>
+        <w:rPr>
+          <w:sz w:val="20"/>
+          <w:szCs w:val="18"/>
+        </w:rPr>
+        <w:t>[Figure 5: Screenshot of the branching structure used on Github]</w:t>
+      </w:r>
+    </w:p>
+    <w:p>
+      <w:pPr>
+        <w:pStyle w:val="NormalText"/>
+        <w:jc w:val="center"/>
+        <w:rPr>
+          <w:sz w:val="20"/>
+          <w:szCs w:val="18"/>
+        </w:rPr>
+      </w:pPr>
+    </w:p>
+    <w:p>
+      <w:pPr>
+        <w:pStyle w:val="NormalText"/>
+      </w:pPr>
+    </w:p>
+    <w:p>
+      <w:pPr>
+        <w:pStyle w:val="NormalText"/>
+        <w:jc w:val="center"/>
+        <w:rPr>
+          <w:sz w:val="20"/>
+          <w:szCs w:val="18"/>
+        </w:rPr>
+      </w:pPr>
+    </w:p>
+    <w:p>
+      <w:pPr>
+        <w:pStyle w:val="NormalText"/>
+      </w:pPr>
+    </w:p>
+    <w:p>
+      <w:pPr>
+        <w:pStyle w:val="NormalText"/>
+      </w:pPr>
+    </w:p>
+    <w:p>
+      <w:pPr>
+        <w:pStyle w:val="NormalText"/>
+      </w:pPr>
+    </w:p>
+    <w:p>
+      <w:pPr>
+        <w:pStyle w:val="NormalText"/>
+      </w:pPr>
+    </w:p>
+    <w:p>
+      <w:pPr>
+        <w:pStyle w:val="NormalText"/>
+      </w:pPr>
+    </w:p>
+    <w:p>
+      <w:pPr>
+        <w:pStyle w:val="NormalText"/>
+      </w:pPr>
+    </w:p>
+    <w:p>
+      <w:pPr>
+        <w:pStyle w:val="NormalText"/>
+      </w:pPr>
+    </w:p>
+    <w:p>
+      <w:pPr>
+        <w:pStyle w:val="h1"/>
+      </w:pPr>
+      <w:r>
+        <w:lastRenderedPageBreak/>
+        <w:t>Design</w:t>
+      </w:r>
+    </w:p>
+    <w:p>
+      <w:pPr>
+        <w:pStyle w:val="NormalText"/>
+      </w:pPr>
+      <w:r>
+        <w:rPr>
+          <w:rStyle w:val="normaltextrun"/>
+          <w:rFonts w:ascii="inherit" w:hAnsi="inherit" w:cs="Arial"/>
+          <w:color w:val="000000"/>
+          <w:bdr w:val="none" w:sz="0" w:space="0" w:color="auto" w:frame="1"/>
+          <w:shd w:val="clear" w:color="auto" w:fill="F0F0F0"/>
+        </w:rPr>
+        <w:t>rationale for each of the design … decisions.</w:t>
+      </w:r>
+      <w:r>
+        <w:rPr>
+          <w:rStyle w:val="eop"/>
+          <w:rFonts w:ascii="Arial" w:hAnsi="Arial" w:cs="Arial"/>
+          <w:color w:val="000000"/>
+          <w:sz w:val="27"/>
+          <w:szCs w:val="27"/>
+          <w:bdr w:val="none" w:sz="0" w:space="0" w:color="auto" w:frame="1"/>
+          <w:shd w:val="clear" w:color="auto" w:fill="F0F0F0"/>
+        </w:rPr>
+        <w:t> </w:t>
+      </w:r>
+    </w:p>
+    <w:p>
+      <w:pPr>
+        <w:pStyle w:val="h2"/>
+      </w:pPr>
+      <w:r>
+        <w:t>Frontend Application Architecture</w:t>
+      </w:r>
+    </w:p>
+    <w:p>
+      <w:pPr>
+        <w:pStyle w:val="NormalText"/>
+        <w:numPr>
+          <w:ilvl w:val="0"/>
+          <w:numId w:val="1"/>
+        </w:numPr>
+        <w:rPr>
+          <w:highlight w:val="yellow"/>
+        </w:rPr>
+      </w:pPr>
+      <w:r>
+        <w:rPr>
+          <w:highlight w:val="yellow"/>
+        </w:rPr>
+        <w:t>How the frontend is structured from an architectural POV</w:t>
+      </w:r>
+      <w:r>
+        <w:rPr>
+          <w:highlight w:val="yellow"/>
+        </w:rPr>
+        <w:t xml:space="preserve"> and _Why_</w:t>
+      </w:r>
+    </w:p>
+    <w:p>
+      <w:pPr>
+        <w:pStyle w:val="NormalText"/>
+        <w:numPr>
+          <w:ilvl w:val="0"/>
+          <w:numId w:val="1"/>
+        </w:numPr>
+        <w:rPr>
+          <w:highlight w:val="yellow"/>
+        </w:rPr>
+      </w:pPr>
+      <w:r>
+        <w:rPr>
+          <w:highlight w:val="yellow"/>
+        </w:rPr>
+        <w:t xml:space="preserve">Talk about </w:t>
+      </w:r>
+      <w:r>
+        <w:rPr>
+          <w:highlight w:val="yellow"/>
+        </w:rPr>
+        <w:t>component-based</w:t>
+      </w:r>
+      <w:r>
+        <w:rPr>
+          <w:highlight w:val="yellow"/>
+        </w:rPr>
+        <w:t xml:space="preserve"> structure, each component containing HTML and CSS encapsulated within a single folder, reusable where suitable.</w:t>
+      </w:r>
+    </w:p>
+    <w:p>
+      <w:pPr>
+        <w:pStyle w:val="NormalText"/>
+        <w:numPr>
+          <w:ilvl w:val="0"/>
+          <w:numId w:val="1"/>
+        </w:numPr>
+        <w:rPr>
+          <w:highlight w:val="yellow"/>
+        </w:rPr>
+      </w:pPr>
+      <w:r>
+        <w:rPr>
+          <w:highlight w:val="yellow"/>
+        </w:rPr>
+        <w:t>SEE FIRST DELIVERABLE FOR EXISTING DOCS AROUND THIS</w:t>
+      </w:r>
+    </w:p>
+    <w:p>
+      <w:pPr>
+        <w:pStyle w:val="NormalText"/>
+        <w:numPr>
+          <w:ilvl w:val="0"/>
+          <w:numId w:val="1"/>
+        </w:numPr>
+        <w:rPr>
+          <w:highlight w:val="yellow"/>
+        </w:rPr>
+      </w:pPr>
+      <w:r>
+        <w:rPr>
+          <w:highlight w:val="yellow"/>
+        </w:rPr>
+        <w:t>This is also probably where we would show maybe 1 or 2 diagrams of the system design (in excalidraw and/or UML generated via typedocs)</w:t>
+      </w:r>
+    </w:p>
+    <w:p>
+      <w:pPr>
+        <w:pStyle w:val="NormalText"/>
+        <w:numPr>
+          <w:ilvl w:val="0"/>
+          <w:numId w:val="1"/>
+        </w:numPr>
+        <w:rPr>
+          <w:highlight w:val="yellow"/>
+        </w:rPr>
+      </w:pPr>
+      <w:r>
+        <w:rPr>
+          <w:highlight w:val="yellow"/>
+        </w:rPr>
+        <w:t>Mention any new concepts that have been learnt/solidified as a result of researching possible architectures.</w:t>
+      </w:r>
+    </w:p>
+    <w:p>
+      <w:pPr>
+        <w:pStyle w:val="h2"/>
+      </w:pPr>
+      <w:r>
+        <w:t>Backend Application Architecture</w:t>
+      </w:r>
+    </w:p>
+    <w:p>
+      <w:pPr>
+        <w:pStyle w:val="NormalText"/>
+        <w:numPr>
+          <w:ilvl w:val="0"/>
+          <w:numId w:val="1"/>
+        </w:numPr>
+        <w:rPr>
+          <w:highlight w:val="yellow"/>
+        </w:rPr>
+      </w:pPr>
+      <w:r>
+        <w:rPr>
+          <w:highlight w:val="yellow"/>
+        </w:rPr>
+        <w:t>How the backend (C#) is structured from an architectural POV</w:t>
+      </w:r>
+      <w:r>
+        <w:rPr>
+          <w:highlight w:val="yellow"/>
+        </w:rPr>
+        <w:t xml:space="preserve"> and _why_</w:t>
+      </w:r>
+    </w:p>
+    <w:p>
+      <w:pPr>
+        <w:pStyle w:val="NormalText"/>
+        <w:numPr>
+          <w:ilvl w:val="0"/>
+          <w:numId w:val="1"/>
+        </w:numPr>
+        <w:rPr>
+          <w:highlight w:val="yellow"/>
+        </w:rPr>
+      </w:pPr>
+      <w:r>
+        <w:rPr>
+          <w:highlight w:val="yellow"/>
+        </w:rPr>
+        <w:t>Serving static assets (the frontend) instead of separate routes.</w:t>
+      </w:r>
+    </w:p>
+    <w:p>
+      <w:pPr>
+        <w:pStyle w:val="NormalText"/>
+        <w:numPr>
+          <w:ilvl w:val="0"/>
+          <w:numId w:val="1"/>
+        </w:numPr>
+        <w:rPr>
+          <w:highlight w:val="yellow"/>
+        </w:rPr>
+      </w:pPr>
+      <w:r>
+        <w:rPr>
+          <w:highlight w:val="yellow"/>
+        </w:rPr>
+        <w:t>Mention any new concepts that have been learnt/solidified as a result of researching possible architectures.</w:t>
+      </w:r>
+    </w:p>
+    <w:p>
+      <w:pPr>
+        <w:pStyle w:val="h2"/>
+      </w:pPr>
+      <w:r>
+        <w:t>User Interface Design</w:t>
+      </w:r>
+    </w:p>
+    <w:p>
+      <w:pPr>
+        <w:pStyle w:val="NormalText"/>
+        <w:numPr>
+          <w:ilvl w:val="0"/>
+          <w:numId w:val="1"/>
+        </w:numPr>
+        <w:rPr>
+          <w:highlight w:val="yellow"/>
+        </w:rPr>
+      </w:pPr>
+      <w:r>
+        <w:rPr>
+          <w:highlight w:val="yellow"/>
+        </w:rPr>
+        <w:t>Tools used</w:t>
+      </w:r>
+    </w:p>
+    <w:p>
+      <w:pPr>
+        <w:pStyle w:val="NormalText"/>
+        <w:numPr>
+          <w:ilvl w:val="0"/>
+          <w:numId w:val="1"/>
+        </w:numPr>
+        <w:rPr>
+          <w:highlight w:val="yellow"/>
+        </w:rPr>
+      </w:pPr>
+      <w:r>
+        <w:rPr>
+          <w:highlight w:val="yellow"/>
+        </w:rPr>
+        <w:t>Thought process and inspiration</w:t>
+      </w:r>
+    </w:p>
+    <w:p>
+      <w:pPr>
+        <w:pStyle w:val="NormalText"/>
+        <w:numPr>
+          <w:ilvl w:val="0"/>
+          <w:numId w:val="1"/>
+        </w:numPr>
+        <w:rPr>
+          <w:highlight w:val="yellow"/>
+        </w:rPr>
+      </w:pPr>
+      <w:r>
+        <w:rPr>
+          <w:highlight w:val="yellow"/>
+        </w:rPr>
+        <w:t>Mention any new concepts that been learnt/solidified as a result of research.</w:t>
+      </w:r>
+    </w:p>
+    <w:p>
+      <w:pPr>
+        <w:pStyle w:val="NormalText"/>
+      </w:pPr>
+    </w:p>
+    <w:p>
+      <w:pPr>
+        <w:pStyle w:val="NormalText"/>
+      </w:pPr>
+    </w:p>
+    <w:p>
+      <w:pPr>
+        <w:pStyle w:val="NormalText"/>
+      </w:pPr>
+    </w:p>
+    <w:p>
+      <w:pPr>
+        <w:pStyle w:val="NormalText"/>
+      </w:pPr>
+    </w:p>
+    <w:p>
+      <w:pPr>
+        <w:pStyle w:val="NormalText"/>
+      </w:pPr>
+    </w:p>
+    <w:p>
+      <w:pPr>
+        <w:pStyle w:val="NormalText"/>
+      </w:pPr>
+    </w:p>
+    <w:p>
+      <w:pPr>
+        <w:pStyle w:val="NormalText"/>
+      </w:pPr>
+    </w:p>
+    <w:p>
+      <w:pPr>
+        <w:pStyle w:val="NormalText"/>
+      </w:pPr>
+    </w:p>
+    <w:p>
+      <w:pPr>
+        <w:pStyle w:val="h1"/>
+      </w:pPr>
+      <w:r>
+        <w:lastRenderedPageBreak/>
+        <w:t>Implementation</w:t>
+      </w:r>
+    </w:p>
+    <w:p>
+      <w:pPr>
+        <w:pStyle w:val="NormalText"/>
+        <w:tabs>
+          <w:tab w:val="left" w:pos="2784"/>
+        </w:tabs>
+        <w:rPr>
+          <w:rStyle w:val="eop"/>
+          <w:rFonts w:ascii="Arial" w:hAnsi="Arial" w:cs="Arial"/>
+          <w:color w:val="000000"/>
+          <w:sz w:val="27"/>
+          <w:szCs w:val="27"/>
+          <w:bdr w:val="none" w:sz="0" w:space="0" w:color="auto" w:frame="1"/>
+          <w:shd w:val="clear" w:color="auto" w:fill="F0F0F0"/>
+        </w:rPr>
+      </w:pPr>
+      <w:r>
+        <w:rPr>
+          <w:rStyle w:val="normaltextrun"/>
+          <w:rFonts w:ascii="inherit" w:hAnsi="inherit" w:cs="Arial"/>
+          <w:color w:val="000000"/>
+          <w:bdr w:val="none" w:sz="0" w:space="0" w:color="auto" w:frame="1"/>
+          <w:shd w:val="clear" w:color="auto" w:fill="F0F0F0"/>
+        </w:rPr>
+        <w:t>rationale for each of the … implementation decisions.</w:t>
+      </w:r>
+      <w:r>
+        <w:rPr>
+          <w:rStyle w:val="eop"/>
+          <w:rFonts w:ascii="Arial" w:hAnsi="Arial" w:cs="Arial"/>
+          <w:color w:val="000000"/>
+          <w:sz w:val="27"/>
+          <w:szCs w:val="27"/>
+          <w:bdr w:val="none" w:sz="0" w:space="0" w:color="auto" w:frame="1"/>
+          <w:shd w:val="clear" w:color="auto" w:fill="F0F0F0"/>
+        </w:rPr>
+        <w:t> </w:t>
+      </w:r>
+    </w:p>
+    <w:p>
+      <w:pPr>
+        <w:pStyle w:val="NormalText"/>
+        <w:tabs>
+          <w:tab w:val="left" w:pos="2784"/>
+        </w:tabs>
+        <w:rPr>
+          <w:rStyle w:val="eop"/>
+          <w:rFonts w:ascii="Arial" w:hAnsi="Arial" w:cs="Arial"/>
+          <w:color w:val="000000"/>
+          <w:sz w:val="27"/>
+          <w:szCs w:val="27"/>
+          <w:bdr w:val="none" w:sz="0" w:space="0" w:color="auto" w:frame="1"/>
+          <w:shd w:val="clear" w:color="auto" w:fill="F0F0F0"/>
+        </w:rPr>
+      </w:pPr>
+    </w:p>
+    <w:p>
+      <w:pPr>
+        <w:pStyle w:val="h2"/>
+      </w:pPr>
+      <w:r>
+        <w:t>Core Gameplay Mechanics</w:t>
+      </w:r>
+    </w:p>
+    <w:p>
+      <w:pPr>
+        <w:pStyle w:val="NormalText"/>
+      </w:pPr>
+      <w:r>
+        <w:rPr>
+          <w:highlight w:val="yellow"/>
+        </w:rPr>
+        <w:t>Talk about the core gameplay mechanics/functionality, not mentioning specific components (listed below).</w:t>
+      </w:r>
+    </w:p>
+    <w:p>
+      <w:pPr>
+        <w:pStyle w:val="NormalText"/>
+      </w:pPr>
+    </w:p>
+    <w:p>
+      <w:pPr>
+        <w:pStyle w:val="h2"/>
+      </w:pPr>
+      <w:r>
+        <w:t>Functionality and User Interface</w:t>
+      </w:r>
+    </w:p>
+    <w:p>
+      <w:pPr>
+        <w:pStyle w:val="NormalText"/>
+      </w:pPr>
+      <w:r>
+        <w:t xml:space="preserve"> (what I refer to as the </w:t>
+      </w:r>
+      <w:r>
+        <w:rPr>
+          <w:rFonts w:hint="eastAsia"/>
+        </w:rPr>
+        <w:t>“</w:t>
+      </w:r>
+      <w:r>
+        <w:t>frontend</w:t>
+      </w:r>
+      <w:r>
+        <w:rPr>
+          <w:rFonts w:hint="eastAsia"/>
+        </w:rPr>
+        <w:t xml:space="preserve"> </w:t>
+      </w:r>
+      <w:r>
+        <w:t>” essentially</w:t>
+      </w:r>
+      <w:r>
+        <w:t xml:space="preserve"> what the user interacts with</w:t>
+      </w:r>
+      <w:r>
+        <w:t>)</w:t>
+      </w:r>
+    </w:p>
+    <w:p>
+      <w:pPr>
+        <w:pStyle w:val="NormalText"/>
+      </w:pPr>
+      <w:r>
+        <w:rPr>
+          <w:highlight w:val="yellow"/>
+        </w:rPr>
+        <w:t>This is largely intertwined with the user interface as everything is split up into components. Maybe I can have a subheading for each major component. (see screenshot – not including component that haven</w:t>
+      </w:r>
+      <w:r>
+        <w:rPr>
+          <w:highlight w:val="yellow"/>
+        </w:rPr>
+        <w:t>’</w:t>
+      </w:r>
+      <w:r>
+        <w:rPr>
+          <w:highlight w:val="yellow"/>
+        </w:rPr>
+        <w:t>t been created yet.)</w:t>
+      </w:r>
+    </w:p>
+    <w:p>
+      <w:pPr>
+        <w:pStyle w:val="NormalText"/>
+        <w:ind w:left="1800"/>
+        <w:jc w:val="both"/>
+      </w:pPr>
+      <w:r>
+        <w:rPr>
+          <w:noProof/>
+        </w:rPr>
+        <w:drawing>
+          <wp:inline distT="0" distB="0" distL="0" distR="0" wp14:anchorId="2E3D6CB0" wp14:editId="057F6CB7">
+            <wp:extent cx="1318374" cy="2507197"/>
+            <wp:effectExtent l="0" t="0" r="0" b="7620"/>
+            <wp:docPr id="1" name="Picture 1"/>
+            <wp:cNvGraphicFramePr>
+              <a:graphicFrameLocks xmlns:a="http://schemas.openxmlformats.org/drawingml/2006/main" noChangeAspect="1"/>
+            </wp:cNvGraphicFramePr>
+            <a:graphic xmlns:a="http://schemas.openxmlformats.org/drawingml/2006/main">
+              <a:graphicData uri="http://schemas.openxmlformats.org/drawingml/2006/picture">
+                <pic:pic xmlns:pic="http://schemas.openxmlformats.org/drawingml/2006/picture">
+                  <pic:nvPicPr>
+                    <pic:cNvPr id="1" name=""/>
+                    <pic:cNvPicPr/>
+                  </pic:nvPicPr>
+                  <pic:blipFill>
+                    <a:blip r:embed="rId12"/>
+                    <a:stretch>
+                      <a:fillRect/>
+                    </a:stretch>
+                  </pic:blipFill>
+                  <pic:spPr>
+                    <a:xfrm>
+                      <a:off x="0" y="0"/>
+                      <a:ext cx="1318374" cy="2507197"/>
+                    </a:xfrm>
+                    <a:prstGeom prst="rect">
+                      <a:avLst/>
+                    </a:prstGeom>
+                  </pic:spPr>
+                </pic:pic>
+              </a:graphicData>
+            </a:graphic>
+          </wp:inline>
+        </w:drawing>
+      </w:r>
+    </w:p>
+    <w:p>
+      <w:pPr>
+        <w:pStyle w:val="NormalText"/>
+        <w:ind w:left="1080"/>
+      </w:pPr>
+    </w:p>
+    <w:p>
+      <w:pPr>
+        <w:pStyle w:val="NormalText"/>
+        <w:ind w:left="1080"/>
+      </w:pPr>
+    </w:p>
+    <w:p>
+      <w:pPr>
+        <w:pStyle w:val="NormalText"/>
+        <w:ind w:left="1080"/>
+      </w:pPr>
+    </w:p>
+    <w:p>
+      <w:pPr>
+        <w:pStyle w:val="NormalText"/>
+        <w:ind w:left="1080"/>
+      </w:pPr>
+    </w:p>
+    <w:p>
+      <w:pPr>
+        <w:pStyle w:val="NormalText"/>
+        <w:ind w:left="1080"/>
+      </w:pPr>
+    </w:p>
+    <w:p>
+      <w:pPr>
+        <w:pStyle w:val="NormalText"/>
+        <w:ind w:left="1080"/>
+      </w:pPr>
+    </w:p>
+    <w:p>
+      <w:pPr>
+        <w:pStyle w:val="NormalText"/>
+        <w:ind w:left="1080"/>
+      </w:pPr>
+    </w:p>
+    <w:p>
+      <w:pPr>
+        <w:pStyle w:val="h2"/>
+      </w:pPr>
+      <w:r>
+        <w:lastRenderedPageBreak/>
+        <w:t>Logic</w:t>
+      </w:r>
+    </w:p>
+    <w:p>
+      <w:pPr>
+        <w:pStyle w:val="NormalText"/>
+      </w:pPr>
+      <w:r>
+        <w:t xml:space="preserve">(what I refer to as a the </w:t>
+      </w:r>
+      <w:r>
+        <w:t>“</w:t>
+      </w:r>
+      <w:r>
+        <w:t>backend</w:t>
+      </w:r>
+      <w:r>
+        <w:t>”, not referring to an actual backend in the sense of something that serves a frontend.</w:t>
+      </w:r>
+      <w:r>
+        <w:t>)</w:t>
+      </w:r>
+    </w:p>
+    <w:p>
+      <w:pPr>
+        <w:pStyle w:val="NormalText"/>
+      </w:pPr>
+      <w:r>
+        <w:rPr>
+          <w:highlight w:val="yellow"/>
+        </w:rPr>
+        <w:t xml:space="preserve">This will be the bits that connect the components (listed above) and also the larger </w:t>
+      </w:r>
+      <w:r>
+        <w:rPr>
+          <w:rFonts w:hint="eastAsia"/>
+          <w:highlight w:val="yellow"/>
+        </w:rPr>
+        <w:t>“</w:t>
+      </w:r>
+      <w:r>
+        <w:rPr>
+          <w:highlight w:val="yellow"/>
+        </w:rPr>
+        <w:t>systems</w:t>
+      </w:r>
+      <w:r>
+        <w:rPr>
+          <w:rFonts w:hint="eastAsia"/>
+          <w:highlight w:val="yellow"/>
+        </w:rPr>
+        <w:t>”</w:t>
+      </w:r>
+      <w:r>
+        <w:rPr>
+          <w:highlight w:val="yellow"/>
+        </w:rPr>
+        <w:t xml:space="preserve"> and </w:t>
+      </w:r>
+      <w:r>
+        <w:rPr>
+          <w:rFonts w:hint="eastAsia"/>
+          <w:highlight w:val="yellow"/>
+        </w:rPr>
+        <w:t>“</w:t>
+      </w:r>
+      <w:r>
+        <w:rPr>
+          <w:highlight w:val="yellow"/>
+        </w:rPr>
+        <w:t>interfaces</w:t>
+      </w:r>
+      <w:r>
+        <w:rPr>
+          <w:rFonts w:hint="eastAsia"/>
+          <w:highlight w:val="yellow"/>
+        </w:rPr>
+        <w:t>”</w:t>
+      </w:r>
+    </w:p>
+    <w:p>
+      <w:pPr>
+        <w:pStyle w:val="NormalText"/>
+        <w:ind w:left="1800"/>
+      </w:pPr>
+      <w:r>
+        <w:rPr>
+          <w:noProof/>
+        </w:rPr>
+        <w:drawing>
+          <wp:inline distT="0" distB="0" distL="0" distR="0" wp14:anchorId="17935286" wp14:editId="09D1A4E4">
+            <wp:extent cx="1455546" cy="662997"/>
+            <wp:effectExtent l="0" t="0" r="0" b="3810"/>
+            <wp:docPr id="2" name="Picture 2"/>
+            <wp:cNvGraphicFramePr>
+              <a:graphicFrameLocks xmlns:a="http://schemas.openxmlformats.org/drawingml/2006/main" noChangeAspect="1"/>
+            </wp:cNvGraphicFramePr>
+            <a:graphic xmlns:a="http://schemas.openxmlformats.org/drawingml/2006/main">
+              <a:graphicData uri="http://schemas.openxmlformats.org/drawingml/2006/picture">
+                <pic:pic xmlns:pic="http://schemas.openxmlformats.org/drawingml/2006/picture">
+                  <pic:nvPicPr>
+                    <pic:cNvPr id="1" name=""/>
+                    <pic:cNvPicPr/>
+                  </pic:nvPicPr>
+                  <pic:blipFill>
+                    <a:blip r:embed="rId13"/>
+                    <a:stretch>
+                      <a:fillRect/>
+                    </a:stretch>
+                  </pic:blipFill>
+                  <pic:spPr>
+                    <a:xfrm>
+                      <a:off x="0" y="0"/>
                       <a:ext cx="1455546" cy="662997"/>
                     </a:xfrm>
                     <a:prstGeom prst="rect">
@@ -2949,6 +3306,26 @@
     </w:p>
     <w:p>
       <w:pPr>
+        <w:pStyle w:val="NormalText"/>
+        <w:rPr>
+          <w:rFonts w:ascii="Arial Narrow" w:hAnsi="Arial Narrow"/>
+          <w:color w:val="201F1E"/>
+          <w:sz w:val="22"/>
+          <w:shd w:val="clear" w:color="auto" w:fill="FFFFFF"/>
+        </w:rPr>
+      </w:pPr>
+      <w:r>
+        <w:rPr>
+          <w:rFonts w:ascii="Arial Narrow" w:hAnsi="Arial Narrow"/>
+          <w:color w:val="201F1E"/>
+          <w:sz w:val="22"/>
+          <w:shd w:val="clear" w:color="auto" w:fill="FFFFFF"/>
+        </w:rPr>
+        <w:t>Remember to really hit home the testing and provide a good in-depth rationale of why you did what you did, how did this effect the final configuration of the system.</w:t>
+      </w:r>
+    </w:p>
+    <w:p>
+      <w:pPr>
         <w:pStyle w:val="h3"/>
       </w:pPr>
       <w:r>
@@ -2993,10 +3370,92 @@
     </w:p>
     <w:p>
       <w:pPr>
+        <w:pStyle w:val="NormalText"/>
+        <w:rPr>
+          <w:highlight w:val="yellow"/>
+        </w:rPr>
+      </w:pPr>
+    </w:p>
+    <w:p>
+      <w:pPr>
         <w:pStyle w:val="h3"/>
       </w:pPr>
       <w:r>
+        <w:t>Tuning</w:t>
+      </w:r>
+    </w:p>
+    <w:p>
+      <w:pPr>
+        <w:pStyle w:val="NormalText"/>
+      </w:pPr>
+      <w:r>
+        <w:rPr>
+          <w:rFonts w:ascii="Arial Narrow" w:hAnsi="Arial Narrow"/>
+          <w:color w:val="201F1E"/>
+          <w:sz w:val="22"/>
+          <w:shd w:val="clear" w:color="auto" w:fill="FFFFFF"/>
+        </w:rPr>
+        <w:t>Present the results of the testing in a meaningful way - the use of tables to highlight the important aspects of the testing. cherry pick what should be showcased in the main body of the report and place the rest in the appendices.</w:t>
+      </w:r>
+    </w:p>
+    <w:p>
+      <w:pPr>
+        <w:pStyle w:val="NormalText"/>
+        <w:numPr>
+          <w:ilvl w:val="0"/>
+          <w:numId w:val="1"/>
+        </w:numPr>
+      </w:pPr>
+      <w:r>
+        <w:t>Changes made as a result of testing and fine tuning the application</w:t>
+      </w:r>
+    </w:p>
+    <w:p>
+      <w:pPr>
+        <w:pStyle w:val="NormalText"/>
+      </w:pPr>
+      <w:r>
+        <w:t>[Rough notes for tuning]</w:t>
+      </w:r>
+    </w:p>
+    <w:p>
+      <w:pPr>
+        <w:pStyle w:val="NormalText"/>
+        <w:numPr>
+          <w:ilvl w:val="0"/>
+          <w:numId w:val="9"/>
+        </w:numPr>
+      </w:pPr>
+      <w:r>
+        <w:t>Heavily biased political leaning of provinces to the centre of the spectrum. Initial attempt is to remove one of the centre-leaning rules :: Second attempt will be to adjust _how_ the random attributes are generated.</w:t>
+      </w:r>
+      <w:r>
+        <w:t xml:space="preserve"> – This was an issue with the randomly generated values, it tended to lean towards really high values and one of the centre rules is triggered if three out of the 4 attributes are VeryHigh, thus triggering this rule a lot.</w:t>
+      </w:r>
+      <w:bookmarkStart w:id="0" w:name="_GoBack"/>
+      <w:bookmarkEnd w:id="0"/>
+    </w:p>
+    <w:p>
+      <w:pPr>
+        <w:pStyle w:val="h3"/>
+      </w:pPr>
+      <w:r>
+        <w:lastRenderedPageBreak/>
         <w:t>User Testing</w:t>
+      </w:r>
+    </w:p>
+    <w:p>
+      <w:pPr>
+        <w:pStyle w:val="NormalText"/>
+      </w:pPr>
+      <w:r>
+        <w:rPr>
+          <w:rFonts w:ascii="Arial Narrow" w:hAnsi="Arial Narrow"/>
+          <w:color w:val="201F1E"/>
+          <w:sz w:val="22"/>
+          <w:shd w:val="clear" w:color="auto" w:fill="FFFFFF"/>
+        </w:rPr>
+        <w:t>Remember to try and include user testing to demonstrate that you have listened to external input.</w:t>
       </w:r>
     </w:p>
     <w:p>
@@ -3403,6 +3862,7 @@
           <w:szCs w:val="24"/>
           <w:lang w:val="en-US"/>
         </w:rPr>
+        <w:lastRenderedPageBreak/>
         <w:t>Discussion around my use of React + TypeScript instead of other potential technologies</w:t>
       </w:r>
     </w:p>
@@ -3514,6 +3974,17 @@
       <w:pPr>
         <w:pStyle w:val="NormalText"/>
       </w:pPr>
+      <w:r>
+        <w:t xml:space="preserve">12. deliberate practice: </w:t>
+      </w:r>
+      <w:hyperlink r:id="rId14" w:history="1">
+        <w:r>
+          <w:rPr>
+            <w:rStyle w:val="Hyperlink"/>
+          </w:rPr>
+          <w:t>https://www.calnewport.com/blog/2012/03/28/the-satisfying-strain-of-learning-hard-material-a-deliberate-practice-case-study/</w:t>
+        </w:r>
+      </w:hyperlink>
     </w:p>
     <w:p>
       <w:pPr>
@@ -3541,6 +4012,118 @@
 <file path=word/numbering.xml><?xml version="1.0" encoding="utf-8"?>
 <w:numbering xmlns:wpc="http://schemas.microsoft.com/office/word/2010/wordprocessingCanvas" xmlns:cx="http://schemas.microsoft.com/office/drawing/2014/chartex" xmlns:cx1="http://schemas.microsoft.com/office/drawing/2015/9/8/chartex" xmlns:cx2="http://schemas.microsoft.com/office/drawing/2015/10/21/chartex" xmlns:cx3="http://schemas.microsoft.com/office/drawing/2016/5/9/chartex" xmlns:cx4="http://schemas.microsoft.com/office/drawing/2016/5/10/chartex" xmlns:cx5="http://schemas.microsoft.com/office/drawing/2016/5/11/chartex" xmlns:cx6="http://schemas.microsoft.com/office/drawing/2016/5/12/chartex" xmlns:cx7="http://schemas.microsoft.com/office/drawing/2016/5/13/chartex" xmlns:cx8="http://schemas.microsoft.com/office/drawing/2016/5/14/chartex" xmlns:mc="http://schemas.openxmlformats.org/markup-compatibility/2006" xmlns:aink="http://schemas.microsoft.com/office/drawing/2016/ink" xmlns:am3d="http://schemas.microsoft.com/office/drawing/2017/model3d" xmlns:o="urn:schemas-microsoft-com:office:office" xmlns:r="http://schemas.openxmlformats.org/officeDocument/2006/relationships" xmlns:m="http://schemas.openxmlformats.org/officeDocument/2006/math" xmlns:v="urn:schemas-microsoft-com:vml" xmlns:wp14="http://schemas.microsoft.com/office/word/2010/wordprocessingDrawing" xmlns:wp="http://schemas.openxmlformats.org/drawingml/2006/wordprocessingDrawing" xmlns:w10="urn:schemas-microsoft-com:office:word" xmlns:w="http://schemas.openxmlformats.org/wordprocessingml/2006/main" xmlns:w14="http://schemas.microsoft.com/office/word/2010/wordml" xmlns:w15="http://schemas.microsoft.com/office/word/2012/wordml" xmlns:w16cid="http://schemas.microsoft.com/office/word/2016/wordml/cid" xmlns:w16se="http://schemas.microsoft.com/office/word/2015/wordml/symex" xmlns:wpg="http://schemas.microsoft.com/office/word/2010/wordprocessingGroup" xmlns:wpi="http://schemas.microsoft.com/office/word/2010/wordprocessingInk" xmlns:wne="http://schemas.microsoft.com/office/word/2006/wordml" xmlns:wps="http://schemas.microsoft.com/office/word/2010/wordprocessingShape" mc:Ignorable="w14 w15 w16se w16cid wp14">
   <w:abstractNum w:abstractNumId="0" w15:restartNumberingAfterBreak="0">
+    <w:nsid w:val="315D09EE"/>
+    <w:multiLevelType w:val="hybridMultilevel"/>
+    <w:tmpl w:val="C7940E04"/>
+    <w:lvl w:ilvl="0" w:tplc="8710DFBC">
+      <w:numFmt w:val="bullet"/>
+      <w:lvlText w:val=""/>
+      <w:lvlJc w:val="left"/>
+      <w:pPr>
+        <w:ind w:left="720" w:hanging="360"/>
+      </w:pPr>
+      <w:rPr>
+        <w:rFonts w:ascii="Wingdings" w:eastAsiaTheme="minorHAnsi" w:hAnsi="Wingdings" w:cstheme="minorBidi" w:hint="default"/>
+      </w:rPr>
+    </w:lvl>
+    <w:lvl w:ilvl="1" w:tplc="08090003" w:tentative="1">
+      <w:start w:val="1"/>
+      <w:numFmt w:val="bullet"/>
+      <w:lvlText w:val="o"/>
+      <w:lvlJc w:val="left"/>
+      <w:pPr>
+        <w:ind w:left="1440" w:hanging="360"/>
+      </w:pPr>
+      <w:rPr>
+        <w:rFonts w:ascii="Courier New" w:hAnsi="Courier New" w:cs="Courier New" w:hint="default"/>
+      </w:rPr>
+    </w:lvl>
+    <w:lvl w:ilvl="2" w:tplc="08090005" w:tentative="1">
+      <w:start w:val="1"/>
+      <w:numFmt w:val="bullet"/>
+      <w:lvlText w:val=""/>
+      <w:lvlJc w:val="left"/>
+      <w:pPr>
+        <w:ind w:left="2160" w:hanging="360"/>
+      </w:pPr>
+      <w:rPr>
+        <w:rFonts w:ascii="Wingdings" w:hAnsi="Wingdings" w:hint="default"/>
+      </w:rPr>
+    </w:lvl>
+    <w:lvl w:ilvl="3" w:tplc="08090001" w:tentative="1">
+      <w:start w:val="1"/>
+      <w:numFmt w:val="bullet"/>
+      <w:lvlText w:val=""/>
+      <w:lvlJc w:val="left"/>
+      <w:pPr>
+        <w:ind w:left="2880" w:hanging="360"/>
+      </w:pPr>
+      <w:rPr>
+        <w:rFonts w:ascii="Symbol" w:hAnsi="Symbol" w:hint="default"/>
+      </w:rPr>
+    </w:lvl>
+    <w:lvl w:ilvl="4" w:tplc="08090003" w:tentative="1">
+      <w:start w:val="1"/>
+      <w:numFmt w:val="bullet"/>
+      <w:lvlText w:val="o"/>
+      <w:lvlJc w:val="left"/>
+      <w:pPr>
+        <w:ind w:left="3600" w:hanging="360"/>
+      </w:pPr>
+      <w:rPr>
+        <w:rFonts w:ascii="Courier New" w:hAnsi="Courier New" w:cs="Courier New" w:hint="default"/>
+      </w:rPr>
+    </w:lvl>
+    <w:lvl w:ilvl="5" w:tplc="08090005" w:tentative="1">
+      <w:start w:val="1"/>
+      <w:numFmt w:val="bullet"/>
+      <w:lvlText w:val=""/>
+      <w:lvlJc w:val="left"/>
+      <w:pPr>
+        <w:ind w:left="4320" w:hanging="360"/>
+      </w:pPr>
+      <w:rPr>
+        <w:rFonts w:ascii="Wingdings" w:hAnsi="Wingdings" w:hint="default"/>
+      </w:rPr>
+    </w:lvl>
+    <w:lvl w:ilvl="6" w:tplc="08090001" w:tentative="1">
+      <w:start w:val="1"/>
+      <w:numFmt w:val="bullet"/>
+      <w:lvlText w:val=""/>
+      <w:lvlJc w:val="left"/>
+      <w:pPr>
+        <w:ind w:left="5040" w:hanging="360"/>
+      </w:pPr>
+      <w:rPr>
+        <w:rFonts w:ascii="Symbol" w:hAnsi="Symbol" w:hint="default"/>
+      </w:rPr>
+    </w:lvl>
+    <w:lvl w:ilvl="7" w:tplc="08090003" w:tentative="1">
+      <w:start w:val="1"/>
+      <w:numFmt w:val="bullet"/>
+      <w:lvlText w:val="o"/>
+      <w:lvlJc w:val="left"/>
+      <w:pPr>
+        <w:ind w:left="5760" w:hanging="360"/>
+      </w:pPr>
+      <w:rPr>
+        <w:rFonts w:ascii="Courier New" w:hAnsi="Courier New" w:cs="Courier New" w:hint="default"/>
+      </w:rPr>
+    </w:lvl>
+    <w:lvl w:ilvl="8" w:tplc="08090005" w:tentative="1">
+      <w:start w:val="1"/>
+      <w:numFmt w:val="bullet"/>
+      <w:lvlText w:val=""/>
+      <w:lvlJc w:val="left"/>
+      <w:pPr>
+        <w:ind w:left="6480" w:hanging="360"/>
+      </w:pPr>
+      <w:rPr>
+        <w:rFonts w:ascii="Wingdings" w:hAnsi="Wingdings" w:hint="default"/>
+      </w:rPr>
+    </w:lvl>
+  </w:abstractNum>
+  <w:abstractNum w:abstractNumId="1" w15:restartNumberingAfterBreak="0">
     <w:nsid w:val="31CF0107"/>
     <w:multiLevelType w:val="hybridMultilevel"/>
     <w:tmpl w:val="01C05BFC"/>
@@ -3652,7 +4235,120 @@
       </w:rPr>
     </w:lvl>
   </w:abstractNum>
-  <w:abstractNum w:abstractNumId="1" w15:restartNumberingAfterBreak="0">
+  <w:abstractNum w:abstractNumId="2" w15:restartNumberingAfterBreak="0">
+    <w:nsid w:val="36AF263F"/>
+    <w:multiLevelType w:val="hybridMultilevel"/>
+    <w:tmpl w:val="FCD4F5DA"/>
+    <w:lvl w:ilvl="0" w:tplc="08090001">
+      <w:start w:val="1"/>
+      <w:numFmt w:val="bullet"/>
+      <w:lvlText w:val=""/>
+      <w:lvlJc w:val="left"/>
+      <w:pPr>
+        <w:ind w:left="360" w:hanging="360"/>
+      </w:pPr>
+      <w:rPr>
+        <w:rFonts w:ascii="Symbol" w:hAnsi="Symbol" w:hint="default"/>
+      </w:rPr>
+    </w:lvl>
+    <w:lvl w:ilvl="1" w:tplc="08090003">
+      <w:start w:val="1"/>
+      <w:numFmt w:val="bullet"/>
+      <w:lvlText w:val="o"/>
+      <w:lvlJc w:val="left"/>
+      <w:pPr>
+        <w:ind w:left="1080" w:hanging="360"/>
+      </w:pPr>
+      <w:rPr>
+        <w:rFonts w:ascii="Courier New" w:hAnsi="Courier New" w:cs="Courier New" w:hint="default"/>
+      </w:rPr>
+    </w:lvl>
+    <w:lvl w:ilvl="2" w:tplc="08090005">
+      <w:start w:val="1"/>
+      <w:numFmt w:val="bullet"/>
+      <w:lvlText w:val=""/>
+      <w:lvlJc w:val="left"/>
+      <w:pPr>
+        <w:ind w:left="1800" w:hanging="360"/>
+      </w:pPr>
+      <w:rPr>
+        <w:rFonts w:ascii="Wingdings" w:hAnsi="Wingdings" w:hint="default"/>
+      </w:rPr>
+    </w:lvl>
+    <w:lvl w:ilvl="3" w:tplc="08090001">
+      <w:start w:val="1"/>
+      <w:numFmt w:val="bullet"/>
+      <w:lvlText w:val=""/>
+      <w:lvlJc w:val="left"/>
+      <w:pPr>
+        <w:ind w:left="2520" w:hanging="360"/>
+      </w:pPr>
+      <w:rPr>
+        <w:rFonts w:ascii="Symbol" w:hAnsi="Symbol" w:hint="default"/>
+      </w:rPr>
+    </w:lvl>
+    <w:lvl w:ilvl="4" w:tplc="08090003">
+      <w:start w:val="1"/>
+      <w:numFmt w:val="bullet"/>
+      <w:lvlText w:val="o"/>
+      <w:lvlJc w:val="left"/>
+      <w:pPr>
+        <w:ind w:left="3240" w:hanging="360"/>
+      </w:pPr>
+      <w:rPr>
+        <w:rFonts w:ascii="Courier New" w:hAnsi="Courier New" w:cs="Courier New" w:hint="default"/>
+      </w:rPr>
+    </w:lvl>
+    <w:lvl w:ilvl="5" w:tplc="08090005">
+      <w:start w:val="1"/>
+      <w:numFmt w:val="bullet"/>
+      <w:lvlText w:val=""/>
+      <w:lvlJc w:val="left"/>
+      <w:pPr>
+        <w:ind w:left="3960" w:hanging="360"/>
+      </w:pPr>
+      <w:rPr>
+        <w:rFonts w:ascii="Wingdings" w:hAnsi="Wingdings" w:hint="default"/>
+      </w:rPr>
+    </w:lvl>
+    <w:lvl w:ilvl="6" w:tplc="08090001">
+      <w:start w:val="1"/>
+      <w:numFmt w:val="bullet"/>
+      <w:lvlText w:val=""/>
+      <w:lvlJc w:val="left"/>
+      <w:pPr>
+        <w:ind w:left="4680" w:hanging="360"/>
+      </w:pPr>
+      <w:rPr>
+        <w:rFonts w:ascii="Symbol" w:hAnsi="Symbol" w:hint="default"/>
+      </w:rPr>
+    </w:lvl>
+    <w:lvl w:ilvl="7" w:tplc="08090003">
+      <w:start w:val="1"/>
+      <w:numFmt w:val="bullet"/>
+      <w:lvlText w:val="o"/>
+      <w:lvlJc w:val="left"/>
+      <w:pPr>
+        <w:ind w:left="5400" w:hanging="360"/>
+      </w:pPr>
+      <w:rPr>
+        <w:rFonts w:ascii="Courier New" w:hAnsi="Courier New" w:cs="Courier New" w:hint="default"/>
+      </w:rPr>
+    </w:lvl>
+    <w:lvl w:ilvl="8" w:tplc="08090005">
+      <w:start w:val="1"/>
+      <w:numFmt w:val="bullet"/>
+      <w:lvlText w:val=""/>
+      <w:lvlJc w:val="left"/>
+      <w:pPr>
+        <w:ind w:left="6120" w:hanging="360"/>
+      </w:pPr>
+      <w:rPr>
+        <w:rFonts w:ascii="Wingdings" w:hAnsi="Wingdings" w:hint="default"/>
+      </w:rPr>
+    </w:lvl>
+  </w:abstractNum>
+  <w:abstractNum w:abstractNumId="3" w15:restartNumberingAfterBreak="0">
     <w:nsid w:val="391C1A12"/>
     <w:multiLevelType w:val="hybridMultilevel"/>
     <w:tmpl w:val="F9F4895C"/>
@@ -3764,7 +4460,7 @@
       </w:rPr>
     </w:lvl>
   </w:abstractNum>
-  <w:abstractNum w:abstractNumId="2" w15:restartNumberingAfterBreak="0">
+  <w:abstractNum w:abstractNumId="4" w15:restartNumberingAfterBreak="0">
     <w:nsid w:val="3B085C0D"/>
     <w:multiLevelType w:val="hybridMultilevel"/>
     <w:tmpl w:val="ABB60BD4"/>
@@ -3877,7 +4573,95 @@
       </w:rPr>
     </w:lvl>
   </w:abstractNum>
-  <w:abstractNum w:abstractNumId="3" w15:restartNumberingAfterBreak="0">
+  <w:abstractNum w:abstractNumId="5" w15:restartNumberingAfterBreak="0">
+    <w:nsid w:val="422007EC"/>
+    <w:multiLevelType w:val="hybridMultilevel"/>
+    <w:tmpl w:val="FBE05BCC"/>
+    <w:lvl w:ilvl="0" w:tplc="F1DC2508">
+      <w:numFmt w:val="decimal"/>
+      <w:lvlText w:val="%1-"/>
+      <w:lvlJc w:val="left"/>
+      <w:pPr>
+        <w:ind w:left="720" w:hanging="360"/>
+      </w:pPr>
+      <w:rPr>
+        <w:rFonts w:hint="default"/>
+      </w:rPr>
+    </w:lvl>
+    <w:lvl w:ilvl="1" w:tplc="08090019" w:tentative="1">
+      <w:start w:val="1"/>
+      <w:numFmt w:val="lowerLetter"/>
+      <w:lvlText w:val="%2."/>
+      <w:lvlJc w:val="left"/>
+      <w:pPr>
+        <w:ind w:left="1440" w:hanging="360"/>
+      </w:pPr>
+    </w:lvl>
+    <w:lvl w:ilvl="2" w:tplc="0809001B" w:tentative="1">
+      <w:start w:val="1"/>
+      <w:numFmt w:val="lowerRoman"/>
+      <w:lvlText w:val="%3."/>
+      <w:lvlJc w:val="right"/>
+      <w:pPr>
+        <w:ind w:left="2160" w:hanging="180"/>
+      </w:pPr>
+    </w:lvl>
+    <w:lvl w:ilvl="3" w:tplc="0809000F" w:tentative="1">
+      <w:start w:val="1"/>
+      <w:numFmt w:val="decimal"/>
+      <w:lvlText w:val="%4."/>
+      <w:lvlJc w:val="left"/>
+      <w:pPr>
+        <w:ind w:left="2880" w:hanging="360"/>
+      </w:pPr>
+    </w:lvl>
+    <w:lvl w:ilvl="4" w:tplc="08090019" w:tentative="1">
+      <w:start w:val="1"/>
+      <w:numFmt w:val="lowerLetter"/>
+      <w:lvlText w:val="%5."/>
+      <w:lvlJc w:val="left"/>
+      <w:pPr>
+        <w:ind w:left="3600" w:hanging="360"/>
+      </w:pPr>
+    </w:lvl>
+    <w:lvl w:ilvl="5" w:tplc="0809001B" w:tentative="1">
+      <w:start w:val="1"/>
+      <w:numFmt w:val="lowerRoman"/>
+      <w:lvlText w:val="%6."/>
+      <w:lvlJc w:val="right"/>
+      <w:pPr>
+        <w:ind w:left="4320" w:hanging="180"/>
+      </w:pPr>
+    </w:lvl>
+    <w:lvl w:ilvl="6" w:tplc="0809000F" w:tentative="1">
+      <w:start w:val="1"/>
+      <w:numFmt w:val="decimal"/>
+      <w:lvlText w:val="%7."/>
+      <w:lvlJc w:val="left"/>
+      <w:pPr>
+        <w:ind w:left="5040" w:hanging="360"/>
+      </w:pPr>
+    </w:lvl>
+    <w:lvl w:ilvl="7" w:tplc="08090019" w:tentative="1">
+      <w:start w:val="1"/>
+      <w:numFmt w:val="lowerLetter"/>
+      <w:lvlText w:val="%8."/>
+      <w:lvlJc w:val="left"/>
+      <w:pPr>
+        <w:ind w:left="5760" w:hanging="360"/>
+      </w:pPr>
+    </w:lvl>
+    <w:lvl w:ilvl="8" w:tplc="0809001B" w:tentative="1">
+      <w:start w:val="1"/>
+      <w:numFmt w:val="lowerRoman"/>
+      <w:lvlText w:val="%9."/>
+      <w:lvlJc w:val="right"/>
+      <w:pPr>
+        <w:ind w:left="6480" w:hanging="180"/>
+      </w:pPr>
+    </w:lvl>
+  </w:abstractNum>
+  <w:abstractNum w:abstractNumId="6" w15:restartNumberingAfterBreak="0">
     <w:nsid w:val="61682A72"/>
     <w:multiLevelType w:val="hybridMultilevel"/>
     <w:tmpl w:val="665682BE"/>
@@ -3990,7 +4774,7 @@
       </w:rPr>
     </w:lvl>
   </w:abstractNum>
-  <w:abstractNum w:abstractNumId="4" w15:restartNumberingAfterBreak="0">
+  <w:abstractNum w:abstractNumId="7" w15:restartNumberingAfterBreak="0">
     <w:nsid w:val="6DE8267D"/>
     <w:multiLevelType w:val="hybridMultilevel"/>
     <w:tmpl w:val="35D454A0"/>
@@ -4102,7 +4886,7 @@
       </w:rPr>
     </w:lvl>
   </w:abstractNum>
-  <w:abstractNum w:abstractNumId="5" w15:restartNumberingAfterBreak="0">
+  <w:abstractNum w:abstractNumId="8" w15:restartNumberingAfterBreak="0">
     <w:nsid w:val="6E9B75E8"/>
     <w:multiLevelType w:val="hybridMultilevel"/>
     <w:tmpl w:val="7F5ED212"/>
@@ -4216,22 +5000,40 @@
     </w:lvl>
   </w:abstractNum>
   <w:num w:numId="1">
-    <w:abstractNumId w:val="0"/>
+    <w:abstractNumId w:val="1"/>
   </w:num>
   <w:num w:numId="2">
+    <w:abstractNumId w:val="7"/>
+  </w:num>
+  <w:num w:numId="3">
+    <w:abstractNumId w:val="3"/>
+  </w:num>
+  <w:num w:numId="4">
     <w:abstractNumId w:val="4"/>
   </w:num>
-  <w:num w:numId="3">
-    <w:abstractNumId w:val="1"/>
-  </w:num>
-  <w:num w:numId="4">
-    <w:abstractNumId w:val="2"/>
-  </w:num>
   <w:num w:numId="5">
-    <w:abstractNumId w:val="3"/>
+    <w:abstractNumId w:val="6"/>
   </w:num>
   <w:num w:numId="6">
+    <w:abstractNumId w:val="8"/>
+  </w:num>
+  <w:num w:numId="7">
+    <w:abstractNumId w:val="2"/>
+    <w:lvlOverride w:ilvl="0"/>
+    <w:lvlOverride w:ilvl="1"/>
+    <w:lvlOverride w:ilvl="2"/>
+    <w:lvlOverride w:ilvl="3"/>
+    <w:lvlOverride w:ilvl="4"/>
+    <w:lvlOverride w:ilvl="5"/>
+    <w:lvlOverride w:ilvl="6"/>
+    <w:lvlOverride w:ilvl="7"/>
+    <w:lvlOverride w:ilvl="8"/>
+  </w:num>
+  <w:num w:numId="8">
     <w:abstractNumId w:val="5"/>
+  </w:num>
+  <w:num w:numId="9">
+    <w:abstractNumId w:val="0"/>
   </w:num>
 </w:numbering>
 </file>
@@ -5173,7 +5975,7 @@
 </file>
 
 <file path=customXml/itemProps1.xml><?xml version="1.0" encoding="utf-8"?>
-<ds:datastoreItem xmlns:ds="http://schemas.openxmlformats.org/officeDocument/2006/customXml" ds:itemID="{CCBB8530-1920-4FA2-87E7-6F5172389EBB}">
+<ds:datastoreItem xmlns:ds="http://schemas.openxmlformats.org/officeDocument/2006/customXml" ds:itemID="{572721A0-B2FB-4F0D-B5ED-0F4866F6555F}">
   <ds:schemaRefs>
     <ds:schemaRef ds:uri="http://schemas.openxmlformats.org/officeDocument/2006/bibliography"/>
   </ds:schemaRefs>

</xml_diff>

<commit_message>
Finished section on frontend architecture report
</commit_message>
<xml_diff>
--- a/Documents/Joshua Jackson - Main Report (p16179167).docx
+++ b/Documents/Joshua Jackson - Main Report (p16179167).docx
@@ -3258,11 +3258,6 @@
     </w:p>
     <w:p>
       <w:pPr>
-        <w:pStyle w:val="NormalText"/>
-      </w:pPr>
-    </w:p>
-    <w:p>
-      <w:pPr>
         <w:pStyle w:val="h4"/>
       </w:pPr>
       <w:r>
@@ -3420,61 +3415,53 @@
         <w:t>[15]</w:t>
       </w:r>
       <w:r>
-        <w:t xml:space="preserve"> meaning that code isn’t repeated which also means there is a single source of truth. Sticking with t</w:t>
+        <w:t xml:space="preserve"> meaning that code isn’t repeated which also means there is a single source of truth. Sticking with the example above, if a change needed to be made to the design of the attributes, it would only need to be made in a single place and would be applied to all instances of the component.</w:t>
+      </w:r>
+    </w:p>
+    <w:p>
+      <w:pPr>
+        <w:pStyle w:val="NormalText"/>
+      </w:pPr>
+      <w:r>
+        <w:t xml:space="preserve">The components are also composable, meaning components can have components inside of them, this can be seen in </w:t>
+      </w:r>
+      <w:r>
+        <w:rPr>
+          <w:sz w:val="20"/>
+          <w:szCs w:val="18"/>
+        </w:rPr>
+        <w:t xml:space="preserve">[Figure 10] </w:t>
+      </w:r>
+      <w:r>
+        <w:t xml:space="preserve">where the </w:t>
+      </w:r>
+      <w:r>
+        <w:rPr>
+          <w:rFonts w:ascii="IBM Plex Mono" w:hAnsi="IBM Plex Mono"/>
+        </w:rPr>
+        <w:t>&lt;Attribute/&gt;</w:t>
+      </w:r>
+      <w:r>
+        <w:t xml:space="preserve"> component uses a </w:t>
+      </w:r>
+      <w:r>
+        <w:rPr>
+          <w:rFonts w:ascii="IBM Plex Mono" w:hAnsi="IBM Plex Mono"/>
+        </w:rPr>
+        <w:t>&lt;</w:t>
       </w:r>
       <w:proofErr w:type="spellStart"/>
       <w:r>
-        <w:t>he</w:t>
+        <w:rPr>
+          <w:rFonts w:ascii="IBM Plex Mono" w:hAnsi="IBM Plex Mono"/>
+        </w:rPr>
+        <w:t>PercentageBar</w:t>
       </w:r>
       <w:proofErr w:type="spellEnd"/>
       <w:r>
-        <w:t xml:space="preserve"> example above, if a change needed to be made to the design of the attributes, it would only need to be made in a single place and would be applied to all instances of the component.</w:t>
-      </w:r>
-    </w:p>
-    <w:p>
-      <w:pPr>
-        <w:pStyle w:val="NormalText"/>
-      </w:pPr>
-      <w:r>
-        <w:t xml:space="preserve">The components are also composable, meaning components can have components inside of them, this can be seen in </w:t>
-      </w:r>
-      <w:r>
-        <w:rPr>
-          <w:sz w:val="20"/>
-          <w:szCs w:val="18"/>
-        </w:rPr>
-        <w:t xml:space="preserve">[Figure 10] </w:t>
-      </w:r>
-      <w:r>
-        <w:t xml:space="preserve">where the </w:t>
-      </w:r>
-      <w:r>
         <w:rPr>
           <w:rFonts w:ascii="IBM Plex Mono" w:hAnsi="IBM Plex Mono"/>
         </w:rPr>
-        <w:t>&lt;Attribute/&gt;</w:t>
-      </w:r>
-      <w:r>
-        <w:t xml:space="preserve"> component uses a </w:t>
-      </w:r>
-      <w:r>
-        <w:rPr>
-          <w:rFonts w:ascii="IBM Plex Mono" w:hAnsi="IBM Plex Mono"/>
-        </w:rPr>
-        <w:t>&lt;</w:t>
-      </w:r>
-      <w:proofErr w:type="spellStart"/>
-      <w:r>
-        <w:rPr>
-          <w:rFonts w:ascii="IBM Plex Mono" w:hAnsi="IBM Plex Mono"/>
-        </w:rPr>
-        <w:t>PercentageBar</w:t>
-      </w:r>
-      <w:proofErr w:type="spellEnd"/>
-      <w:r>
-        <w:rPr>
-          <w:rFonts w:ascii="IBM Plex Mono" w:hAnsi="IBM Plex Mono"/>
-        </w:rPr>
         <w:t>/&gt;</w:t>
       </w:r>
       <w:r>
@@ -3486,11 +3473,11 @@
         <w:pStyle w:val="NormalText"/>
       </w:pPr>
       <w:r>
-        <w:t xml:space="preserve">Having a component-driven architecture means that all relevant code for a component is stored together, this includes the HTML, JavaScript and CSS. This not </w:t>
+        <w:t xml:space="preserve">Having a component-driven architecture means that all relevant code for a component is stored together, this includes the HTML, JavaScript and CSS. This not only makes maintaining the codebase easier as the developer doesn’t need to </w:t>
       </w:r>
       <w:r>
         <w:lastRenderedPageBreak/>
-        <w:t xml:space="preserve">only makes maintaining the codebase easier as the developer doesn’t need to search through the entire codebase to find where code is being used, it also makes working on and testing components in isolation incredibly easy. An example of this can be seen in </w:t>
+        <w:t xml:space="preserve">search through the entire codebase to find where code is being used, it also makes working on and testing components in isolation incredibly easy. An example of this can be seen in </w:t>
       </w:r>
       <w:r>
         <w:rPr>
@@ -3591,26 +3578,39 @@
         <w:pStyle w:val="NormalText"/>
       </w:pPr>
       <w:r>
-        <w:t>…Takes longer to do things as they must first be isolated. …Components that share a parent component (</w:t>
-      </w:r>
-      <w:proofErr w:type="spellStart"/>
-      <w:r>
-        <w:t>ie</w:t>
-      </w:r>
-      <w:proofErr w:type="spellEnd"/>
-      <w:r>
-        <w:t xml:space="preserve">. Modal) all look the same, but if changes want to be made to one of the component using the Modal but not the others, it can get complicated, either by providing styling options as properties, or by breaking out of the Modal component for specific parts which can slowly degrade the </w:t>
-      </w:r>
-      <w:proofErr w:type="spellStart"/>
-      <w:r>
-        <w:t>beneifts</w:t>
-      </w:r>
-      <w:proofErr w:type="spellEnd"/>
-      <w:r>
-        <w:t xml:space="preserve"> of </w:t>
-      </w:r>
-      <w:r>
-        <w:t>having a shared component in the first place.</w:t>
+        <w:t xml:space="preserve">There aren’t many </w:t>
+      </w:r>
+      <w:r>
+        <w:t>issues</w:t>
+      </w:r>
+      <w:r>
+        <w:t xml:space="preserve"> </w:t>
+      </w:r>
+      <w:r>
+        <w:t>with</w:t>
+      </w:r>
+      <w:r>
+        <w:t xml:space="preserve"> the component driven </w:t>
+      </w:r>
+      <w:r>
+        <w:t>approach,</w:t>
+      </w:r>
+      <w:r>
+        <w:t xml:space="preserve"> and it is one the most used architectures on the modern web for a good reason. Even though that is the case, it still has some shortcomings. As everything must be isolated, it can often take longer to implement </w:t>
+      </w:r>
+      <w:r>
+        <w:t xml:space="preserve">parts of a user interface than it normally would as the developer must ensure that nothing leaks into other parts of the codebase. </w:t>
+      </w:r>
+    </w:p>
+    <w:p>
+      <w:pPr>
+        <w:pStyle w:val="NormalText"/>
+      </w:pPr>
+      <w:r>
+        <w:t>Another downside is that often multiple components share a component, an example of this is a Modal component that many components may share because the implementation details are quite long and would be non-DRY if repeated; if one of the components wanted to slightly tweak the Modal but only for itself, it wouldn’t be able to easily without either passing in styling choices as properties which can quickly pollute the component, or by breaking out of the Modal component, thus rendering the point of the component driven architecture useless</w:t>
+      </w:r>
+      <w:r>
+        <w:t>.</w:t>
       </w:r>
     </w:p>
     <w:p>
@@ -3618,7 +3618,16 @@
         <w:pStyle w:val="h3"/>
       </w:pPr>
       <w:r>
+        <w:lastRenderedPageBreak/>
         <w:t>Logic</w:t>
+      </w:r>
+    </w:p>
+    <w:p>
+      <w:pPr>
+        <w:pStyle w:val="h4"/>
+      </w:pPr>
+      <w:r>
+        <w:t>API-Agnostic Systems</w:t>
       </w:r>
     </w:p>
     <w:p>
@@ -3648,19 +3657,13 @@
         <w:t xml:space="preserve"> </w:t>
       </w:r>
       <w:r>
-        <w:t xml:space="preserve">for each system and then the places </w:t>
-      </w:r>
-      <w:proofErr w:type="spellStart"/>
-      <w:r>
-        <w:t xml:space="preserve">where </w:t>
-      </w:r>
-      <w:proofErr w:type="spellEnd"/>
-      <w:r>
-        <w:t xml:space="preserve">the system is used are not concerned about the implementation details of the underlying system, they only know about the </w:t>
-      </w:r>
-      <w:r>
-        <w:lastRenderedPageBreak/>
-        <w:t xml:space="preserve">functionality the interface exposes, allowing the underlying system to be completed swapped out for something different without having to change how the code works, as long as the underlying system matches the interface. This structure can be seen in the diagram in </w:t>
+        <w:t xml:space="preserve">for each system and then the places where the system is used are not concerned about the implementation details of the underlying system, they only know about the functionality the interface exposes, allowing the underlying system to be </w:t>
+      </w:r>
+      <w:r>
+        <w:t>completely</w:t>
+      </w:r>
+      <w:r>
+        <w:t xml:space="preserve"> swapped out for something different without having to change how the code works, as long as the underlying system matches the interface. This structure can be seen in the diagram in </w:t>
       </w:r>
       <w:r>
         <w:rPr>
@@ -3778,161 +3781,155 @@
           <w:sz w:val="20"/>
           <w:szCs w:val="18"/>
         </w:rPr>
-        <w:t xml:space="preserve"> interfa</w:t>
-      </w:r>
+        <w:t xml:space="preserve"> interface works at a high level]</w:t>
+      </w:r>
+    </w:p>
+    <w:p>
+      <w:pPr>
+        <w:pStyle w:val="NormalText"/>
+      </w:pPr>
+      <w:r>
+        <w:t xml:space="preserve">As can be seen in [Figure 12], </w:t>
+      </w:r>
+      <w:r>
+        <w:rPr>
+          <w:rFonts w:ascii="IBM Plex Mono" w:hAnsi="IBM Plex Mono"/>
+        </w:rPr>
+        <w:t xml:space="preserve">new </w:t>
+      </w:r>
+      <w:proofErr w:type="spellStart"/>
+      <w:proofErr w:type="gramStart"/>
+      <w:r>
+        <w:rPr>
+          <w:rFonts w:ascii="IBM Plex Mono" w:hAnsi="IBM Plex Mono"/>
+        </w:rPr>
+        <w:t>LocalStorage</w:t>
+      </w:r>
+      <w:proofErr w:type="spellEnd"/>
+      <w:r>
+        <w:rPr>
+          <w:rFonts w:ascii="IBM Plex Mono" w:hAnsi="IBM Plex Mono"/>
+        </w:rPr>
+        <w:t>(</w:t>
+      </w:r>
+      <w:proofErr w:type="gramEnd"/>
+      <w:r>
+        <w:rPr>
+          <w:rFonts w:ascii="IBM Plex Mono" w:hAnsi="IBM Plex Mono"/>
+        </w:rPr>
+        <w:t>)</w:t>
+      </w:r>
+      <w:r>
+        <w:t xml:space="preserve"> could be swapped out for </w:t>
+      </w:r>
+      <w:r>
+        <w:rPr>
+          <w:rFonts w:ascii="IBM Plex Mono" w:hAnsi="IBM Plex Mono"/>
+        </w:rPr>
+        <w:t xml:space="preserve">new </w:t>
+      </w:r>
+      <w:proofErr w:type="spellStart"/>
+      <w:r>
+        <w:rPr>
+          <w:rFonts w:ascii="IBM Plex Mono" w:hAnsi="IBM Plex Mono"/>
+        </w:rPr>
+        <w:t>CloudStorage</w:t>
+      </w:r>
+      <w:proofErr w:type="spellEnd"/>
+      <w:r>
+        <w:rPr>
+          <w:rFonts w:ascii="IBM Plex Mono" w:hAnsi="IBM Plex Mono"/>
+        </w:rPr>
+        <w:t>()</w:t>
+      </w:r>
+      <w:r>
+        <w:t xml:space="preserve"> and nothing would need to change, just the implementation under the hood.</w:t>
+      </w:r>
+    </w:p>
+    <w:p>
+      <w:pPr>
+        <w:pStyle w:val="h4"/>
+      </w:pPr>
+      <w:r>
+        <w:lastRenderedPageBreak/>
+        <w:t>Shortcomings</w:t>
+      </w:r>
+    </w:p>
+    <w:p>
+      <w:pPr>
+        <w:pStyle w:val="NormalText"/>
+      </w:pPr>
+      <w:r>
+        <w:t>The architecture described above is extremely powerful and very easy to reason about</w:t>
+      </w:r>
+      <w:r>
+        <w:t xml:space="preserve"> however t</w:t>
+      </w:r>
+      <w:r>
+        <w:t xml:space="preserve">he </w:t>
+      </w:r>
+      <w:r>
+        <w:t xml:space="preserve">main shortcoming </w:t>
+      </w:r>
+      <w:r>
+        <w:t xml:space="preserve">is that </w:t>
+      </w:r>
+      <w:r>
+        <w:t xml:space="preserve">there is a high likelihood that the system interfaces may become too rigid and it will become harder to add changes to an interface. </w:t>
+      </w:r>
+    </w:p>
+    <w:p>
+      <w:pPr>
+        <w:pStyle w:val="NormalText"/>
+      </w:pPr>
+      <w:r>
+        <w:t xml:space="preserve">Using the example of the </w:t>
+      </w:r>
+      <w:proofErr w:type="spellStart"/>
+      <w:r>
+        <w:t>LocalStorage</w:t>
+      </w:r>
+      <w:proofErr w:type="spellEnd"/>
+      <w:r>
+        <w:t xml:space="preserve"> and </w:t>
+      </w:r>
+      <w:proofErr w:type="spellStart"/>
+      <w:r>
+        <w:t>CloudStorage</w:t>
+      </w:r>
+      <w:proofErr w:type="spellEnd"/>
+      <w:r>
+        <w:t xml:space="preserve"> implementations. </w:t>
+      </w:r>
+      <w:proofErr w:type="spellStart"/>
+      <w:r>
+        <w:t>LocalStorage</w:t>
+      </w:r>
+      <w:proofErr w:type="spellEnd"/>
+      <w:r>
+        <w:t xml:space="preserve"> only supports very few functions but </w:t>
+      </w:r>
+      <w:proofErr w:type="spellStart"/>
+      <w:r>
+        <w:t>CloudStorage</w:t>
+      </w:r>
+      <w:proofErr w:type="spellEnd"/>
+      <w:r>
+        <w:t xml:space="preserve"> supports many more due to the nature of how it works, this may become hard to express both systems within a single interface.</w:t>
+      </w:r>
+    </w:p>
+    <w:p>
+      <w:pPr>
+        <w:pStyle w:val="NormalText"/>
+      </w:pPr>
       <w:bookmarkStart w:id="0" w:name="_GoBack"/>
       <w:bookmarkEnd w:id="0"/>
-      <w:r>
-        <w:rPr>
-          <w:sz w:val="20"/>
-          <w:szCs w:val="18"/>
-        </w:rPr>
-        <w:t>ce works at a high level]</w:t>
-      </w:r>
-    </w:p>
-    <w:p>
-      <w:pPr>
-        <w:pStyle w:val="NormalText"/>
-      </w:pPr>
-    </w:p>
-    <w:p>
-      <w:pPr>
-        <w:pStyle w:val="NormalText"/>
-        <w:rPr>
-          <w:highlight w:val="yellow"/>
-        </w:rPr>
-      </w:pPr>
-      <w:r>
-        <w:rPr>
-          <w:highlight w:val="yellow"/>
-        </w:rPr>
-        <w:t>How the frontend is structured from an architectural POV</w:t>
-      </w:r>
-      <w:r>
-        <w:rPr>
-          <w:highlight w:val="yellow"/>
-        </w:rPr>
-        <w:t xml:space="preserve"> and _Why_</w:t>
-      </w:r>
-    </w:p>
-    <w:p>
-      <w:pPr>
-        <w:pStyle w:val="NormalText"/>
-        <w:numPr>
-          <w:ilvl w:val="0"/>
-          <w:numId w:val="1"/>
-        </w:numPr>
-        <w:rPr>
-          <w:highlight w:val="yellow"/>
-        </w:rPr>
-      </w:pPr>
-      <w:r>
-        <w:rPr>
-          <w:highlight w:val="yellow"/>
-        </w:rPr>
-        <w:t xml:space="preserve">Talk about </w:t>
-      </w:r>
-      <w:r>
-        <w:rPr>
-          <w:highlight w:val="yellow"/>
-        </w:rPr>
-        <w:t>component-based</w:t>
-      </w:r>
-      <w:r>
-        <w:rPr>
-          <w:highlight w:val="yellow"/>
-        </w:rPr>
-        <w:t xml:space="preserve"> structure, each component containing HTML and CSS encapsulated within a single folder, reusable where suitable.</w:t>
-      </w:r>
-    </w:p>
-    <w:p>
-      <w:pPr>
-        <w:pStyle w:val="NormalText"/>
-        <w:numPr>
-          <w:ilvl w:val="0"/>
-          <w:numId w:val="1"/>
-        </w:numPr>
-        <w:rPr>
-          <w:highlight w:val="yellow"/>
-        </w:rPr>
-      </w:pPr>
-      <w:r>
-        <w:rPr>
-          <w:highlight w:val="yellow"/>
-        </w:rPr>
-        <w:t>SEE FIRST DELIVERABLE FOR EXISTING DOCS AROUND THIS</w:t>
-      </w:r>
-    </w:p>
-    <w:p>
-      <w:pPr>
-        <w:pStyle w:val="NormalText"/>
-        <w:numPr>
-          <w:ilvl w:val="0"/>
-          <w:numId w:val="1"/>
-        </w:numPr>
-        <w:rPr>
-          <w:highlight w:val="yellow"/>
-        </w:rPr>
-      </w:pPr>
-      <w:r>
-        <w:rPr>
-          <w:highlight w:val="yellow"/>
-        </w:rPr>
-        <w:t xml:space="preserve">This is also probably where we would show maybe 1 or 2 diagrams of the system design (in </w:t>
-      </w:r>
-      <w:proofErr w:type="spellStart"/>
-      <w:r>
-        <w:rPr>
-          <w:highlight w:val="yellow"/>
-        </w:rPr>
-        <w:t>excalidraw</w:t>
-      </w:r>
-      <w:proofErr w:type="spellEnd"/>
-      <w:r>
-        <w:rPr>
-          <w:highlight w:val="yellow"/>
-        </w:rPr>
-        <w:t xml:space="preserve"> and/or UML generated via </w:t>
-      </w:r>
-      <w:proofErr w:type="spellStart"/>
-      <w:r>
-        <w:rPr>
-          <w:highlight w:val="yellow"/>
-        </w:rPr>
-        <w:t>typedocs</w:t>
-      </w:r>
-      <w:proofErr w:type="spellEnd"/>
-      <w:r>
-        <w:rPr>
-          <w:highlight w:val="yellow"/>
-        </w:rPr>
-        <w:t>)</w:t>
-      </w:r>
-    </w:p>
-    <w:p>
-      <w:pPr>
-        <w:pStyle w:val="NormalText"/>
-        <w:numPr>
-          <w:ilvl w:val="0"/>
-          <w:numId w:val="1"/>
-        </w:numPr>
-        <w:rPr>
-          <w:highlight w:val="yellow"/>
-        </w:rPr>
-      </w:pPr>
-      <w:r>
-        <w:rPr>
-          <w:highlight w:val="yellow"/>
-        </w:rPr>
-        <w:t>Mention any new concepts that have been learnt/solidified as a result of researching possible architectures.</w:t>
-      </w:r>
     </w:p>
     <w:p>
       <w:pPr>
         <w:pStyle w:val="h2"/>
       </w:pPr>
       <w:r>
-        <w:lastRenderedPageBreak/>
         <w:t>Backend Application Architecture</w:t>
       </w:r>
     </w:p>
@@ -4161,12 +4158,33 @@
           <w:shd w:val="clear" w:color="auto" w:fill="F0F0F0"/>
         </w:rPr>
       </w:pPr>
+      <w:r>
+        <w:rPr>
+          <w:highlight w:val="yellow"/>
+        </w:rPr>
+        <w:t xml:space="preserve">Overview TSDOC diagram here (UML plant </w:t>
+      </w:r>
+      <w:proofErr w:type="gramStart"/>
+      <w:r>
+        <w:rPr>
+          <w:highlight w:val="yellow"/>
+        </w:rPr>
+        <w:t>whatever..</w:t>
+      </w:r>
+      <w:proofErr w:type="gramEnd"/>
+      <w:r>
+        <w:rPr>
+          <w:highlight w:val="yellow"/>
+        </w:rPr>
+        <w:t>)</w:t>
+      </w:r>
     </w:p>
     <w:p>
       <w:pPr>
         <w:pStyle w:val="h2"/>
       </w:pPr>
       <w:r>
+        <w:lastRenderedPageBreak/>
         <w:t>Core Gameplay Mechanics</w:t>
       </w:r>
     </w:p>
@@ -4264,7 +4282,6 @@
         <w:rPr>
           <w:noProof/>
         </w:rPr>
-        <w:lastRenderedPageBreak/>
         <w:drawing>
           <wp:inline distT="0" distB="0" distL="0" distR="0" wp14:anchorId="2E3D6CB0" wp14:editId="057F6CB7">
             <wp:extent cx="1318374" cy="2507197"/>
@@ -4452,6 +4469,7 @@
         <w:rPr>
           <w:noProof/>
         </w:rPr>
+        <w:lastRenderedPageBreak/>
         <w:drawing>
           <wp:inline distT="0" distB="0" distL="0" distR="0" wp14:anchorId="17935286" wp14:editId="09D1A4E4">
             <wp:extent cx="1455546" cy="662997"/>
@@ -4544,7 +4562,6 @@
         <w:pStyle w:val="h2"/>
       </w:pPr>
       <w:r>
-        <w:lastRenderedPageBreak/>
         <w:t>Testing</w:t>
       </w:r>
     </w:p>
@@ -5275,6 +5292,7 @@
         <w:pStyle w:val="h1"/>
       </w:pPr>
       <w:r>
+        <w:lastRenderedPageBreak/>
         <w:t>Bibliography</w:t>
       </w:r>
     </w:p>
@@ -7416,7 +7434,7 @@
 </file>
 
 <file path=customXml/itemProps1.xml><?xml version="1.0" encoding="utf-8"?>
-<ds:datastoreItem xmlns:ds="http://schemas.openxmlformats.org/officeDocument/2006/customXml" ds:itemID="{2162F88B-96EC-4073-9311-CBB8C9018BEB}">
+<ds:datastoreItem xmlns:ds="http://schemas.openxmlformats.org/officeDocument/2006/customXml" ds:itemID="{CF75D7A4-376B-4360-9B6A-A1B1F488D3EF}">
   <ds:schemaRefs>
     <ds:schemaRef ds:uri="http://schemas.openxmlformats.org/officeDocument/2006/bibliography"/>
   </ds:schemaRefs>

</xml_diff>

<commit_message>
User Interface Design - Report
</commit_message>
<xml_diff>
--- a/Documents/Joshua Jackson - Main Report (p16179167).docx
+++ b/Documents/Joshua Jackson - Main Report (p16179167).docx
@@ -3789,7 +3789,17 @@
         <w:pStyle w:val="NormalText"/>
       </w:pPr>
       <w:r>
-        <w:t xml:space="preserve">As can be seen in [Figure 12], </w:t>
+        <w:t xml:space="preserve">As can be seen in </w:t>
+      </w:r>
+      <w:r>
+        <w:rPr>
+          <w:sz w:val="20"/>
+          <w:szCs w:val="18"/>
+        </w:rPr>
+        <w:t>[Figure 12]</w:t>
+      </w:r>
+      <w:r>
+        <w:t xml:space="preserve">, </w:t>
       </w:r>
       <w:r>
         <w:rPr>
@@ -3920,6 +3930,479 @@
     </w:p>
     <w:p>
       <w:pPr>
+        <w:pStyle w:val="h2"/>
+      </w:pPr>
+      <w:r>
+        <w:t>Backend Application Architecture</w:t>
+      </w:r>
+    </w:p>
+    <w:p>
+      <w:pPr>
+        <w:pStyle w:val="NormalText"/>
+      </w:pPr>
+      <w:r>
+        <w:t>The backend architecture is much simpler than the frontend, the main purpose of the backend is to serve all of assets required to run the frontend to the browser whenever a user visits the URL. It also deals with the fuzzy logic calculations as these can be quite expensive.</w:t>
+      </w:r>
+    </w:p>
+    <w:p>
+      <w:pPr>
+        <w:pStyle w:val="NormalText"/>
+      </w:pPr>
+      <w:r>
+        <w:t xml:space="preserve">The architecture being used is a simple Controller pattern where the route entered in the browser determines which Controller is triggered on the backend. Aside from the initial page load, the largest controller is the </w:t>
+      </w:r>
+      <w:proofErr w:type="spellStart"/>
+      <w:r>
+        <w:t>FuzzyLogicController</w:t>
+      </w:r>
+      <w:proofErr w:type="spellEnd"/>
+      <w:r>
+        <w:t xml:space="preserve"> that first sets up the fuzzy inference system and then allows the route to be configured to take values for each nations’ factors which it will then return a fuzzy value for political leaning (see: Implementation section for specifics).</w:t>
+      </w:r>
+    </w:p>
+    <w:p>
+      <w:pPr>
+        <w:pStyle w:val="h2"/>
+      </w:pPr>
+      <w:r>
+        <w:t>User Interface Design</w:t>
+      </w:r>
+    </w:p>
+    <w:p>
+      <w:pPr>
+        <w:pStyle w:val="NormalText"/>
+      </w:pPr>
+      <w:r>
+        <w:t xml:space="preserve">The user interface design was a vital part of this project as it is the only way a user can interact with the game. </w:t>
+      </w:r>
+      <w:r>
+        <w:t xml:space="preserve">The goal was to have a very simple UI that used the elements already in the game (such as the map and next turn button) instead of adding extra functionality. The main inspirations for the UI design were Reigns </w:t>
+      </w:r>
+      <w:r>
+        <w:rPr>
+          <w:b/>
+          <w:bCs/>
+          <w:sz w:val="20"/>
+          <w:szCs w:val="18"/>
+        </w:rPr>
+        <w:t>[1]</w:t>
+      </w:r>
+      <w:r>
+        <w:t xml:space="preserve"> as seen in </w:t>
+      </w:r>
+      <w:r>
+        <w:rPr>
+          <w:sz w:val="20"/>
+          <w:szCs w:val="18"/>
+        </w:rPr>
+        <w:t>[Figure 13]</w:t>
+      </w:r>
+      <w:r>
+        <w:t xml:space="preserve"> and RISK </w:t>
+      </w:r>
+      <w:r>
+        <w:rPr>
+          <w:b/>
+          <w:bCs/>
+          <w:sz w:val="20"/>
+          <w:szCs w:val="18"/>
+        </w:rPr>
+        <w:t>[17]</w:t>
+      </w:r>
+      <w:r>
+        <w:t xml:space="preserve"> as seen in </w:t>
+      </w:r>
+      <w:r>
+        <w:rPr>
+          <w:sz w:val="20"/>
+          <w:szCs w:val="18"/>
+        </w:rPr>
+        <w:t>[Figure 14]</w:t>
+      </w:r>
+      <w:r>
+        <w:t>.</w:t>
+      </w:r>
+    </w:p>
+    <w:p>
+      <w:pPr>
+        <w:pStyle w:val="NormalText"/>
+        <w:jc w:val="center"/>
+      </w:pPr>
+      <w:r>
+        <w:rPr>
+          <w:noProof/>
+        </w:rPr>
+        <w:drawing>
+          <wp:inline distT="0" distB="0" distL="0" distR="0" wp14:anchorId="784160AB" wp14:editId="1CE348BC">
+            <wp:extent cx="2078182" cy="2078182"/>
+            <wp:effectExtent l="0" t="0" r="0" b="0"/>
+            <wp:docPr id="16" name="Picture 16" descr="How we mixed Tinder and politics to make a premium hit on mobile ..."/>
+            <wp:cNvGraphicFramePr>
+              <a:graphicFrameLocks xmlns:a="http://schemas.openxmlformats.org/drawingml/2006/main" noChangeAspect="1"/>
+            </wp:cNvGraphicFramePr>
+            <a:graphic xmlns:a="http://schemas.openxmlformats.org/drawingml/2006/main">
+              <a:graphicData uri="http://schemas.openxmlformats.org/drawingml/2006/picture">
+                <pic:pic xmlns:pic="http://schemas.openxmlformats.org/drawingml/2006/picture">
+                  <pic:nvPicPr>
+                    <pic:cNvPr id="0" name="Picture 6" descr="How we mixed Tinder and politics to make a premium hit on mobile ..."/>
+                    <pic:cNvPicPr>
+                      <a:picLocks noChangeAspect="1" noChangeArrowheads="1"/>
+                    </pic:cNvPicPr>
+                  </pic:nvPicPr>
+                  <pic:blipFill>
+                    <a:blip r:embed="rId18" cstate="print">
+                      <a:extLst>
+                        <a:ext uri="{28A0092B-C50C-407E-A947-70E740481C1C}">
+                          <a14:useLocalDpi xmlns:a14="http://schemas.microsoft.com/office/drawing/2010/main" val="0"/>
+                        </a:ext>
+                      </a:extLst>
+                    </a:blip>
+                    <a:srcRect/>
+                    <a:stretch>
+                      <a:fillRect/>
+                    </a:stretch>
+                  </pic:blipFill>
+                  <pic:spPr bwMode="auto">
+                    <a:xfrm>
+                      <a:off x="0" y="0"/>
+                      <a:ext cx="2111244" cy="2111244"/>
+                    </a:xfrm>
+                    <a:prstGeom prst="rect">
+                      <a:avLst/>
+                    </a:prstGeom>
+                    <a:noFill/>
+                    <a:ln>
+                      <a:noFill/>
+                    </a:ln>
+                  </pic:spPr>
+                </pic:pic>
+              </a:graphicData>
+            </a:graphic>
+          </wp:inline>
+        </w:drawing>
+      </w:r>
+    </w:p>
+    <w:p>
+      <w:pPr>
+        <w:pStyle w:val="NormalText"/>
+        <w:jc w:val="center"/>
+        <w:rPr>
+          <w:sz w:val="20"/>
+          <w:szCs w:val="18"/>
+        </w:rPr>
+      </w:pPr>
+      <w:r>
+        <w:rPr>
+          <w:sz w:val="20"/>
+          <w:szCs w:val="18"/>
+        </w:rPr>
+        <w:t>[Figure 13: Screenshot of the game Reigns. Inspiration taken from the attributes at the top of the game view]</w:t>
+      </w:r>
+    </w:p>
+    <w:p>
+      <w:pPr>
+        <w:pStyle w:val="NormalText"/>
+        <w:jc w:val="center"/>
+      </w:pPr>
+      <w:r>
+        <w:rPr>
+          <w:noProof/>
+        </w:rPr>
+        <w:lastRenderedPageBreak/>
+        <w:drawing>
+          <wp:inline distT="0" distB="0" distL="0" distR="0" wp14:anchorId="3A495E66" wp14:editId="1A7F9097">
+            <wp:extent cx="3124200" cy="1757319"/>
+            <wp:effectExtent l="0" t="0" r="0" b="0"/>
+            <wp:docPr id="15" name="Picture 15" descr="RISK: Global Domination on Steam"/>
+            <wp:cNvGraphicFramePr>
+              <a:graphicFrameLocks xmlns:a="http://schemas.openxmlformats.org/drawingml/2006/main" noChangeAspect="1"/>
+            </wp:cNvGraphicFramePr>
+            <a:graphic xmlns:a="http://schemas.openxmlformats.org/drawingml/2006/main">
+              <a:graphicData uri="http://schemas.openxmlformats.org/drawingml/2006/picture">
+                <pic:pic xmlns:pic="http://schemas.openxmlformats.org/drawingml/2006/picture">
+                  <pic:nvPicPr>
+                    <pic:cNvPr id="0" name="Picture 4" descr="RISK: Global Domination on Steam"/>
+                    <pic:cNvPicPr>
+                      <a:picLocks noChangeAspect="1" noChangeArrowheads="1"/>
+                    </pic:cNvPicPr>
+                  </pic:nvPicPr>
+                  <pic:blipFill>
+                    <a:blip r:embed="rId19" cstate="print">
+                      <a:extLst>
+                        <a:ext uri="{28A0092B-C50C-407E-A947-70E740481C1C}">
+                          <a14:useLocalDpi xmlns:a14="http://schemas.microsoft.com/office/drawing/2010/main" val="0"/>
+                        </a:ext>
+                      </a:extLst>
+                    </a:blip>
+                    <a:srcRect/>
+                    <a:stretch>
+                      <a:fillRect/>
+                    </a:stretch>
+                  </pic:blipFill>
+                  <pic:spPr bwMode="auto">
+                    <a:xfrm>
+                      <a:off x="0" y="0"/>
+                      <a:ext cx="3150094" cy="1771884"/>
+                    </a:xfrm>
+                    <a:prstGeom prst="rect">
+                      <a:avLst/>
+                    </a:prstGeom>
+                    <a:noFill/>
+                    <a:ln>
+                      <a:noFill/>
+                    </a:ln>
+                  </pic:spPr>
+                </pic:pic>
+              </a:graphicData>
+            </a:graphic>
+          </wp:inline>
+        </w:drawing>
+      </w:r>
+    </w:p>
+    <w:p>
+      <w:pPr>
+        <w:pStyle w:val="NormalText"/>
+        <w:jc w:val="center"/>
+        <w:rPr>
+          <w:sz w:val="20"/>
+          <w:szCs w:val="18"/>
+        </w:rPr>
+      </w:pPr>
+      <w:r>
+        <w:rPr>
+          <w:sz w:val="20"/>
+          <w:szCs w:val="18"/>
+        </w:rPr>
+        <w:t>[Figure 14: Screenshot of the game RISK: Online]</w:t>
+      </w:r>
+    </w:p>
+    <w:p>
+      <w:pPr>
+        <w:pStyle w:val="NormalText"/>
+        <w:jc w:val="center"/>
+        <w:rPr>
+          <w:sz w:val="20"/>
+          <w:szCs w:val="18"/>
+        </w:rPr>
+      </w:pPr>
+    </w:p>
+    <w:p>
+      <w:pPr>
+        <w:pStyle w:val="NormalText"/>
+      </w:pPr>
+      <w:r>
+        <w:t xml:space="preserve">The UI was designed using a tool called </w:t>
+      </w:r>
+      <w:proofErr w:type="spellStart"/>
+      <w:r>
+        <w:t>Figma</w:t>
+      </w:r>
+      <w:proofErr w:type="spellEnd"/>
+      <w:r>
+        <w:t xml:space="preserve">. The tool allows you to create detailed mockups as well as prototype transitions between UI state. Some examples of the UI in </w:t>
+      </w:r>
+      <w:proofErr w:type="spellStart"/>
+      <w:r>
+        <w:t>Figma</w:t>
+      </w:r>
+      <w:proofErr w:type="spellEnd"/>
+      <w:r>
+        <w:t xml:space="preserve"> can be seen in </w:t>
+      </w:r>
+      <w:r>
+        <w:rPr>
+          <w:sz w:val="20"/>
+          <w:szCs w:val="18"/>
+        </w:rPr>
+        <w:t xml:space="preserve">[Figure 15] </w:t>
+      </w:r>
+      <w:r>
+        <w:t xml:space="preserve">and </w:t>
+      </w:r>
+      <w:r>
+        <w:rPr>
+          <w:sz w:val="20"/>
+          <w:szCs w:val="18"/>
+        </w:rPr>
+        <w:t>[Figure 16]</w:t>
+      </w:r>
+      <w:r>
+        <w:t>, more can be found in the appendices.</w:t>
+      </w:r>
+    </w:p>
+    <w:p>
+      <w:pPr>
+        <w:pStyle w:val="NormalText"/>
+      </w:pPr>
+    </w:p>
+    <w:p>
+      <w:pPr>
+        <w:pStyle w:val="NormalText"/>
+        <w:jc w:val="center"/>
+      </w:pPr>
+      <w:r>
+        <w:drawing>
+          <wp:inline distT="0" distB="0" distL="0" distR="0" wp14:anchorId="0D12AF84" wp14:editId="4CB4A125">
+            <wp:extent cx="6376681" cy="1814945"/>
+            <wp:effectExtent l="0" t="0" r="5080" b="0"/>
+            <wp:docPr id="17" name="Picture 17"/>
+            <wp:cNvGraphicFramePr>
+              <a:graphicFrameLocks xmlns:a="http://schemas.openxmlformats.org/drawingml/2006/main" noChangeAspect="1"/>
+            </wp:cNvGraphicFramePr>
+            <a:graphic xmlns:a="http://schemas.openxmlformats.org/drawingml/2006/main">
+              <a:graphicData uri="http://schemas.openxmlformats.org/drawingml/2006/picture">
+                <pic:pic xmlns:pic="http://schemas.openxmlformats.org/drawingml/2006/picture">
+                  <pic:nvPicPr>
+                    <pic:cNvPr id="1" name=""/>
+                    <pic:cNvPicPr/>
+                  </pic:nvPicPr>
+                  <pic:blipFill>
+                    <a:blip r:embed="rId20"/>
+                    <a:stretch>
+                      <a:fillRect/>
+                    </a:stretch>
+                  </pic:blipFill>
+                  <pic:spPr>
+                    <a:xfrm>
+                      <a:off x="0" y="0"/>
+                      <a:ext cx="6405855" cy="1823249"/>
+                    </a:xfrm>
+                    <a:prstGeom prst="rect">
+                      <a:avLst/>
+                    </a:prstGeom>
+                  </pic:spPr>
+                </pic:pic>
+              </a:graphicData>
+            </a:graphic>
+          </wp:inline>
+        </w:drawing>
+      </w:r>
+    </w:p>
+    <w:p>
+      <w:pPr>
+        <w:pStyle w:val="NormalText"/>
+        <w:jc w:val="center"/>
+        <w:rPr>
+          <w:sz w:val="20"/>
+          <w:szCs w:val="18"/>
+        </w:rPr>
+      </w:pPr>
+      <w:r>
+        <w:rPr>
+          <w:sz w:val="20"/>
+          <w:szCs w:val="18"/>
+        </w:rPr>
+        <w:t xml:space="preserve">[Figure 15: Overview of the different UI state designs in </w:t>
+      </w:r>
+      <w:proofErr w:type="spellStart"/>
+      <w:r>
+        <w:rPr>
+          <w:sz w:val="20"/>
+          <w:szCs w:val="18"/>
+        </w:rPr>
+        <w:t>Figma</w:t>
+      </w:r>
+      <w:proofErr w:type="spellEnd"/>
+      <w:r>
+        <w:rPr>
+          <w:sz w:val="20"/>
+          <w:szCs w:val="18"/>
+        </w:rPr>
+        <w:t>]</w:t>
+      </w:r>
+    </w:p>
+    <w:p>
+      <w:pPr>
+        <w:pStyle w:val="NormalText"/>
+        <w:jc w:val="center"/>
+      </w:pPr>
+      <w:r>
+        <w:drawing>
+          <wp:inline distT="0" distB="0" distL="0" distR="0" wp14:anchorId="03486AD7" wp14:editId="73062F78">
+            <wp:extent cx="4696691" cy="2295791"/>
+            <wp:effectExtent l="0" t="0" r="8890" b="9525"/>
+            <wp:docPr id="18" name="Picture 18"/>
+            <wp:cNvGraphicFramePr>
+              <a:graphicFrameLocks xmlns:a="http://schemas.openxmlformats.org/drawingml/2006/main" noChangeAspect="1"/>
+            </wp:cNvGraphicFramePr>
+            <a:graphic xmlns:a="http://schemas.openxmlformats.org/drawingml/2006/main">
+              <a:graphicData uri="http://schemas.openxmlformats.org/drawingml/2006/picture">
+                <pic:pic xmlns:pic="http://schemas.openxmlformats.org/drawingml/2006/picture">
+                  <pic:nvPicPr>
+                    <pic:cNvPr id="1" name=""/>
+                    <pic:cNvPicPr/>
+                  </pic:nvPicPr>
+                  <pic:blipFill>
+                    <a:blip r:embed="rId21"/>
+                    <a:stretch>
+                      <a:fillRect/>
+                    </a:stretch>
+                  </pic:blipFill>
+                  <pic:spPr>
+                    <a:xfrm>
+                      <a:off x="0" y="0"/>
+                      <a:ext cx="4710823" cy="2302699"/>
+                    </a:xfrm>
+                    <a:prstGeom prst="rect">
+                      <a:avLst/>
+                    </a:prstGeom>
+                  </pic:spPr>
+                </pic:pic>
+              </a:graphicData>
+            </a:graphic>
+          </wp:inline>
+        </w:drawing>
+      </w:r>
+    </w:p>
+    <w:p>
+      <w:pPr>
+        <w:pStyle w:val="NormalText"/>
+        <w:jc w:val="center"/>
+        <w:rPr>
+          <w:sz w:val="20"/>
+          <w:szCs w:val="18"/>
+        </w:rPr>
+      </w:pPr>
+      <w:r>
+        <w:rPr>
+          <w:sz w:val="20"/>
+          <w:szCs w:val="18"/>
+        </w:rPr>
+        <w:t xml:space="preserve">[Figure 16: </w:t>
+      </w:r>
+      <w:r>
+        <w:rPr>
+          <w:sz w:val="20"/>
+          <w:szCs w:val="18"/>
+        </w:rPr>
+        <w:t>Screenshot showing the complex transition prototyping system</w:t>
+      </w:r>
+      <w:r>
+        <w:rPr>
+          <w:sz w:val="20"/>
+          <w:szCs w:val="18"/>
+        </w:rPr>
+        <w:t xml:space="preserve"> in </w:t>
+      </w:r>
+      <w:proofErr w:type="spellStart"/>
+      <w:r>
+        <w:rPr>
+          <w:sz w:val="20"/>
+          <w:szCs w:val="18"/>
+        </w:rPr>
+        <w:t>Figma</w:t>
+      </w:r>
+      <w:proofErr w:type="spellEnd"/>
+      <w:r>
+        <w:rPr>
+          <w:sz w:val="20"/>
+          <w:szCs w:val="18"/>
+        </w:rPr>
+        <w:t>]</w:t>
+      </w:r>
+    </w:p>
+    <w:p>
+      <w:pPr>
         <w:pStyle w:val="NormalText"/>
       </w:pPr>
       <w:bookmarkStart w:id="0" w:name="_GoBack"/>
@@ -3927,179 +4410,10 @@
     </w:p>
     <w:p>
       <w:pPr>
-        <w:pStyle w:val="h2"/>
-      </w:pPr>
-      <w:r>
-        <w:t>Backend Application Architecture</w:t>
-      </w:r>
-    </w:p>
-    <w:p>
-      <w:pPr>
-        <w:pStyle w:val="NormalText"/>
-        <w:numPr>
-          <w:ilvl w:val="0"/>
-          <w:numId w:val="1"/>
-        </w:numPr>
-        <w:rPr>
-          <w:highlight w:val="yellow"/>
-        </w:rPr>
-      </w:pPr>
-      <w:r>
-        <w:rPr>
-          <w:highlight w:val="yellow"/>
-        </w:rPr>
-        <w:t>How the backend (C#) is structured from an architectural POV</w:t>
-      </w:r>
-      <w:r>
-        <w:rPr>
-          <w:highlight w:val="yellow"/>
-        </w:rPr>
-        <w:t xml:space="preserve"> and _why_</w:t>
-      </w:r>
-    </w:p>
-    <w:p>
-      <w:pPr>
-        <w:pStyle w:val="NormalText"/>
-        <w:numPr>
-          <w:ilvl w:val="0"/>
-          <w:numId w:val="1"/>
-        </w:numPr>
-        <w:rPr>
-          <w:highlight w:val="yellow"/>
-        </w:rPr>
-      </w:pPr>
-      <w:r>
-        <w:rPr>
-          <w:highlight w:val="yellow"/>
-        </w:rPr>
-        <w:t>Serving static assets (the frontend) instead of separate routes.</w:t>
-      </w:r>
-    </w:p>
-    <w:p>
-      <w:pPr>
-        <w:pStyle w:val="NormalText"/>
-        <w:numPr>
-          <w:ilvl w:val="0"/>
-          <w:numId w:val="1"/>
-        </w:numPr>
-        <w:rPr>
-          <w:highlight w:val="yellow"/>
-        </w:rPr>
-      </w:pPr>
-      <w:r>
-        <w:rPr>
-          <w:highlight w:val="yellow"/>
-        </w:rPr>
-        <w:t>Mention any new concepts that have been learnt/solidified as a result of researching possible architectures.</w:t>
-      </w:r>
-    </w:p>
-    <w:p>
-      <w:pPr>
-        <w:pStyle w:val="h2"/>
-      </w:pPr>
-      <w:r>
-        <w:t>User Interface Design</w:t>
-      </w:r>
-    </w:p>
-    <w:p>
-      <w:pPr>
-        <w:pStyle w:val="NormalText"/>
-        <w:numPr>
-          <w:ilvl w:val="0"/>
-          <w:numId w:val="1"/>
-        </w:numPr>
-        <w:rPr>
-          <w:highlight w:val="yellow"/>
-        </w:rPr>
-      </w:pPr>
-      <w:r>
-        <w:rPr>
-          <w:highlight w:val="yellow"/>
-        </w:rPr>
-        <w:t>Tools used</w:t>
-      </w:r>
-    </w:p>
-    <w:p>
-      <w:pPr>
-        <w:pStyle w:val="NormalText"/>
-        <w:numPr>
-          <w:ilvl w:val="0"/>
-          <w:numId w:val="1"/>
-        </w:numPr>
-        <w:rPr>
-          <w:highlight w:val="yellow"/>
-        </w:rPr>
-      </w:pPr>
-      <w:r>
-        <w:rPr>
-          <w:highlight w:val="yellow"/>
-        </w:rPr>
-        <w:t>Thought process and inspiration</w:t>
-      </w:r>
-    </w:p>
-    <w:p>
-      <w:pPr>
-        <w:pStyle w:val="NormalText"/>
-        <w:numPr>
-          <w:ilvl w:val="0"/>
-          <w:numId w:val="1"/>
-        </w:numPr>
-        <w:rPr>
-          <w:highlight w:val="yellow"/>
-        </w:rPr>
-      </w:pPr>
-      <w:r>
-        <w:rPr>
-          <w:highlight w:val="yellow"/>
-        </w:rPr>
-        <w:t>Mention any new concepts that been learnt/solidified as a result of research.</w:t>
-      </w:r>
-    </w:p>
-    <w:p>
-      <w:pPr>
-        <w:pStyle w:val="NormalText"/>
-      </w:pPr>
-    </w:p>
-    <w:p>
-      <w:pPr>
-        <w:pStyle w:val="NormalText"/>
-      </w:pPr>
-    </w:p>
-    <w:p>
-      <w:pPr>
-        <w:pStyle w:val="NormalText"/>
-      </w:pPr>
-    </w:p>
-    <w:p>
-      <w:pPr>
-        <w:pStyle w:val="NormalText"/>
-      </w:pPr>
-    </w:p>
-    <w:p>
-      <w:pPr>
-        <w:pStyle w:val="NormalText"/>
-      </w:pPr>
-    </w:p>
-    <w:p>
-      <w:pPr>
-        <w:pStyle w:val="NormalText"/>
-      </w:pPr>
-    </w:p>
-    <w:p>
-      <w:pPr>
-        <w:pStyle w:val="NormalText"/>
-      </w:pPr>
-    </w:p>
-    <w:p>
-      <w:pPr>
-        <w:pStyle w:val="NormalText"/>
-      </w:pPr>
-    </w:p>
-    <w:p>
-      <w:pPr>
         <w:pStyle w:val="h1"/>
       </w:pPr>
       <w:r>
+        <w:lastRenderedPageBreak/>
         <w:t>Implementation</w:t>
       </w:r>
     </w:p>
@@ -4184,7 +4498,6 @@
         <w:pStyle w:val="h2"/>
       </w:pPr>
       <w:r>
-        <w:lastRenderedPageBreak/>
         <w:t>Core Gameplay Mechanics</w:t>
       </w:r>
     </w:p>
@@ -4298,7 +4611,7 @@
                     <pic:cNvPicPr/>
                   </pic:nvPicPr>
                   <pic:blipFill>
-                    <a:blip r:embed="rId18"/>
+                    <a:blip r:embed="rId22"/>
                     <a:stretch>
                       <a:fillRect/>
                     </a:stretch>
@@ -4366,6 +4679,7 @@
         <w:pStyle w:val="h2"/>
       </w:pPr>
       <w:r>
+        <w:lastRenderedPageBreak/>
         <w:t>Logic</w:t>
       </w:r>
     </w:p>
@@ -4469,7 +4783,6 @@
         <w:rPr>
           <w:noProof/>
         </w:rPr>
-        <w:lastRenderedPageBreak/>
         <w:drawing>
           <wp:inline distT="0" distB="0" distL="0" distR="0" wp14:anchorId="17935286" wp14:editId="09D1A4E4">
             <wp:extent cx="1455546" cy="662997"/>
@@ -4486,7 +4799,7 @@
                     <pic:cNvPicPr/>
                   </pic:nvPicPr>
                   <pic:blipFill>
-                    <a:blip r:embed="rId19"/>
+                    <a:blip r:embed="rId23"/>
                     <a:stretch>
                       <a:fillRect/>
                     </a:stretch>
@@ -4747,6 +5060,7 @@
         <w:pStyle w:val="h3"/>
       </w:pPr>
       <w:r>
+        <w:lastRenderedPageBreak/>
         <w:t>User Testing</w:t>
       </w:r>
     </w:p>
@@ -5188,6 +5502,7 @@
           <w:szCs w:val="24"/>
           <w:lang w:val="en-US"/>
         </w:rPr>
+        <w:lastRenderedPageBreak/>
         <w:t>Discussion around my use of React + TypeScript instead of other potential technologies</w:t>
       </w:r>
     </w:p>
@@ -5292,7 +5607,6 @@
         <w:pStyle w:val="h1"/>
       </w:pPr>
       <w:r>
-        <w:lastRenderedPageBreak/>
         <w:t>Bibliography</w:t>
       </w:r>
     </w:p>
@@ -5303,7 +5617,7 @@
       <w:r>
         <w:t xml:space="preserve">12. deliberate practice: </w:t>
       </w:r>
-      <w:hyperlink r:id="rId20" w:history="1">
+      <w:hyperlink r:id="rId24" w:history="1">
         <w:r>
           <w:rPr>
             <w:rStyle w:val="Hyperlink"/>
@@ -5315,11 +5629,16 @@
     <w:p>
       <w:pPr>
         <w:pStyle w:val="NormalText"/>
+        <w:rPr>
+          <w:rStyle w:val="Hyperlink"/>
+          <w:sz w:val="16"/>
+          <w:szCs w:val="14"/>
+        </w:rPr>
       </w:pPr>
       <w:r>
         <w:t xml:space="preserve">Figure 5. </w:t>
       </w:r>
-      <w:hyperlink r:id="rId21" w:history="1">
+      <w:hyperlink r:id="rId25" w:history="1">
         <w:r>
           <w:rPr>
             <w:rStyle w:val="Hyperlink"/>
@@ -5327,6 +5646,38 @@
             <w:szCs w:val="14"/>
           </w:rPr>
           <w:t>https://dev.thenerdstash.com/hearts-of-iron-iv-review/</w:t>
+        </w:r>
+      </w:hyperlink>
+    </w:p>
+    <w:p>
+      <w:pPr>
+        <w:pStyle w:val="NormalText"/>
+      </w:pPr>
+      <w:r>
+        <w:t xml:space="preserve">Figure 13. Reigns </w:t>
+      </w:r>
+      <w:hyperlink r:id="rId26" w:history="1">
+        <w:r>
+          <w:rPr>
+            <w:rStyle w:val="Hyperlink"/>
+          </w:rPr>
+          <w:t>https://www.polygon.com/2016/9/15/12927968/reigns-mobile-pc-ios-royalty-tinder</w:t>
+        </w:r>
+      </w:hyperlink>
+    </w:p>
+    <w:p>
+      <w:pPr>
+        <w:pStyle w:val="NormalText"/>
+      </w:pPr>
+      <w:r>
+        <w:t xml:space="preserve">Figure 14. RISK </w:t>
+      </w:r>
+      <w:hyperlink r:id="rId27" w:history="1">
+        <w:r>
+          <w:rPr>
+            <w:rStyle w:val="Hyperlink"/>
+          </w:rPr>
+          <w:t>https://store.steampowered.com/app/1128810/RISK_Global_Domination/</w:t>
         </w:r>
       </w:hyperlink>
     </w:p>
@@ -7434,7 +7785,7 @@
 </file>
 
 <file path=customXml/itemProps1.xml><?xml version="1.0" encoding="utf-8"?>
-<ds:datastoreItem xmlns:ds="http://schemas.openxmlformats.org/officeDocument/2006/customXml" ds:itemID="{CF75D7A4-376B-4360-9B6A-A1B1F488D3EF}">
+<ds:datastoreItem xmlns:ds="http://schemas.openxmlformats.org/officeDocument/2006/customXml" ds:itemID="{F6E6A657-AB39-4231-A1A3-BF605AE70E28}">
   <ds:schemaRefs>
     <ds:schemaRef ds:uri="http://schemas.openxmlformats.org/officeDocument/2006/bibliography"/>
   </ds:schemaRefs>

</xml_diff>

<commit_message>
Typos and Acknowledgements - Report
</commit_message>
<xml_diff>
--- a/Documents/Joshua Jackson - Main Report (p16179167).docx
+++ b/Documents/Joshua Jackson - Main Report (p16179167).docx
@@ -277,96 +277,84 @@
     <w:p>
       <w:pPr>
         <w:pStyle w:val="NormalText"/>
+      </w:pPr>
+      <w:r>
+        <w:t xml:space="preserve">I would like to thank my supervisor Dr Archie </w:t>
+      </w:r>
+      <w:proofErr w:type="spellStart"/>
+      <w:r>
+        <w:t>Khuman</w:t>
+      </w:r>
+      <w:proofErr w:type="spellEnd"/>
+      <w:r>
+        <w:t xml:space="preserve"> for his constant support and guidance throughout the entire duration of this project. Archie always took time out of his busy schedule to help with any queries I had and always made sure my project was heading in the right direction. As well as his support, his knowledge of Fuzzy Logic helped immensely with the research and implementation within my own project.</w:t>
+      </w:r>
+    </w:p>
+    <w:p>
+      <w:pPr>
+        <w:pStyle w:val="NormalText"/>
+      </w:pPr>
+      <w:r>
+        <w:t>I would also like to thank the TypeScript Discord Community (</w:t>
+      </w:r>
+      <w:hyperlink r:id="rId6" w:tooltip="https://discord.gg/typescript" w:history="1">
+        <w:r>
+          <w:rPr>
+            <w:rStyle w:val="Hyperlink"/>
+            <w:rFonts w:ascii="Segoe UI" w:hAnsi="Segoe UI" w:cs="Segoe UI"/>
+            <w:sz w:val="18"/>
+            <w:szCs w:val="18"/>
+            <w:shd w:val="clear" w:color="auto" w:fill="FAFBFC"/>
+          </w:rPr>
+          <w:t>https://discord.gg/typescript</w:t>
+        </w:r>
+      </w:hyperlink>
+      <w:r>
+        <w:t>) for always helping with in depth TypeScript queries as I found this to be one of the harder technologies to get right, without their help the results would have undoubtedly been lacking in certain areas.</w:t>
+      </w:r>
+    </w:p>
+    <w:p>
+      <w:pPr>
+        <w:pStyle w:val="h1"/>
+      </w:pPr>
+      <w:r>
+        <w:t>Table of Contents</w:t>
+      </w:r>
+    </w:p>
+    <w:p>
+      <w:pPr>
+        <w:pStyle w:val="NormalText"/>
         <w:rPr>
           <w:i/>
           <w:iCs/>
         </w:rPr>
       </w:pPr>
+      <w:proofErr w:type="gramStart"/>
       <w:r>
         <w:rPr>
           <w:i/>
           <w:iCs/>
           <w:highlight w:val="yellow"/>
         </w:rPr>
-        <w:t xml:space="preserve">[…See example material for how to best structure </w:t>
-      </w:r>
-      <w:proofErr w:type="gramStart"/>
+        <w:t>[..</w:t>
+      </w:r>
+      <w:proofErr w:type="gramEnd"/>
       <w:r>
         <w:rPr>
           <w:i/>
           <w:iCs/>
           <w:highlight w:val="yellow"/>
         </w:rPr>
-        <w:t>this..</w:t>
-      </w:r>
-      <w:proofErr w:type="gramEnd"/>
-      <w:r>
-        <w:rPr>
-          <w:i/>
-          <w:iCs/>
-          <w:highlight w:val="yellow"/>
-        </w:rPr>
-        <w:t xml:space="preserve"> </w:t>
-      </w:r>
-      <w:proofErr w:type="spellStart"/>
-      <w:r>
-        <w:rPr>
-          <w:i/>
-          <w:iCs/>
-          <w:highlight w:val="yellow"/>
-        </w:rPr>
-        <w:t>archie</w:t>
-      </w:r>
-      <w:proofErr w:type="spellEnd"/>
-      <w:r>
-        <w:rPr>
-          <w:i/>
-          <w:iCs/>
-          <w:highlight w:val="yellow"/>
-        </w:rPr>
-        <w:t xml:space="preserve"> for supervision, and any resources that I made heavy use of (not just one offs)]</w:t>
-      </w:r>
+        <w:t>To be generated using headings]</w:t>
+      </w:r>
+      <w:bookmarkStart w:id="0" w:name="_GoBack"/>
+      <w:bookmarkEnd w:id="0"/>
     </w:p>
     <w:p>
       <w:pPr>
         <w:pStyle w:val="h1"/>
       </w:pPr>
       <w:r>
-        <w:t>Table of Contents</w:t>
-      </w:r>
-    </w:p>
-    <w:p>
-      <w:pPr>
-        <w:pStyle w:val="NormalText"/>
-        <w:rPr>
-          <w:i/>
-          <w:iCs/>
-        </w:rPr>
-      </w:pPr>
-      <w:proofErr w:type="gramStart"/>
-      <w:r>
-        <w:rPr>
-          <w:i/>
-          <w:iCs/>
-          <w:highlight w:val="yellow"/>
-        </w:rPr>
-        <w:t>[..</w:t>
-      </w:r>
-      <w:proofErr w:type="gramEnd"/>
-      <w:r>
-        <w:rPr>
-          <w:i/>
-          <w:iCs/>
-          <w:highlight w:val="yellow"/>
-        </w:rPr>
-        <w:t>To be generated using headings]</w:t>
-      </w:r>
-    </w:p>
-    <w:p>
-      <w:pPr>
-        <w:pStyle w:val="h1"/>
-      </w:pPr>
-      <w:r>
         <w:t>Introduction</w:t>
       </w:r>
     </w:p>
@@ -383,7 +371,13 @@
         <w:pStyle w:val="NormalText"/>
       </w:pPr>
       <w:r>
-        <w:t xml:space="preserve">The project is a browser-based cross platform strategy game where the goal is, as the leader of the United Kingdom, to keep the attributes of the nation (financial, population happiness, domestic and foreign political favour) balanced for the full length of a premiership. The way in which a user achieves this goal is by making yes/no decisions that alter the nation’s attributes in different ways where the user must weigh up the cost of a decision in both the long term and the short term. </w:t>
+        <w:t xml:space="preserve">The project is a browser-based cross platform strategy game where the goal is, as the leader of the United Kingdom, to keep the attributes of the nation (financial, population happiness, domestic and foreign </w:t>
+      </w:r>
+      <w:r>
+        <w:t>approval</w:t>
+      </w:r>
+      <w:r>
+        <w:t xml:space="preserve">) balanced for the full length of a premiership. The way in which a user achieves this goal is by making yes/no decisions that alter the nation’s attributes in different ways where the user must weigh up the cost of a decision in both the long term and the short term. </w:t>
       </w:r>
     </w:p>
     <w:p>
@@ -445,159 +439,6 @@
             <wp:extent cx="3955473" cy="998724"/>
             <wp:effectExtent l="0" t="0" r="6985" b="0"/>
             <wp:docPr id="9" name="Picture 9"/>
-            <wp:cNvGraphicFramePr>
-              <a:graphicFrameLocks xmlns:a="http://schemas.openxmlformats.org/drawingml/2006/main" noChangeAspect="1"/>
-            </wp:cNvGraphicFramePr>
-            <a:graphic xmlns:a="http://schemas.openxmlformats.org/drawingml/2006/main">
-              <a:graphicData uri="http://schemas.openxmlformats.org/drawingml/2006/picture">
-                <pic:pic xmlns:pic="http://schemas.openxmlformats.org/drawingml/2006/picture">
-                  <pic:nvPicPr>
-                    <pic:cNvPr id="1" name=""/>
-                    <pic:cNvPicPr/>
-                  </pic:nvPicPr>
-                  <pic:blipFill>
-                    <a:blip r:embed="rId6"/>
-                    <a:stretch>
-                      <a:fillRect/>
-                    </a:stretch>
-                  </pic:blipFill>
-                  <pic:spPr>
-                    <a:xfrm>
-                      <a:off x="0" y="0"/>
-                      <a:ext cx="3984752" cy="1006117"/>
-                    </a:xfrm>
-                    <a:prstGeom prst="rect">
-                      <a:avLst/>
-                    </a:prstGeom>
-                  </pic:spPr>
-                </pic:pic>
-              </a:graphicData>
-            </a:graphic>
-          </wp:inline>
-        </w:drawing>
-      </w:r>
-    </w:p>
-    <w:p>
-      <w:pPr>
-        <w:pStyle w:val="NormalText"/>
-        <w:jc w:val="center"/>
-        <w:rPr>
-          <w:sz w:val="20"/>
-          <w:szCs w:val="18"/>
-        </w:rPr>
-      </w:pPr>
-      <w:r>
-        <w:rPr>
-          <w:sz w:val="20"/>
-          <w:szCs w:val="18"/>
-        </w:rPr>
-        <w:t>[Figure 1: The nation’s attributes as shown in the game’s UI]</w:t>
-      </w:r>
-    </w:p>
-    <w:p>
-      <w:pPr>
-        <w:pStyle w:val="h4"/>
-      </w:pPr>
-      <w:r>
-        <w:t>Financial</w:t>
-      </w:r>
-    </w:p>
-    <w:p>
-      <w:pPr>
-        <w:pStyle w:val="NormalText"/>
-      </w:pPr>
-      <w:r>
-        <w:t xml:space="preserve">Decisions can have a </w:t>
-      </w:r>
-      <w:r>
-        <w:rPr>
-          <w:i/>
-          <w:iCs/>
-        </w:rPr>
-        <w:t xml:space="preserve">Very Positive, Positive, Neutral, Negative </w:t>
-      </w:r>
-      <w:r>
-        <w:t xml:space="preserve">or </w:t>
-      </w:r>
-      <w:r>
-        <w:rPr>
-          <w:i/>
-          <w:iCs/>
-        </w:rPr>
-        <w:t xml:space="preserve">Very Negative </w:t>
-      </w:r>
-      <w:r>
-        <w:t>financial impact</w:t>
-      </w:r>
-      <w:r>
-        <w:t>. This will be applied to the overall financial attribute when a decision is made. If a decision, for example, has a negative impact and the user decides</w:t>
-      </w:r>
-      <w:r>
-        <w:rPr>
-          <w:i/>
-          <w:iCs/>
-        </w:rPr>
-        <w:t xml:space="preserve"> not </w:t>
-      </w:r>
-      <w:r>
-        <w:t>to go</w:t>
-      </w:r>
-      <w:r>
-        <w:t xml:space="preserve"> </w:t>
-      </w:r>
-      <w:r>
-        <w:t>through with it (by selecting No), there will be no financial impact whatsoever.</w:t>
-      </w:r>
-    </w:p>
-    <w:p>
-      <w:pPr>
-        <w:pStyle w:val="NormalText"/>
-      </w:pPr>
-    </w:p>
-    <w:p>
-      <w:pPr>
-        <w:pStyle w:val="h4"/>
-      </w:pPr>
-      <w:r>
-        <w:lastRenderedPageBreak/>
-        <w:t>Population Happiness</w:t>
-      </w:r>
-    </w:p>
-    <w:p>
-      <w:pPr>
-        <w:pStyle w:val="NormalText"/>
-      </w:pPr>
-      <w:r>
-        <w:t>Each decision has a political leaning associated with it which is checked by the political leaning of each region in the nation, the more deviation a certain decision has from a region’s political leaning, the more happiness is lost and, conversely, the closer the political leaning of a decision to the leaning of the region, the more happiness is gained.</w:t>
-      </w:r>
-      <w:r>
-        <w:t xml:space="preserve"> The user can gauge the political leaning of the nation by clicking through the regions on the map, each region will have a rough estimation of its political leaning, the user will also be shown the various factors of the region that determine its political leaning such as population density, number of universities </w:t>
-      </w:r>
-      <w:proofErr w:type="spellStart"/>
-      <w:r>
-        <w:t>etc</w:t>
-      </w:r>
-      <w:proofErr w:type="spellEnd"/>
-      <w:r>
-        <w:t xml:space="preserve"> (see: Fuzzy Logic section for how this is calculated).</w:t>
-      </w:r>
-    </w:p>
-    <w:p>
-      <w:pPr>
-        <w:pStyle w:val="NormalText"/>
-      </w:pPr>
-    </w:p>
-    <w:p>
-      <w:pPr>
-        <w:pStyle w:val="NormalText"/>
-        <w:jc w:val="center"/>
-      </w:pPr>
-      <w:r>
-        <w:drawing>
-          <wp:inline distT="0" distB="0" distL="0" distR="0" wp14:anchorId="6AB6869A" wp14:editId="03B5A40B">
-            <wp:extent cx="5264727" cy="3975668"/>
-            <wp:effectExtent l="0" t="0" r="0" b="6350"/>
-            <wp:docPr id="11" name="Picture 11"/>
             <wp:cNvGraphicFramePr>
               <a:graphicFrameLocks xmlns:a="http://schemas.openxmlformats.org/drawingml/2006/main" noChangeAspect="1"/>
             </wp:cNvGraphicFramePr>
@@ -617,6 +458,159 @@
                   <pic:spPr>
                     <a:xfrm>
                       <a:off x="0" y="0"/>
+                      <a:ext cx="3984752" cy="1006117"/>
+                    </a:xfrm>
+                    <a:prstGeom prst="rect">
+                      <a:avLst/>
+                    </a:prstGeom>
+                  </pic:spPr>
+                </pic:pic>
+              </a:graphicData>
+            </a:graphic>
+          </wp:inline>
+        </w:drawing>
+      </w:r>
+    </w:p>
+    <w:p>
+      <w:pPr>
+        <w:pStyle w:val="NormalText"/>
+        <w:jc w:val="center"/>
+        <w:rPr>
+          <w:sz w:val="20"/>
+          <w:szCs w:val="18"/>
+        </w:rPr>
+      </w:pPr>
+      <w:r>
+        <w:rPr>
+          <w:sz w:val="20"/>
+          <w:szCs w:val="18"/>
+        </w:rPr>
+        <w:t>[Figure 1: The nation’s attributes as shown in the game’s UI]</w:t>
+      </w:r>
+    </w:p>
+    <w:p>
+      <w:pPr>
+        <w:pStyle w:val="h4"/>
+      </w:pPr>
+      <w:r>
+        <w:lastRenderedPageBreak/>
+        <w:t>Financial</w:t>
+      </w:r>
+    </w:p>
+    <w:p>
+      <w:pPr>
+        <w:pStyle w:val="NormalText"/>
+      </w:pPr>
+      <w:r>
+        <w:t xml:space="preserve">Decisions can have a </w:t>
+      </w:r>
+      <w:r>
+        <w:rPr>
+          <w:i/>
+          <w:iCs/>
+        </w:rPr>
+        <w:t xml:space="preserve">Very Positive, Positive, Neutral, Negative </w:t>
+      </w:r>
+      <w:r>
+        <w:t xml:space="preserve">or </w:t>
+      </w:r>
+      <w:r>
+        <w:rPr>
+          <w:i/>
+          <w:iCs/>
+        </w:rPr>
+        <w:t xml:space="preserve">Very Negative </w:t>
+      </w:r>
+      <w:r>
+        <w:t>financial impact</w:t>
+      </w:r>
+      <w:r>
+        <w:t>. This will be applied to the overall financial attribute when a decision is made. If a decision, for example, has a negative impact and the user decides</w:t>
+      </w:r>
+      <w:r>
+        <w:rPr>
+          <w:i/>
+          <w:iCs/>
+        </w:rPr>
+        <w:t xml:space="preserve"> not </w:t>
+      </w:r>
+      <w:r>
+        <w:t>to go</w:t>
+      </w:r>
+      <w:r>
+        <w:t xml:space="preserve"> </w:t>
+      </w:r>
+      <w:r>
+        <w:t>through with it (by selecting No), there will be no financial impact whatsoever.</w:t>
+      </w:r>
+    </w:p>
+    <w:p>
+      <w:pPr>
+        <w:pStyle w:val="NormalText"/>
+      </w:pPr>
+    </w:p>
+    <w:p>
+      <w:pPr>
+        <w:pStyle w:val="h4"/>
+      </w:pPr>
+      <w:r>
+        <w:t>Population Happiness</w:t>
+      </w:r>
+    </w:p>
+    <w:p>
+      <w:pPr>
+        <w:pStyle w:val="NormalText"/>
+      </w:pPr>
+      <w:r>
+        <w:t>Each decision has a political leaning associated with it which is checked by the political leaning of each region in the nation, the more deviation a certain decision has from a region’s political leaning, the more happiness is lost and, conversely, the closer the political leaning of a decision to the leaning of the region, the more happiness is gained.</w:t>
+      </w:r>
+      <w:r>
+        <w:t xml:space="preserve"> The user can gauge the political leaning of the nation by clicking through the regions on the map, each region will have a rough estimation of its political leaning, the user will also be shown the various factors of the region that determine its political leaning such as population density, number of universities </w:t>
+      </w:r>
+      <w:proofErr w:type="spellStart"/>
+      <w:r>
+        <w:t>etc</w:t>
+      </w:r>
+      <w:proofErr w:type="spellEnd"/>
+      <w:r>
+        <w:t xml:space="preserve"> (see: Fuzzy Logic section for how this is calculated).</w:t>
+      </w:r>
+    </w:p>
+    <w:p>
+      <w:pPr>
+        <w:pStyle w:val="NormalText"/>
+      </w:pPr>
+    </w:p>
+    <w:p>
+      <w:pPr>
+        <w:pStyle w:val="NormalText"/>
+        <w:jc w:val="center"/>
+      </w:pPr>
+      <w:r>
+        <w:drawing>
+          <wp:inline distT="0" distB="0" distL="0" distR="0" wp14:anchorId="6AB6869A" wp14:editId="03B5A40B">
+            <wp:extent cx="5264727" cy="3975668"/>
+            <wp:effectExtent l="0" t="0" r="0" b="6350"/>
+            <wp:docPr id="11" name="Picture 11"/>
+            <wp:cNvGraphicFramePr>
+              <a:graphicFrameLocks xmlns:a="http://schemas.openxmlformats.org/drawingml/2006/main" noChangeAspect="1"/>
+            </wp:cNvGraphicFramePr>
+            <a:graphic xmlns:a="http://schemas.openxmlformats.org/drawingml/2006/main">
+              <a:graphicData uri="http://schemas.openxmlformats.org/drawingml/2006/picture">
+                <pic:pic xmlns:pic="http://schemas.openxmlformats.org/drawingml/2006/picture">
+                  <pic:nvPicPr>
+                    <pic:cNvPr id="1" name=""/>
+                    <pic:cNvPicPr/>
+                  </pic:nvPicPr>
+                  <pic:blipFill>
+                    <a:blip r:embed="rId8"/>
+                    <a:stretch>
+                      <a:fillRect/>
+                    </a:stretch>
+                  </pic:blipFill>
+                  <pic:spPr>
+                    <a:xfrm>
+                      <a:off x="0" y="0"/>
                       <a:ext cx="5269058" cy="3978938"/>
                     </a:xfrm>
                     <a:prstGeom prst="rect">
@@ -710,7 +704,6 @@
         <w:pStyle w:val="h4"/>
       </w:pPr>
       <w:r>
-        <w:lastRenderedPageBreak/>
         <w:t>Domestic Political Favour</w:t>
       </w:r>
     </w:p>
@@ -797,7 +790,7 @@
                     <pic:cNvPicPr/>
                   </pic:nvPicPr>
                   <pic:blipFill>
-                    <a:blip r:embed="rId8">
+                    <a:blip r:embed="rId9">
                       <a:extLst>
                         <a:ext uri="{28A0092B-C50C-407E-A947-70E740481C1C}">
                           <a14:useLocalDpi xmlns:a14="http://schemas.microsoft.com/office/drawing/2010/main" val="0"/>
@@ -890,19 +883,33 @@
         <w:pStyle w:val="h4"/>
       </w:pPr>
       <w:r>
-        <w:lastRenderedPageBreak/>
-        <w:t>Foreign Political Favour</w:t>
-      </w:r>
-    </w:p>
-    <w:p>
-      <w:pPr>
-        <w:pStyle w:val="NormalText"/>
-      </w:pPr>
-      <w:r>
-        <w:t>The foreign political favour works much like the financial attribute where a decision lists the impact of a certain decision as Very Negative to Very Positive</w:t>
-      </w:r>
-      <w:r>
-        <w:t xml:space="preserve"> with regards to how the rest of the world sees the decision. For example, a decision enacting a policy of the European Union may have a very positive impact on foreign political favour but might have a negative financial impact, these are all options the user must weigh up before deciding.</w:t>
+        <w:t xml:space="preserve">Foreign </w:t>
+      </w:r>
+      <w:r>
+        <w:t>Approval</w:t>
+      </w:r>
+    </w:p>
+    <w:p>
+      <w:pPr>
+        <w:pStyle w:val="NormalText"/>
+      </w:pPr>
+      <w:r>
+        <w:t xml:space="preserve">The foreign </w:t>
+      </w:r>
+      <w:r>
+        <w:t>approval attribute</w:t>
+      </w:r>
+      <w:r>
+        <w:t xml:space="preserve"> works much like the financial attribute where a decision lists the impact of a certain decision as Very Negative to Very Positive</w:t>
+      </w:r>
+      <w:r>
+        <w:t xml:space="preserve"> with regards to how the rest of the world sees the decision. For example, a decision enacting a policy of the European Union may have a very positive impact on foreign </w:t>
+      </w:r>
+      <w:r>
+        <w:t>approval</w:t>
+      </w:r>
+      <w:r>
+        <w:t xml:space="preserve"> but might have a negative financial impact, these are all options the user must weigh up before deciding.</w:t>
       </w:r>
     </w:p>
     <w:p>
@@ -932,7 +939,7 @@
                     <pic:cNvPicPr/>
                   </pic:nvPicPr>
                   <pic:blipFill>
-                    <a:blip r:embed="rId9"/>
+                    <a:blip r:embed="rId10"/>
                     <a:stretch>
                       <a:fillRect/>
                     </a:stretch>
@@ -1029,6 +1036,7 @@
         <w:pStyle w:val="NormalText"/>
       </w:pPr>
       <w:r>
+        <w:lastRenderedPageBreak/>
         <w:t>The main differentiator between this project and its compe</w:t>
       </w:r>
       <w:r>
@@ -1043,7 +1051,6 @@
         <w:pStyle w:val="h3"/>
       </w:pPr>
       <w:r>
-        <w:lastRenderedPageBreak/>
         <w:t>Why was this project undertaken?</w:t>
       </w:r>
     </w:p>
@@ -1105,7 +1112,13 @@
         <w:t xml:space="preserve">. </w:t>
       </w:r>
       <w:r>
-        <w:t>This is an area which is notoriously lacking within strategy games. The challenge in making a game that strikes a good middle ground and that can run anywhere without changing any of the gameplay was a main motivator</w:t>
+        <w:t>This is an area which is notoriously lacking within strategy games</w:t>
+      </w:r>
+      <w:r>
+        <w:t xml:space="preserve"> (see: Analysis of Requirements section)</w:t>
+      </w:r>
+      <w:r>
+        <w:t>. The challenge in making a game that strikes a good middle ground and that can run anywhere without changing any of the gameplay was a main motivator</w:t>
       </w:r>
       <w:r>
         <w:t>.</w:t>
@@ -1118,11 +1131,9 @@
       <w:r>
         <w:t xml:space="preserve">Finally, the ability to incorporate current affairs that a user may have heard or read about into a game where the user is the one </w:t>
       </w:r>
-      <w:proofErr w:type="gramStart"/>
-      <w:r>
-        <w:t>actually making</w:t>
-      </w:r>
-      <w:proofErr w:type="gramEnd"/>
+      <w:r>
+        <w:t>making</w:t>
+      </w:r>
       <w:r>
         <w:t xml:space="preserve"> the decisions was a big factor in the conception of this project.</w:t>
       </w:r>
@@ -1212,7 +1223,6 @@
         <w:pStyle w:val="h1"/>
       </w:pPr>
       <w:r>
-        <w:lastRenderedPageBreak/>
         <w:t>Analysis of Requirements</w:t>
       </w:r>
     </w:p>
@@ -1271,18 +1281,22 @@
         <w:t xml:space="preserve">Many strategy games have </w:t>
       </w:r>
       <w:r>
-        <w:t xml:space="preserve">intriguing gameplay but have an incredibly high learning curve where the enjoyability of the game is hidden behind a multitude of features and tools that the user must have experience </w:t>
-      </w:r>
-      <w:proofErr w:type="gramStart"/>
-      <w:r>
-        <w:t>with in</w:t>
-      </w:r>
-      <w:proofErr w:type="gramEnd"/>
-      <w:r>
-        <w:t xml:space="preserve"> order to properly play the game.</w:t>
-      </w:r>
-      <w:r>
-        <w:t xml:space="preserve"> Furthermore, these games are usually only playable on a desktop device leading to an entire market of potential users not having the ability to experience the game.</w:t>
+        <w:t xml:space="preserve">intriguing gameplay but have an incredibly high learning curve where the enjoyability of the game is hidden behind a multitude of features and tools that the user must have </w:t>
+      </w:r>
+      <w:r>
+        <w:t>knowledge of</w:t>
+      </w:r>
+      <w:r>
+        <w:t xml:space="preserve"> to properly play the game.</w:t>
+      </w:r>
+      <w:r>
+        <w:t xml:space="preserve"> Furthermore, these games are usually only playable on a desktop device</w:t>
+      </w:r>
+      <w:r>
+        <w:t xml:space="preserve">, </w:t>
+      </w:r>
+      <w:r>
+        <w:t>leading to an entire market of potential users not having the ability to experience the game.</w:t>
       </w:r>
       <w:r>
         <w:t xml:space="preserve"> An example of such a game is Hearts of Iron </w:t>
@@ -1304,7 +1318,21 @@
           <w:sz w:val="20"/>
           <w:szCs w:val="18"/>
         </w:rPr>
-        <w:t xml:space="preserve">[Figure 1]. </w:t>
+        <w:t xml:space="preserve">[Figure </w:t>
+      </w:r>
+      <w:r>
+        <w:rPr>
+          <w:sz w:val="20"/>
+          <w:szCs w:val="18"/>
+        </w:rPr>
+        <w:t>5</w:t>
+      </w:r>
+      <w:r>
+        <w:rPr>
+          <w:sz w:val="20"/>
+          <w:szCs w:val="18"/>
+        </w:rPr>
+        <w:t xml:space="preserve">]. </w:t>
       </w:r>
     </w:p>
     <w:p>
@@ -1339,7 +1367,7 @@
                     </pic:cNvPicPr>
                   </pic:nvPicPr>
                   <pic:blipFill>
-                    <a:blip r:embed="rId10">
+                    <a:blip r:embed="rId11">
                       <a:extLst>
                         <a:ext uri="{28A0092B-C50C-407E-A947-70E740481C1C}">
                           <a14:useLocalDpi xmlns:a14="http://schemas.microsoft.com/office/drawing/2010/main" val="0"/>
@@ -1424,7 +1452,16 @@
         <w:pStyle w:val="NormalText"/>
       </w:pPr>
       <w:r>
-        <w:t xml:space="preserve">On the flip side, many strategy games are very accessible by providing simple gameplay and the ability to play across devices (desktop, tablet and mobile) but these games often start out by relying on gameplay features for their enjoyability which they then remove to make the game simple to play, resulting in a game that is easy to use, but lacks enjoyment for the end user. Many successful games such as Civilization </w:t>
+        <w:t xml:space="preserve">On the flip side, many strategy games are very accessible by providing simple gameplay and the ability to play across devices (desktop, tablet and mobile) but these games often start out by relying on gameplay features for their enjoyability which they then remove to make the game simple to play, resulting in a game that is easy to use, but lacks enjoyment for the end user. </w:t>
+      </w:r>
+    </w:p>
+    <w:p>
+      <w:pPr>
+        <w:pStyle w:val="NormalText"/>
+      </w:pPr>
+      <w:r>
+        <w:lastRenderedPageBreak/>
+        <w:t xml:space="preserve">Many successful games such as Civilization </w:t>
       </w:r>
       <w:r>
         <w:rPr>
@@ -1451,7 +1488,6 @@
         <w:pStyle w:val="NormalText"/>
       </w:pPr>
       <w:r>
-        <w:lastRenderedPageBreak/>
         <w:t>Given the landscape, this project aims to provide an easy to use experience, coupled with enjoyable gameplay that is developed and tested across all relevant platforms simultaneously to provide the user with comparable cross platform gameplay whilst also relying less on features and more on core gameplay.</w:t>
       </w:r>
     </w:p>
@@ -1926,7 +1962,6 @@
         <w:pStyle w:val="h2"/>
       </w:pPr>
       <w:r>
-        <w:lastRenderedPageBreak/>
         <w:t>Major Components of the Game</w:t>
       </w:r>
     </w:p>
@@ -1980,7 +2015,15 @@
         <w:pStyle w:val="NormalText"/>
       </w:pPr>
       <w:r>
-        <w:t xml:space="preserve">The requirements for the game were that it could be opened on a large desktop monitor and then the window could be scaled down slowly without breaking at any point in the process. The minimum screen size that is supported is 320x568 as there aren’t any devices still in use that are smaller than this. As well as a correctly scaled user interface, the game should also perform well on any device and not provide the user with a slower experience because their device is older. </w:t>
+        <w:t xml:space="preserve">The requirements for the game were that it could be opened on a large desktop monitor and then the window could be scaled down slowly without breaking at any point in the process. The minimum screen size that is supported is 320x568 as there aren’t any devices still in use that are smaller than this. </w:t>
+      </w:r>
+    </w:p>
+    <w:p>
+      <w:pPr>
+        <w:pStyle w:val="NormalText"/>
+      </w:pPr>
+      <w:r>
+        <w:t xml:space="preserve">As well as a correctly scaled user interface, the game should also perform well on any device and not provide the user with a slower experience because their device is older. </w:t>
       </w:r>
     </w:p>
     <w:p>
@@ -2055,7 +2098,11 @@
       </w:r>
       <w:proofErr w:type="gramEnd"/>
       <w:r>
-        <w:t xml:space="preserve"> population density, number of universities, non white-British ethnic percentage and average salary.</w:t>
+        <w:t xml:space="preserve"> </w:t>
+      </w:r>
+      <w:r>
+        <w:lastRenderedPageBreak/>
+        <w:t>population density, number of universities, non white-British ethnic percentage and average salary.</w:t>
       </w:r>
     </w:p>
     <w:p>
@@ -2079,7 +2126,6 @@
         </w:numPr>
       </w:pPr>
       <w:r>
-        <w:lastRenderedPageBreak/>
         <w:t>The leaning of each region would then have an impact based on how the decision is answered, where regions that lean closer to the decision</w:t>
       </w:r>
       <w:r>
@@ -2250,7 +2296,21 @@
           <w:sz w:val="20"/>
           <w:szCs w:val="18"/>
         </w:rPr>
-        <w:t>[Figure 2]</w:t>
+        <w:t xml:space="preserve">[Figure </w:t>
+      </w:r>
+      <w:r>
+        <w:rPr>
+          <w:sz w:val="20"/>
+          <w:szCs w:val="18"/>
+        </w:rPr>
+        <w:t>6</w:t>
+      </w:r>
+      <w:r>
+        <w:rPr>
+          <w:sz w:val="20"/>
+          <w:szCs w:val="18"/>
+        </w:rPr>
+        <w:t>]</w:t>
       </w:r>
       <w:r>
         <w:t>, full screenshots can be found in the appendix.</w:t>
@@ -2282,7 +2342,7 @@
                     <pic:cNvPicPr/>
                   </pic:nvPicPr>
                   <pic:blipFill>
-                    <a:blip r:embed="rId11"/>
+                    <a:blip r:embed="rId12"/>
                     <a:stretch>
                       <a:fillRect/>
                     </a:stretch>
@@ -2384,19 +2444,27 @@
         <w:t>no</w:t>
       </w:r>
       <w:r>
-        <w:t>t be easily broken by code written in the future as there will be automated tests in place that check the functionality works as expected, these tests are ran before any new code can be committed to the remote repository, ensuring a broken version is never deployed. Another major benefit of this approach is much more maintainable and readable code; this is because, for a component to be easily testable, it must be written in a verbose way which also has the effect of making code easier to read and reason about. The tests also provide peace of mind when coming to make changes to existing code as the test will inform the developer if anything has been broken as a result of their changes.</w:t>
-      </w:r>
-    </w:p>
-    <w:p>
-      <w:pPr>
-        <w:pStyle w:val="NormalText"/>
-      </w:pPr>
-      <w:r>
-        <w:t xml:space="preserve">Implementing TDD in this project has proven to provide the benefits outlined above, the largest being the safety to refactor code as there have been multiple relatively large refactors of existing code during the project development lifecycle made with the confidence that TDD provides where these improvements may not have been </w:t>
+        <w:t xml:space="preserve">t be easily broken by code written in the future as there will be automated tests in place that check the functionality works as expected, these tests are ran before any new code can be committed to the remote repository, ensuring a broken version is never deployed. </w:t>
+      </w:r>
+    </w:p>
+    <w:p>
+      <w:pPr>
+        <w:pStyle w:val="NormalText"/>
+      </w:pPr>
+      <w:r>
+        <w:t>Another major benefit of this approach is much more maintainable and readable code; this is because, for a component to be easily testable, it must be written in a verbose way which also has the effect of making code easier to read and reason about. The tests also provide peace of mind when coming to make changes to existing code as the test will inform the developer if anything has been broken as a result of their changes.</w:t>
+      </w:r>
+    </w:p>
+    <w:p>
+      <w:pPr>
+        <w:pStyle w:val="NormalText"/>
+      </w:pPr>
+      <w:r>
+        <w:t xml:space="preserve">Implementing TDD in this project has proven to provide the benefits outlined above, the largest being the safety to refactor code as there have been multiple relatively large refactors of existing code during the project development lifecycle made with </w:t>
       </w:r>
       <w:r>
         <w:lastRenderedPageBreak/>
-        <w:t>made had the safety of automated tests not been present due to the fear of breaking vital parts of the application.</w:t>
+        <w:t>the confidence that TDD provides where these improvements may not have been made had the safety of automated tests not been present due to the fear of breaking vital parts of the application.</w:t>
       </w:r>
     </w:p>
     <w:p>
@@ -2443,7 +2511,7 @@
         <w:t xml:space="preserve">[7] </w:t>
       </w:r>
       <w:r>
-        <w:t>which came with many benefits, the most prominent being the developer experience, using new technologies brings with it all of the latest development patterns which often results in a better experience as these technologies have been created with the modern developer in mind, leading to a more enjoyable experience, which leads to a better final product.</w:t>
+        <w:t>which came with many benefits, the most prominent being the developer experience, using new technologies brings with it all of the latest development patterns which often result in a better experience as these technologies have been created with the modern developer in mind, leading to a more enjoyable experience, which leads to a better final product.</w:t>
       </w:r>
     </w:p>
     <w:p>
@@ -2614,7 +2682,13 @@
         <w:pStyle w:val="NormalText"/>
       </w:pPr>
       <w:r>
-        <w:t xml:space="preserve">At the end of each sprint, a sprint retrospective is carried out which covers what went well, what could have been improve and any actions to be carried out as a result. If an action is easily resolved, it would be added to the upcoming sprint. </w:t>
+        <w:t>At the end of each sprint, a sprint retrospective is carried out which covers what went well, what could have been improve</w:t>
+      </w:r>
+      <w:r>
+        <w:t>d</w:t>
+      </w:r>
+      <w:r>
+        <w:t xml:space="preserve"> and any actions to be carried out as a result. If an action is easily resolved, it would be added to the upcoming sprint. </w:t>
       </w:r>
     </w:p>
     <w:p>
@@ -2769,7 +2843,7 @@
                     <pic:cNvPicPr/>
                   </pic:nvPicPr>
                   <pic:blipFill>
-                    <a:blip r:embed="rId12"/>
+                    <a:blip r:embed="rId13"/>
                     <a:stretch>
                       <a:fillRect/>
                     </a:stretch>
@@ -2880,7 +2954,7 @@
                     <pic:cNvPicPr/>
                   </pic:nvPicPr>
                   <pic:blipFill>
-                    <a:blip r:embed="rId13"/>
+                    <a:blip r:embed="rId14"/>
                     <a:stretch>
                       <a:fillRect/>
                     </a:stretch>
@@ -3020,7 +3094,7 @@
                     <pic:cNvPicPr/>
                   </pic:nvPicPr>
                   <pic:blipFill>
-                    <a:blip r:embed="rId14">
+                    <a:blip r:embed="rId15">
                       <a:extLst>
                         <a:ext uri="{28A0092B-C50C-407E-A947-70E740481C1C}">
                           <a14:useLocalDpi xmlns:a14="http://schemas.microsoft.com/office/drawing/2010/main" val="0"/>
@@ -3245,11 +3319,6 @@
     </w:p>
     <w:p>
       <w:pPr>
-        <w:pStyle w:val="NormalText"/>
-      </w:pPr>
-    </w:p>
-    <w:p>
-      <w:pPr>
         <w:pStyle w:val="h3"/>
       </w:pPr>
       <w:r>
@@ -3309,7 +3378,13 @@
         <w:t>: string, percentage: number}</w:t>
       </w:r>
       <w:r>
-        <w:t>. This component is designed to be reusable and that is exactly how it is used. For each attribute, an instance of the &lt;Attribute/&gt; component is put onto webpage, except each component instance will have a different value passed in as its properties.</w:t>
+        <w:t>. This component is designed to be reusable and that is exactly how it is used. For each attribute, an instance of the &lt;Attribute/&gt; component is put onto</w:t>
+      </w:r>
+      <w:r>
+        <w:t xml:space="preserve"> the </w:t>
+      </w:r>
+      <w:r>
+        <w:t>webpage, except each component instance will have a different value passed in as its properties.</w:t>
       </w:r>
     </w:p>
     <w:p>
@@ -3339,7 +3414,7 @@
                     </pic:cNvPicPr>
                   </pic:nvPicPr>
                   <pic:blipFill>
-                    <a:blip r:embed="rId15">
+                    <a:blip r:embed="rId16">
                       <a:extLst>
                         <a:ext uri="{28A0092B-C50C-407E-A947-70E740481C1C}">
                           <a14:useLocalDpi xmlns:a14="http://schemas.microsoft.com/office/drawing/2010/main" val="0"/>
@@ -3473,11 +3548,11 @@
         <w:pStyle w:val="NormalText"/>
       </w:pPr>
       <w:r>
-        <w:t xml:space="preserve">Having a component-driven architecture means that all relevant code for a component is stored together, this includes the HTML, JavaScript and CSS. This not only makes maintaining the codebase easier as the developer doesn’t need to </w:t>
+        <w:t xml:space="preserve">Having a component-driven architecture means that all relevant code for a component is stored together, this includes the HTML, JavaScript and CSS. This not only makes maintaining the codebase easier as the developer doesn’t need to search through the entire codebase to find where code is being used, it also makes </w:t>
       </w:r>
       <w:r>
         <w:lastRenderedPageBreak/>
-        <w:t xml:space="preserve">search through the entire codebase to find where code is being used, it also makes working on and testing components in isolation incredibly easy. An example of this can be seen in </w:t>
+        <w:t xml:space="preserve">working on and testing components in isolation incredibly easy. An example of this can be seen in </w:t>
       </w:r>
       <w:r>
         <w:rPr>
@@ -3517,7 +3592,7 @@
                     <pic:cNvPicPr/>
                   </pic:nvPicPr>
                   <pic:blipFill>
-                    <a:blip r:embed="rId16"/>
+                    <a:blip r:embed="rId17"/>
                     <a:stretch>
                       <a:fillRect/>
                     </a:stretch>
@@ -3719,7 +3794,7 @@
                     </pic:cNvPicPr>
                   </pic:nvPicPr>
                   <pic:blipFill>
-                    <a:blip r:embed="rId17" cstate="print">
+                    <a:blip r:embed="rId18" cstate="print">
                       <a:extLst>
                         <a:ext uri="{28A0092B-C50C-407E-A947-70E740481C1C}">
                           <a14:useLocalDpi xmlns:a14="http://schemas.microsoft.com/office/drawing/2010/main" val="0"/>
@@ -3941,7 +4016,10 @@
         <w:pStyle w:val="NormalText"/>
       </w:pPr>
       <w:r>
-        <w:t>The backend architecture is much simpler than the frontend, the main purpose of the backend is to serve all of assets required to run the frontend to the browser whenever a user visits the URL. It also deals with the fuzzy logic calculations as these can be quite expensive.</w:t>
+        <w:t>The backend architecture is much simpler than the frontend, the main purpose of the backend is to serve all of assets required to run the frontend to the browser whenever a user visits the URL. It also deals with the fuzzy logic calculations as these can be quite expensive</w:t>
+      </w:r>
+      <w:r>
+        <w:t xml:space="preserve"> and may degrade the experience for users on low-end devices if it was done on the frontend.</w:t>
       </w:r>
     </w:p>
     <w:p>
@@ -4033,8 +4111,8 @@
           <w:noProof/>
         </w:rPr>
         <w:drawing>
-          <wp:inline distT="0" distB="0" distL="0" distR="0" wp14:anchorId="784160AB" wp14:editId="1CE348BC">
-            <wp:extent cx="2078182" cy="2078182"/>
+          <wp:inline distT="0" distB="0" distL="0" distR="0" wp14:anchorId="784160AB" wp14:editId="62A6241F">
+            <wp:extent cx="1852246" cy="1852246"/>
             <wp:effectExtent l="0" t="0" r="0" b="0"/>
             <wp:docPr id="16" name="Picture 16" descr="How we mixed Tinder and politics to make a premium hit on mobile ..."/>
             <wp:cNvGraphicFramePr>
@@ -4050,7 +4128,7 @@
                     </pic:cNvPicPr>
                   </pic:nvPicPr>
                   <pic:blipFill>
-                    <a:blip r:embed="rId18" cstate="print">
+                    <a:blip r:embed="rId19" cstate="print">
                       <a:extLst>
                         <a:ext uri="{28A0092B-C50C-407E-A947-70E740481C1C}">
                           <a14:useLocalDpi xmlns:a14="http://schemas.microsoft.com/office/drawing/2010/main" val="0"/>
@@ -4065,7 +4143,7 @@
                   <pic:spPr bwMode="auto">
                     <a:xfrm>
                       <a:off x="0" y="0"/>
-                      <a:ext cx="2111244" cy="2111244"/>
+                      <a:ext cx="1910839" cy="1910839"/>
                     </a:xfrm>
                     <a:prstGeom prst="rect">
                       <a:avLst/>
@@ -4127,7 +4205,7 @@
                     </pic:cNvPicPr>
                   </pic:nvPicPr>
                   <pic:blipFill>
-                    <a:blip r:embed="rId19" cstate="print">
+                    <a:blip r:embed="rId20" cstate="print">
                       <a:extLst>
                         <a:ext uri="{28A0092B-C50C-407E-A947-70E740481C1C}">
                           <a14:useLocalDpi xmlns:a14="http://schemas.microsoft.com/office/drawing/2010/main" val="0"/>
@@ -4257,7 +4335,7 @@
                     <pic:cNvPicPr/>
                   </pic:nvPicPr>
                   <pic:blipFill>
-                    <a:blip r:embed="rId20"/>
+                    <a:blip r:embed="rId21"/>
                     <a:stretch>
                       <a:fillRect/>
                     </a:stretch>
@@ -4322,284 +4400,6 @@
             <wp:extent cx="4696691" cy="2295791"/>
             <wp:effectExtent l="0" t="0" r="8890" b="9525"/>
             <wp:docPr id="18" name="Picture 18"/>
-            <wp:cNvGraphicFramePr>
-              <a:graphicFrameLocks xmlns:a="http://schemas.openxmlformats.org/drawingml/2006/main" noChangeAspect="1"/>
-            </wp:cNvGraphicFramePr>
-            <a:graphic xmlns:a="http://schemas.openxmlformats.org/drawingml/2006/main">
-              <a:graphicData uri="http://schemas.openxmlformats.org/drawingml/2006/picture">
-                <pic:pic xmlns:pic="http://schemas.openxmlformats.org/drawingml/2006/picture">
-                  <pic:nvPicPr>
-                    <pic:cNvPr id="1" name=""/>
-                    <pic:cNvPicPr/>
-                  </pic:nvPicPr>
-                  <pic:blipFill>
-                    <a:blip r:embed="rId21"/>
-                    <a:stretch>
-                      <a:fillRect/>
-                    </a:stretch>
-                  </pic:blipFill>
-                  <pic:spPr>
-                    <a:xfrm>
-                      <a:off x="0" y="0"/>
-                      <a:ext cx="4710823" cy="2302699"/>
-                    </a:xfrm>
-                    <a:prstGeom prst="rect">
-                      <a:avLst/>
-                    </a:prstGeom>
-                  </pic:spPr>
-                </pic:pic>
-              </a:graphicData>
-            </a:graphic>
-          </wp:inline>
-        </w:drawing>
-      </w:r>
-    </w:p>
-    <w:p>
-      <w:pPr>
-        <w:pStyle w:val="NormalText"/>
-        <w:jc w:val="center"/>
-        <w:rPr>
-          <w:sz w:val="20"/>
-          <w:szCs w:val="18"/>
-        </w:rPr>
-      </w:pPr>
-      <w:r>
-        <w:rPr>
-          <w:sz w:val="20"/>
-          <w:szCs w:val="18"/>
-        </w:rPr>
-        <w:t xml:space="preserve">[Figure 16: </w:t>
-      </w:r>
-      <w:r>
-        <w:rPr>
-          <w:sz w:val="20"/>
-          <w:szCs w:val="18"/>
-        </w:rPr>
-        <w:t>Screenshot showing the complex transition prototyping system</w:t>
-      </w:r>
-      <w:r>
-        <w:rPr>
-          <w:sz w:val="20"/>
-          <w:szCs w:val="18"/>
-        </w:rPr>
-        <w:t xml:space="preserve"> in </w:t>
-      </w:r>
-      <w:proofErr w:type="spellStart"/>
-      <w:r>
-        <w:rPr>
-          <w:sz w:val="20"/>
-          <w:szCs w:val="18"/>
-        </w:rPr>
-        <w:t>Figma</w:t>
-      </w:r>
-      <w:proofErr w:type="spellEnd"/>
-      <w:r>
-        <w:rPr>
-          <w:sz w:val="20"/>
-          <w:szCs w:val="18"/>
-        </w:rPr>
-        <w:t>]</w:t>
-      </w:r>
-    </w:p>
-    <w:p>
-      <w:pPr>
-        <w:pStyle w:val="NormalText"/>
-      </w:pPr>
-      <w:bookmarkStart w:id="0" w:name="_GoBack"/>
-      <w:bookmarkEnd w:id="0"/>
-    </w:p>
-    <w:p>
-      <w:pPr>
-        <w:pStyle w:val="h1"/>
-      </w:pPr>
-      <w:r>
-        <w:lastRenderedPageBreak/>
-        <w:t>Implementation</w:t>
-      </w:r>
-    </w:p>
-    <w:p>
-      <w:pPr>
-        <w:pStyle w:val="NormalText"/>
-        <w:tabs>
-          <w:tab w:val="left" w:pos="2784"/>
-        </w:tabs>
-        <w:rPr>
-          <w:rStyle w:val="eop"/>
-          <w:rFonts w:ascii="Arial" w:hAnsi="Arial" w:cs="Arial"/>
-          <w:color w:val="000000"/>
-          <w:sz w:val="27"/>
-          <w:szCs w:val="27"/>
-          <w:bdr w:val="none" w:sz="0" w:space="0" w:color="auto" w:frame="1"/>
-          <w:shd w:val="clear" w:color="auto" w:fill="F0F0F0"/>
-        </w:rPr>
-      </w:pPr>
-      <w:r>
-        <w:rPr>
-          <w:rStyle w:val="normaltextrun"/>
-          <w:rFonts w:ascii="inherit" w:hAnsi="inherit" w:cs="Arial"/>
-          <w:color w:val="000000"/>
-          <w:bdr w:val="none" w:sz="0" w:space="0" w:color="auto" w:frame="1"/>
-          <w:shd w:val="clear" w:color="auto" w:fill="F0F0F0"/>
-        </w:rPr>
-        <w:t>rationale for each of the … implementation decisions.</w:t>
-      </w:r>
-      <w:r>
-        <w:rPr>
-          <w:rStyle w:val="eop"/>
-          <w:rFonts w:ascii="Arial" w:hAnsi="Arial" w:cs="Arial"/>
-          <w:color w:val="000000"/>
-          <w:sz w:val="27"/>
-          <w:szCs w:val="27"/>
-          <w:bdr w:val="none" w:sz="0" w:space="0" w:color="auto" w:frame="1"/>
-          <w:shd w:val="clear" w:color="auto" w:fill="F0F0F0"/>
-        </w:rPr>
-        <w:t> </w:t>
-      </w:r>
-    </w:p>
-    <w:p>
-      <w:pPr>
-        <w:pStyle w:val="NormalText"/>
-        <w:tabs>
-          <w:tab w:val="left" w:pos="2784"/>
-        </w:tabs>
-        <w:rPr>
-          <w:rStyle w:val="eop"/>
-          <w:rFonts w:ascii="Arial" w:hAnsi="Arial" w:cs="Arial"/>
-          <w:color w:val="000000"/>
-          <w:sz w:val="27"/>
-          <w:szCs w:val="27"/>
-          <w:bdr w:val="none" w:sz="0" w:space="0" w:color="auto" w:frame="1"/>
-          <w:shd w:val="clear" w:color="auto" w:fill="F0F0F0"/>
-        </w:rPr>
-      </w:pPr>
-      <w:r>
-        <w:rPr>
-          <w:highlight w:val="yellow"/>
-        </w:rPr>
-        <w:t xml:space="preserve">Overview TSDOC diagram here (UML plant </w:t>
-      </w:r>
-      <w:proofErr w:type="gramStart"/>
-      <w:r>
-        <w:rPr>
-          <w:highlight w:val="yellow"/>
-        </w:rPr>
-        <w:t>whatever..</w:t>
-      </w:r>
-      <w:proofErr w:type="gramEnd"/>
-      <w:r>
-        <w:rPr>
-          <w:highlight w:val="yellow"/>
-        </w:rPr>
-        <w:t>)</w:t>
-      </w:r>
-    </w:p>
-    <w:p>
-      <w:pPr>
-        <w:pStyle w:val="h2"/>
-      </w:pPr>
-      <w:r>
-        <w:t>Core Gameplay Mechanics</w:t>
-      </w:r>
-    </w:p>
-    <w:p>
-      <w:pPr>
-        <w:pStyle w:val="NormalText"/>
-      </w:pPr>
-      <w:r>
-        <w:rPr>
-          <w:highlight w:val="yellow"/>
-        </w:rPr>
-        <w:t>Talk about the core gameplay mechanics/functionality, not mentioning specific components (listed below).</w:t>
-      </w:r>
-    </w:p>
-    <w:p>
-      <w:pPr>
-        <w:pStyle w:val="NormalText"/>
-      </w:pPr>
-    </w:p>
-    <w:p>
-      <w:pPr>
-        <w:pStyle w:val="h2"/>
-      </w:pPr>
-      <w:r>
-        <w:t>Functionality and User Interface</w:t>
-      </w:r>
-    </w:p>
-    <w:p>
-      <w:pPr>
-        <w:pStyle w:val="NormalText"/>
-      </w:pPr>
-      <w:r>
-        <w:t xml:space="preserve"> (what I refer to as the </w:t>
-      </w:r>
-      <w:r>
-        <w:rPr>
-          <w:rFonts w:hint="eastAsia"/>
-        </w:rPr>
-        <w:t>“</w:t>
-      </w:r>
-      <w:proofErr w:type="gramStart"/>
-      <w:r>
-        <w:t>frontend</w:t>
-      </w:r>
-      <w:r>
-        <w:rPr>
-          <w:rFonts w:hint="eastAsia"/>
-        </w:rPr>
-        <w:t xml:space="preserve"> </w:t>
-      </w:r>
-      <w:r>
-        <w:t>”</w:t>
-      </w:r>
-      <w:proofErr w:type="gramEnd"/>
-      <w:r>
-        <w:t xml:space="preserve"> essentially</w:t>
-      </w:r>
-      <w:r>
-        <w:t xml:space="preserve"> what the user interacts with</w:t>
-      </w:r>
-      <w:r>
-        <w:t>)</w:t>
-      </w:r>
-    </w:p>
-    <w:p>
-      <w:pPr>
-        <w:pStyle w:val="NormalText"/>
-      </w:pPr>
-      <w:r>
-        <w:rPr>
-          <w:highlight w:val="yellow"/>
-        </w:rPr>
-        <w:t>This is largely intertwined with the user interface as everything is split up into components. Maybe I can have a subheading for each major component. (see screenshot – not including component that haven</w:t>
-      </w:r>
-      <w:r>
-        <w:rPr>
-          <w:highlight w:val="yellow"/>
-        </w:rPr>
-        <w:t>’</w:t>
-      </w:r>
-      <w:r>
-        <w:rPr>
-          <w:highlight w:val="yellow"/>
-        </w:rPr>
-        <w:t>t been created yet.)</w:t>
-      </w:r>
-    </w:p>
-    <w:p>
-      <w:pPr>
-        <w:pStyle w:val="NormalText"/>
-        <w:ind w:left="1800"/>
-        <w:jc w:val="both"/>
-      </w:pPr>
-      <w:r>
-        <w:rPr>
-          <w:noProof/>
-        </w:rPr>
-        <w:drawing>
-          <wp:inline distT="0" distB="0" distL="0" distR="0" wp14:anchorId="2E3D6CB0" wp14:editId="057F6CB7">
-            <wp:extent cx="1318374" cy="2507197"/>
-            <wp:effectExtent l="0" t="0" r="0" b="7620"/>
-            <wp:docPr id="1" name="Picture 1"/>
             <wp:cNvGraphicFramePr>
               <a:graphicFrameLocks xmlns:a="http://schemas.openxmlformats.org/drawingml/2006/main" noChangeAspect="1"/>
             </wp:cNvGraphicFramePr>
@@ -4619,7 +4419,7 @@
                   <pic:spPr>
                     <a:xfrm>
                       <a:off x="0" y="0"/>
-                      <a:ext cx="1318374" cy="2507197"/>
+                      <a:ext cx="4710823" cy="2302699"/>
                     </a:xfrm>
                     <a:prstGeom prst="rect">
                       <a:avLst/>
@@ -4635,69 +4435,204 @@
     <w:p>
       <w:pPr>
         <w:pStyle w:val="NormalText"/>
-        <w:ind w:left="1080"/>
-      </w:pPr>
-    </w:p>
-    <w:p>
-      <w:pPr>
-        <w:pStyle w:val="NormalText"/>
-        <w:ind w:left="1080"/>
-      </w:pPr>
-    </w:p>
-    <w:p>
-      <w:pPr>
-        <w:pStyle w:val="NormalText"/>
-        <w:ind w:left="1080"/>
-      </w:pPr>
-    </w:p>
-    <w:p>
-      <w:pPr>
-        <w:pStyle w:val="NormalText"/>
-        <w:ind w:left="1080"/>
-      </w:pPr>
-    </w:p>
-    <w:p>
-      <w:pPr>
-        <w:pStyle w:val="NormalText"/>
-        <w:ind w:left="1080"/>
-      </w:pPr>
-    </w:p>
-    <w:p>
-      <w:pPr>
-        <w:pStyle w:val="NormalText"/>
-        <w:ind w:left="1080"/>
-      </w:pPr>
-    </w:p>
-    <w:p>
-      <w:pPr>
-        <w:pStyle w:val="NormalText"/>
-        <w:ind w:left="1080"/>
-      </w:pPr>
+        <w:jc w:val="center"/>
+        <w:rPr>
+          <w:sz w:val="20"/>
+          <w:szCs w:val="18"/>
+        </w:rPr>
+      </w:pPr>
+      <w:r>
+        <w:rPr>
+          <w:sz w:val="20"/>
+          <w:szCs w:val="18"/>
+        </w:rPr>
+        <w:t xml:space="preserve">[Figure 16: </w:t>
+      </w:r>
+      <w:r>
+        <w:rPr>
+          <w:sz w:val="20"/>
+          <w:szCs w:val="18"/>
+        </w:rPr>
+        <w:t>Screenshot showing the complex transition prototyping system</w:t>
+      </w:r>
+      <w:r>
+        <w:rPr>
+          <w:sz w:val="20"/>
+          <w:szCs w:val="18"/>
+        </w:rPr>
+        <w:t xml:space="preserve"> in </w:t>
+      </w:r>
+      <w:proofErr w:type="spellStart"/>
+      <w:r>
+        <w:rPr>
+          <w:sz w:val="20"/>
+          <w:szCs w:val="18"/>
+        </w:rPr>
+        <w:t>Figma</w:t>
+      </w:r>
+      <w:proofErr w:type="spellEnd"/>
+      <w:r>
+        <w:rPr>
+          <w:sz w:val="20"/>
+          <w:szCs w:val="18"/>
+        </w:rPr>
+        <w:t>]</w:t>
+      </w:r>
+    </w:p>
+    <w:p>
+      <w:pPr>
+        <w:pStyle w:val="NormalText"/>
+      </w:pPr>
+    </w:p>
+    <w:p>
+      <w:pPr>
+        <w:pStyle w:val="h1"/>
+      </w:pPr>
+      <w:r>
+        <w:lastRenderedPageBreak/>
+        <w:t>Implementation</w:t>
+      </w:r>
+    </w:p>
+    <w:p>
+      <w:pPr>
+        <w:pStyle w:val="NormalText"/>
+        <w:tabs>
+          <w:tab w:val="left" w:pos="2784"/>
+        </w:tabs>
+        <w:rPr>
+          <w:rStyle w:val="eop"/>
+          <w:rFonts w:ascii="Arial" w:hAnsi="Arial" w:cs="Arial"/>
+          <w:color w:val="000000"/>
+          <w:sz w:val="27"/>
+          <w:szCs w:val="27"/>
+          <w:bdr w:val="none" w:sz="0" w:space="0" w:color="auto" w:frame="1"/>
+          <w:shd w:val="clear" w:color="auto" w:fill="F0F0F0"/>
+        </w:rPr>
+      </w:pPr>
+      <w:r>
+        <w:rPr>
+          <w:rStyle w:val="normaltextrun"/>
+          <w:rFonts w:ascii="inherit" w:hAnsi="inherit" w:cs="Arial"/>
+          <w:color w:val="000000"/>
+          <w:bdr w:val="none" w:sz="0" w:space="0" w:color="auto" w:frame="1"/>
+          <w:shd w:val="clear" w:color="auto" w:fill="F0F0F0"/>
+        </w:rPr>
+        <w:t>rationale for each of the … implementation decisions.</w:t>
+      </w:r>
+      <w:r>
+        <w:rPr>
+          <w:rStyle w:val="eop"/>
+          <w:rFonts w:ascii="Arial" w:hAnsi="Arial" w:cs="Arial"/>
+          <w:color w:val="000000"/>
+          <w:sz w:val="27"/>
+          <w:szCs w:val="27"/>
+          <w:bdr w:val="none" w:sz="0" w:space="0" w:color="auto" w:frame="1"/>
+          <w:shd w:val="clear" w:color="auto" w:fill="F0F0F0"/>
+        </w:rPr>
+        <w:t> </w:t>
+      </w:r>
+    </w:p>
+    <w:p>
+      <w:pPr>
+        <w:pStyle w:val="NormalText"/>
+        <w:tabs>
+          <w:tab w:val="left" w:pos="2784"/>
+        </w:tabs>
+        <w:rPr>
+          <w:rStyle w:val="eop"/>
+          <w:rFonts w:ascii="Arial" w:hAnsi="Arial" w:cs="Arial"/>
+          <w:color w:val="000000"/>
+          <w:sz w:val="27"/>
+          <w:szCs w:val="27"/>
+          <w:bdr w:val="none" w:sz="0" w:space="0" w:color="auto" w:frame="1"/>
+          <w:shd w:val="clear" w:color="auto" w:fill="F0F0F0"/>
+        </w:rPr>
+      </w:pPr>
+      <w:r>
+        <w:rPr>
+          <w:highlight w:val="yellow"/>
+        </w:rPr>
+        <w:t xml:space="preserve">Overview TSDOC diagram here (UML plant </w:t>
+      </w:r>
+      <w:proofErr w:type="gramStart"/>
+      <w:r>
+        <w:rPr>
+          <w:highlight w:val="yellow"/>
+        </w:rPr>
+        <w:t>whatever..</w:t>
+      </w:r>
+      <w:proofErr w:type="gramEnd"/>
+      <w:r>
+        <w:rPr>
+          <w:highlight w:val="yellow"/>
+        </w:rPr>
+        <w:t>)</w:t>
+      </w:r>
     </w:p>
     <w:p>
       <w:pPr>
         <w:pStyle w:val="h2"/>
       </w:pPr>
       <w:r>
-        <w:lastRenderedPageBreak/>
-        <w:t>Logic</w:t>
-      </w:r>
-    </w:p>
-    <w:p>
-      <w:pPr>
-        <w:pStyle w:val="NormalText"/>
-      </w:pPr>
-      <w:r>
-        <w:t xml:space="preserve">(what I refer to as a the </w:t>
-      </w:r>
-      <w:r>
+        <w:t>Core Gameplay Mechanics</w:t>
+      </w:r>
+    </w:p>
+    <w:p>
+      <w:pPr>
+        <w:pStyle w:val="NormalText"/>
+      </w:pPr>
+      <w:r>
+        <w:rPr>
+          <w:highlight w:val="yellow"/>
+        </w:rPr>
+        <w:t>Talk about the core gameplay mechanics/functionality, not mentioning specific components (listed below).</w:t>
+      </w:r>
+    </w:p>
+    <w:p>
+      <w:pPr>
+        <w:pStyle w:val="NormalText"/>
+      </w:pPr>
+    </w:p>
+    <w:p>
+      <w:pPr>
+        <w:pStyle w:val="h2"/>
+      </w:pPr>
+      <w:r>
+        <w:t>Functionality and User Interface</w:t>
+      </w:r>
+    </w:p>
+    <w:p>
+      <w:pPr>
+        <w:pStyle w:val="NormalText"/>
+      </w:pPr>
+      <w:r>
+        <w:t xml:space="preserve"> (what I refer to as the </w:t>
+      </w:r>
+      <w:r>
+        <w:rPr>
+          <w:rFonts w:hint="eastAsia"/>
+        </w:rPr>
         <w:t>“</w:t>
       </w:r>
-      <w:r>
-        <w:t>backend</w:t>
-      </w:r>
-      <w:r>
-        <w:t>”, not referring to an actual backend in the sense of something that serves a frontend.</w:t>
+      <w:proofErr w:type="gramStart"/>
+      <w:r>
+        <w:t>frontend</w:t>
+      </w:r>
+      <w:r>
+        <w:rPr>
+          <w:rFonts w:hint="eastAsia"/>
+        </w:rPr>
+        <w:t xml:space="preserve"> </w:t>
+      </w:r>
+      <w:r>
+        <w:t>”</w:t>
+      </w:r>
+      <w:proofErr w:type="gramEnd"/>
+      <w:r>
+        <w:t xml:space="preserve"> essentially</w:t>
+      </w:r>
+      <w:r>
+        <w:t xml:space="preserve"> what the user interacts with</w:t>
       </w:r>
       <w:r>
         <w:t>)</w:t>
@@ -4711,83 +4646,36 @@
         <w:rPr>
           <w:highlight w:val="yellow"/>
         </w:rPr>
-        <w:t xml:space="preserve">This will be the bits that connect the components (listed above) </w:t>
-      </w:r>
-      <w:proofErr w:type="gramStart"/>
+        <w:t>This is largely intertwined with the user interface as everything is split up into components. Maybe I can have a subheading for each major component. (see screenshot – not including component that haven</w:t>
+      </w:r>
       <w:r>
         <w:rPr>
           <w:highlight w:val="yellow"/>
         </w:rPr>
-        <w:t>and also</w:t>
-      </w:r>
-      <w:proofErr w:type="gramEnd"/>
+        <w:t>’</w:t>
+      </w:r>
       <w:r>
         <w:rPr>
           <w:highlight w:val="yellow"/>
         </w:rPr>
-        <w:t xml:space="preserve"> the larger </w:t>
-      </w:r>
-      <w:r>
-        <w:rPr>
-          <w:rFonts w:hint="eastAsia"/>
-          <w:highlight w:val="yellow"/>
-        </w:rPr>
-        <w:t>“</w:t>
-      </w:r>
-      <w:r>
-        <w:rPr>
-          <w:highlight w:val="yellow"/>
-        </w:rPr>
-        <w:t>systems</w:t>
-      </w:r>
-      <w:r>
-        <w:rPr>
-          <w:rFonts w:hint="eastAsia"/>
-          <w:highlight w:val="yellow"/>
-        </w:rPr>
-        <w:t>”</w:t>
-      </w:r>
-      <w:r>
-        <w:rPr>
-          <w:highlight w:val="yellow"/>
-        </w:rPr>
-        <w:t xml:space="preserve"> and </w:t>
-      </w:r>
-      <w:r>
-        <w:rPr>
-          <w:rFonts w:hint="eastAsia"/>
-          <w:highlight w:val="yellow"/>
-        </w:rPr>
-        <w:t>“</w:t>
-      </w:r>
-      <w:r>
-        <w:rPr>
-          <w:highlight w:val="yellow"/>
-        </w:rPr>
-        <w:t>interfaces</w:t>
-      </w:r>
-      <w:r>
-        <w:rPr>
-          <w:rFonts w:hint="eastAsia"/>
-          <w:highlight w:val="yellow"/>
-        </w:rPr>
-        <w:t>”</w:t>
+        <w:t>t been created yet.)</w:t>
       </w:r>
     </w:p>
     <w:p>
       <w:pPr>
         <w:pStyle w:val="NormalText"/>
         <w:ind w:left="1800"/>
+        <w:jc w:val="both"/>
       </w:pPr>
       <w:r>
         <w:rPr>
           <w:noProof/>
         </w:rPr>
         <w:drawing>
-          <wp:inline distT="0" distB="0" distL="0" distR="0" wp14:anchorId="17935286" wp14:editId="09D1A4E4">
-            <wp:extent cx="1455546" cy="662997"/>
-            <wp:effectExtent l="0" t="0" r="0" b="3810"/>
-            <wp:docPr id="2" name="Picture 2"/>
+          <wp:inline distT="0" distB="0" distL="0" distR="0" wp14:anchorId="2E3D6CB0" wp14:editId="057F6CB7">
+            <wp:extent cx="1318374" cy="2507197"/>
+            <wp:effectExtent l="0" t="0" r="0" b="7620"/>
+            <wp:docPr id="1" name="Picture 1"/>
             <wp:cNvGraphicFramePr>
               <a:graphicFrameLocks xmlns:a="http://schemas.openxmlformats.org/drawingml/2006/main" noChangeAspect="1"/>
             </wp:cNvGraphicFramePr>
@@ -4807,6 +4695,194 @@
                   <pic:spPr>
                     <a:xfrm>
                       <a:off x="0" y="0"/>
+                      <a:ext cx="1318374" cy="2507197"/>
+                    </a:xfrm>
+                    <a:prstGeom prst="rect">
+                      <a:avLst/>
+                    </a:prstGeom>
+                  </pic:spPr>
+                </pic:pic>
+              </a:graphicData>
+            </a:graphic>
+          </wp:inline>
+        </w:drawing>
+      </w:r>
+    </w:p>
+    <w:p>
+      <w:pPr>
+        <w:pStyle w:val="NormalText"/>
+        <w:ind w:left="1080"/>
+      </w:pPr>
+    </w:p>
+    <w:p>
+      <w:pPr>
+        <w:pStyle w:val="NormalText"/>
+        <w:ind w:left="1080"/>
+      </w:pPr>
+    </w:p>
+    <w:p>
+      <w:pPr>
+        <w:pStyle w:val="NormalText"/>
+        <w:ind w:left="1080"/>
+      </w:pPr>
+    </w:p>
+    <w:p>
+      <w:pPr>
+        <w:pStyle w:val="NormalText"/>
+        <w:ind w:left="1080"/>
+      </w:pPr>
+    </w:p>
+    <w:p>
+      <w:pPr>
+        <w:pStyle w:val="NormalText"/>
+        <w:ind w:left="1080"/>
+      </w:pPr>
+    </w:p>
+    <w:p>
+      <w:pPr>
+        <w:pStyle w:val="NormalText"/>
+        <w:ind w:left="1080"/>
+      </w:pPr>
+    </w:p>
+    <w:p>
+      <w:pPr>
+        <w:pStyle w:val="NormalText"/>
+        <w:ind w:left="1080"/>
+      </w:pPr>
+    </w:p>
+    <w:p>
+      <w:pPr>
+        <w:pStyle w:val="h2"/>
+      </w:pPr>
+      <w:r>
+        <w:lastRenderedPageBreak/>
+        <w:t>Logic</w:t>
+      </w:r>
+    </w:p>
+    <w:p>
+      <w:pPr>
+        <w:pStyle w:val="NormalText"/>
+      </w:pPr>
+      <w:r>
+        <w:t xml:space="preserve">(what I refer to as a the </w:t>
+      </w:r>
+      <w:r>
+        <w:t>“</w:t>
+      </w:r>
+      <w:r>
+        <w:t>backend</w:t>
+      </w:r>
+      <w:r>
+        <w:t>”, not referring to an actual backend in the sense of something that serves a frontend.</w:t>
+      </w:r>
+      <w:r>
+        <w:t>)</w:t>
+      </w:r>
+    </w:p>
+    <w:p>
+      <w:pPr>
+        <w:pStyle w:val="NormalText"/>
+      </w:pPr>
+      <w:r>
+        <w:rPr>
+          <w:highlight w:val="yellow"/>
+        </w:rPr>
+        <w:t xml:space="preserve">This will be the bits that connect the components (listed above) </w:t>
+      </w:r>
+      <w:proofErr w:type="gramStart"/>
+      <w:r>
+        <w:rPr>
+          <w:highlight w:val="yellow"/>
+        </w:rPr>
+        <w:t>and also</w:t>
+      </w:r>
+      <w:proofErr w:type="gramEnd"/>
+      <w:r>
+        <w:rPr>
+          <w:highlight w:val="yellow"/>
+        </w:rPr>
+        <w:t xml:space="preserve"> the larger </w:t>
+      </w:r>
+      <w:r>
+        <w:rPr>
+          <w:rFonts w:hint="eastAsia"/>
+          <w:highlight w:val="yellow"/>
+        </w:rPr>
+        <w:t>“</w:t>
+      </w:r>
+      <w:r>
+        <w:rPr>
+          <w:highlight w:val="yellow"/>
+        </w:rPr>
+        <w:t>systems</w:t>
+      </w:r>
+      <w:r>
+        <w:rPr>
+          <w:rFonts w:hint="eastAsia"/>
+          <w:highlight w:val="yellow"/>
+        </w:rPr>
+        <w:t>”</w:t>
+      </w:r>
+      <w:r>
+        <w:rPr>
+          <w:highlight w:val="yellow"/>
+        </w:rPr>
+        <w:t xml:space="preserve"> and </w:t>
+      </w:r>
+      <w:r>
+        <w:rPr>
+          <w:rFonts w:hint="eastAsia"/>
+          <w:highlight w:val="yellow"/>
+        </w:rPr>
+        <w:t>“</w:t>
+      </w:r>
+      <w:r>
+        <w:rPr>
+          <w:highlight w:val="yellow"/>
+        </w:rPr>
+        <w:t>interfaces</w:t>
+      </w:r>
+      <w:r>
+        <w:rPr>
+          <w:rFonts w:hint="eastAsia"/>
+          <w:highlight w:val="yellow"/>
+        </w:rPr>
+        <w:t>”</w:t>
+      </w:r>
+    </w:p>
+    <w:p>
+      <w:pPr>
+        <w:pStyle w:val="NormalText"/>
+        <w:ind w:left="1800"/>
+      </w:pPr>
+      <w:r>
+        <w:rPr>
+          <w:noProof/>
+        </w:rPr>
+        <w:drawing>
+          <wp:inline distT="0" distB="0" distL="0" distR="0" wp14:anchorId="17935286" wp14:editId="09D1A4E4">
+            <wp:extent cx="1455546" cy="662997"/>
+            <wp:effectExtent l="0" t="0" r="0" b="3810"/>
+            <wp:docPr id="2" name="Picture 2"/>
+            <wp:cNvGraphicFramePr>
+              <a:graphicFrameLocks xmlns:a="http://schemas.openxmlformats.org/drawingml/2006/main" noChangeAspect="1"/>
+            </wp:cNvGraphicFramePr>
+            <a:graphic xmlns:a="http://schemas.openxmlformats.org/drawingml/2006/main">
+              <a:graphicData uri="http://schemas.openxmlformats.org/drawingml/2006/picture">
+                <pic:pic xmlns:pic="http://schemas.openxmlformats.org/drawingml/2006/picture">
+                  <pic:nvPicPr>
+                    <pic:cNvPr id="1" name=""/>
+                    <pic:cNvPicPr/>
+                  </pic:nvPicPr>
+                  <pic:blipFill>
+                    <a:blip r:embed="rId24"/>
+                    <a:stretch>
+                      <a:fillRect/>
+                    </a:stretch>
+                  </pic:blipFill>
+                  <pic:spPr>
+                    <a:xfrm>
+                      <a:off x="0" y="0"/>
                       <a:ext cx="1455546" cy="662997"/>
                     </a:xfrm>
                     <a:prstGeom prst="rect">
@@ -5617,7 +5693,7 @@
       <w:r>
         <w:t xml:space="preserve">12. deliberate practice: </w:t>
       </w:r>
-      <w:hyperlink r:id="rId24" w:history="1">
+      <w:hyperlink r:id="rId25" w:history="1">
         <w:r>
           <w:rPr>
             <w:rStyle w:val="Hyperlink"/>
@@ -5638,7 +5714,7 @@
       <w:r>
         <w:t xml:space="preserve">Figure 5. </w:t>
       </w:r>
-      <w:hyperlink r:id="rId25" w:history="1">
+      <w:hyperlink r:id="rId26" w:history="1">
         <w:r>
           <w:rPr>
             <w:rStyle w:val="Hyperlink"/>
@@ -5656,7 +5732,7 @@
       <w:r>
         <w:t xml:space="preserve">Figure 13. Reigns </w:t>
       </w:r>
-      <w:hyperlink r:id="rId26" w:history="1">
+      <w:hyperlink r:id="rId27" w:history="1">
         <w:r>
           <w:rPr>
             <w:rStyle w:val="Hyperlink"/>
@@ -5672,7 +5748,7 @@
       <w:r>
         <w:t xml:space="preserve">Figure 14. RISK </w:t>
       </w:r>
-      <w:hyperlink r:id="rId27" w:history="1">
+      <w:hyperlink r:id="rId28" w:history="1">
         <w:r>
           <w:rPr>
             <w:rStyle w:val="Hyperlink"/>
@@ -7785,7 +7861,7 @@
 </file>
 
 <file path=customXml/itemProps1.xml><?xml version="1.0" encoding="utf-8"?>
-<ds:datastoreItem xmlns:ds="http://schemas.openxmlformats.org/officeDocument/2006/customXml" ds:itemID="{F6E6A657-AB39-4231-A1A3-BF605AE70E28}">
+<ds:datastoreItem xmlns:ds="http://schemas.openxmlformats.org/officeDocument/2006/customXml" ds:itemID="{CF5376DA-DF51-495E-83E5-553B3655AAB9}">
   <ds:schemaRefs>
     <ds:schemaRef ds:uri="http://schemas.openxmlformats.org/officeDocument/2006/bibliography"/>
   </ds:schemaRefs>

</xml_diff>

<commit_message>
Changes to attribute generation
</commit_message>
<xml_diff>
--- a/Documents/Joshua Jackson - Main Report (p16179167).docx
+++ b/Documents/Joshua Jackson - Main Report (p16179167).docx
@@ -329,26 +329,14 @@
           <w:iCs/>
         </w:rPr>
       </w:pPr>
-      <w:proofErr w:type="gramStart"/>
       <w:r>
         <w:rPr>
           <w:i/>
           <w:iCs/>
           <w:highlight w:val="yellow"/>
         </w:rPr>
-        <w:t>[..</w:t>
-      </w:r>
-      <w:proofErr w:type="gramEnd"/>
-      <w:r>
-        <w:rPr>
-          <w:i/>
-          <w:iCs/>
-          <w:highlight w:val="yellow"/>
-        </w:rPr>
-        <w:t>To be generated using headings]</w:t>
-      </w:r>
-      <w:bookmarkStart w:id="0" w:name="_GoBack"/>
-      <w:bookmarkEnd w:id="0"/>
+        <w:t>[..To be generated using headings]</w:t>
+      </w:r>
     </w:p>
     <w:p>
       <w:pPr>
@@ -404,29 +392,21 @@
         <w:t>All</w:t>
       </w:r>
       <w:r>
-        <w:t xml:space="preserve"> the nation’s attributes are adjusted whenever the user </w:t>
-      </w:r>
-      <w:proofErr w:type="gramStart"/>
-      <w:r>
-        <w:t>makes a decision</w:t>
-      </w:r>
-      <w:proofErr w:type="gramEnd"/>
+        <w:t xml:space="preserve"> the nation’s attributes are adjusted whenever the user makes a decision.</w:t>
+      </w:r>
+      <w:r>
+        <w:t xml:space="preserve"> These can be seen in </w:t>
+      </w:r>
+      <w:r>
+        <w:rPr>
+          <w:sz w:val="20"/>
+          <w:szCs w:val="18"/>
+        </w:rPr>
+        <w:t>[Figure 1]</w:t>
+      </w:r>
       <w:r>
         <w:t>.</w:t>
       </w:r>
-      <w:r>
-        <w:t xml:space="preserve"> These can be seen in </w:t>
-      </w:r>
-      <w:r>
-        <w:rPr>
-          <w:sz w:val="20"/>
-          <w:szCs w:val="18"/>
-        </w:rPr>
-        <w:t>[Figure 1]</w:t>
-      </w:r>
-      <w:r>
-        <w:t>.</w:t>
-      </w:r>
     </w:p>
     <w:p>
       <w:pPr>
@@ -434,6 +414,9 @@
         <w:jc w:val="center"/>
       </w:pPr>
       <w:r>
+        <w:rPr>
+          <w:noProof/>
+        </w:rPr>
         <w:drawing>
           <wp:inline distT="0" distB="0" distL="0" distR="0" wp14:anchorId="36A78ED0" wp14:editId="3466FBCA">
             <wp:extent cx="3955473" cy="998724"/>
@@ -587,6 +570,9 @@
         <w:jc w:val="center"/>
       </w:pPr>
       <w:r>
+        <w:rPr>
+          <w:noProof/>
+        </w:rPr>
         <w:drawing>
           <wp:inline distT="0" distB="0" distL="0" distR="0" wp14:anchorId="6AB6869A" wp14:editId="03B5A40B">
             <wp:extent cx="5264727" cy="3975668"/>
@@ -923,6 +909,9 @@
         <w:jc w:val="center"/>
       </w:pPr>
       <w:r>
+        <w:rPr>
+          <w:noProof/>
+        </w:rPr>
         <w:drawing>
           <wp:inline distT="0" distB="0" distL="0" distR="0" wp14:anchorId="635AA574" wp14:editId="2F1E9FD2">
             <wp:extent cx="5043055" cy="3866379"/>
@@ -2092,17 +2081,23 @@
       <w:r>
         <w:t xml:space="preserve">Each region within the game (on a map of the UK) should be given various factors that would determine their political leaning. These factors </w:t>
       </w:r>
-      <w:proofErr w:type="gramStart"/>
       <w:r>
         <w:t>are:</w:t>
       </w:r>
-      <w:proofErr w:type="gramEnd"/>
       <w:r>
         <w:t xml:space="preserve"> </w:t>
       </w:r>
       <w:r>
         <w:lastRenderedPageBreak/>
-        <w:t>population density, number of universities, non white-British ethnic percentage and average salary.</w:t>
+        <w:t xml:space="preserve">population density, number of universities, </w:t>
+      </w:r>
+      <w:proofErr w:type="spellStart"/>
+      <w:r>
+        <w:t>non white</w:t>
+      </w:r>
+      <w:proofErr w:type="spellEnd"/>
+      <w:r>
+        <w:t>-British ethnic percentage and average salary.</w:t>
       </w:r>
     </w:p>
     <w:p>
@@ -2223,15 +2218,7 @@
         </w:numPr>
       </w:pPr>
       <w:r>
-        <w:t xml:space="preserve">The user can click on the Next </w:t>
-      </w:r>
-      <w:proofErr w:type="gramStart"/>
-      <w:r>
-        <w:t>Turn/Make a Decision</w:t>
-      </w:r>
-      <w:proofErr w:type="gramEnd"/>
-      <w:r>
-        <w:t xml:space="preserve"> button to be shown the decision </w:t>
+        <w:t xml:space="preserve">The user can click on the Next Turn/Make a Decision button to be shown the decision </w:t>
       </w:r>
       <w:r>
         <w:t>modal.</w:t>
@@ -2249,15 +2236,7 @@
         <w:t>The user can click</w:t>
       </w:r>
       <w:r>
-        <w:t xml:space="preserve"> Yes or No on the decision modal to </w:t>
-      </w:r>
-      <w:proofErr w:type="gramStart"/>
-      <w:r>
-        <w:t>make a decision</w:t>
-      </w:r>
-      <w:proofErr w:type="gramEnd"/>
-      <w:r>
-        <w:t>.</w:t>
+        <w:t xml:space="preserve"> Yes or No on the decision modal to make a decision.</w:t>
       </w:r>
     </w:p>
     <w:p>
@@ -2674,7 +2653,15 @@
         <w:t>sprint-based methodology</w:t>
       </w:r>
       <w:r>
-        <w:t xml:space="preserve"> wherein the development of the project is first split into Epics which are based on each month of development (eg. January Epic). These Epics are then further split up into sprints, usually containing 2-3 sprints around a week and a half long. </w:t>
+        <w:t xml:space="preserve"> wherein the development of the project is first split into Epics which are based on each month of development (</w:t>
+      </w:r>
+      <w:proofErr w:type="spellStart"/>
+      <w:r>
+        <w:t>eg.</w:t>
+      </w:r>
+      <w:proofErr w:type="spellEnd"/>
+      <w:r>
+        <w:t xml:space="preserve"> January Epic). These Epics are then further split up into sprints, usually containing 2-3 sprints around a week and a half long. </w:t>
       </w:r>
     </w:p>
     <w:p>
@@ -2827,6 +2814,9 @@
         <w:jc w:val="center"/>
       </w:pPr>
       <w:r>
+        <w:rPr>
+          <w:noProof/>
+        </w:rPr>
         <w:drawing>
           <wp:inline distT="0" distB="0" distL="0" distR="0" wp14:anchorId="7AAEC61C" wp14:editId="7C520FB3">
             <wp:extent cx="1948295" cy="2171666"/>
@@ -2938,6 +2928,9 @@
         <w:jc w:val="center"/>
       </w:pPr>
       <w:r>
+        <w:rPr>
+          <w:noProof/>
+        </w:rPr>
         <w:drawing>
           <wp:inline distT="0" distB="0" distL="0" distR="0" wp14:anchorId="3E470EB9" wp14:editId="5C027E2E">
             <wp:extent cx="4052455" cy="3019810"/>
@@ -3070,6 +3063,9 @@
         <w:pStyle w:val="NormalText"/>
       </w:pPr>
       <w:r>
+        <w:rPr>
+          <w:noProof/>
+        </w:rPr>
         <w:drawing>
           <wp:anchor distT="0" distB="0" distL="114300" distR="114300" simplePos="0" relativeHeight="251658240" behindDoc="0" locked="0" layoutInCell="1" allowOverlap="1" wp14:anchorId="13E2898E" wp14:editId="711A4881">
             <wp:simplePos x="0" y="0"/>
@@ -3576,6 +3572,9 @@
         <w:jc w:val="center"/>
       </w:pPr>
       <w:r>
+        <w:rPr>
+          <w:noProof/>
+        </w:rPr>
         <w:drawing>
           <wp:inline distT="0" distB="0" distL="0" distR="0" wp14:anchorId="1AB15AD3" wp14:editId="59961E8E">
             <wp:extent cx="1923403" cy="3865418"/>
@@ -3883,7 +3882,6 @@
         <w:t xml:space="preserve">new </w:t>
       </w:r>
       <w:proofErr w:type="spellStart"/>
-      <w:proofErr w:type="gramStart"/>
       <w:r>
         <w:rPr>
           <w:rFonts w:ascii="IBM Plex Mono" w:hAnsi="IBM Plex Mono"/>
@@ -3895,14 +3893,7 @@
         <w:rPr>
           <w:rFonts w:ascii="IBM Plex Mono" w:hAnsi="IBM Plex Mono"/>
         </w:rPr>
-        <w:t>(</w:t>
-      </w:r>
-      <w:proofErr w:type="gramEnd"/>
-      <w:r>
-        <w:rPr>
-          <w:rFonts w:ascii="IBM Plex Mono" w:hAnsi="IBM Plex Mono"/>
-        </w:rPr>
-        <w:t>)</w:t>
+        <w:t>()</w:t>
       </w:r>
       <w:r>
         <w:t xml:space="preserve"> could be swapped out for </w:t>
@@ -4319,6 +4310,9 @@
         <w:jc w:val="center"/>
       </w:pPr>
       <w:r>
+        <w:rPr>
+          <w:noProof/>
+        </w:rPr>
         <w:drawing>
           <wp:inline distT="0" distB="0" distL="0" distR="0" wp14:anchorId="0D12AF84" wp14:editId="4CB4A125">
             <wp:extent cx="6376681" cy="1814945"/>
@@ -4395,6 +4389,9 @@
         <w:jc w:val="center"/>
       </w:pPr>
       <w:r>
+        <w:rPr>
+          <w:noProof/>
+        </w:rPr>
         <w:drawing>
           <wp:inline distT="0" distB="0" distL="0" distR="0" wp14:anchorId="03486AD7" wp14:editId="73062F78">
             <wp:extent cx="4696691" cy="2295791"/>
@@ -4552,52 +4549,38 @@
         <w:rPr>
           <w:highlight w:val="yellow"/>
         </w:rPr>
-        <w:t xml:space="preserve">Overview TSDOC diagram here (UML plant </w:t>
-      </w:r>
-      <w:proofErr w:type="gramStart"/>
+        <w:t>Overview TSDOC diagram here (UML plant whatever..)</w:t>
+      </w:r>
+    </w:p>
+    <w:p>
+      <w:pPr>
+        <w:pStyle w:val="h2"/>
+      </w:pPr>
+      <w:r>
+        <w:t>Core Gameplay Mechanics</w:t>
+      </w:r>
+    </w:p>
+    <w:p>
+      <w:pPr>
+        <w:pStyle w:val="NormalText"/>
+      </w:pPr>
       <w:r>
         <w:rPr>
           <w:highlight w:val="yellow"/>
         </w:rPr>
-        <w:t>whatever..</w:t>
-      </w:r>
-      <w:proofErr w:type="gramEnd"/>
-      <w:r>
-        <w:rPr>
-          <w:highlight w:val="yellow"/>
-        </w:rPr>
-        <w:t>)</w:t>
-      </w:r>
+        <w:t>Talk about the core gameplay mechanics/functionality, not mentioning specific components (listed below).</w:t>
+      </w:r>
+    </w:p>
+    <w:p>
+      <w:pPr>
+        <w:pStyle w:val="NormalText"/>
+      </w:pPr>
     </w:p>
     <w:p>
       <w:pPr>
         <w:pStyle w:val="h2"/>
       </w:pPr>
       <w:r>
-        <w:t>Core Gameplay Mechanics</w:t>
-      </w:r>
-    </w:p>
-    <w:p>
-      <w:pPr>
-        <w:pStyle w:val="NormalText"/>
-      </w:pPr>
-      <w:r>
-        <w:rPr>
-          <w:highlight w:val="yellow"/>
-        </w:rPr>
-        <w:t>Talk about the core gameplay mechanics/functionality, not mentioning specific components (listed below).</w:t>
-      </w:r>
-    </w:p>
-    <w:p>
-      <w:pPr>
-        <w:pStyle w:val="NormalText"/>
-      </w:pPr>
-    </w:p>
-    <w:p>
-      <w:pPr>
-        <w:pStyle w:val="h2"/>
-      </w:pPr>
-      <w:r>
         <w:t>Functionality and User Interface</w:t>
       </w:r>
     </w:p>
@@ -4614,7 +4597,6 @@
         </w:rPr>
         <w:t>“</w:t>
       </w:r>
-      <w:proofErr w:type="gramStart"/>
       <w:r>
         <w:t>frontend</w:t>
       </w:r>
@@ -4625,11 +4607,7 @@
         <w:t xml:space="preserve"> </w:t>
       </w:r>
       <w:r>
-        <w:t>”</w:t>
-      </w:r>
-      <w:proofErr w:type="gramEnd"/>
-      <w:r>
-        <w:t xml:space="preserve"> essentially</w:t>
+        <w:t>” essentially</w:t>
       </w:r>
       <w:r>
         <w:t xml:space="preserve"> what the user interacts with</w:t>
@@ -4787,21 +4765,7 @@
         <w:rPr>
           <w:highlight w:val="yellow"/>
         </w:rPr>
-        <w:t xml:space="preserve">This will be the bits that connect the components (listed above) </w:t>
-      </w:r>
-      <w:proofErr w:type="gramStart"/>
-      <w:r>
-        <w:rPr>
-          <w:highlight w:val="yellow"/>
-        </w:rPr>
-        <w:t>and also</w:t>
-      </w:r>
-      <w:proofErr w:type="gramEnd"/>
-      <w:r>
-        <w:rPr>
-          <w:highlight w:val="yellow"/>
-        </w:rPr>
-        <w:t xml:space="preserve"> the larger </w:t>
+        <w:t xml:space="preserve">This will be the bits that connect the components (listed above) and also the larger </w:t>
       </w:r>
       <w:r>
         <w:rPr>
@@ -4985,6 +4949,31 @@
     <w:p>
       <w:pPr>
         <w:pStyle w:val="NormalText"/>
+      </w:pPr>
+      <w:r>
+        <w:t xml:space="preserve">Automated testing was one of the biggest parts of </w:t>
+      </w:r>
+      <w:r>
+        <w:t>this</w:t>
+      </w:r>
+      <w:r>
+        <w:t xml:space="preserve"> project. Every feature that could have been tested had some form of automated test written for it, whether that was a Unit Test, an End </w:t>
+      </w:r>
+      <w:r>
+        <w:t>to</w:t>
+      </w:r>
+      <w:r>
+        <w:t xml:space="preserve"> End Test or an Integration Test.</w:t>
+      </w:r>
+      <w:r>
+        <w:t xml:space="preserve"> </w:t>
+      </w:r>
+      <w:bookmarkStart w:id="0" w:name="_GoBack"/>
+      <w:bookmarkEnd w:id="0"/>
+    </w:p>
+    <w:p>
+      <w:pPr>
+        <w:pStyle w:val="NormalText"/>
         <w:numPr>
           <w:ilvl w:val="0"/>
           <w:numId w:val="1"/>
@@ -5031,118 +5020,18 @@
         <w:pStyle w:val="h3"/>
       </w:pPr>
       <w:r>
-        <w:t>Tuning</w:t>
-      </w:r>
-    </w:p>
-    <w:p>
-      <w:pPr>
-        <w:pStyle w:val="NormalText"/>
-      </w:pPr>
-      <w:r>
+        <w:t>Manual Tuning and User Testing</w:t>
+      </w:r>
+    </w:p>
+    <w:p>
+      <w:pPr>
+        <w:pStyle w:val="NormalText"/>
         <w:rPr>
           <w:rFonts w:ascii="Arial Narrow" w:hAnsi="Arial Narrow"/>
           <w:color w:val="201F1E"/>
           <w:sz w:val="22"/>
           <w:shd w:val="clear" w:color="auto" w:fill="FFFFFF"/>
         </w:rPr>
-        <w:t>Present the results of the testing in a meaningful way - the use of tables to highlight the important aspects of the testing. cherry pick what should be showcased in the main body of the report and place the rest in the appendices.</w:t>
-      </w:r>
-    </w:p>
-    <w:p>
-      <w:pPr>
-        <w:pStyle w:val="NormalText"/>
-        <w:numPr>
-          <w:ilvl w:val="0"/>
-          <w:numId w:val="1"/>
-        </w:numPr>
-      </w:pPr>
-      <w:r>
-        <w:t>Changes made as a result of testing and fine tuning the application</w:t>
-      </w:r>
-    </w:p>
-    <w:p>
-      <w:pPr>
-        <w:pStyle w:val="NormalText"/>
-      </w:pPr>
-      <w:r>
-        <w:t>[Rough notes for tuning]</w:t>
-      </w:r>
-    </w:p>
-    <w:p>
-      <w:pPr>
-        <w:pStyle w:val="NormalText"/>
-        <w:numPr>
-          <w:ilvl w:val="0"/>
-          <w:numId w:val="9"/>
-        </w:numPr>
-      </w:pPr>
-      <w:r>
-        <w:t xml:space="preserve">Heavily biased political leaning of provinces to the </w:t>
-      </w:r>
-      <w:proofErr w:type="spellStart"/>
-      <w:r>
-        <w:t>centre</w:t>
-      </w:r>
-      <w:proofErr w:type="spellEnd"/>
-      <w:r>
-        <w:t xml:space="preserve"> of the spectrum. Initial attempt is to remove one of the </w:t>
-      </w:r>
-      <w:proofErr w:type="spellStart"/>
-      <w:r>
-        <w:t>centre</w:t>
-      </w:r>
-      <w:proofErr w:type="spellEnd"/>
-      <w:r>
-        <w:t xml:space="preserve">-leaning </w:t>
-      </w:r>
-      <w:proofErr w:type="gramStart"/>
-      <w:r>
-        <w:t>rules :</w:t>
-      </w:r>
-      <w:proofErr w:type="gramEnd"/>
-      <w:r>
-        <w:t>: Second attempt will be to adjust _how_ the random attributes are generated.</w:t>
-      </w:r>
-      <w:r>
-        <w:t xml:space="preserve"> – This was an issue with the randomly generated values, it tended to lean towards </w:t>
-      </w:r>
-      <w:proofErr w:type="gramStart"/>
-      <w:r>
-        <w:t>really high</w:t>
-      </w:r>
-      <w:proofErr w:type="gramEnd"/>
-      <w:r>
-        <w:t xml:space="preserve"> values and one of the </w:t>
-      </w:r>
-      <w:proofErr w:type="spellStart"/>
-      <w:r>
-        <w:t>centre</w:t>
-      </w:r>
-      <w:proofErr w:type="spellEnd"/>
-      <w:r>
-        <w:t xml:space="preserve"> rules is triggered if three out of the 4 attributes are </w:t>
-      </w:r>
-      <w:proofErr w:type="spellStart"/>
-      <w:r>
-        <w:t>VeryHigh</w:t>
-      </w:r>
-      <w:proofErr w:type="spellEnd"/>
-      <w:r>
-        <w:t>, thus triggering this rule a lot.</w:t>
-      </w:r>
-    </w:p>
-    <w:p>
-      <w:pPr>
-        <w:pStyle w:val="h3"/>
-      </w:pPr>
-      <w:r>
-        <w:lastRenderedPageBreak/>
-        <w:t>User Testing</w:t>
-      </w:r>
-    </w:p>
-    <w:p>
-      <w:pPr>
-        <w:pStyle w:val="NormalText"/>
       </w:pPr>
       <w:r>
         <w:rPr>
@@ -5151,16 +5040,3203 @@
           <w:sz w:val="22"/>
           <w:shd w:val="clear" w:color="auto" w:fill="FFFFFF"/>
         </w:rPr>
+        <w:t>Present the results of the testing in a meaningful way - the use of tables to highlight the important aspects of the testing. cherry pick what should be showcased in the main body of the report and place the rest in the appendices.</w:t>
+      </w:r>
+      <w:r>
+        <w:rPr>
+          <w:rFonts w:ascii="Arial Narrow" w:hAnsi="Arial Narrow"/>
+          <w:color w:val="201F1E"/>
+          <w:sz w:val="22"/>
+          <w:shd w:val="clear" w:color="auto" w:fill="FFFFFF"/>
+        </w:rPr>
+        <w:t xml:space="preserve"> </w:t>
+      </w:r>
+      <w:r>
+        <w:rPr>
+          <w:rFonts w:ascii="Arial Narrow" w:hAnsi="Arial Narrow"/>
+          <w:color w:val="201F1E"/>
+          <w:sz w:val="22"/>
+          <w:shd w:val="clear" w:color="auto" w:fill="FFFFFF"/>
+        </w:rPr>
         <w:t>Remember to try and include user testing to demonstrate that you have listened to external input.</w:t>
       </w:r>
     </w:p>
     <w:p>
       <w:pPr>
+        <w:pStyle w:val="NormalText"/>
+      </w:pPr>
+      <w:r>
+        <w:t>A big part of the testing process was getting user feedback both to improve the enjoyability of the game, but to also catch any bugs that haven’t been caught through automated tests.</w:t>
+      </w:r>
+    </w:p>
+    <w:p>
+      <w:pPr>
+        <w:pStyle w:val="h4"/>
+      </w:pPr>
+      <w:r>
+        <w:t>Core Gameplay Elements</w:t>
+      </w:r>
+    </w:p>
+    <w:p>
+      <w:pPr>
+        <w:pStyle w:val="NormalText"/>
+      </w:pPr>
+      <w:r>
+        <w:t xml:space="preserve">The most important area being user tested was the core gameplay elements, which essentially means the enjoyability of the game. These are things that automated </w:t>
+      </w:r>
+      <w:r>
+        <w:lastRenderedPageBreak/>
+        <w:t>tests cannot catch, and manual tests by myself would not surface as it needed players who have a fresh perspective. Listed below are some of the most vital tests that either changed the way the game was played, or some significant gameplay element.</w:t>
+      </w:r>
+    </w:p>
+    <w:p>
+      <w:pPr>
+        <w:pStyle w:val="h4"/>
+      </w:pPr>
+      <w:r>
+        <w:t xml:space="preserve">The Political Leaning of a </w:t>
+      </w:r>
+      <w:r>
+        <w:t>R</w:t>
+      </w:r>
+      <w:r>
+        <w:t>egion</w:t>
+      </w:r>
+    </w:p>
+    <w:p>
+      <w:pPr>
+        <w:pStyle w:val="NormalText"/>
+        <w:rPr>
+          <w:rFonts w:ascii="IBM Plex Sans Medium" w:hAnsi="IBM Plex Sans Medium"/>
+        </w:rPr>
+      </w:pPr>
+    </w:p>
+    <w:p>
+      <w:pPr>
+        <w:pStyle w:val="NormalText"/>
+        <w:rPr>
+          <w:rFonts w:ascii="IBM Plex Sans Medium" w:hAnsi="IBM Plex Sans Medium"/>
+        </w:rPr>
+        <w:sectPr>
+          <w:pgSz w:w="11906" w:h="16838"/>
+          <w:pgMar w:top="1440" w:right="1440" w:bottom="1440" w:left="1440" w:header="708" w:footer="708" w:gutter="0"/>
+          <w:cols w:space="708"/>
+          <w:docGrid w:linePitch="360"/>
+        </w:sectPr>
+      </w:pPr>
+    </w:p>
+    <w:p>
+      <w:pPr>
+        <w:pStyle w:val="NormalText"/>
+      </w:pPr>
+      <w:r>
+        <w:rPr>
+          <w:rFonts w:ascii="IBM Plex Sans Medium" w:hAnsi="IBM Plex Sans Medium"/>
+        </w:rPr>
+        <w:t>Expected Result:</w:t>
+      </w:r>
+      <w:r>
+        <w:t xml:space="preserve"> </w:t>
+      </w:r>
+    </w:p>
+    <w:p>
+      <w:pPr>
+        <w:pStyle w:val="NormalText"/>
+        <w:rPr>
+          <w:i/>
+          <w:iCs/>
+        </w:rPr>
+      </w:pPr>
+      <w:r>
+        <w:rPr>
+          <w:i/>
+          <w:iCs/>
+        </w:rPr>
+        <w:t>The regions have a varied and balanced political leaning, not heavily favouring a leaning on the spectrum.</w:t>
+      </w:r>
+    </w:p>
+    <w:p>
+      <w:pPr>
+        <w:pStyle w:val="NormalText"/>
+        <w:rPr>
+          <w:i/>
+          <w:iCs/>
+        </w:rPr>
+      </w:pPr>
+    </w:p>
+    <w:p>
+      <w:pPr>
+        <w:pStyle w:val="NormalText"/>
+        <w:rPr>
+          <w:i/>
+          <w:iCs/>
+        </w:rPr>
+      </w:pPr>
+      <w:r>
+        <w:rPr>
+          <w:rFonts w:ascii="IBM Plex Sans Medium" w:hAnsi="IBM Plex Sans Medium"/>
+        </w:rPr>
+        <w:t>Actual Result from User Testing:</w:t>
+      </w:r>
+      <w:r>
+        <w:t xml:space="preserve"> </w:t>
+      </w:r>
+    </w:p>
+    <w:p>
+      <w:pPr>
+        <w:pStyle w:val="NormalText"/>
+        <w:rPr>
+          <w:i/>
+          <w:iCs/>
+        </w:rPr>
+      </w:pPr>
+      <w:r>
+        <w:rPr>
+          <w:i/>
+          <w:iCs/>
+        </w:rPr>
+        <w:t xml:space="preserve">The regions had a heavy bias towards the </w:t>
+      </w:r>
+      <w:proofErr w:type="spellStart"/>
+      <w:r>
+        <w:rPr>
+          <w:i/>
+          <w:iCs/>
+        </w:rPr>
+        <w:t>centre</w:t>
+      </w:r>
+      <w:proofErr w:type="spellEnd"/>
+      <w:r>
+        <w:rPr>
+          <w:i/>
+          <w:iCs/>
+        </w:rPr>
+        <w:t xml:space="preserve"> of the political spectrum, making the gameplay seem too unbalanced.</w:t>
+      </w:r>
+    </w:p>
+    <w:p>
+      <w:pPr>
+        <w:pStyle w:val="NormalText"/>
+        <w:sectPr>
+          <w:type w:val="continuous"/>
+          <w:pgSz w:w="11906" w:h="16838"/>
+          <w:pgMar w:top="1440" w:right="1440" w:bottom="1440" w:left="1440" w:header="708" w:footer="708" w:gutter="0"/>
+          <w:cols w:num="2" w:space="708"/>
+          <w:docGrid w:linePitch="360"/>
+        </w:sectPr>
+      </w:pPr>
+    </w:p>
+    <w:p>
+      <w:pPr>
+        <w:pStyle w:val="NormalText"/>
+        <w:rPr>
+          <w:rFonts w:ascii="IBM Plex Sans Medium" w:hAnsi="IBM Plex Sans Medium"/>
+        </w:rPr>
+      </w:pPr>
+      <w:r>
+        <w:rPr>
+          <w:rFonts w:ascii="IBM Plex Sans Medium" w:hAnsi="IBM Plex Sans Medium"/>
+        </w:rPr>
+        <w:t xml:space="preserve">The Issue: </w:t>
+      </w:r>
+    </w:p>
+    <w:p>
+      <w:pPr>
+        <w:pStyle w:val="NormalText"/>
+        <w:rPr>
+          <w:i/>
+          <w:iCs/>
+        </w:rPr>
+      </w:pPr>
+      <w:r>
+        <w:rPr>
+          <w:i/>
+          <w:iCs/>
+        </w:rPr>
+        <w:t>The issue was</w:t>
+      </w:r>
+      <w:r>
+        <w:rPr>
+          <w:i/>
+          <w:iCs/>
+        </w:rPr>
+        <w:t xml:space="preserve"> first assumed to be</w:t>
+      </w:r>
+      <w:r>
+        <w:rPr>
+          <w:i/>
+          <w:iCs/>
+        </w:rPr>
+        <w:t xml:space="preserve"> the fuzzy </w:t>
+      </w:r>
+      <w:r>
+        <w:rPr>
+          <w:i/>
+          <w:iCs/>
+        </w:rPr>
+        <w:t>logic rule</w:t>
+      </w:r>
+      <w:r>
+        <w:rPr>
+          <w:i/>
+          <w:iCs/>
+        </w:rPr>
+        <w:t xml:space="preserve"> </w:t>
+      </w:r>
+      <w:r>
+        <w:rPr>
+          <w:i/>
+          <w:iCs/>
+        </w:rPr>
+        <w:t>base</w:t>
+      </w:r>
+      <w:r>
+        <w:rPr>
+          <w:i/>
+          <w:iCs/>
+        </w:rPr>
+        <w:t xml:space="preserve"> but this was not the case, rather, as the rules</w:t>
+      </w:r>
+      <w:r>
+        <w:rPr>
+          <w:i/>
+          <w:iCs/>
+        </w:rPr>
+        <w:t xml:space="preserve"> for a </w:t>
+      </w:r>
+      <w:proofErr w:type="spellStart"/>
+      <w:r>
+        <w:rPr>
+          <w:i/>
+          <w:iCs/>
+        </w:rPr>
+        <w:t>centre</w:t>
+      </w:r>
+      <w:proofErr w:type="spellEnd"/>
+      <w:r>
+        <w:rPr>
+          <w:i/>
+          <w:iCs/>
+        </w:rPr>
+        <w:t xml:space="preserve"> leaning outcome involved multiple of the region’s factors being Very High</w:t>
+      </w:r>
+      <w:r>
+        <w:rPr>
+          <w:i/>
+          <w:iCs/>
+        </w:rPr>
+        <w:t xml:space="preserve"> the issue was that </w:t>
+      </w:r>
+      <w:r>
+        <w:rPr>
+          <w:i/>
+          <w:iCs/>
+        </w:rPr>
+        <w:t>the random generation of political leaning factors was choosing very high values a lot of the time</w:t>
+      </w:r>
+      <w:r>
+        <w:rPr>
+          <w:i/>
+          <w:iCs/>
+        </w:rPr>
+        <w:t>.</w:t>
+      </w:r>
+    </w:p>
+    <w:p>
+      <w:pPr>
+        <w:pStyle w:val="NormalText"/>
+        <w:rPr>
+          <w:rFonts w:ascii="IBM Plex Sans Medium" w:hAnsi="IBM Plex Sans Medium"/>
+        </w:rPr>
+      </w:pPr>
+      <w:r>
+        <w:rPr>
+          <w:rFonts w:ascii="IBM Plex Sans Medium" w:hAnsi="IBM Plex Sans Medium"/>
+        </w:rPr>
+        <w:t>The Fix:</w:t>
+      </w:r>
+    </w:p>
+    <w:p>
+      <w:pPr>
+        <w:pStyle w:val="NormalText"/>
+        <w:rPr>
+          <w:i/>
+          <w:iCs/>
+        </w:rPr>
+      </w:pPr>
+      <w:r>
+        <w:rPr>
+          <w:i/>
+          <w:iCs/>
+        </w:rPr>
+        <w:t xml:space="preserve">Fixing this meant introducing a bias towards lower values as this is usually the more common </w:t>
+      </w:r>
+      <w:proofErr w:type="spellStart"/>
+      <w:r>
+        <w:rPr>
+          <w:i/>
+          <w:iCs/>
+        </w:rPr>
+        <w:t>behaviour</w:t>
+      </w:r>
+      <w:proofErr w:type="spellEnd"/>
+      <w:r>
+        <w:rPr>
+          <w:i/>
+          <w:iCs/>
+        </w:rPr>
+        <w:t xml:space="preserve">. This mostly fixed the issue, however there was still an inherent bias towards </w:t>
+      </w:r>
+      <w:proofErr w:type="spellStart"/>
+      <w:r>
+        <w:rPr>
+          <w:i/>
+          <w:iCs/>
+        </w:rPr>
+        <w:t>centre</w:t>
+      </w:r>
+      <w:proofErr w:type="spellEnd"/>
+      <w:r>
+        <w:rPr>
+          <w:i/>
+          <w:iCs/>
+        </w:rPr>
+        <w:t xml:space="preserve"> (or </w:t>
+      </w:r>
+      <w:proofErr w:type="spellStart"/>
+      <w:r>
+        <w:rPr>
+          <w:i/>
+          <w:iCs/>
+        </w:rPr>
+        <w:t>centre</w:t>
+      </w:r>
+      <w:proofErr w:type="spellEnd"/>
+      <w:r>
+        <w:rPr>
+          <w:i/>
+          <w:iCs/>
+        </w:rPr>
+        <w:t>-left/</w:t>
+      </w:r>
+      <w:proofErr w:type="spellStart"/>
+      <w:r>
+        <w:rPr>
+          <w:i/>
+          <w:iCs/>
+        </w:rPr>
+        <w:t>centre</w:t>
+      </w:r>
+      <w:proofErr w:type="spellEnd"/>
+      <w:r>
+        <w:rPr>
+          <w:i/>
+          <w:iCs/>
+        </w:rPr>
+        <w:t>-right) leaning. This is due to the real-world accuracy of the fuzzy logic system. To counteract this, there is a 1 in 20 chance that a region will be given a political leaning of hard-left or hard-right. This is purely to increase the enjoyability of the game.</w:t>
+      </w:r>
+    </w:p>
+    <w:p>
+      <w:pPr>
+        <w:pStyle w:val="NormalText"/>
+        <w:rPr>
+          <w:i/>
+          <w:iCs/>
+        </w:rPr>
+      </w:pPr>
+    </w:p>
+    <w:p>
+      <w:pPr>
+        <w:pStyle w:val="h4"/>
+      </w:pPr>
+      <w:r>
+        <w:t>The Effects of a Decision</w:t>
+      </w:r>
+    </w:p>
+    <w:p>
+      <w:pPr>
+        <w:pStyle w:val="NormalText"/>
+      </w:pPr>
+    </w:p>
+    <w:p>
+      <w:pPr>
+        <w:pStyle w:val="NormalText"/>
+        <w:sectPr>
+          <w:type w:val="continuous"/>
+          <w:pgSz w:w="11906" w:h="16838"/>
+          <w:pgMar w:top="1440" w:right="1440" w:bottom="1440" w:left="1440" w:header="708" w:footer="708" w:gutter="0"/>
+          <w:cols w:space="708"/>
+          <w:docGrid w:linePitch="360"/>
+        </w:sectPr>
+      </w:pPr>
+    </w:p>
+    <w:p>
+      <w:pPr>
+        <w:pStyle w:val="NormalText"/>
+      </w:pPr>
+      <w:r>
+        <w:rPr>
+          <w:rFonts w:ascii="IBM Plex Sans Medium" w:hAnsi="IBM Plex Sans Medium"/>
+        </w:rPr>
+        <w:t>Expected Result:</w:t>
+      </w:r>
+      <w:r>
+        <w:t xml:space="preserve"> </w:t>
+      </w:r>
+    </w:p>
+    <w:p>
+      <w:pPr>
+        <w:pStyle w:val="NormalText"/>
+        <w:rPr>
+          <w:i/>
+          <w:iCs/>
+        </w:rPr>
+      </w:pPr>
+      <w:r>
+        <w:rPr>
+          <w:i/>
+          <w:iCs/>
+        </w:rPr>
+        <w:t>When the user makes a decision, they should have a clear idea of what effect it will have on their attributes.</w:t>
+      </w:r>
+    </w:p>
+    <w:p>
+      <w:pPr>
+        <w:pStyle w:val="NormalText"/>
+        <w:rPr>
+          <w:i/>
+          <w:iCs/>
+        </w:rPr>
+      </w:pPr>
+    </w:p>
+    <w:p>
+      <w:pPr>
+        <w:pStyle w:val="NormalText"/>
+        <w:rPr>
+          <w:i/>
+          <w:iCs/>
+        </w:rPr>
+      </w:pPr>
+    </w:p>
+    <w:p>
+      <w:pPr>
+        <w:pStyle w:val="NormalText"/>
+        <w:rPr>
+          <w:i/>
+          <w:iCs/>
+        </w:rPr>
+      </w:pPr>
+    </w:p>
+    <w:p>
+      <w:pPr>
+        <w:pStyle w:val="NormalText"/>
+        <w:rPr>
+          <w:i/>
+          <w:iCs/>
+        </w:rPr>
+      </w:pPr>
+      <w:r>
+        <w:rPr>
+          <w:rFonts w:ascii="IBM Plex Sans Medium" w:hAnsi="IBM Plex Sans Medium"/>
+        </w:rPr>
+        <w:t>Actual Result from User Testing:</w:t>
+      </w:r>
+      <w:r>
+        <w:t xml:space="preserve"> </w:t>
+      </w:r>
+    </w:p>
+    <w:p>
+      <w:pPr>
+        <w:pStyle w:val="NormalText"/>
+        <w:sectPr>
+          <w:type w:val="continuous"/>
+          <w:pgSz w:w="11906" w:h="16838"/>
+          <w:pgMar w:top="1440" w:right="1440" w:bottom="1440" w:left="1440" w:header="708" w:footer="708" w:gutter="0"/>
+          <w:cols w:num="2" w:space="708"/>
+          <w:docGrid w:linePitch="360"/>
+        </w:sectPr>
+      </w:pPr>
+      <w:r>
+        <w:t>The</w:t>
+      </w:r>
+      <w:r>
+        <w:t xml:space="preserve"> decision outcomes were</w:t>
+      </w:r>
+      <w:r>
+        <w:t xml:space="preserve"> not</w:t>
+      </w:r>
+      <w:r>
+        <w:t xml:space="preserve"> as obvious as they could have been. The decision modal didn’t show where on the political spectrum the decision</w:t>
+      </w:r>
+      <w:r>
+        <w:t xml:space="preserve"> </w:t>
+      </w:r>
+      <w:r>
+        <w:t>was and so it was up to the user to use their intuition, this proved unreliable as not every user knew about politics and the political spectrum.</w:t>
+      </w:r>
+    </w:p>
+    <w:p>
+      <w:pPr>
+        <w:pStyle w:val="NormalText"/>
+        <w:rPr>
+          <w:rFonts w:ascii="IBM Plex Sans Medium" w:hAnsi="IBM Plex Sans Medium"/>
+        </w:rPr>
+      </w:pPr>
+      <w:r>
+        <w:rPr>
+          <w:rFonts w:ascii="IBM Plex Sans Medium" w:hAnsi="IBM Plex Sans Medium"/>
+        </w:rPr>
+        <w:lastRenderedPageBreak/>
+        <w:t xml:space="preserve">The Issue: </w:t>
+      </w:r>
+    </w:p>
+    <w:p>
+      <w:pPr>
+        <w:pStyle w:val="NormalText"/>
+        <w:rPr>
+          <w:i/>
+          <w:iCs/>
+        </w:rPr>
+      </w:pPr>
+      <w:r>
+        <w:rPr>
+          <w:i/>
+          <w:iCs/>
+        </w:rPr>
+        <w:t>The issue was</w:t>
+      </w:r>
+      <w:r>
+        <w:rPr>
+          <w:i/>
+          <w:iCs/>
+        </w:rPr>
+        <w:t>, as outlined via user testing, that when the user made a decision, there wasn’t any indication given regarding the effect that decision would have.</w:t>
+      </w:r>
+    </w:p>
+    <w:p>
+      <w:pPr>
+        <w:pStyle w:val="NormalText"/>
+        <w:rPr>
+          <w:rFonts w:ascii="IBM Plex Sans Medium" w:hAnsi="IBM Plex Sans Medium"/>
+        </w:rPr>
+      </w:pPr>
+      <w:r>
+        <w:rPr>
+          <w:rFonts w:ascii="IBM Plex Sans Medium" w:hAnsi="IBM Plex Sans Medium"/>
+        </w:rPr>
+        <w:t>The Fix:</w:t>
+      </w:r>
+    </w:p>
+    <w:p>
+      <w:pPr>
+        <w:pStyle w:val="NormalText"/>
+        <w:rPr>
+          <w:i/>
+          <w:iCs/>
+        </w:rPr>
+      </w:pPr>
+      <w:r>
+        <w:rPr>
+          <w:i/>
+          <w:iCs/>
+        </w:rPr>
+        <w:t xml:space="preserve">The fix could not just be something telling the user the exact effect it would have, so instead, the modal was updated to show which areas of spectrum would </w:t>
+      </w:r>
+      <w:r>
+        <w:rPr>
+          <w:b/>
+          <w:bCs/>
+          <w:i/>
+          <w:iCs/>
+        </w:rPr>
+        <w:t xml:space="preserve">like </w:t>
+      </w:r>
+      <w:r>
+        <w:rPr>
+          <w:i/>
+          <w:iCs/>
+        </w:rPr>
+        <w:t xml:space="preserve">and </w:t>
+      </w:r>
+      <w:r>
+        <w:rPr>
+          <w:b/>
+          <w:bCs/>
+          <w:i/>
+          <w:iCs/>
+        </w:rPr>
+        <w:t>dislike</w:t>
+      </w:r>
+      <w:r>
+        <w:rPr>
+          <w:i/>
+          <w:iCs/>
+        </w:rPr>
+        <w:t xml:space="preserve"> the decision being made, so the user still had to have the knowledge of their nation’s political leaning but didn’t have to have an idea about where on the spectrum a certain decision lies.</w:t>
+      </w:r>
+    </w:p>
+    <w:p>
+      <w:pPr>
+        <w:pStyle w:val="NormalText"/>
+        <w:rPr>
+          <w:i/>
+          <w:iCs/>
+        </w:rPr>
+      </w:pPr>
+    </w:p>
+    <w:p>
+      <w:pPr>
+        <w:pStyle w:val="h4"/>
+      </w:pPr>
+      <w:r>
+        <w:t>Gameplay Difficulty</w:t>
+      </w:r>
+    </w:p>
+    <w:p>
+      <w:pPr>
+        <w:pStyle w:val="NormalText"/>
+      </w:pPr>
+    </w:p>
+    <w:p>
+      <w:pPr>
+        <w:pStyle w:val="NormalText"/>
+        <w:sectPr>
+          <w:type w:val="continuous"/>
+          <w:pgSz w:w="11906" w:h="16838"/>
+          <w:pgMar w:top="1440" w:right="1440" w:bottom="1440" w:left="1440" w:header="708" w:footer="708" w:gutter="0"/>
+          <w:cols w:space="708"/>
+          <w:docGrid w:linePitch="360"/>
+        </w:sectPr>
+      </w:pPr>
+    </w:p>
+    <w:p>
+      <w:pPr>
+        <w:pStyle w:val="NormalText"/>
+      </w:pPr>
+      <w:r>
+        <w:rPr>
+          <w:rFonts w:ascii="IBM Plex Sans Medium" w:hAnsi="IBM Plex Sans Medium"/>
+        </w:rPr>
+        <w:t>Expected Result:</w:t>
+      </w:r>
+      <w:r>
+        <w:t xml:space="preserve"> </w:t>
+      </w:r>
+    </w:p>
+    <w:p>
+      <w:pPr>
+        <w:pStyle w:val="NormalText"/>
+        <w:rPr>
+          <w:i/>
+          <w:iCs/>
+        </w:rPr>
+      </w:pPr>
+      <w:r>
+        <w:rPr>
+          <w:i/>
+          <w:iCs/>
+        </w:rPr>
+        <w:t xml:space="preserve">The gameplay shouldn’t be too easy or too difficult. It should strike a </w:t>
+      </w:r>
+      <w:proofErr w:type="spellStart"/>
+      <w:r>
+        <w:rPr>
+          <w:i/>
+          <w:iCs/>
+        </w:rPr>
+        <w:t>middleground</w:t>
+      </w:r>
+      <w:proofErr w:type="spellEnd"/>
+      <w:r>
+        <w:rPr>
+          <w:i/>
+          <w:iCs/>
+        </w:rPr>
+        <w:t>.</w:t>
+      </w:r>
+    </w:p>
+    <w:p>
+      <w:pPr>
+        <w:pStyle w:val="NormalText"/>
+        <w:rPr>
+          <w:i/>
+          <w:iCs/>
+        </w:rPr>
+      </w:pPr>
+    </w:p>
+    <w:p>
+      <w:pPr>
+        <w:pStyle w:val="NormalText"/>
+        <w:rPr>
+          <w:i/>
+          <w:iCs/>
+        </w:rPr>
+      </w:pPr>
+    </w:p>
+    <w:p>
+      <w:pPr>
+        <w:pStyle w:val="NormalText"/>
+        <w:rPr>
+          <w:i/>
+          <w:iCs/>
+        </w:rPr>
+      </w:pPr>
+      <w:r>
+        <w:rPr>
+          <w:rFonts w:ascii="IBM Plex Sans Medium" w:hAnsi="IBM Plex Sans Medium"/>
+        </w:rPr>
+        <w:t>Actual Result from User Testing:</w:t>
+      </w:r>
+      <w:r>
+        <w:t xml:space="preserve"> </w:t>
+      </w:r>
+    </w:p>
+    <w:p>
+      <w:pPr>
+        <w:pStyle w:val="NormalText"/>
+        <w:sectPr>
+          <w:type w:val="continuous"/>
+          <w:pgSz w:w="11906" w:h="16838"/>
+          <w:pgMar w:top="1440" w:right="1440" w:bottom="1440" w:left="1440" w:header="708" w:footer="708" w:gutter="0"/>
+          <w:cols w:num="2" w:space="708"/>
+          <w:docGrid w:linePitch="360"/>
+        </w:sectPr>
+      </w:pPr>
+      <w:r>
+        <w:t>The users found that they could ignore the impacts of a decision on both their Financial and Foreign Approval attributes. This led to the game being too easy to play as the user didn’t have to really weigh up any options.</w:t>
+      </w:r>
+    </w:p>
+    <w:p>
+      <w:pPr>
+        <w:pStyle w:val="NormalText"/>
+        <w:rPr>
+          <w:rFonts w:ascii="IBM Plex Sans Medium" w:hAnsi="IBM Plex Sans Medium"/>
+        </w:rPr>
+      </w:pPr>
+      <w:r>
+        <w:rPr>
+          <w:rFonts w:ascii="IBM Plex Sans Medium" w:hAnsi="IBM Plex Sans Medium"/>
+        </w:rPr>
+        <w:t xml:space="preserve">The Issue: </w:t>
+      </w:r>
+    </w:p>
+    <w:p>
+      <w:pPr>
+        <w:pStyle w:val="NormalText"/>
+        <w:rPr>
+          <w:i/>
+          <w:iCs/>
+        </w:rPr>
+      </w:pPr>
+      <w:r>
+        <w:rPr>
+          <w:i/>
+          <w:iCs/>
+        </w:rPr>
+        <w:t>The impact a negative financial or foreign approval decision had on the overall attributes was too low.</w:t>
+      </w:r>
+    </w:p>
+    <w:p>
+      <w:pPr>
+        <w:pStyle w:val="NormalText"/>
+        <w:rPr>
+          <w:rFonts w:ascii="IBM Plex Sans Medium" w:hAnsi="IBM Plex Sans Medium"/>
+        </w:rPr>
+      </w:pPr>
+      <w:r>
+        <w:rPr>
+          <w:rFonts w:ascii="IBM Plex Sans Medium" w:hAnsi="IBM Plex Sans Medium"/>
+        </w:rPr>
+        <w:t>The Fix:</w:t>
+      </w:r>
+    </w:p>
+    <w:p>
+      <w:pPr>
+        <w:pStyle w:val="NormalText"/>
+        <w:rPr>
+          <w:i/>
+          <w:iCs/>
+        </w:rPr>
+      </w:pPr>
+      <w:r>
+        <w:rPr>
+          <w:i/>
+          <w:iCs/>
+        </w:rPr>
+        <w:t>The fix was simple, it just meant increasing the number from -20 to -40 for negative decisions for both attributes. This means that the user could theoretically lose the game if they make 3 decisions in a row that negatively affect the nation’s finances or foreign approval.</w:t>
+      </w:r>
+    </w:p>
+    <w:p>
+      <w:pPr>
+        <w:pStyle w:val="NormalText"/>
+        <w:rPr>
+          <w:i/>
+          <w:iCs/>
+        </w:rPr>
+      </w:pPr>
+    </w:p>
+    <w:p>
+      <w:pPr>
+        <w:pStyle w:val="h4"/>
+      </w:pPr>
+      <w:r>
+        <w:t>Finding out which regions are represent</w:t>
+      </w:r>
+      <w:r>
+        <w:t xml:space="preserve">ed </w:t>
+      </w:r>
+      <w:r>
+        <w:t>by the user</w:t>
+      </w:r>
+      <w:r>
+        <w:t>’</w:t>
+      </w:r>
+      <w:r>
+        <w:t>s party</w:t>
+      </w:r>
+    </w:p>
+    <w:p>
+      <w:pPr>
+        <w:pStyle w:val="NormalText"/>
+      </w:pPr>
+    </w:p>
+    <w:p>
+      <w:pPr>
+        <w:pStyle w:val="NormalText"/>
+        <w:sectPr>
+          <w:type w:val="continuous"/>
+          <w:pgSz w:w="11906" w:h="16838"/>
+          <w:pgMar w:top="1440" w:right="1440" w:bottom="1440" w:left="1440" w:header="708" w:footer="708" w:gutter="0"/>
+          <w:cols w:space="708"/>
+          <w:docGrid w:linePitch="360"/>
+        </w:sectPr>
+      </w:pPr>
+    </w:p>
+    <w:p>
+      <w:pPr>
+        <w:pStyle w:val="NormalText"/>
+      </w:pPr>
+      <w:r>
+        <w:rPr>
+          <w:rFonts w:ascii="IBM Plex Sans Medium" w:hAnsi="IBM Plex Sans Medium"/>
+        </w:rPr>
+        <w:t>Expected Result:</w:t>
+      </w:r>
+      <w:r>
+        <w:t xml:space="preserve"> </w:t>
+      </w:r>
+    </w:p>
+    <w:p>
+      <w:pPr>
+        <w:pStyle w:val="NormalText"/>
+        <w:rPr>
+          <w:i/>
+          <w:iCs/>
+        </w:rPr>
+      </w:pPr>
+      <w:r>
+        <w:rPr>
+          <w:i/>
+          <w:iCs/>
+        </w:rPr>
+        <w:t>It should be easy for the user to gauge the overall political leaning of their nation.</w:t>
+      </w:r>
+    </w:p>
+    <w:p>
+      <w:pPr>
+        <w:pStyle w:val="NormalText"/>
+        <w:rPr>
+          <w:i/>
+          <w:iCs/>
+        </w:rPr>
+      </w:pPr>
+      <w:r>
+        <w:rPr>
+          <w:rFonts w:ascii="IBM Plex Sans Medium" w:hAnsi="IBM Plex Sans Medium"/>
+        </w:rPr>
+        <w:lastRenderedPageBreak/>
+        <w:t>Actual Result from User Testing:</w:t>
+      </w:r>
+      <w:r>
+        <w:t xml:space="preserve"> </w:t>
+      </w:r>
+    </w:p>
+    <w:p>
+      <w:pPr>
+        <w:pStyle w:val="NormalText"/>
+        <w:sectPr>
+          <w:type w:val="continuous"/>
+          <w:pgSz w:w="11906" w:h="16838"/>
+          <w:pgMar w:top="1440" w:right="1440" w:bottom="1440" w:left="1440" w:header="708" w:footer="708" w:gutter="0"/>
+          <w:cols w:num="2" w:space="708"/>
+          <w:docGrid w:linePitch="360"/>
+        </w:sectPr>
+      </w:pPr>
+      <w:r>
+        <w:t>Some users found it difficult to click through all of the regions to find this information out.</w:t>
+      </w:r>
+    </w:p>
+    <w:p>
+      <w:pPr>
+        <w:pStyle w:val="NormalText"/>
+        <w:rPr>
+          <w:rFonts w:ascii="IBM Plex Sans Medium" w:hAnsi="IBM Plex Sans Medium"/>
+        </w:rPr>
+      </w:pPr>
+      <w:r>
+        <w:rPr>
+          <w:rFonts w:ascii="IBM Plex Sans Medium" w:hAnsi="IBM Plex Sans Medium"/>
+        </w:rPr>
+        <w:t xml:space="preserve">The Issue: </w:t>
+      </w:r>
+    </w:p>
+    <w:p>
+      <w:pPr>
+        <w:pStyle w:val="NormalText"/>
+        <w:rPr>
+          <w:i/>
+          <w:iCs/>
+        </w:rPr>
+      </w:pPr>
+      <w:r>
+        <w:rPr>
+          <w:i/>
+          <w:iCs/>
+        </w:rPr>
+        <w:t>The</w:t>
+      </w:r>
+      <w:r>
+        <w:rPr>
+          <w:i/>
+          <w:iCs/>
+        </w:rPr>
+        <w:t>re was no obvious indicator for which regions were represented by the users’ party.</w:t>
+      </w:r>
+    </w:p>
+    <w:p>
+      <w:pPr>
+        <w:pStyle w:val="NormalText"/>
+        <w:rPr>
+          <w:rFonts w:ascii="IBM Plex Sans Medium" w:hAnsi="IBM Plex Sans Medium"/>
+        </w:rPr>
+      </w:pPr>
+      <w:r>
+        <w:rPr>
+          <w:rFonts w:ascii="IBM Plex Sans Medium" w:hAnsi="IBM Plex Sans Medium"/>
+        </w:rPr>
+        <w:t>The Fix:</w:t>
+      </w:r>
+    </w:p>
+    <w:p>
+      <w:pPr>
+        <w:pStyle w:val="NormalText"/>
+        <w:rPr>
+          <w:i/>
+          <w:iCs/>
+        </w:rPr>
+      </w:pPr>
+      <w:r>
+        <w:rPr>
+          <w:i/>
+          <w:iCs/>
+        </w:rPr>
+        <w:t xml:space="preserve">The fix was simple, it </w:t>
+      </w:r>
+      <w:r>
+        <w:rPr>
+          <w:i/>
+          <w:iCs/>
+        </w:rPr>
+        <w:t xml:space="preserve">meant </w:t>
+      </w:r>
+      <w:proofErr w:type="spellStart"/>
+      <w:r>
+        <w:rPr>
+          <w:i/>
+          <w:iCs/>
+        </w:rPr>
+        <w:t>colouring</w:t>
+      </w:r>
+      <w:proofErr w:type="spellEnd"/>
+      <w:r>
+        <w:rPr>
+          <w:i/>
+          <w:iCs/>
+        </w:rPr>
+        <w:t xml:space="preserve"> in the regions that were represented to make it easy for the user to find</w:t>
+      </w:r>
+      <w:r>
+        <w:rPr>
+          <w:i/>
+          <w:iCs/>
+        </w:rPr>
+        <w:t>.</w:t>
+      </w:r>
+    </w:p>
+    <w:p>
+      <w:pPr>
+        <w:pStyle w:val="h4"/>
+      </w:pPr>
+      <w:r>
+        <w:t>Generic User Testing</w:t>
+      </w:r>
+    </w:p>
+    <w:p>
+      <w:pPr>
+        <w:pStyle w:val="NormalText"/>
+      </w:pPr>
+      <w:r>
+        <w:t>Another important benefit of user testing is that the users will all approach the game in different ways, which often means that many bugs with the user interface or logic will be surfaced for different users.</w:t>
+      </w:r>
+    </w:p>
+    <w:p>
+      <w:pPr>
+        <w:pStyle w:val="NormalText"/>
+      </w:pPr>
+      <w:r>
+        <w:t xml:space="preserve">Listed in </w:t>
+      </w:r>
+      <w:r>
+        <w:rPr>
+          <w:sz w:val="20"/>
+          <w:szCs w:val="18"/>
+        </w:rPr>
+        <w:t>[Figure 17]</w:t>
+      </w:r>
+      <w:r>
+        <w:t xml:space="preserve"> is one of the testing tables filled out by a user who tried the application. The rest of the testing tables can be found in the appendices.</w:t>
+      </w:r>
+    </w:p>
+    <w:p>
+      <w:pPr>
+        <w:pStyle w:val="NormalText"/>
+      </w:pPr>
+    </w:p>
+    <w:tbl>
+      <w:tblPr>
+        <w:tblW w:w="10088" w:type="dxa"/>
+        <w:tblCellMar>
+          <w:left w:w="0" w:type="dxa"/>
+          <w:right w:w="0" w:type="dxa"/>
+        </w:tblCellMar>
+        <w:tblLook w:val="04A0" w:firstRow="1" w:lastRow="0" w:firstColumn="1" w:lastColumn="0" w:noHBand="0" w:noVBand="1"/>
+      </w:tblPr>
+      <w:tblGrid>
+        <w:gridCol w:w="1619"/>
+        <w:gridCol w:w="3081"/>
+        <w:gridCol w:w="3081"/>
+        <w:gridCol w:w="2307"/>
+      </w:tblGrid>
+      <w:tr>
+        <w:trPr>
+          <w:trHeight w:val="254"/>
+        </w:trPr>
+        <w:tc>
+          <w:tcPr>
+            <w:tcW w:w="0" w:type="auto"/>
+            <w:tcBorders>
+              <w:top w:val="single" w:sz="6" w:space="0" w:color="000000"/>
+              <w:left w:val="single" w:sz="6" w:space="0" w:color="000000"/>
+              <w:bottom w:val="single" w:sz="6" w:space="0" w:color="000000"/>
+              <w:right w:val="single" w:sz="6" w:space="0" w:color="000000"/>
+            </w:tcBorders>
+            <w:shd w:val="clear" w:color="auto" w:fill="000000"/>
+            <w:tcMar>
+              <w:top w:w="30" w:type="dxa"/>
+              <w:left w:w="45" w:type="dxa"/>
+              <w:bottom w:w="30" w:type="dxa"/>
+              <w:right w:w="45" w:type="dxa"/>
+            </w:tcMar>
+            <w:vAlign w:val="bottom"/>
+            <w:hideMark/>
+          </w:tcPr>
+          <w:p>
+            <w:pPr>
+              <w:spacing w:after="0" w:line="240" w:lineRule="auto"/>
+              <w:jc w:val="center"/>
+              <w:rPr>
+                <w:rFonts w:ascii="Calibri" w:eastAsia="Times New Roman" w:hAnsi="Calibri" w:cs="Calibri"/>
+                <w:b/>
+                <w:bCs/>
+                <w:color w:val="FFFFFF"/>
+                <w:sz w:val="28"/>
+                <w:szCs w:val="28"/>
+                <w:lang w:eastAsia="en-GB"/>
+              </w:rPr>
+            </w:pPr>
+            <w:r>
+              <w:rPr>
+                <w:rFonts w:ascii="Calibri" w:eastAsia="Times New Roman" w:hAnsi="Calibri" w:cs="Calibri"/>
+                <w:b/>
+                <w:bCs/>
+                <w:color w:val="FFFFFF"/>
+                <w:sz w:val="28"/>
+                <w:szCs w:val="28"/>
+                <w:lang w:eastAsia="en-GB"/>
+              </w:rPr>
+              <w:t>Tester: Sophie</w:t>
+            </w:r>
+          </w:p>
+        </w:tc>
+        <w:tc>
+          <w:tcPr>
+            <w:tcW w:w="0" w:type="auto"/>
+            <w:tcBorders>
+              <w:top w:val="single" w:sz="6" w:space="0" w:color="000000"/>
+              <w:left w:val="single" w:sz="6" w:space="0" w:color="CCCCCC"/>
+              <w:bottom w:val="single" w:sz="6" w:space="0" w:color="000000"/>
+              <w:right w:val="single" w:sz="6" w:space="0" w:color="000000"/>
+            </w:tcBorders>
+            <w:shd w:val="clear" w:color="auto" w:fill="000000"/>
+            <w:tcMar>
+              <w:top w:w="30" w:type="dxa"/>
+              <w:left w:w="45" w:type="dxa"/>
+              <w:bottom w:w="30" w:type="dxa"/>
+              <w:right w:w="45" w:type="dxa"/>
+            </w:tcMar>
+            <w:vAlign w:val="bottom"/>
+            <w:hideMark/>
+          </w:tcPr>
+          <w:p>
+            <w:pPr>
+              <w:spacing w:after="0" w:line="240" w:lineRule="auto"/>
+              <w:jc w:val="center"/>
+              <w:rPr>
+                <w:rFonts w:ascii="Calibri" w:eastAsia="Times New Roman" w:hAnsi="Calibri" w:cs="Calibri"/>
+                <w:b/>
+                <w:bCs/>
+                <w:color w:val="FFFFFF"/>
+                <w:sz w:val="28"/>
+                <w:szCs w:val="28"/>
+                <w:lang w:eastAsia="en-GB"/>
+              </w:rPr>
+            </w:pPr>
+            <w:r>
+              <w:rPr>
+                <w:rFonts w:ascii="Calibri" w:eastAsia="Times New Roman" w:hAnsi="Calibri" w:cs="Calibri"/>
+                <w:b/>
+                <w:bCs/>
+                <w:color w:val="FFFFFF"/>
+                <w:sz w:val="28"/>
+                <w:szCs w:val="28"/>
+                <w:lang w:eastAsia="en-GB"/>
+              </w:rPr>
+              <w:t>Date of Test: 14/03/2020</w:t>
+            </w:r>
+          </w:p>
+        </w:tc>
+        <w:tc>
+          <w:tcPr>
+            <w:tcW w:w="0" w:type="auto"/>
+            <w:tcBorders>
+              <w:top w:val="single" w:sz="6" w:space="0" w:color="000000"/>
+              <w:left w:val="single" w:sz="6" w:space="0" w:color="CCCCCC"/>
+              <w:bottom w:val="single" w:sz="6" w:space="0" w:color="000000"/>
+              <w:right w:val="single" w:sz="6" w:space="0" w:color="000000"/>
+            </w:tcBorders>
+            <w:shd w:val="clear" w:color="auto" w:fill="000000"/>
+            <w:tcMar>
+              <w:top w:w="30" w:type="dxa"/>
+              <w:left w:w="45" w:type="dxa"/>
+              <w:bottom w:w="30" w:type="dxa"/>
+              <w:right w:w="45" w:type="dxa"/>
+            </w:tcMar>
+            <w:vAlign w:val="bottom"/>
+            <w:hideMark/>
+          </w:tcPr>
+          <w:p>
+            <w:pPr>
+              <w:spacing w:after="0" w:line="240" w:lineRule="auto"/>
+              <w:jc w:val="center"/>
+              <w:rPr>
+                <w:rFonts w:ascii="Calibri" w:eastAsia="Times New Roman" w:hAnsi="Calibri" w:cs="Calibri"/>
+                <w:b/>
+                <w:bCs/>
+                <w:color w:val="FFFFFF"/>
+                <w:sz w:val="28"/>
+                <w:szCs w:val="28"/>
+                <w:lang w:eastAsia="en-GB"/>
+              </w:rPr>
+            </w:pPr>
+            <w:r>
+              <w:rPr>
+                <w:rFonts w:ascii="Calibri" w:eastAsia="Times New Roman" w:hAnsi="Calibri" w:cs="Calibri"/>
+                <w:b/>
+                <w:bCs/>
+                <w:color w:val="FFFFFF"/>
+                <w:sz w:val="28"/>
+                <w:szCs w:val="28"/>
+                <w:lang w:eastAsia="en-GB"/>
+              </w:rPr>
+              <w:t>Device Used: Windows 10 using Google Chrome</w:t>
+            </w:r>
+          </w:p>
+        </w:tc>
+        <w:tc>
+          <w:tcPr>
+            <w:tcW w:w="0" w:type="auto"/>
+            <w:tcBorders>
+              <w:top w:val="single" w:sz="6" w:space="0" w:color="CCCCCC"/>
+              <w:left w:val="single" w:sz="6" w:space="0" w:color="CCCCCC"/>
+              <w:bottom w:val="single" w:sz="6" w:space="0" w:color="000000"/>
+              <w:right w:val="single" w:sz="6" w:space="0" w:color="CCCCCC"/>
+            </w:tcBorders>
+            <w:tcMar>
+              <w:top w:w="30" w:type="dxa"/>
+              <w:left w:w="45" w:type="dxa"/>
+              <w:bottom w:w="30" w:type="dxa"/>
+              <w:right w:w="45" w:type="dxa"/>
+            </w:tcMar>
+            <w:vAlign w:val="bottom"/>
+            <w:hideMark/>
+          </w:tcPr>
+          <w:p>
+            <w:pPr>
+              <w:spacing w:after="0" w:line="240" w:lineRule="auto"/>
+              <w:jc w:val="center"/>
+              <w:rPr>
+                <w:rFonts w:ascii="Calibri" w:eastAsia="Times New Roman" w:hAnsi="Calibri" w:cs="Calibri"/>
+                <w:b/>
+                <w:bCs/>
+                <w:color w:val="FFFFFF"/>
+                <w:sz w:val="28"/>
+                <w:szCs w:val="28"/>
+                <w:lang w:eastAsia="en-GB"/>
+              </w:rPr>
+            </w:pPr>
+          </w:p>
+        </w:tc>
+      </w:tr>
+      <w:tr>
+        <w:trPr>
+          <w:trHeight w:val="254"/>
+        </w:trPr>
+        <w:tc>
+          <w:tcPr>
+            <w:tcW w:w="0" w:type="auto"/>
+            <w:tcBorders>
+              <w:top w:val="single" w:sz="6" w:space="0" w:color="CCCCCC"/>
+              <w:left w:val="single" w:sz="6" w:space="0" w:color="000000"/>
+              <w:bottom w:val="single" w:sz="6" w:space="0" w:color="000000"/>
+              <w:right w:val="single" w:sz="6" w:space="0" w:color="000000"/>
+            </w:tcBorders>
+            <w:tcMar>
+              <w:top w:w="30" w:type="dxa"/>
+              <w:left w:w="45" w:type="dxa"/>
+              <w:bottom w:w="30" w:type="dxa"/>
+              <w:right w:w="45" w:type="dxa"/>
+            </w:tcMar>
+            <w:vAlign w:val="bottom"/>
+            <w:hideMark/>
+          </w:tcPr>
+          <w:p>
+            <w:pPr>
+              <w:spacing w:after="0" w:line="240" w:lineRule="auto"/>
+              <w:rPr>
+                <w:rFonts w:ascii="Calibri" w:eastAsia="Times New Roman" w:hAnsi="Calibri" w:cs="Calibri"/>
+                <w:b/>
+                <w:bCs/>
+                <w:i/>
+                <w:iCs/>
+                <w:color w:val="000000"/>
+                <w:sz w:val="24"/>
+                <w:szCs w:val="24"/>
+                <w:lang w:eastAsia="en-GB"/>
+              </w:rPr>
+            </w:pPr>
+            <w:r>
+              <w:rPr>
+                <w:rFonts w:ascii="Calibri" w:eastAsia="Times New Roman" w:hAnsi="Calibri" w:cs="Calibri"/>
+                <w:b/>
+                <w:bCs/>
+                <w:i/>
+                <w:iCs/>
+                <w:color w:val="000000"/>
+                <w:sz w:val="24"/>
+                <w:szCs w:val="24"/>
+                <w:lang w:eastAsia="en-GB"/>
+              </w:rPr>
+              <w:t>Functionality being tested</w:t>
+            </w:r>
+          </w:p>
+        </w:tc>
+        <w:tc>
+          <w:tcPr>
+            <w:tcW w:w="0" w:type="auto"/>
+            <w:tcBorders>
+              <w:top w:val="single" w:sz="6" w:space="0" w:color="CCCCCC"/>
+              <w:left w:val="single" w:sz="6" w:space="0" w:color="CCCCCC"/>
+              <w:bottom w:val="single" w:sz="6" w:space="0" w:color="000000"/>
+              <w:right w:val="single" w:sz="6" w:space="0" w:color="000000"/>
+            </w:tcBorders>
+            <w:tcMar>
+              <w:top w:w="30" w:type="dxa"/>
+              <w:left w:w="45" w:type="dxa"/>
+              <w:bottom w:w="30" w:type="dxa"/>
+              <w:right w:w="45" w:type="dxa"/>
+            </w:tcMar>
+            <w:vAlign w:val="bottom"/>
+            <w:hideMark/>
+          </w:tcPr>
+          <w:p>
+            <w:pPr>
+              <w:spacing w:after="0" w:line="240" w:lineRule="auto"/>
+              <w:rPr>
+                <w:rFonts w:ascii="Calibri" w:eastAsia="Times New Roman" w:hAnsi="Calibri" w:cs="Calibri"/>
+                <w:b/>
+                <w:bCs/>
+                <w:i/>
+                <w:iCs/>
+                <w:color w:val="000000"/>
+                <w:sz w:val="24"/>
+                <w:szCs w:val="24"/>
+                <w:lang w:eastAsia="en-GB"/>
+              </w:rPr>
+            </w:pPr>
+            <w:r>
+              <w:rPr>
+                <w:rFonts w:ascii="Calibri" w:eastAsia="Times New Roman" w:hAnsi="Calibri" w:cs="Calibri"/>
+                <w:b/>
+                <w:bCs/>
+                <w:i/>
+                <w:iCs/>
+                <w:color w:val="000000"/>
+                <w:sz w:val="24"/>
+                <w:szCs w:val="24"/>
+                <w:lang w:eastAsia="en-GB"/>
+              </w:rPr>
+              <w:t>How To Test</w:t>
+            </w:r>
+          </w:p>
+        </w:tc>
+        <w:tc>
+          <w:tcPr>
+            <w:tcW w:w="0" w:type="auto"/>
+            <w:tcBorders>
+              <w:top w:val="single" w:sz="6" w:space="0" w:color="CCCCCC"/>
+              <w:left w:val="single" w:sz="6" w:space="0" w:color="CCCCCC"/>
+              <w:bottom w:val="single" w:sz="6" w:space="0" w:color="000000"/>
+              <w:right w:val="single" w:sz="6" w:space="0" w:color="000000"/>
+            </w:tcBorders>
+            <w:tcMar>
+              <w:top w:w="30" w:type="dxa"/>
+              <w:left w:w="45" w:type="dxa"/>
+              <w:bottom w:w="30" w:type="dxa"/>
+              <w:right w:w="45" w:type="dxa"/>
+            </w:tcMar>
+            <w:vAlign w:val="bottom"/>
+            <w:hideMark/>
+          </w:tcPr>
+          <w:p>
+            <w:pPr>
+              <w:spacing w:after="0" w:line="240" w:lineRule="auto"/>
+              <w:rPr>
+                <w:rFonts w:ascii="Calibri" w:eastAsia="Times New Roman" w:hAnsi="Calibri" w:cs="Calibri"/>
+                <w:b/>
+                <w:bCs/>
+                <w:i/>
+                <w:iCs/>
+                <w:color w:val="000000"/>
+                <w:sz w:val="24"/>
+                <w:szCs w:val="24"/>
+                <w:lang w:eastAsia="en-GB"/>
+              </w:rPr>
+            </w:pPr>
+            <w:r>
+              <w:rPr>
+                <w:rFonts w:ascii="Calibri" w:eastAsia="Times New Roman" w:hAnsi="Calibri" w:cs="Calibri"/>
+                <w:b/>
+                <w:bCs/>
+                <w:i/>
+                <w:iCs/>
+                <w:color w:val="000000"/>
+                <w:sz w:val="24"/>
+                <w:szCs w:val="24"/>
+                <w:lang w:eastAsia="en-GB"/>
+              </w:rPr>
+              <w:t>Expected Outcome</w:t>
+            </w:r>
+          </w:p>
+        </w:tc>
+        <w:tc>
+          <w:tcPr>
+            <w:tcW w:w="0" w:type="auto"/>
+            <w:tcBorders>
+              <w:top w:val="single" w:sz="6" w:space="0" w:color="CCCCCC"/>
+              <w:left w:val="single" w:sz="6" w:space="0" w:color="CCCCCC"/>
+              <w:bottom w:val="single" w:sz="6" w:space="0" w:color="000000"/>
+              <w:right w:val="single" w:sz="6" w:space="0" w:color="000000"/>
+            </w:tcBorders>
+            <w:tcMar>
+              <w:top w:w="30" w:type="dxa"/>
+              <w:left w:w="45" w:type="dxa"/>
+              <w:bottom w:w="30" w:type="dxa"/>
+              <w:right w:w="45" w:type="dxa"/>
+            </w:tcMar>
+            <w:vAlign w:val="bottom"/>
+            <w:hideMark/>
+          </w:tcPr>
+          <w:p>
+            <w:pPr>
+              <w:spacing w:after="0" w:line="240" w:lineRule="auto"/>
+              <w:rPr>
+                <w:rFonts w:ascii="Calibri" w:eastAsia="Times New Roman" w:hAnsi="Calibri" w:cs="Calibri"/>
+                <w:b/>
+                <w:bCs/>
+                <w:i/>
+                <w:iCs/>
+                <w:color w:val="000000"/>
+                <w:sz w:val="24"/>
+                <w:szCs w:val="24"/>
+                <w:lang w:eastAsia="en-GB"/>
+              </w:rPr>
+            </w:pPr>
+            <w:r>
+              <w:rPr>
+                <w:rFonts w:ascii="Calibri" w:eastAsia="Times New Roman" w:hAnsi="Calibri" w:cs="Calibri"/>
+                <w:b/>
+                <w:bCs/>
+                <w:i/>
+                <w:iCs/>
+                <w:color w:val="000000"/>
+                <w:sz w:val="24"/>
+                <w:szCs w:val="24"/>
+                <w:lang w:eastAsia="en-GB"/>
+              </w:rPr>
+              <w:t>Actual Outcome and Comments</w:t>
+            </w:r>
+          </w:p>
+        </w:tc>
+      </w:tr>
+      <w:tr>
+        <w:trPr>
+          <w:trHeight w:val="254"/>
+        </w:trPr>
+        <w:tc>
+          <w:tcPr>
+            <w:tcW w:w="0" w:type="auto"/>
+            <w:tcBorders>
+              <w:top w:val="single" w:sz="6" w:space="0" w:color="CCCCCC"/>
+              <w:left w:val="single" w:sz="6" w:space="0" w:color="000000"/>
+              <w:bottom w:val="single" w:sz="6" w:space="0" w:color="000000"/>
+              <w:right w:val="single" w:sz="6" w:space="0" w:color="000000"/>
+            </w:tcBorders>
+            <w:tcMar>
+              <w:top w:w="30" w:type="dxa"/>
+              <w:left w:w="45" w:type="dxa"/>
+              <w:bottom w:w="30" w:type="dxa"/>
+              <w:right w:w="45" w:type="dxa"/>
+            </w:tcMar>
+            <w:hideMark/>
+          </w:tcPr>
+          <w:p>
+            <w:pPr>
+              <w:spacing w:after="0" w:line="240" w:lineRule="auto"/>
+              <w:rPr>
+                <w:rFonts w:ascii="Calibri" w:eastAsia="Times New Roman" w:hAnsi="Calibri" w:cs="Calibri"/>
+                <w:color w:val="000000"/>
+                <w:lang w:eastAsia="en-GB"/>
+              </w:rPr>
+            </w:pPr>
+            <w:r>
+              <w:rPr>
+                <w:rFonts w:ascii="Calibri" w:eastAsia="Times New Roman" w:hAnsi="Calibri" w:cs="Calibri"/>
+                <w:color w:val="000000"/>
+                <w:lang w:eastAsia="en-GB"/>
+              </w:rPr>
+              <w:t>Starting a new game</w:t>
+            </w:r>
+          </w:p>
+        </w:tc>
+        <w:tc>
+          <w:tcPr>
+            <w:tcW w:w="0" w:type="auto"/>
+            <w:tcBorders>
+              <w:top w:val="single" w:sz="6" w:space="0" w:color="CCCCCC"/>
+              <w:left w:val="single" w:sz="6" w:space="0" w:color="CCCCCC"/>
+              <w:bottom w:val="single" w:sz="6" w:space="0" w:color="000000"/>
+              <w:right w:val="single" w:sz="6" w:space="0" w:color="000000"/>
+            </w:tcBorders>
+            <w:tcMar>
+              <w:top w:w="30" w:type="dxa"/>
+              <w:left w:w="45" w:type="dxa"/>
+              <w:bottom w:w="30" w:type="dxa"/>
+              <w:right w:w="45" w:type="dxa"/>
+            </w:tcMar>
+            <w:hideMark/>
+          </w:tcPr>
+          <w:p>
+            <w:pPr>
+              <w:spacing w:after="0" w:line="240" w:lineRule="auto"/>
+              <w:rPr>
+                <w:rFonts w:ascii="Calibri" w:eastAsia="Times New Roman" w:hAnsi="Calibri" w:cs="Calibri"/>
+                <w:color w:val="000000"/>
+                <w:lang w:eastAsia="en-GB"/>
+              </w:rPr>
+            </w:pPr>
+            <w:r>
+              <w:rPr>
+                <w:rFonts w:ascii="Calibri" w:eastAsia="Times New Roman" w:hAnsi="Calibri" w:cs="Calibri"/>
+                <w:color w:val="000000"/>
+                <w:lang w:eastAsia="en-GB"/>
+              </w:rPr>
+              <w:t>Open the URL in a browser of your choice and click the Start New Game button.</w:t>
+            </w:r>
+          </w:p>
+        </w:tc>
+        <w:tc>
+          <w:tcPr>
+            <w:tcW w:w="0" w:type="auto"/>
+            <w:tcBorders>
+              <w:top w:val="single" w:sz="6" w:space="0" w:color="CCCCCC"/>
+              <w:left w:val="single" w:sz="6" w:space="0" w:color="CCCCCC"/>
+              <w:bottom w:val="single" w:sz="6" w:space="0" w:color="000000"/>
+              <w:right w:val="single" w:sz="6" w:space="0" w:color="000000"/>
+            </w:tcBorders>
+            <w:tcMar>
+              <w:top w:w="30" w:type="dxa"/>
+              <w:left w:w="45" w:type="dxa"/>
+              <w:bottom w:w="30" w:type="dxa"/>
+              <w:right w:w="45" w:type="dxa"/>
+            </w:tcMar>
+            <w:hideMark/>
+          </w:tcPr>
+          <w:p>
+            <w:pPr>
+              <w:spacing w:after="0" w:line="240" w:lineRule="auto"/>
+              <w:rPr>
+                <w:rFonts w:ascii="Calibri" w:eastAsia="Times New Roman" w:hAnsi="Calibri" w:cs="Calibri"/>
+                <w:color w:val="000000"/>
+                <w:lang w:eastAsia="en-GB"/>
+              </w:rPr>
+            </w:pPr>
+            <w:r>
+              <w:rPr>
+                <w:rFonts w:ascii="Calibri" w:eastAsia="Times New Roman" w:hAnsi="Calibri" w:cs="Calibri"/>
+                <w:color w:val="000000"/>
+                <w:lang w:eastAsia="en-GB"/>
+              </w:rPr>
+              <w:t>When the user launches the game they should be able to click a Start New Game button which will launch the game view.</w:t>
+            </w:r>
+          </w:p>
+        </w:tc>
+        <w:tc>
+          <w:tcPr>
+            <w:tcW w:w="0" w:type="auto"/>
+            <w:tcBorders>
+              <w:top w:val="single" w:sz="6" w:space="0" w:color="CCCCCC"/>
+              <w:left w:val="single" w:sz="6" w:space="0" w:color="CCCCCC"/>
+              <w:bottom w:val="single" w:sz="6" w:space="0" w:color="000000"/>
+              <w:right w:val="single" w:sz="6" w:space="0" w:color="000000"/>
+            </w:tcBorders>
+            <w:tcMar>
+              <w:top w:w="30" w:type="dxa"/>
+              <w:left w:w="45" w:type="dxa"/>
+              <w:bottom w:w="30" w:type="dxa"/>
+              <w:right w:w="45" w:type="dxa"/>
+            </w:tcMar>
+            <w:hideMark/>
+          </w:tcPr>
+          <w:p>
+            <w:pPr>
+              <w:spacing w:after="0" w:line="240" w:lineRule="auto"/>
+              <w:rPr>
+                <w:rFonts w:ascii="Calibri" w:eastAsia="Times New Roman" w:hAnsi="Calibri" w:cs="Calibri"/>
+                <w:color w:val="000000"/>
+                <w:lang w:eastAsia="en-GB"/>
+              </w:rPr>
+            </w:pPr>
+            <w:r>
+              <w:rPr>
+                <w:rFonts w:ascii="Calibri" w:eastAsia="Times New Roman" w:hAnsi="Calibri" w:cs="Calibri"/>
+                <w:color w:val="000000"/>
+                <w:lang w:eastAsia="en-GB"/>
+              </w:rPr>
+              <w:t>Actual outcome worked as expected. Comments: Main page is boring.</w:t>
+            </w:r>
+          </w:p>
+        </w:tc>
+      </w:tr>
+      <w:tr>
+        <w:trPr>
+          <w:trHeight w:val="254"/>
+        </w:trPr>
+        <w:tc>
+          <w:tcPr>
+            <w:tcW w:w="0" w:type="auto"/>
+            <w:tcBorders>
+              <w:top w:val="single" w:sz="6" w:space="0" w:color="CCCCCC"/>
+              <w:left w:val="single" w:sz="6" w:space="0" w:color="000000"/>
+              <w:bottom w:val="single" w:sz="6" w:space="0" w:color="000000"/>
+              <w:right w:val="single" w:sz="6" w:space="0" w:color="000000"/>
+            </w:tcBorders>
+            <w:tcMar>
+              <w:top w:w="30" w:type="dxa"/>
+              <w:left w:w="45" w:type="dxa"/>
+              <w:bottom w:w="30" w:type="dxa"/>
+              <w:right w:w="45" w:type="dxa"/>
+            </w:tcMar>
+            <w:hideMark/>
+          </w:tcPr>
+          <w:p>
+            <w:pPr>
+              <w:spacing w:after="0" w:line="240" w:lineRule="auto"/>
+              <w:rPr>
+                <w:rFonts w:ascii="Calibri" w:eastAsia="Times New Roman" w:hAnsi="Calibri" w:cs="Calibri"/>
+                <w:color w:val="000000"/>
+                <w:lang w:eastAsia="en-GB"/>
+              </w:rPr>
+            </w:pPr>
+            <w:r>
+              <w:rPr>
+                <w:rFonts w:ascii="Calibri" w:eastAsia="Times New Roman" w:hAnsi="Calibri" w:cs="Calibri"/>
+                <w:color w:val="000000"/>
+                <w:lang w:eastAsia="en-GB"/>
+              </w:rPr>
+              <w:t>Loading an existing game</w:t>
+            </w:r>
+          </w:p>
+        </w:tc>
+        <w:tc>
+          <w:tcPr>
+            <w:tcW w:w="0" w:type="auto"/>
+            <w:tcBorders>
+              <w:top w:val="single" w:sz="6" w:space="0" w:color="CCCCCC"/>
+              <w:left w:val="single" w:sz="6" w:space="0" w:color="CCCCCC"/>
+              <w:bottom w:val="single" w:sz="6" w:space="0" w:color="000000"/>
+              <w:right w:val="single" w:sz="6" w:space="0" w:color="000000"/>
+            </w:tcBorders>
+            <w:tcMar>
+              <w:top w:w="30" w:type="dxa"/>
+              <w:left w:w="45" w:type="dxa"/>
+              <w:bottom w:w="30" w:type="dxa"/>
+              <w:right w:w="45" w:type="dxa"/>
+            </w:tcMar>
+            <w:hideMark/>
+          </w:tcPr>
+          <w:p>
+            <w:pPr>
+              <w:spacing w:after="0" w:line="240" w:lineRule="auto"/>
+              <w:rPr>
+                <w:rFonts w:ascii="Calibri" w:eastAsia="Times New Roman" w:hAnsi="Calibri" w:cs="Calibri"/>
+                <w:color w:val="000000"/>
+                <w:lang w:eastAsia="en-GB"/>
+              </w:rPr>
+            </w:pPr>
+            <w:r>
+              <w:rPr>
+                <w:rFonts w:ascii="Calibri" w:eastAsia="Times New Roman" w:hAnsi="Calibri" w:cs="Calibri"/>
+                <w:color w:val="000000"/>
+                <w:lang w:eastAsia="en-GB"/>
+              </w:rPr>
+              <w:t>Once you have started a new game, refresh the browser tab (or close and come back).</w:t>
+            </w:r>
+          </w:p>
+        </w:tc>
+        <w:tc>
+          <w:tcPr>
+            <w:tcW w:w="0" w:type="auto"/>
+            <w:tcBorders>
+              <w:top w:val="single" w:sz="6" w:space="0" w:color="CCCCCC"/>
+              <w:left w:val="single" w:sz="6" w:space="0" w:color="CCCCCC"/>
+              <w:bottom w:val="single" w:sz="6" w:space="0" w:color="000000"/>
+              <w:right w:val="single" w:sz="6" w:space="0" w:color="000000"/>
+            </w:tcBorders>
+            <w:tcMar>
+              <w:top w:w="30" w:type="dxa"/>
+              <w:left w:w="45" w:type="dxa"/>
+              <w:bottom w:w="30" w:type="dxa"/>
+              <w:right w:w="45" w:type="dxa"/>
+            </w:tcMar>
+            <w:hideMark/>
+          </w:tcPr>
+          <w:p>
+            <w:pPr>
+              <w:spacing w:after="0" w:line="240" w:lineRule="auto"/>
+              <w:rPr>
+                <w:rFonts w:ascii="Calibri" w:eastAsia="Times New Roman" w:hAnsi="Calibri" w:cs="Calibri"/>
+                <w:color w:val="000000"/>
+                <w:lang w:eastAsia="en-GB"/>
+              </w:rPr>
+            </w:pPr>
+            <w:r>
+              <w:rPr>
+                <w:rFonts w:ascii="Calibri" w:eastAsia="Times New Roman" w:hAnsi="Calibri" w:cs="Calibri"/>
+                <w:color w:val="000000"/>
+                <w:lang w:eastAsia="en-GB"/>
+              </w:rPr>
+              <w:t>Once the user has started a new game, upon refreshing the browser window, they should be presented with the option to continue that game.</w:t>
+            </w:r>
+          </w:p>
+        </w:tc>
+        <w:tc>
+          <w:tcPr>
+            <w:tcW w:w="0" w:type="auto"/>
+            <w:tcBorders>
+              <w:top w:val="single" w:sz="6" w:space="0" w:color="CCCCCC"/>
+              <w:left w:val="single" w:sz="6" w:space="0" w:color="CCCCCC"/>
+              <w:bottom w:val="single" w:sz="6" w:space="0" w:color="000000"/>
+              <w:right w:val="single" w:sz="6" w:space="0" w:color="000000"/>
+            </w:tcBorders>
+            <w:tcMar>
+              <w:top w:w="30" w:type="dxa"/>
+              <w:left w:w="45" w:type="dxa"/>
+              <w:bottom w:w="30" w:type="dxa"/>
+              <w:right w:w="45" w:type="dxa"/>
+            </w:tcMar>
+            <w:hideMark/>
+          </w:tcPr>
+          <w:p>
+            <w:pPr>
+              <w:spacing w:after="0" w:line="240" w:lineRule="auto"/>
+              <w:rPr>
+                <w:rFonts w:ascii="Calibri" w:eastAsia="Times New Roman" w:hAnsi="Calibri" w:cs="Calibri"/>
+                <w:color w:val="000000"/>
+                <w:lang w:eastAsia="en-GB"/>
+              </w:rPr>
+            </w:pPr>
+            <w:r>
+              <w:rPr>
+                <w:rFonts w:ascii="Calibri" w:eastAsia="Times New Roman" w:hAnsi="Calibri" w:cs="Calibri"/>
+                <w:color w:val="000000"/>
+                <w:lang w:eastAsia="en-GB"/>
+              </w:rPr>
+              <w:t>Actual outcome worked as expected.</w:t>
+            </w:r>
+          </w:p>
+        </w:tc>
+      </w:tr>
+      <w:tr>
+        <w:trPr>
+          <w:trHeight w:val="254"/>
+        </w:trPr>
+        <w:tc>
+          <w:tcPr>
+            <w:tcW w:w="0" w:type="auto"/>
+            <w:tcBorders>
+              <w:top w:val="single" w:sz="6" w:space="0" w:color="CCCCCC"/>
+              <w:left w:val="single" w:sz="6" w:space="0" w:color="000000"/>
+              <w:bottom w:val="single" w:sz="6" w:space="0" w:color="000000"/>
+              <w:right w:val="single" w:sz="6" w:space="0" w:color="000000"/>
+            </w:tcBorders>
+            <w:tcMar>
+              <w:top w:w="30" w:type="dxa"/>
+              <w:left w:w="45" w:type="dxa"/>
+              <w:bottom w:w="30" w:type="dxa"/>
+              <w:right w:w="45" w:type="dxa"/>
+            </w:tcMar>
+            <w:hideMark/>
+          </w:tcPr>
+          <w:p>
+            <w:pPr>
+              <w:spacing w:after="0" w:line="240" w:lineRule="auto"/>
+              <w:rPr>
+                <w:rFonts w:ascii="Calibri" w:eastAsia="Times New Roman" w:hAnsi="Calibri" w:cs="Calibri"/>
+                <w:color w:val="000000"/>
+                <w:lang w:eastAsia="en-GB"/>
+              </w:rPr>
+            </w:pPr>
+            <w:r>
+              <w:rPr>
+                <w:rFonts w:ascii="Calibri" w:eastAsia="Times New Roman" w:hAnsi="Calibri" w:cs="Calibri"/>
+                <w:color w:val="000000"/>
+                <w:lang w:eastAsia="en-GB"/>
+              </w:rPr>
+              <w:t>Rendering the Game View</w:t>
+            </w:r>
+          </w:p>
+        </w:tc>
+        <w:tc>
+          <w:tcPr>
+            <w:tcW w:w="0" w:type="auto"/>
+            <w:tcBorders>
+              <w:top w:val="single" w:sz="6" w:space="0" w:color="CCCCCC"/>
+              <w:left w:val="single" w:sz="6" w:space="0" w:color="CCCCCC"/>
+              <w:bottom w:val="single" w:sz="6" w:space="0" w:color="000000"/>
+              <w:right w:val="single" w:sz="6" w:space="0" w:color="000000"/>
+            </w:tcBorders>
+            <w:tcMar>
+              <w:top w:w="30" w:type="dxa"/>
+              <w:left w:w="45" w:type="dxa"/>
+              <w:bottom w:w="30" w:type="dxa"/>
+              <w:right w:w="45" w:type="dxa"/>
+            </w:tcMar>
+            <w:hideMark/>
+          </w:tcPr>
+          <w:p>
+            <w:pPr>
+              <w:spacing w:after="0" w:line="240" w:lineRule="auto"/>
+              <w:rPr>
+                <w:rFonts w:ascii="Calibri" w:eastAsia="Times New Roman" w:hAnsi="Calibri" w:cs="Calibri"/>
+                <w:color w:val="000000"/>
+                <w:lang w:eastAsia="en-GB"/>
+              </w:rPr>
+            </w:pPr>
+            <w:r>
+              <w:rPr>
+                <w:rFonts w:ascii="Calibri" w:eastAsia="Times New Roman" w:hAnsi="Calibri" w:cs="Calibri"/>
+                <w:color w:val="000000"/>
+                <w:lang w:eastAsia="en-GB"/>
+              </w:rPr>
+              <w:t xml:space="preserve">Follow one of the </w:t>
+            </w:r>
+            <w:proofErr w:type="spellStart"/>
+            <w:r>
+              <w:rPr>
+                <w:rFonts w:ascii="Calibri" w:eastAsia="Times New Roman" w:hAnsi="Calibri" w:cs="Calibri"/>
+                <w:color w:val="000000"/>
+                <w:lang w:eastAsia="en-GB"/>
+              </w:rPr>
+              <w:t>the</w:t>
+            </w:r>
+            <w:proofErr w:type="spellEnd"/>
+            <w:r>
+              <w:rPr>
+                <w:rFonts w:ascii="Calibri" w:eastAsia="Times New Roman" w:hAnsi="Calibri" w:cs="Calibri"/>
+                <w:color w:val="000000"/>
+                <w:lang w:eastAsia="en-GB"/>
+              </w:rPr>
+              <w:t xml:space="preserve"> previous tests to start a game</w:t>
+            </w:r>
+          </w:p>
+        </w:tc>
+        <w:tc>
+          <w:tcPr>
+            <w:tcW w:w="0" w:type="auto"/>
+            <w:tcBorders>
+              <w:top w:val="single" w:sz="6" w:space="0" w:color="CCCCCC"/>
+              <w:left w:val="single" w:sz="6" w:space="0" w:color="CCCCCC"/>
+              <w:bottom w:val="single" w:sz="6" w:space="0" w:color="000000"/>
+              <w:right w:val="single" w:sz="6" w:space="0" w:color="000000"/>
+            </w:tcBorders>
+            <w:tcMar>
+              <w:top w:w="30" w:type="dxa"/>
+              <w:left w:w="45" w:type="dxa"/>
+              <w:bottom w:w="30" w:type="dxa"/>
+              <w:right w:w="45" w:type="dxa"/>
+            </w:tcMar>
+            <w:hideMark/>
+          </w:tcPr>
+          <w:p>
+            <w:pPr>
+              <w:spacing w:after="0" w:line="240" w:lineRule="auto"/>
+              <w:rPr>
+                <w:rFonts w:ascii="Calibri" w:eastAsia="Times New Roman" w:hAnsi="Calibri" w:cs="Calibri"/>
+                <w:color w:val="000000"/>
+                <w:lang w:eastAsia="en-GB"/>
+              </w:rPr>
+            </w:pPr>
+            <w:r>
+              <w:rPr>
+                <w:rFonts w:ascii="Calibri" w:eastAsia="Times New Roman" w:hAnsi="Calibri" w:cs="Calibri"/>
+                <w:color w:val="000000"/>
+                <w:lang w:eastAsia="en-GB"/>
+              </w:rPr>
+              <w:t>When the user has started a new game or continued an existing game, they should be presented with a game view that shows the following:</w:t>
+            </w:r>
+            <w:r>
+              <w:rPr>
+                <w:rFonts w:ascii="Calibri" w:eastAsia="Times New Roman" w:hAnsi="Calibri" w:cs="Calibri"/>
+                <w:color w:val="000000"/>
+                <w:lang w:eastAsia="en-GB"/>
+              </w:rPr>
+              <w:br/>
+            </w:r>
+            <w:r>
+              <w:rPr>
+                <w:rFonts w:ascii="Calibri" w:eastAsia="Times New Roman" w:hAnsi="Calibri" w:cs="Calibri"/>
+                <w:color w:val="000000"/>
+                <w:lang w:eastAsia="en-GB"/>
+              </w:rPr>
+              <w:br/>
+              <w:t>• A collection of attributes.</w:t>
+            </w:r>
+            <w:r>
+              <w:rPr>
+                <w:rFonts w:ascii="Calibri" w:eastAsia="Times New Roman" w:hAnsi="Calibri" w:cs="Calibri"/>
+                <w:color w:val="000000"/>
+                <w:lang w:eastAsia="en-GB"/>
+              </w:rPr>
+              <w:br/>
+            </w:r>
+            <w:r>
+              <w:rPr>
+                <w:rFonts w:ascii="Calibri" w:eastAsia="Times New Roman" w:hAnsi="Calibri" w:cs="Calibri"/>
+                <w:color w:val="000000"/>
+                <w:lang w:eastAsia="en-GB"/>
+              </w:rPr>
+              <w:br/>
+              <w:t>• A map of the UK.</w:t>
+            </w:r>
+            <w:r>
+              <w:rPr>
+                <w:rFonts w:ascii="Calibri" w:eastAsia="Times New Roman" w:hAnsi="Calibri" w:cs="Calibri"/>
+                <w:color w:val="000000"/>
+                <w:lang w:eastAsia="en-GB"/>
+              </w:rPr>
+              <w:br/>
+            </w:r>
+            <w:r>
+              <w:rPr>
+                <w:rFonts w:ascii="Calibri" w:eastAsia="Times New Roman" w:hAnsi="Calibri" w:cs="Calibri"/>
+                <w:color w:val="000000"/>
+                <w:lang w:eastAsia="en-GB"/>
+              </w:rPr>
+              <w:br/>
+              <w:t>• A “next turn” button.</w:t>
+            </w:r>
+            <w:r>
+              <w:rPr>
+                <w:rFonts w:ascii="Calibri" w:eastAsia="Times New Roman" w:hAnsi="Calibri" w:cs="Calibri"/>
+                <w:color w:val="000000"/>
+                <w:lang w:eastAsia="en-GB"/>
+              </w:rPr>
+              <w:br/>
+            </w:r>
+            <w:r>
+              <w:rPr>
+                <w:rFonts w:ascii="Calibri" w:eastAsia="Times New Roman" w:hAnsi="Calibri" w:cs="Calibri"/>
+                <w:color w:val="000000"/>
+                <w:lang w:eastAsia="en-GB"/>
+              </w:rPr>
+              <w:lastRenderedPageBreak/>
+              <w:br/>
+              <w:t>• A turn counter showing the number of turns that have passed.</w:t>
+            </w:r>
+          </w:p>
+        </w:tc>
+        <w:tc>
+          <w:tcPr>
+            <w:tcW w:w="0" w:type="auto"/>
+            <w:tcBorders>
+              <w:top w:val="single" w:sz="6" w:space="0" w:color="CCCCCC"/>
+              <w:left w:val="single" w:sz="6" w:space="0" w:color="CCCCCC"/>
+              <w:bottom w:val="single" w:sz="6" w:space="0" w:color="000000"/>
+              <w:right w:val="single" w:sz="6" w:space="0" w:color="000000"/>
+            </w:tcBorders>
+            <w:tcMar>
+              <w:top w:w="30" w:type="dxa"/>
+              <w:left w:w="45" w:type="dxa"/>
+              <w:bottom w:w="30" w:type="dxa"/>
+              <w:right w:w="45" w:type="dxa"/>
+            </w:tcMar>
+            <w:hideMark/>
+          </w:tcPr>
+          <w:p>
+            <w:pPr>
+              <w:spacing w:after="0" w:line="240" w:lineRule="auto"/>
+              <w:rPr>
+                <w:rFonts w:ascii="Calibri" w:eastAsia="Times New Roman" w:hAnsi="Calibri" w:cs="Calibri"/>
+                <w:color w:val="000000"/>
+                <w:lang w:eastAsia="en-GB"/>
+              </w:rPr>
+            </w:pPr>
+            <w:r>
+              <w:rPr>
+                <w:rFonts w:ascii="Calibri" w:eastAsia="Times New Roman" w:hAnsi="Calibri" w:cs="Calibri"/>
+                <w:color w:val="000000"/>
+                <w:lang w:eastAsia="en-GB"/>
+              </w:rPr>
+              <w:lastRenderedPageBreak/>
+              <w:t>Worked as expected.</w:t>
+            </w:r>
+          </w:p>
+        </w:tc>
+      </w:tr>
+      <w:tr>
+        <w:trPr>
+          <w:trHeight w:val="254"/>
+        </w:trPr>
+        <w:tc>
+          <w:tcPr>
+            <w:tcW w:w="0" w:type="auto"/>
+            <w:tcBorders>
+              <w:top w:val="single" w:sz="6" w:space="0" w:color="CCCCCC"/>
+              <w:left w:val="single" w:sz="6" w:space="0" w:color="000000"/>
+              <w:bottom w:val="single" w:sz="6" w:space="0" w:color="000000"/>
+              <w:right w:val="single" w:sz="6" w:space="0" w:color="000000"/>
+            </w:tcBorders>
+            <w:tcMar>
+              <w:top w:w="30" w:type="dxa"/>
+              <w:left w:w="45" w:type="dxa"/>
+              <w:bottom w:w="30" w:type="dxa"/>
+              <w:right w:w="45" w:type="dxa"/>
+            </w:tcMar>
+            <w:hideMark/>
+          </w:tcPr>
+          <w:p>
+            <w:pPr>
+              <w:spacing w:after="0" w:line="240" w:lineRule="auto"/>
+              <w:rPr>
+                <w:rFonts w:ascii="Calibri" w:eastAsia="Times New Roman" w:hAnsi="Calibri" w:cs="Calibri"/>
+                <w:color w:val="000000"/>
+                <w:lang w:eastAsia="en-GB"/>
+              </w:rPr>
+            </w:pPr>
+            <w:r>
+              <w:rPr>
+                <w:rFonts w:ascii="Calibri" w:eastAsia="Times New Roman" w:hAnsi="Calibri" w:cs="Calibri"/>
+                <w:color w:val="000000"/>
+                <w:lang w:eastAsia="en-GB"/>
+              </w:rPr>
+              <w:t>Responsive Design</w:t>
+            </w:r>
+          </w:p>
+        </w:tc>
+        <w:tc>
+          <w:tcPr>
+            <w:tcW w:w="0" w:type="auto"/>
+            <w:tcBorders>
+              <w:top w:val="single" w:sz="6" w:space="0" w:color="CCCCCC"/>
+              <w:left w:val="single" w:sz="6" w:space="0" w:color="CCCCCC"/>
+              <w:bottom w:val="single" w:sz="6" w:space="0" w:color="000000"/>
+              <w:right w:val="single" w:sz="6" w:space="0" w:color="000000"/>
+            </w:tcBorders>
+            <w:tcMar>
+              <w:top w:w="30" w:type="dxa"/>
+              <w:left w:w="45" w:type="dxa"/>
+              <w:bottom w:w="30" w:type="dxa"/>
+              <w:right w:w="45" w:type="dxa"/>
+            </w:tcMar>
+            <w:hideMark/>
+          </w:tcPr>
+          <w:p>
+            <w:pPr>
+              <w:spacing w:after="0" w:line="240" w:lineRule="auto"/>
+              <w:rPr>
+                <w:rFonts w:ascii="Calibri" w:eastAsia="Times New Roman" w:hAnsi="Calibri" w:cs="Calibri"/>
+                <w:color w:val="000000"/>
+                <w:lang w:eastAsia="en-GB"/>
+              </w:rPr>
+            </w:pPr>
+            <w:r>
+              <w:rPr>
+                <w:rFonts w:ascii="Calibri" w:eastAsia="Times New Roman" w:hAnsi="Calibri" w:cs="Calibri"/>
+                <w:color w:val="000000"/>
+                <w:lang w:eastAsia="en-GB"/>
+              </w:rPr>
+              <w:t xml:space="preserve">Make your browser window fill half of your screen. (or open </w:t>
+            </w:r>
+            <w:proofErr w:type="spellStart"/>
+            <w:r>
+              <w:rPr>
+                <w:rFonts w:ascii="Calibri" w:eastAsia="Times New Roman" w:hAnsi="Calibri" w:cs="Calibri"/>
+                <w:color w:val="000000"/>
+                <w:lang w:eastAsia="en-GB"/>
+              </w:rPr>
+              <w:t>DevTools</w:t>
+            </w:r>
+            <w:proofErr w:type="spellEnd"/>
+            <w:r>
+              <w:rPr>
+                <w:rFonts w:ascii="Calibri" w:eastAsia="Times New Roman" w:hAnsi="Calibri" w:cs="Calibri"/>
+                <w:color w:val="000000"/>
+                <w:lang w:eastAsia="en-GB"/>
+              </w:rPr>
+              <w:t xml:space="preserve"> by pressing F12 and resizing the window that opens). IF you are on mobile, the game view all displaying fine means this test has passed.</w:t>
+            </w:r>
+          </w:p>
+        </w:tc>
+        <w:tc>
+          <w:tcPr>
+            <w:tcW w:w="0" w:type="auto"/>
+            <w:tcBorders>
+              <w:top w:val="single" w:sz="6" w:space="0" w:color="CCCCCC"/>
+              <w:left w:val="single" w:sz="6" w:space="0" w:color="CCCCCC"/>
+              <w:bottom w:val="single" w:sz="6" w:space="0" w:color="000000"/>
+              <w:right w:val="single" w:sz="6" w:space="0" w:color="000000"/>
+            </w:tcBorders>
+            <w:tcMar>
+              <w:top w:w="30" w:type="dxa"/>
+              <w:left w:w="45" w:type="dxa"/>
+              <w:bottom w:w="30" w:type="dxa"/>
+              <w:right w:w="45" w:type="dxa"/>
+            </w:tcMar>
+            <w:hideMark/>
+          </w:tcPr>
+          <w:p>
+            <w:pPr>
+              <w:spacing w:after="0" w:line="240" w:lineRule="auto"/>
+              <w:rPr>
+                <w:rFonts w:ascii="Calibri" w:eastAsia="Times New Roman" w:hAnsi="Calibri" w:cs="Calibri"/>
+                <w:color w:val="000000"/>
+                <w:lang w:eastAsia="en-GB"/>
+              </w:rPr>
+            </w:pPr>
+            <w:r>
+              <w:rPr>
+                <w:rFonts w:ascii="Calibri" w:eastAsia="Times New Roman" w:hAnsi="Calibri" w:cs="Calibri"/>
+                <w:color w:val="000000"/>
+                <w:lang w:eastAsia="en-GB"/>
+              </w:rPr>
+              <w:t>When the user resizes their browser window the user interface within the game should all scale and be usable.</w:t>
+            </w:r>
+          </w:p>
+        </w:tc>
+        <w:tc>
+          <w:tcPr>
+            <w:tcW w:w="0" w:type="auto"/>
+            <w:tcBorders>
+              <w:top w:val="single" w:sz="6" w:space="0" w:color="CCCCCC"/>
+              <w:left w:val="single" w:sz="6" w:space="0" w:color="CCCCCC"/>
+              <w:bottom w:val="single" w:sz="6" w:space="0" w:color="000000"/>
+              <w:right w:val="single" w:sz="6" w:space="0" w:color="000000"/>
+            </w:tcBorders>
+            <w:tcMar>
+              <w:top w:w="30" w:type="dxa"/>
+              <w:left w:w="45" w:type="dxa"/>
+              <w:bottom w:w="30" w:type="dxa"/>
+              <w:right w:w="45" w:type="dxa"/>
+            </w:tcMar>
+            <w:hideMark/>
+          </w:tcPr>
+          <w:p>
+            <w:pPr>
+              <w:spacing w:after="0" w:line="240" w:lineRule="auto"/>
+              <w:rPr>
+                <w:rFonts w:ascii="Calibri" w:eastAsia="Times New Roman" w:hAnsi="Calibri" w:cs="Calibri"/>
+                <w:color w:val="000000"/>
+                <w:lang w:eastAsia="en-GB"/>
+              </w:rPr>
+            </w:pPr>
+            <w:r>
+              <w:rPr>
+                <w:rFonts w:ascii="Calibri" w:eastAsia="Times New Roman" w:hAnsi="Calibri" w:cs="Calibri"/>
+                <w:color w:val="000000"/>
+                <w:lang w:eastAsia="en-GB"/>
+              </w:rPr>
+              <w:t>Worked as expected.</w:t>
+            </w:r>
+          </w:p>
+        </w:tc>
+      </w:tr>
+      <w:tr>
+        <w:trPr>
+          <w:trHeight w:val="254"/>
+        </w:trPr>
+        <w:tc>
+          <w:tcPr>
+            <w:tcW w:w="0" w:type="auto"/>
+            <w:tcBorders>
+              <w:top w:val="single" w:sz="6" w:space="0" w:color="CCCCCC"/>
+              <w:left w:val="single" w:sz="6" w:space="0" w:color="000000"/>
+              <w:bottom w:val="single" w:sz="6" w:space="0" w:color="000000"/>
+              <w:right w:val="single" w:sz="6" w:space="0" w:color="000000"/>
+            </w:tcBorders>
+            <w:tcMar>
+              <w:top w:w="30" w:type="dxa"/>
+              <w:left w:w="45" w:type="dxa"/>
+              <w:bottom w:w="30" w:type="dxa"/>
+              <w:right w:w="45" w:type="dxa"/>
+            </w:tcMar>
+            <w:hideMark/>
+          </w:tcPr>
+          <w:p>
+            <w:pPr>
+              <w:spacing w:after="0" w:line="240" w:lineRule="auto"/>
+              <w:rPr>
+                <w:rFonts w:ascii="Calibri" w:eastAsia="Times New Roman" w:hAnsi="Calibri" w:cs="Calibri"/>
+                <w:color w:val="000000"/>
+                <w:lang w:eastAsia="en-GB"/>
+              </w:rPr>
+            </w:pPr>
+            <w:r>
+              <w:rPr>
+                <w:rFonts w:ascii="Calibri" w:eastAsia="Times New Roman" w:hAnsi="Calibri" w:cs="Calibri"/>
+                <w:color w:val="000000"/>
+                <w:lang w:eastAsia="en-GB"/>
+              </w:rPr>
+              <w:t>Making a Decision</w:t>
+            </w:r>
+          </w:p>
+        </w:tc>
+        <w:tc>
+          <w:tcPr>
+            <w:tcW w:w="0" w:type="auto"/>
+            <w:tcBorders>
+              <w:top w:val="single" w:sz="6" w:space="0" w:color="CCCCCC"/>
+              <w:left w:val="single" w:sz="6" w:space="0" w:color="CCCCCC"/>
+              <w:bottom w:val="single" w:sz="6" w:space="0" w:color="000000"/>
+              <w:right w:val="single" w:sz="6" w:space="0" w:color="000000"/>
+            </w:tcBorders>
+            <w:tcMar>
+              <w:top w:w="30" w:type="dxa"/>
+              <w:left w:w="45" w:type="dxa"/>
+              <w:bottom w:w="30" w:type="dxa"/>
+              <w:right w:w="45" w:type="dxa"/>
+            </w:tcMar>
+            <w:hideMark/>
+          </w:tcPr>
+          <w:p>
+            <w:pPr>
+              <w:spacing w:after="0" w:line="240" w:lineRule="auto"/>
+              <w:rPr>
+                <w:rFonts w:ascii="Calibri" w:eastAsia="Times New Roman" w:hAnsi="Calibri" w:cs="Calibri"/>
+                <w:color w:val="000000"/>
+                <w:lang w:eastAsia="en-GB"/>
+              </w:rPr>
+            </w:pPr>
+            <w:r>
+              <w:rPr>
+                <w:rFonts w:ascii="Calibri" w:eastAsia="Times New Roman" w:hAnsi="Calibri" w:cs="Calibri"/>
+                <w:color w:val="000000"/>
+                <w:lang w:eastAsia="en-GB"/>
+              </w:rPr>
+              <w:t>Click the Next Turn button</w:t>
+            </w:r>
+          </w:p>
+        </w:tc>
+        <w:tc>
+          <w:tcPr>
+            <w:tcW w:w="0" w:type="auto"/>
+            <w:tcBorders>
+              <w:top w:val="single" w:sz="6" w:space="0" w:color="CCCCCC"/>
+              <w:left w:val="single" w:sz="6" w:space="0" w:color="CCCCCC"/>
+              <w:bottom w:val="single" w:sz="6" w:space="0" w:color="000000"/>
+              <w:right w:val="single" w:sz="6" w:space="0" w:color="000000"/>
+            </w:tcBorders>
+            <w:tcMar>
+              <w:top w:w="30" w:type="dxa"/>
+              <w:left w:w="45" w:type="dxa"/>
+              <w:bottom w:w="30" w:type="dxa"/>
+              <w:right w:w="45" w:type="dxa"/>
+            </w:tcMar>
+            <w:hideMark/>
+          </w:tcPr>
+          <w:p>
+            <w:pPr>
+              <w:spacing w:after="0" w:line="240" w:lineRule="auto"/>
+              <w:rPr>
+                <w:rFonts w:ascii="Calibri" w:eastAsia="Times New Roman" w:hAnsi="Calibri" w:cs="Calibri"/>
+                <w:color w:val="000000"/>
+                <w:lang w:eastAsia="en-GB"/>
+              </w:rPr>
+            </w:pPr>
+            <w:r>
+              <w:rPr>
+                <w:rFonts w:ascii="Calibri" w:eastAsia="Times New Roman" w:hAnsi="Calibri" w:cs="Calibri"/>
+                <w:color w:val="000000"/>
+                <w:lang w:eastAsia="en-GB"/>
+              </w:rPr>
+              <w:t>When the user clicks the Next Turn button, a modal should popup with a decision on it, allowing them to respond Yes or No. When the user responds to the decision, their attributes at the top of the screen should be adjusted accordingly or they lose the game if attributes go below 0.</w:t>
+            </w:r>
+          </w:p>
+        </w:tc>
+        <w:tc>
+          <w:tcPr>
+            <w:tcW w:w="0" w:type="auto"/>
+            <w:tcBorders>
+              <w:top w:val="single" w:sz="6" w:space="0" w:color="CCCCCC"/>
+              <w:left w:val="single" w:sz="6" w:space="0" w:color="CCCCCC"/>
+              <w:bottom w:val="single" w:sz="6" w:space="0" w:color="000000"/>
+              <w:right w:val="single" w:sz="6" w:space="0" w:color="000000"/>
+            </w:tcBorders>
+            <w:tcMar>
+              <w:top w:w="30" w:type="dxa"/>
+              <w:left w:w="45" w:type="dxa"/>
+              <w:bottom w:w="30" w:type="dxa"/>
+              <w:right w:w="45" w:type="dxa"/>
+            </w:tcMar>
+            <w:hideMark/>
+          </w:tcPr>
+          <w:p>
+            <w:pPr>
+              <w:spacing w:after="0" w:line="240" w:lineRule="auto"/>
+              <w:rPr>
+                <w:rFonts w:ascii="Calibri" w:eastAsia="Times New Roman" w:hAnsi="Calibri" w:cs="Calibri"/>
+                <w:color w:val="000000"/>
+                <w:lang w:eastAsia="en-GB"/>
+              </w:rPr>
+            </w:pPr>
+            <w:r>
+              <w:rPr>
+                <w:rFonts w:ascii="Calibri" w:eastAsia="Times New Roman" w:hAnsi="Calibri" w:cs="Calibri"/>
+                <w:color w:val="000000"/>
+                <w:lang w:eastAsia="en-GB"/>
+              </w:rPr>
+              <w:t>Tried once, not clear whether attributes have updated. Tried again and lost the game.</w:t>
+            </w:r>
+          </w:p>
+        </w:tc>
+      </w:tr>
+      <w:tr>
+        <w:trPr>
+          <w:trHeight w:val="254"/>
+        </w:trPr>
+        <w:tc>
+          <w:tcPr>
+            <w:tcW w:w="0" w:type="auto"/>
+            <w:tcBorders>
+              <w:top w:val="single" w:sz="6" w:space="0" w:color="CCCCCC"/>
+              <w:left w:val="single" w:sz="6" w:space="0" w:color="000000"/>
+              <w:bottom w:val="single" w:sz="6" w:space="0" w:color="000000"/>
+              <w:right w:val="single" w:sz="6" w:space="0" w:color="000000"/>
+            </w:tcBorders>
+            <w:tcMar>
+              <w:top w:w="30" w:type="dxa"/>
+              <w:left w:w="45" w:type="dxa"/>
+              <w:bottom w:w="30" w:type="dxa"/>
+              <w:right w:w="45" w:type="dxa"/>
+            </w:tcMar>
+            <w:hideMark/>
+          </w:tcPr>
+          <w:p>
+            <w:pPr>
+              <w:spacing w:after="0" w:line="240" w:lineRule="auto"/>
+              <w:rPr>
+                <w:rFonts w:ascii="Calibri" w:eastAsia="Times New Roman" w:hAnsi="Calibri" w:cs="Calibri"/>
+                <w:color w:val="000000"/>
+                <w:lang w:eastAsia="en-GB"/>
+              </w:rPr>
+            </w:pPr>
+            <w:r>
+              <w:rPr>
+                <w:rFonts w:ascii="Calibri" w:eastAsia="Times New Roman" w:hAnsi="Calibri" w:cs="Calibri"/>
+                <w:color w:val="000000"/>
+                <w:lang w:eastAsia="en-GB"/>
+              </w:rPr>
+              <w:t>Triggering the “End Screen” by losing</w:t>
+            </w:r>
+          </w:p>
+        </w:tc>
+        <w:tc>
+          <w:tcPr>
+            <w:tcW w:w="0" w:type="auto"/>
+            <w:tcBorders>
+              <w:top w:val="single" w:sz="6" w:space="0" w:color="CCCCCC"/>
+              <w:left w:val="single" w:sz="6" w:space="0" w:color="CCCCCC"/>
+              <w:bottom w:val="single" w:sz="6" w:space="0" w:color="000000"/>
+              <w:right w:val="single" w:sz="6" w:space="0" w:color="000000"/>
+            </w:tcBorders>
+            <w:tcMar>
+              <w:top w:w="30" w:type="dxa"/>
+              <w:left w:w="45" w:type="dxa"/>
+              <w:bottom w:w="30" w:type="dxa"/>
+              <w:right w:w="45" w:type="dxa"/>
+            </w:tcMar>
+            <w:hideMark/>
+          </w:tcPr>
+          <w:p>
+            <w:pPr>
+              <w:spacing w:after="0" w:line="240" w:lineRule="auto"/>
+              <w:rPr>
+                <w:rFonts w:ascii="Calibri" w:eastAsia="Times New Roman" w:hAnsi="Calibri" w:cs="Calibri"/>
+                <w:color w:val="000000"/>
+                <w:lang w:eastAsia="en-GB"/>
+              </w:rPr>
+            </w:pPr>
+            <w:r>
+              <w:rPr>
+                <w:rFonts w:ascii="Calibri" w:eastAsia="Times New Roman" w:hAnsi="Calibri" w:cs="Calibri"/>
+                <w:color w:val="000000"/>
+                <w:lang w:eastAsia="en-GB"/>
+              </w:rPr>
+              <w:t>Either play the game properly until you potentially lose, or just randomly click Yes/No on the decisions.</w:t>
+            </w:r>
+          </w:p>
+        </w:tc>
+        <w:tc>
+          <w:tcPr>
+            <w:tcW w:w="0" w:type="auto"/>
+            <w:tcBorders>
+              <w:top w:val="single" w:sz="6" w:space="0" w:color="CCCCCC"/>
+              <w:left w:val="single" w:sz="6" w:space="0" w:color="CCCCCC"/>
+              <w:bottom w:val="single" w:sz="6" w:space="0" w:color="000000"/>
+              <w:right w:val="single" w:sz="6" w:space="0" w:color="000000"/>
+            </w:tcBorders>
+            <w:tcMar>
+              <w:top w:w="30" w:type="dxa"/>
+              <w:left w:w="45" w:type="dxa"/>
+              <w:bottom w:w="30" w:type="dxa"/>
+              <w:right w:w="45" w:type="dxa"/>
+            </w:tcMar>
+            <w:hideMark/>
+          </w:tcPr>
+          <w:p>
+            <w:pPr>
+              <w:spacing w:after="0" w:line="240" w:lineRule="auto"/>
+              <w:rPr>
+                <w:rFonts w:ascii="Calibri" w:eastAsia="Times New Roman" w:hAnsi="Calibri" w:cs="Calibri"/>
+                <w:color w:val="000000"/>
+                <w:lang w:eastAsia="en-GB"/>
+              </w:rPr>
+            </w:pPr>
+            <w:r>
+              <w:rPr>
+                <w:rFonts w:ascii="Calibri" w:eastAsia="Times New Roman" w:hAnsi="Calibri" w:cs="Calibri"/>
+                <w:color w:val="000000"/>
+                <w:lang w:eastAsia="en-GB"/>
+              </w:rPr>
+              <w:t>When the user’s has made enough decisions for any of their attributes to fall below 0, an “End Screen” should appear on the screen giving the user the ability to exit back to the start screen and showing them the following:</w:t>
+            </w:r>
+            <w:r>
+              <w:rPr>
+                <w:rFonts w:ascii="Calibri" w:eastAsia="Times New Roman" w:hAnsi="Calibri" w:cs="Calibri"/>
+                <w:color w:val="000000"/>
+                <w:lang w:eastAsia="en-GB"/>
+              </w:rPr>
+              <w:br/>
+            </w:r>
+            <w:r>
+              <w:rPr>
+                <w:rFonts w:ascii="Calibri" w:eastAsia="Times New Roman" w:hAnsi="Calibri" w:cs="Calibri"/>
+                <w:color w:val="000000"/>
+                <w:lang w:eastAsia="en-GB"/>
+              </w:rPr>
+              <w:br/>
+              <w:t>• The number of decisions they made during their playtime</w:t>
+            </w:r>
+            <w:r>
+              <w:rPr>
+                <w:rFonts w:ascii="Calibri" w:eastAsia="Times New Roman" w:hAnsi="Calibri" w:cs="Calibri"/>
+                <w:color w:val="000000"/>
+                <w:lang w:eastAsia="en-GB"/>
+              </w:rPr>
+              <w:br/>
+            </w:r>
+            <w:r>
+              <w:rPr>
+                <w:rFonts w:ascii="Calibri" w:eastAsia="Times New Roman" w:hAnsi="Calibri" w:cs="Calibri"/>
+                <w:color w:val="000000"/>
+                <w:lang w:eastAsia="en-GB"/>
+              </w:rPr>
+              <w:br/>
+              <w:t>• The last known state of each of their nation’s attributes.</w:t>
+            </w:r>
+          </w:p>
+        </w:tc>
+        <w:tc>
+          <w:tcPr>
+            <w:tcW w:w="0" w:type="auto"/>
+            <w:tcBorders>
+              <w:top w:val="single" w:sz="6" w:space="0" w:color="CCCCCC"/>
+              <w:left w:val="single" w:sz="6" w:space="0" w:color="CCCCCC"/>
+              <w:bottom w:val="single" w:sz="6" w:space="0" w:color="000000"/>
+              <w:right w:val="single" w:sz="6" w:space="0" w:color="000000"/>
+            </w:tcBorders>
+            <w:tcMar>
+              <w:top w:w="30" w:type="dxa"/>
+              <w:left w:w="45" w:type="dxa"/>
+              <w:bottom w:w="30" w:type="dxa"/>
+              <w:right w:w="45" w:type="dxa"/>
+            </w:tcMar>
+            <w:hideMark/>
+          </w:tcPr>
+          <w:p>
+            <w:pPr>
+              <w:spacing w:after="0" w:line="240" w:lineRule="auto"/>
+              <w:rPr>
+                <w:rFonts w:ascii="Calibri" w:eastAsia="Times New Roman" w:hAnsi="Calibri" w:cs="Calibri"/>
+                <w:color w:val="000000"/>
+                <w:lang w:eastAsia="en-GB"/>
+              </w:rPr>
+            </w:pPr>
+            <w:r>
+              <w:rPr>
+                <w:rFonts w:ascii="Calibri" w:eastAsia="Times New Roman" w:hAnsi="Calibri" w:cs="Calibri"/>
+                <w:color w:val="000000"/>
+                <w:lang w:eastAsia="en-GB"/>
+              </w:rPr>
+              <w:t>Worked as expected.</w:t>
+            </w:r>
+          </w:p>
+        </w:tc>
+      </w:tr>
+      <w:tr>
+        <w:trPr>
+          <w:trHeight w:val="254"/>
+        </w:trPr>
+        <w:tc>
+          <w:tcPr>
+            <w:tcW w:w="0" w:type="auto"/>
+            <w:tcBorders>
+              <w:top w:val="single" w:sz="6" w:space="0" w:color="CCCCCC"/>
+              <w:left w:val="single" w:sz="6" w:space="0" w:color="000000"/>
+              <w:bottom w:val="single" w:sz="6" w:space="0" w:color="000000"/>
+              <w:right w:val="single" w:sz="6" w:space="0" w:color="000000"/>
+            </w:tcBorders>
+            <w:tcMar>
+              <w:top w:w="30" w:type="dxa"/>
+              <w:left w:w="45" w:type="dxa"/>
+              <w:bottom w:w="30" w:type="dxa"/>
+              <w:right w:w="45" w:type="dxa"/>
+            </w:tcMar>
+            <w:hideMark/>
+          </w:tcPr>
+          <w:p>
+            <w:pPr>
+              <w:spacing w:after="0" w:line="240" w:lineRule="auto"/>
+              <w:rPr>
+                <w:rFonts w:ascii="Calibri" w:eastAsia="Times New Roman" w:hAnsi="Calibri" w:cs="Calibri"/>
+                <w:color w:val="000000"/>
+                <w:lang w:eastAsia="en-GB"/>
+              </w:rPr>
+            </w:pPr>
+            <w:r>
+              <w:rPr>
+                <w:rFonts w:ascii="Calibri" w:eastAsia="Times New Roman" w:hAnsi="Calibri" w:cs="Calibri"/>
+                <w:color w:val="000000"/>
+                <w:lang w:eastAsia="en-GB"/>
+              </w:rPr>
+              <w:t>Triggering the “End Screen” by winning</w:t>
+            </w:r>
+          </w:p>
+        </w:tc>
+        <w:tc>
+          <w:tcPr>
+            <w:tcW w:w="0" w:type="auto"/>
+            <w:tcBorders>
+              <w:top w:val="single" w:sz="6" w:space="0" w:color="CCCCCC"/>
+              <w:left w:val="single" w:sz="6" w:space="0" w:color="CCCCCC"/>
+              <w:bottom w:val="single" w:sz="6" w:space="0" w:color="000000"/>
+              <w:right w:val="single" w:sz="6" w:space="0" w:color="000000"/>
+            </w:tcBorders>
+            <w:tcMar>
+              <w:top w:w="30" w:type="dxa"/>
+              <w:left w:w="45" w:type="dxa"/>
+              <w:bottom w:w="30" w:type="dxa"/>
+              <w:right w:w="45" w:type="dxa"/>
+            </w:tcMar>
+            <w:hideMark/>
+          </w:tcPr>
+          <w:p>
+            <w:pPr>
+              <w:spacing w:after="0" w:line="240" w:lineRule="auto"/>
+              <w:rPr>
+                <w:rFonts w:ascii="Calibri" w:eastAsia="Times New Roman" w:hAnsi="Calibri" w:cs="Calibri"/>
+                <w:color w:val="000000"/>
+                <w:lang w:eastAsia="en-GB"/>
+              </w:rPr>
+            </w:pPr>
+            <w:r>
+              <w:rPr>
+                <w:rFonts w:ascii="Calibri" w:eastAsia="Times New Roman" w:hAnsi="Calibri" w:cs="Calibri"/>
+                <w:color w:val="000000"/>
+                <w:lang w:eastAsia="en-GB"/>
+              </w:rPr>
+              <w:t>The same as the previous test, but try to win the game. This may be harder to test due to the game being unbalanced and maybe too difficult. Don't spend too long on this if you can't do it, just provide feedback on the game being too unbalanced.</w:t>
+            </w:r>
+          </w:p>
+        </w:tc>
+        <w:tc>
+          <w:tcPr>
+            <w:tcW w:w="0" w:type="auto"/>
+            <w:tcBorders>
+              <w:top w:val="single" w:sz="6" w:space="0" w:color="CCCCCC"/>
+              <w:left w:val="single" w:sz="6" w:space="0" w:color="CCCCCC"/>
+              <w:bottom w:val="single" w:sz="6" w:space="0" w:color="000000"/>
+              <w:right w:val="single" w:sz="6" w:space="0" w:color="000000"/>
+            </w:tcBorders>
+            <w:tcMar>
+              <w:top w:w="30" w:type="dxa"/>
+              <w:left w:w="45" w:type="dxa"/>
+              <w:bottom w:w="30" w:type="dxa"/>
+              <w:right w:w="45" w:type="dxa"/>
+            </w:tcMar>
+            <w:hideMark/>
+          </w:tcPr>
+          <w:p>
+            <w:pPr>
+              <w:spacing w:after="0" w:line="240" w:lineRule="auto"/>
+              <w:rPr>
+                <w:rFonts w:ascii="Calibri" w:eastAsia="Times New Roman" w:hAnsi="Calibri" w:cs="Calibri"/>
+                <w:color w:val="000000"/>
+                <w:lang w:eastAsia="en-GB"/>
+              </w:rPr>
+            </w:pPr>
+            <w:r>
+              <w:rPr>
+                <w:rFonts w:ascii="Calibri" w:eastAsia="Times New Roman" w:hAnsi="Calibri" w:cs="Calibri"/>
+                <w:color w:val="000000"/>
+                <w:lang w:eastAsia="en-GB"/>
+              </w:rPr>
+              <w:t>When the user has made their maximum number of decisions and still has each attribute above 0, an “End Screen” should appear on the screen giving the user the ability to exit back to the start screen and showing them the following:</w:t>
+            </w:r>
+            <w:r>
+              <w:rPr>
+                <w:rFonts w:ascii="Calibri" w:eastAsia="Times New Roman" w:hAnsi="Calibri" w:cs="Calibri"/>
+                <w:color w:val="000000"/>
+                <w:lang w:eastAsia="en-GB"/>
+              </w:rPr>
+              <w:br/>
+            </w:r>
+            <w:r>
+              <w:rPr>
+                <w:rFonts w:ascii="Calibri" w:eastAsia="Times New Roman" w:hAnsi="Calibri" w:cs="Calibri"/>
+                <w:color w:val="000000"/>
+                <w:lang w:eastAsia="en-GB"/>
+              </w:rPr>
+              <w:br/>
+              <w:t>• The last known state of each of their nation’s attributes</w:t>
+            </w:r>
+          </w:p>
+        </w:tc>
+        <w:tc>
+          <w:tcPr>
+            <w:tcW w:w="0" w:type="auto"/>
+            <w:tcBorders>
+              <w:top w:val="single" w:sz="6" w:space="0" w:color="CCCCCC"/>
+              <w:left w:val="single" w:sz="6" w:space="0" w:color="CCCCCC"/>
+              <w:bottom w:val="single" w:sz="6" w:space="0" w:color="000000"/>
+              <w:right w:val="single" w:sz="6" w:space="0" w:color="000000"/>
+            </w:tcBorders>
+            <w:tcMar>
+              <w:top w:w="30" w:type="dxa"/>
+              <w:left w:w="45" w:type="dxa"/>
+              <w:bottom w:w="30" w:type="dxa"/>
+              <w:right w:w="45" w:type="dxa"/>
+            </w:tcMar>
+            <w:hideMark/>
+          </w:tcPr>
+          <w:p>
+            <w:pPr>
+              <w:spacing w:after="0" w:line="240" w:lineRule="auto"/>
+              <w:rPr>
+                <w:rFonts w:ascii="Calibri" w:eastAsia="Times New Roman" w:hAnsi="Calibri" w:cs="Calibri"/>
+                <w:color w:val="000000"/>
+                <w:lang w:eastAsia="en-GB"/>
+              </w:rPr>
+            </w:pPr>
+            <w:r>
+              <w:rPr>
+                <w:rFonts w:ascii="Calibri" w:eastAsia="Times New Roman" w:hAnsi="Calibri" w:cs="Calibri"/>
+                <w:color w:val="000000"/>
+                <w:lang w:eastAsia="en-GB"/>
+              </w:rPr>
+              <w:t>Couldn't manage to win the game, as it was too difficult. Would make it easier if there was a clear indication of which political leaning of nation on the map.</w:t>
+            </w:r>
+          </w:p>
+        </w:tc>
+      </w:tr>
+      <w:tr>
+        <w:trPr>
+          <w:trHeight w:val="254"/>
+        </w:trPr>
+        <w:tc>
+          <w:tcPr>
+            <w:tcW w:w="0" w:type="auto"/>
+            <w:tcBorders>
+              <w:top w:val="single" w:sz="6" w:space="0" w:color="CCCCCC"/>
+              <w:left w:val="single" w:sz="6" w:space="0" w:color="000000"/>
+              <w:bottom w:val="single" w:sz="6" w:space="0" w:color="000000"/>
+              <w:right w:val="single" w:sz="6" w:space="0" w:color="000000"/>
+            </w:tcBorders>
+            <w:tcMar>
+              <w:top w:w="30" w:type="dxa"/>
+              <w:left w:w="45" w:type="dxa"/>
+              <w:bottom w:w="30" w:type="dxa"/>
+              <w:right w:w="45" w:type="dxa"/>
+            </w:tcMar>
+            <w:hideMark/>
+          </w:tcPr>
+          <w:p>
+            <w:pPr>
+              <w:spacing w:after="0" w:line="240" w:lineRule="auto"/>
+              <w:rPr>
+                <w:rFonts w:ascii="Calibri" w:eastAsia="Times New Roman" w:hAnsi="Calibri" w:cs="Calibri"/>
+                <w:color w:val="000000"/>
+                <w:lang w:eastAsia="en-GB"/>
+              </w:rPr>
+            </w:pPr>
+            <w:r>
+              <w:rPr>
+                <w:rFonts w:ascii="Calibri" w:eastAsia="Times New Roman" w:hAnsi="Calibri" w:cs="Calibri"/>
+                <w:color w:val="000000"/>
+                <w:lang w:eastAsia="en-GB"/>
+              </w:rPr>
+              <w:t>Exiting back to the start screen</w:t>
+            </w:r>
+          </w:p>
+        </w:tc>
+        <w:tc>
+          <w:tcPr>
+            <w:tcW w:w="0" w:type="auto"/>
+            <w:tcBorders>
+              <w:top w:val="single" w:sz="6" w:space="0" w:color="CCCCCC"/>
+              <w:left w:val="single" w:sz="6" w:space="0" w:color="CCCCCC"/>
+              <w:bottom w:val="single" w:sz="6" w:space="0" w:color="000000"/>
+              <w:right w:val="single" w:sz="6" w:space="0" w:color="000000"/>
+            </w:tcBorders>
+            <w:tcMar>
+              <w:top w:w="30" w:type="dxa"/>
+              <w:left w:w="45" w:type="dxa"/>
+              <w:bottom w:w="30" w:type="dxa"/>
+              <w:right w:w="45" w:type="dxa"/>
+            </w:tcMar>
+            <w:hideMark/>
+          </w:tcPr>
+          <w:p>
+            <w:pPr>
+              <w:spacing w:after="0" w:line="240" w:lineRule="auto"/>
+              <w:rPr>
+                <w:rFonts w:ascii="Calibri" w:eastAsia="Times New Roman" w:hAnsi="Calibri" w:cs="Calibri"/>
+                <w:color w:val="000000"/>
+                <w:lang w:eastAsia="en-GB"/>
+              </w:rPr>
+            </w:pPr>
+            <w:r>
+              <w:rPr>
+                <w:rFonts w:ascii="Calibri" w:eastAsia="Times New Roman" w:hAnsi="Calibri" w:cs="Calibri"/>
+                <w:color w:val="000000"/>
+                <w:lang w:eastAsia="en-GB"/>
+              </w:rPr>
+              <w:t>Click the Exit button on either of the previous two tests.</w:t>
+            </w:r>
+          </w:p>
+        </w:tc>
+        <w:tc>
+          <w:tcPr>
+            <w:tcW w:w="0" w:type="auto"/>
+            <w:tcBorders>
+              <w:top w:val="single" w:sz="6" w:space="0" w:color="CCCCCC"/>
+              <w:left w:val="single" w:sz="6" w:space="0" w:color="CCCCCC"/>
+              <w:bottom w:val="single" w:sz="6" w:space="0" w:color="000000"/>
+              <w:right w:val="single" w:sz="6" w:space="0" w:color="000000"/>
+            </w:tcBorders>
+            <w:tcMar>
+              <w:top w:w="30" w:type="dxa"/>
+              <w:left w:w="45" w:type="dxa"/>
+              <w:bottom w:w="30" w:type="dxa"/>
+              <w:right w:w="45" w:type="dxa"/>
+            </w:tcMar>
+            <w:hideMark/>
+          </w:tcPr>
+          <w:p>
+            <w:pPr>
+              <w:spacing w:after="0" w:line="240" w:lineRule="auto"/>
+              <w:rPr>
+                <w:rFonts w:ascii="Calibri" w:eastAsia="Times New Roman" w:hAnsi="Calibri" w:cs="Calibri"/>
+                <w:color w:val="000000"/>
+                <w:lang w:eastAsia="en-GB"/>
+              </w:rPr>
+            </w:pPr>
+            <w:r>
+              <w:rPr>
+                <w:rFonts w:ascii="Calibri" w:eastAsia="Times New Roman" w:hAnsi="Calibri" w:cs="Calibri"/>
+                <w:color w:val="000000"/>
+                <w:lang w:eastAsia="en-GB"/>
+              </w:rPr>
+              <w:t xml:space="preserve">When the user has either won or lost the game, they should be able to click and “Exit” button which should take them to the </w:t>
+            </w:r>
+            <w:r>
+              <w:rPr>
+                <w:rFonts w:ascii="Calibri" w:eastAsia="Times New Roman" w:hAnsi="Calibri" w:cs="Calibri"/>
+                <w:color w:val="000000"/>
+                <w:lang w:eastAsia="en-GB"/>
+              </w:rPr>
+              <w:lastRenderedPageBreak/>
+              <w:t>start screen that only has the option to start a new game.</w:t>
+            </w:r>
+          </w:p>
+        </w:tc>
+        <w:tc>
+          <w:tcPr>
+            <w:tcW w:w="0" w:type="auto"/>
+            <w:tcBorders>
+              <w:top w:val="single" w:sz="6" w:space="0" w:color="CCCCCC"/>
+              <w:left w:val="single" w:sz="6" w:space="0" w:color="CCCCCC"/>
+              <w:bottom w:val="single" w:sz="6" w:space="0" w:color="000000"/>
+              <w:right w:val="single" w:sz="6" w:space="0" w:color="000000"/>
+            </w:tcBorders>
+            <w:tcMar>
+              <w:top w:w="30" w:type="dxa"/>
+              <w:left w:w="45" w:type="dxa"/>
+              <w:bottom w:w="30" w:type="dxa"/>
+              <w:right w:w="45" w:type="dxa"/>
+            </w:tcMar>
+            <w:hideMark/>
+          </w:tcPr>
+          <w:p>
+            <w:pPr>
+              <w:spacing w:after="0" w:line="240" w:lineRule="auto"/>
+              <w:rPr>
+                <w:rFonts w:ascii="Calibri" w:eastAsia="Times New Roman" w:hAnsi="Calibri" w:cs="Calibri"/>
+                <w:color w:val="000000"/>
+                <w:lang w:eastAsia="en-GB"/>
+              </w:rPr>
+            </w:pPr>
+            <w:r>
+              <w:rPr>
+                <w:rFonts w:ascii="Calibri" w:eastAsia="Times New Roman" w:hAnsi="Calibri" w:cs="Calibri"/>
+                <w:color w:val="000000"/>
+                <w:lang w:eastAsia="en-GB"/>
+              </w:rPr>
+              <w:lastRenderedPageBreak/>
+              <w:t>Worked as expected.</w:t>
+            </w:r>
+          </w:p>
+        </w:tc>
+      </w:tr>
+      <w:tr>
+        <w:trPr>
+          <w:trHeight w:val="254"/>
+        </w:trPr>
+        <w:tc>
+          <w:tcPr>
+            <w:tcW w:w="0" w:type="auto"/>
+            <w:tcBorders>
+              <w:top w:val="single" w:sz="6" w:space="0" w:color="CCCCCC"/>
+              <w:left w:val="single" w:sz="6" w:space="0" w:color="000000"/>
+              <w:bottom w:val="single" w:sz="6" w:space="0" w:color="000000"/>
+              <w:right w:val="single" w:sz="6" w:space="0" w:color="000000"/>
+            </w:tcBorders>
+            <w:tcMar>
+              <w:top w:w="30" w:type="dxa"/>
+              <w:left w:w="45" w:type="dxa"/>
+              <w:bottom w:w="30" w:type="dxa"/>
+              <w:right w:w="45" w:type="dxa"/>
+            </w:tcMar>
+            <w:hideMark/>
+          </w:tcPr>
+          <w:p>
+            <w:pPr>
+              <w:spacing w:after="0" w:line="240" w:lineRule="auto"/>
+              <w:rPr>
+                <w:rFonts w:ascii="Calibri" w:eastAsia="Times New Roman" w:hAnsi="Calibri" w:cs="Calibri"/>
+                <w:color w:val="000000"/>
+                <w:lang w:eastAsia="en-GB"/>
+              </w:rPr>
+            </w:pPr>
+            <w:r>
+              <w:rPr>
+                <w:rFonts w:ascii="Calibri" w:eastAsia="Times New Roman" w:hAnsi="Calibri" w:cs="Calibri"/>
+                <w:color w:val="000000"/>
+                <w:lang w:eastAsia="en-GB"/>
+              </w:rPr>
+              <w:t>Hovering over a region on the map</w:t>
+            </w:r>
+          </w:p>
+        </w:tc>
+        <w:tc>
+          <w:tcPr>
+            <w:tcW w:w="0" w:type="auto"/>
+            <w:tcBorders>
+              <w:top w:val="single" w:sz="6" w:space="0" w:color="CCCCCC"/>
+              <w:left w:val="single" w:sz="6" w:space="0" w:color="CCCCCC"/>
+              <w:bottom w:val="single" w:sz="6" w:space="0" w:color="000000"/>
+              <w:right w:val="single" w:sz="6" w:space="0" w:color="000000"/>
+            </w:tcBorders>
+            <w:tcMar>
+              <w:top w:w="30" w:type="dxa"/>
+              <w:left w:w="45" w:type="dxa"/>
+              <w:bottom w:w="30" w:type="dxa"/>
+              <w:right w:w="45" w:type="dxa"/>
+            </w:tcMar>
+            <w:hideMark/>
+          </w:tcPr>
+          <w:p>
+            <w:pPr>
+              <w:spacing w:after="0" w:line="240" w:lineRule="auto"/>
+              <w:rPr>
+                <w:rFonts w:ascii="Calibri" w:eastAsia="Times New Roman" w:hAnsi="Calibri" w:cs="Calibri"/>
+                <w:color w:val="000000"/>
+                <w:lang w:eastAsia="en-GB"/>
+              </w:rPr>
+            </w:pPr>
+            <w:r>
+              <w:rPr>
+                <w:rFonts w:ascii="Calibri" w:eastAsia="Times New Roman" w:hAnsi="Calibri" w:cs="Calibri"/>
+                <w:color w:val="000000"/>
+                <w:lang w:eastAsia="en-GB"/>
+              </w:rPr>
+              <w:t>Hover over a region on the map with your mouse. IF using a mobile device, just ignore this test.</w:t>
+            </w:r>
+          </w:p>
+        </w:tc>
+        <w:tc>
+          <w:tcPr>
+            <w:tcW w:w="0" w:type="auto"/>
+            <w:tcBorders>
+              <w:top w:val="single" w:sz="6" w:space="0" w:color="CCCCCC"/>
+              <w:left w:val="single" w:sz="6" w:space="0" w:color="CCCCCC"/>
+              <w:bottom w:val="single" w:sz="6" w:space="0" w:color="000000"/>
+              <w:right w:val="single" w:sz="6" w:space="0" w:color="000000"/>
+            </w:tcBorders>
+            <w:tcMar>
+              <w:top w:w="30" w:type="dxa"/>
+              <w:left w:w="45" w:type="dxa"/>
+              <w:bottom w:w="30" w:type="dxa"/>
+              <w:right w:w="45" w:type="dxa"/>
+            </w:tcMar>
+            <w:hideMark/>
+          </w:tcPr>
+          <w:p>
+            <w:pPr>
+              <w:spacing w:after="0" w:line="240" w:lineRule="auto"/>
+              <w:rPr>
+                <w:rFonts w:ascii="Calibri" w:eastAsia="Times New Roman" w:hAnsi="Calibri" w:cs="Calibri"/>
+                <w:color w:val="000000"/>
+                <w:lang w:eastAsia="en-GB"/>
+              </w:rPr>
+            </w:pPr>
+            <w:r>
+              <w:rPr>
+                <w:rFonts w:ascii="Calibri" w:eastAsia="Times New Roman" w:hAnsi="Calibri" w:cs="Calibri"/>
+                <w:color w:val="000000"/>
+                <w:lang w:eastAsia="en-GB"/>
+              </w:rPr>
+              <w:t>When the user is using a mouse and hovers over a region on the map, that region should be highlighted to show the user that they can interact with it.</w:t>
+            </w:r>
+          </w:p>
+        </w:tc>
+        <w:tc>
+          <w:tcPr>
+            <w:tcW w:w="0" w:type="auto"/>
+            <w:tcBorders>
+              <w:top w:val="single" w:sz="6" w:space="0" w:color="CCCCCC"/>
+              <w:left w:val="single" w:sz="6" w:space="0" w:color="CCCCCC"/>
+              <w:bottom w:val="single" w:sz="6" w:space="0" w:color="000000"/>
+              <w:right w:val="single" w:sz="6" w:space="0" w:color="000000"/>
+            </w:tcBorders>
+            <w:tcMar>
+              <w:top w:w="30" w:type="dxa"/>
+              <w:left w:w="45" w:type="dxa"/>
+              <w:bottom w:w="30" w:type="dxa"/>
+              <w:right w:w="45" w:type="dxa"/>
+            </w:tcMar>
+            <w:hideMark/>
+          </w:tcPr>
+          <w:p>
+            <w:pPr>
+              <w:spacing w:after="0" w:line="240" w:lineRule="auto"/>
+              <w:rPr>
+                <w:rFonts w:ascii="Calibri" w:eastAsia="Times New Roman" w:hAnsi="Calibri" w:cs="Calibri"/>
+                <w:color w:val="000000"/>
+                <w:lang w:eastAsia="en-GB"/>
+              </w:rPr>
+            </w:pPr>
+            <w:r>
+              <w:rPr>
+                <w:rFonts w:ascii="Calibri" w:eastAsia="Times New Roman" w:hAnsi="Calibri" w:cs="Calibri"/>
+                <w:color w:val="000000"/>
+                <w:lang w:eastAsia="en-GB"/>
+              </w:rPr>
+              <w:t>Worked as expected. However, it is not clear that the map is clickable when hovered over it, however I was expecting for a popup box to show information of the region instead.</w:t>
+            </w:r>
+          </w:p>
+        </w:tc>
+      </w:tr>
+      <w:tr>
+        <w:trPr>
+          <w:trHeight w:val="254"/>
+        </w:trPr>
+        <w:tc>
+          <w:tcPr>
+            <w:tcW w:w="0" w:type="auto"/>
+            <w:tcBorders>
+              <w:top w:val="single" w:sz="6" w:space="0" w:color="CCCCCC"/>
+              <w:left w:val="single" w:sz="6" w:space="0" w:color="000000"/>
+              <w:bottom w:val="single" w:sz="6" w:space="0" w:color="000000"/>
+              <w:right w:val="single" w:sz="6" w:space="0" w:color="000000"/>
+            </w:tcBorders>
+            <w:tcMar>
+              <w:top w:w="30" w:type="dxa"/>
+              <w:left w:w="45" w:type="dxa"/>
+              <w:bottom w:w="30" w:type="dxa"/>
+              <w:right w:w="45" w:type="dxa"/>
+            </w:tcMar>
+            <w:hideMark/>
+          </w:tcPr>
+          <w:p>
+            <w:pPr>
+              <w:spacing w:after="0" w:line="240" w:lineRule="auto"/>
+              <w:rPr>
+                <w:rFonts w:ascii="Calibri" w:eastAsia="Times New Roman" w:hAnsi="Calibri" w:cs="Calibri"/>
+                <w:color w:val="000000"/>
+                <w:lang w:eastAsia="en-GB"/>
+              </w:rPr>
+            </w:pPr>
+            <w:r>
+              <w:rPr>
+                <w:rFonts w:ascii="Calibri" w:eastAsia="Times New Roman" w:hAnsi="Calibri" w:cs="Calibri"/>
+                <w:color w:val="000000"/>
+                <w:lang w:eastAsia="en-GB"/>
+              </w:rPr>
+              <w:t>Viewing information about a region on the map</w:t>
+            </w:r>
+          </w:p>
+        </w:tc>
+        <w:tc>
+          <w:tcPr>
+            <w:tcW w:w="0" w:type="auto"/>
+            <w:tcBorders>
+              <w:top w:val="single" w:sz="6" w:space="0" w:color="CCCCCC"/>
+              <w:left w:val="single" w:sz="6" w:space="0" w:color="CCCCCC"/>
+              <w:bottom w:val="single" w:sz="6" w:space="0" w:color="000000"/>
+              <w:right w:val="single" w:sz="6" w:space="0" w:color="000000"/>
+            </w:tcBorders>
+            <w:tcMar>
+              <w:top w:w="30" w:type="dxa"/>
+              <w:left w:w="45" w:type="dxa"/>
+              <w:bottom w:w="30" w:type="dxa"/>
+              <w:right w:w="45" w:type="dxa"/>
+            </w:tcMar>
+            <w:hideMark/>
+          </w:tcPr>
+          <w:p>
+            <w:pPr>
+              <w:spacing w:after="0" w:line="240" w:lineRule="auto"/>
+              <w:rPr>
+                <w:rFonts w:ascii="Calibri" w:eastAsia="Times New Roman" w:hAnsi="Calibri" w:cs="Calibri"/>
+                <w:color w:val="000000"/>
+                <w:lang w:eastAsia="en-GB"/>
+              </w:rPr>
+            </w:pPr>
+            <w:r>
+              <w:rPr>
+                <w:rFonts w:ascii="Calibri" w:eastAsia="Times New Roman" w:hAnsi="Calibri" w:cs="Calibri"/>
+                <w:color w:val="000000"/>
+                <w:lang w:eastAsia="en-GB"/>
+              </w:rPr>
+              <w:t>Click on a region on the map</w:t>
+            </w:r>
+          </w:p>
+        </w:tc>
+        <w:tc>
+          <w:tcPr>
+            <w:tcW w:w="0" w:type="auto"/>
+            <w:tcBorders>
+              <w:top w:val="single" w:sz="6" w:space="0" w:color="CCCCCC"/>
+              <w:left w:val="single" w:sz="6" w:space="0" w:color="CCCCCC"/>
+              <w:bottom w:val="single" w:sz="6" w:space="0" w:color="000000"/>
+              <w:right w:val="single" w:sz="6" w:space="0" w:color="000000"/>
+            </w:tcBorders>
+            <w:tcMar>
+              <w:top w:w="30" w:type="dxa"/>
+              <w:left w:w="45" w:type="dxa"/>
+              <w:bottom w:w="30" w:type="dxa"/>
+              <w:right w:w="45" w:type="dxa"/>
+            </w:tcMar>
+            <w:hideMark/>
+          </w:tcPr>
+          <w:p>
+            <w:pPr>
+              <w:spacing w:after="0" w:line="240" w:lineRule="auto"/>
+              <w:rPr>
+                <w:rFonts w:ascii="Calibri" w:eastAsia="Times New Roman" w:hAnsi="Calibri" w:cs="Calibri"/>
+                <w:color w:val="000000"/>
+                <w:lang w:eastAsia="en-GB"/>
+              </w:rPr>
+            </w:pPr>
+            <w:r>
+              <w:rPr>
+                <w:rFonts w:ascii="Calibri" w:eastAsia="Times New Roman" w:hAnsi="Calibri" w:cs="Calibri"/>
+                <w:color w:val="000000"/>
+                <w:lang w:eastAsia="en-GB"/>
+              </w:rPr>
+              <w:t>When the user clicks on a region on the map, a modal should pop up showing them the following:</w:t>
+            </w:r>
+            <w:r>
+              <w:rPr>
+                <w:rFonts w:ascii="Calibri" w:eastAsia="Times New Roman" w:hAnsi="Calibri" w:cs="Calibri"/>
+                <w:color w:val="000000"/>
+                <w:lang w:eastAsia="en-GB"/>
+              </w:rPr>
+              <w:br/>
+              <w:t>• The population of the region</w:t>
+            </w:r>
+            <w:r>
+              <w:rPr>
+                <w:rFonts w:ascii="Calibri" w:eastAsia="Times New Roman" w:hAnsi="Calibri" w:cs="Calibri"/>
+                <w:color w:val="000000"/>
+                <w:lang w:eastAsia="en-GB"/>
+              </w:rPr>
+              <w:br/>
+              <w:t>• The statistics of the region that would influence how it leans on the political spectrum (These are subject to change and so haven’t been listed in the test plan)</w:t>
+            </w:r>
+            <w:r>
+              <w:rPr>
+                <w:rFonts w:ascii="Calibri" w:eastAsia="Times New Roman" w:hAnsi="Calibri" w:cs="Calibri"/>
+                <w:color w:val="000000"/>
+                <w:lang w:eastAsia="en-GB"/>
+              </w:rPr>
+              <w:br/>
+              <w:t>It should also give the user the option of closing the modal which should return them to the normal game view.</w:t>
+            </w:r>
+          </w:p>
+        </w:tc>
+        <w:tc>
+          <w:tcPr>
+            <w:tcW w:w="0" w:type="auto"/>
+            <w:tcBorders>
+              <w:top w:val="single" w:sz="6" w:space="0" w:color="CCCCCC"/>
+              <w:left w:val="single" w:sz="6" w:space="0" w:color="CCCCCC"/>
+              <w:bottom w:val="single" w:sz="6" w:space="0" w:color="000000"/>
+              <w:right w:val="single" w:sz="6" w:space="0" w:color="000000"/>
+            </w:tcBorders>
+            <w:tcMar>
+              <w:top w:w="30" w:type="dxa"/>
+              <w:left w:w="45" w:type="dxa"/>
+              <w:bottom w:w="30" w:type="dxa"/>
+              <w:right w:w="45" w:type="dxa"/>
+            </w:tcMar>
+            <w:hideMark/>
+          </w:tcPr>
+          <w:p>
+            <w:pPr>
+              <w:spacing w:after="0" w:line="240" w:lineRule="auto"/>
+              <w:rPr>
+                <w:rFonts w:ascii="Calibri" w:eastAsia="Times New Roman" w:hAnsi="Calibri" w:cs="Calibri"/>
+                <w:color w:val="000000"/>
+                <w:lang w:eastAsia="en-GB"/>
+              </w:rPr>
+            </w:pPr>
+            <w:r>
+              <w:rPr>
+                <w:rFonts w:ascii="Calibri" w:eastAsia="Times New Roman" w:hAnsi="Calibri" w:cs="Calibri"/>
+                <w:color w:val="000000"/>
+                <w:lang w:eastAsia="en-GB"/>
+              </w:rPr>
+              <w:t>Worked as expected.</w:t>
+            </w:r>
+          </w:p>
+        </w:tc>
+      </w:tr>
+    </w:tbl>
+    <w:p>
+      <w:pPr>
+        <w:pStyle w:val="NormalText"/>
+        <w:jc w:val="center"/>
+        <w:rPr>
+          <w:sz w:val="20"/>
+          <w:szCs w:val="18"/>
+        </w:rPr>
+      </w:pPr>
+      <w:r>
+        <w:rPr>
+          <w:sz w:val="20"/>
+          <w:szCs w:val="18"/>
+        </w:rPr>
+        <w:t>[Figure 17: Cherry picked testing table]</w:t>
+      </w:r>
+    </w:p>
+    <w:p>
+      <w:pPr>
         <w:pStyle w:val="h2"/>
       </w:pPr>
       <w:r>
         <w:t>Documentation</w:t>
       </w:r>
+    </w:p>
+    <w:p>
+      <w:pPr>
+        <w:pStyle w:val="NormalText"/>
+      </w:pPr>
+    </w:p>
+    <w:p>
+      <w:pPr>
+        <w:pStyle w:val="NormalText"/>
+      </w:pPr>
+    </w:p>
+    <w:p>
+      <w:pPr>
+        <w:pStyle w:val="NormalText"/>
+      </w:pPr>
+    </w:p>
+    <w:p>
+      <w:pPr>
+        <w:pStyle w:val="NormalText"/>
+      </w:pPr>
     </w:p>
     <w:p>
       <w:pPr>
@@ -5438,27 +8514,7 @@
           <w:szCs w:val="24"/>
           <w:lang w:val="en-US"/>
         </w:rPr>
-        <w:t xml:space="preserve">How was my experience approaching development using a </w:t>
-      </w:r>
-      <w:proofErr w:type="gramStart"/>
-      <w:r>
-        <w:rPr>
-          <w:rFonts w:ascii="IBM Plex Sans" w:hAnsi="IBM Plex Sans"/>
-          <w:sz w:val="24"/>
-          <w:szCs w:val="24"/>
-          <w:lang w:val="en-US"/>
-        </w:rPr>
-        <w:t>Test Driven</w:t>
-      </w:r>
-      <w:proofErr w:type="gramEnd"/>
-      <w:r>
-        <w:rPr>
-          <w:rFonts w:ascii="IBM Plex Sans" w:hAnsi="IBM Plex Sans"/>
-          <w:sz w:val="24"/>
-          <w:szCs w:val="24"/>
-          <w:lang w:val="en-US"/>
-        </w:rPr>
-        <w:t xml:space="preserve"> Development methodology (TDD)?</w:t>
+        <w:t>How was my experience approaching development using a Test Driven Development methodology (TDD)?</w:t>
       </w:r>
     </w:p>
     <w:p>
@@ -5578,7 +8634,6 @@
           <w:szCs w:val="24"/>
           <w:lang w:val="en-US"/>
         </w:rPr>
-        <w:lastRenderedPageBreak/>
         <w:t>Discussion around my use of React + TypeScript instead of other potential technologies</w:t>
       </w:r>
     </w:p>
@@ -5762,15 +8817,39 @@
         <w:pStyle w:val="h1"/>
       </w:pPr>
       <w:r>
+        <w:lastRenderedPageBreak/>
         <w:t>Appendix</w:t>
       </w:r>
     </w:p>
     <w:p>
       <w:pPr>
         <w:pStyle w:val="NormalText"/>
-      </w:pPr>
+        <w:numPr>
+          <w:ilvl w:val="0"/>
+          <w:numId w:val="1"/>
+        </w:numPr>
+      </w:pPr>
+      <w:r>
+        <w:t>Screenshots of the game obviously</w:t>
+      </w:r>
+    </w:p>
+    <w:p>
+      <w:pPr>
+        <w:pStyle w:val="NormalText"/>
+        <w:numPr>
+          <w:ilvl w:val="0"/>
+          <w:numId w:val="1"/>
+        </w:numPr>
+      </w:pPr>
+      <w:r>
+        <w:t>Every sprint retrospective</w:t>
+      </w:r>
+      <w:r>
+        <w:t xml:space="preserve"> and epic retrospective to show clear progress</w:t>
+      </w:r>
     </w:p>
     <w:sectPr>
+      <w:type w:val="continuous"/>
       <w:pgSz w:w="11906" w:h="16838"/>
       <w:pgMar w:top="1440" w:right="1440" w:bottom="1440" w:left="1440" w:header="708" w:footer="708" w:gutter="0"/>
       <w:cols w:space="708"/>
@@ -6902,15 +9981,6 @@
   </w:num>
   <w:num w:numId="7">
     <w:abstractNumId w:val="3"/>
-    <w:lvlOverride w:ilvl="0"/>
-    <w:lvlOverride w:ilvl="1"/>
-    <w:lvlOverride w:ilvl="2"/>
-    <w:lvlOverride w:ilvl="3"/>
-    <w:lvlOverride w:ilvl="4"/>
-    <w:lvlOverride w:ilvl="5"/>
-    <w:lvlOverride w:ilvl="6"/>
-    <w:lvlOverride w:ilvl="7"/>
-    <w:lvlOverride w:ilvl="8"/>
   </w:num>
   <w:num w:numId="8">
     <w:abstractNumId w:val="6"/>
@@ -7558,6 +10628,25 @@
       <w:shd w:val="clear" w:color="auto" w:fill="E1DFDD"/>
     </w:rPr>
   </w:style>
+  <w:style w:type="table" w:styleId="TableGrid">
+    <w:name w:val="Table Grid"/>
+    <w:basedOn w:val="TableNormal"/>
+    <w:uiPriority w:val="39"/>
+    <w:rsid w:val="006F6812"/>
+    <w:pPr>
+      <w:spacing w:after="0" w:line="240" w:lineRule="auto"/>
+    </w:pPr>
+    <w:tblPr>
+      <w:tblBorders>
+        <w:top w:val="single" w:sz="4" w:space="0" w:color="auto"/>
+        <w:left w:val="single" w:sz="4" w:space="0" w:color="auto"/>
+        <w:bottom w:val="single" w:sz="4" w:space="0" w:color="auto"/>
+        <w:right w:val="single" w:sz="4" w:space="0" w:color="auto"/>
+        <w:insideH w:val="single" w:sz="4" w:space="0" w:color="auto"/>
+        <w:insideV w:val="single" w:sz="4" w:space="0" w:color="auto"/>
+      </w:tblBorders>
+    </w:tblPr>
+  </w:style>
 </w:styles>
 </file>
 
@@ -7861,7 +10950,7 @@
 </file>
 
 <file path=customXml/itemProps1.xml><?xml version="1.0" encoding="utf-8"?>
-<ds:datastoreItem xmlns:ds="http://schemas.openxmlformats.org/officeDocument/2006/customXml" ds:itemID="{CF5376DA-DF51-495E-83E5-553B3655AAB9}">
+<ds:datastoreItem xmlns:ds="http://schemas.openxmlformats.org/officeDocument/2006/customXml" ds:itemID="{D91A6778-98BC-43E0-98BE-EA75EC2D9647}">
   <ds:schemaRefs>
     <ds:schemaRef ds:uri="http://schemas.openxmlformats.org/officeDocument/2006/bibliography"/>
   </ds:schemaRefs>

</xml_diff>

<commit_message>
Up to date report
</commit_message>
<xml_diff>
--- a/Documents/Joshua Jackson - Main Report (p16179167).docx
+++ b/Documents/Joshua Jackson - Main Report (p16179167).docx
@@ -329,13 +329,23 @@
           <w:iCs/>
         </w:rPr>
       </w:pPr>
+      <w:proofErr w:type="gramStart"/>
       <w:r>
         <w:rPr>
           <w:i/>
           <w:iCs/>
           <w:highlight w:val="yellow"/>
         </w:rPr>
-        <w:t>[..To be generated using headings]</w:t>
+        <w:t>[..</w:t>
+      </w:r>
+      <w:proofErr w:type="gramEnd"/>
+      <w:r>
+        <w:rPr>
+          <w:i/>
+          <w:iCs/>
+          <w:highlight w:val="yellow"/>
+        </w:rPr>
+        <w:t>To be generated using headings]</w:t>
       </w:r>
     </w:p>
     <w:p>
@@ -392,7 +402,15 @@
         <w:t>All</w:t>
       </w:r>
       <w:r>
-        <w:t xml:space="preserve"> the nation’s attributes are adjusted whenever the user makes a decision.</w:t>
+        <w:t xml:space="preserve"> the nation’s attributes are adjusted whenever the user </w:t>
+      </w:r>
+      <w:proofErr w:type="gramStart"/>
+      <w:r>
+        <w:t>makes a decision</w:t>
+      </w:r>
+      <w:proofErr w:type="gramEnd"/>
+      <w:r>
+        <w:t>.</w:t>
       </w:r>
       <w:r>
         <w:t xml:space="preserve"> These can be seen in </w:t>
@@ -2081,9 +2099,11 @@
       <w:r>
         <w:t xml:space="preserve">Each region within the game (on a map of the UK) should be given various factors that would determine their political leaning. These factors </w:t>
       </w:r>
+      <w:proofErr w:type="gramStart"/>
       <w:r>
         <w:t>are:</w:t>
       </w:r>
+      <w:proofErr w:type="gramEnd"/>
       <w:r>
         <w:t xml:space="preserve"> </w:t>
       </w:r>
@@ -2218,7 +2238,15 @@
         </w:numPr>
       </w:pPr>
       <w:r>
-        <w:t xml:space="preserve">The user can click on the Next Turn/Make a Decision button to be shown the decision </w:t>
+        <w:t xml:space="preserve">The user can click on the Next </w:t>
+      </w:r>
+      <w:proofErr w:type="gramStart"/>
+      <w:r>
+        <w:t>Turn/Make a Decision</w:t>
+      </w:r>
+      <w:proofErr w:type="gramEnd"/>
+      <w:r>
+        <w:t xml:space="preserve"> button to be shown the decision </w:t>
       </w:r>
       <w:r>
         <w:t>modal.</w:t>
@@ -2236,7 +2264,15 @@
         <w:t>The user can click</w:t>
       </w:r>
       <w:r>
-        <w:t xml:space="preserve"> Yes or No on the decision modal to make a decision.</w:t>
+        <w:t xml:space="preserve"> Yes or No on the decision modal to </w:t>
+      </w:r>
+      <w:proofErr w:type="gramStart"/>
+      <w:r>
+        <w:t>make a decision</w:t>
+      </w:r>
+      <w:proofErr w:type="gramEnd"/>
+      <w:r>
+        <w:t>.</w:t>
       </w:r>
     </w:p>
     <w:p>
@@ -3882,6 +3918,7 @@
         <w:t xml:space="preserve">new </w:t>
       </w:r>
       <w:proofErr w:type="spellStart"/>
+      <w:proofErr w:type="gramStart"/>
       <w:r>
         <w:rPr>
           <w:rFonts w:ascii="IBM Plex Mono" w:hAnsi="IBM Plex Mono"/>
@@ -3893,7 +3930,14 @@
         <w:rPr>
           <w:rFonts w:ascii="IBM Plex Mono" w:hAnsi="IBM Plex Mono"/>
         </w:rPr>
-        <w:t>()</w:t>
+        <w:t>(</w:t>
+      </w:r>
+      <w:proofErr w:type="gramEnd"/>
+      <w:r>
+        <w:rPr>
+          <w:rFonts w:ascii="IBM Plex Mono" w:hAnsi="IBM Plex Mono"/>
+        </w:rPr>
+        <w:t>)</w:t>
       </w:r>
       <w:r>
         <w:t xml:space="preserve"> could be swapped out for </w:t>
@@ -4532,128 +4576,32 @@
     <w:p>
       <w:pPr>
         <w:pStyle w:val="NormalText"/>
-        <w:tabs>
-          <w:tab w:val="left" w:pos="2784"/>
-        </w:tabs>
-        <w:rPr>
-          <w:rStyle w:val="eop"/>
-          <w:rFonts w:ascii="Arial" w:hAnsi="Arial" w:cs="Arial"/>
-          <w:color w:val="000000"/>
-          <w:sz w:val="27"/>
-          <w:szCs w:val="27"/>
-          <w:bdr w:val="none" w:sz="0" w:space="0" w:color="auto" w:frame="1"/>
-          <w:shd w:val="clear" w:color="auto" w:fill="F0F0F0"/>
-        </w:rPr>
-      </w:pPr>
-      <w:r>
-        <w:rPr>
-          <w:highlight w:val="yellow"/>
-        </w:rPr>
-        <w:t>Overview TSDOC diagram here (UML plant whatever..)</w:t>
-      </w:r>
-    </w:p>
-    <w:p>
-      <w:pPr>
-        <w:pStyle w:val="h2"/>
-      </w:pPr>
-      <w:r>
-        <w:t>Core Gameplay Mechanics</w:t>
-      </w:r>
-    </w:p>
-    <w:p>
-      <w:pPr>
-        <w:pStyle w:val="NormalText"/>
-      </w:pPr>
-      <w:r>
-        <w:rPr>
-          <w:highlight w:val="yellow"/>
-        </w:rPr>
-        <w:t>Talk about the core gameplay mechanics/functionality, not mentioning specific components (listed below).</w:t>
-      </w:r>
-    </w:p>
-    <w:p>
-      <w:pPr>
-        <w:pStyle w:val="NormalText"/>
-      </w:pPr>
-    </w:p>
-    <w:p>
-      <w:pPr>
-        <w:pStyle w:val="h2"/>
-      </w:pPr>
-      <w:r>
-        <w:t>Functionality and User Interface</w:t>
-      </w:r>
-    </w:p>
-    <w:p>
-      <w:pPr>
-        <w:pStyle w:val="NormalText"/>
-      </w:pPr>
-      <w:r>
-        <w:t xml:space="preserve"> (what I refer to as the </w:t>
-      </w:r>
-      <w:r>
-        <w:rPr>
-          <w:rFonts w:hint="eastAsia"/>
-        </w:rPr>
-        <w:t>“</w:t>
-      </w:r>
-      <w:r>
-        <w:t>frontend</w:t>
-      </w:r>
-      <w:r>
-        <w:rPr>
-          <w:rFonts w:hint="eastAsia"/>
-        </w:rPr>
-        <w:t xml:space="preserve"> </w:t>
-      </w:r>
-      <w:r>
-        <w:t>” essentially</w:t>
-      </w:r>
-      <w:r>
-        <w:t xml:space="preserve"> what the user interacts with</w:t>
-      </w:r>
-      <w:r>
-        <w:t>)</w:t>
-      </w:r>
-    </w:p>
-    <w:p>
-      <w:pPr>
-        <w:pStyle w:val="NormalText"/>
-      </w:pPr>
-      <w:r>
-        <w:rPr>
-          <w:highlight w:val="yellow"/>
-        </w:rPr>
-        <w:t>This is largely intertwined with the user interface as everything is split up into components. Maybe I can have a subheading for each major component. (see screenshot – not including component that haven</w:t>
-      </w:r>
-      <w:r>
-        <w:rPr>
-          <w:highlight w:val="yellow"/>
-        </w:rPr>
-        <w:t>’</w:t>
-      </w:r>
-      <w:r>
-        <w:rPr>
-          <w:highlight w:val="yellow"/>
-        </w:rPr>
-        <w:t>t been created yet.)</w:t>
-      </w:r>
-    </w:p>
-    <w:p>
-      <w:pPr>
-        <w:pStyle w:val="NormalText"/>
-        <w:ind w:left="1800"/>
-        <w:jc w:val="both"/>
       </w:pPr>
       <w:r>
         <w:rPr>
           <w:noProof/>
         </w:rPr>
         <w:drawing>
-          <wp:inline distT="0" distB="0" distL="0" distR="0" wp14:anchorId="2E3D6CB0" wp14:editId="057F6CB7">
-            <wp:extent cx="1318374" cy="2507197"/>
-            <wp:effectExtent l="0" t="0" r="0" b="7620"/>
-            <wp:docPr id="1" name="Picture 1"/>
+          <wp:anchor distT="0" distB="0" distL="114300" distR="114300" simplePos="0" relativeHeight="251660288" behindDoc="1" locked="0" layoutInCell="1" allowOverlap="1" wp14:anchorId="3B940F2A" wp14:editId="3A1694E0">
+            <wp:simplePos x="0" y="0"/>
+            <wp:positionH relativeFrom="column">
+              <wp:posOffset>-806450</wp:posOffset>
+            </wp:positionH>
+            <wp:positionV relativeFrom="paragraph">
+              <wp:posOffset>320040</wp:posOffset>
+            </wp:positionV>
+            <wp:extent cx="7452360" cy="5844540"/>
+            <wp:effectExtent l="0" t="0" r="0" b="3810"/>
+            <wp:wrapThrough wrapText="bothSides">
+              <wp:wrapPolygon edited="0">
+                <wp:start x="0" y="0"/>
+                <wp:lineTo x="0" y="21544"/>
+                <wp:lineTo x="21534" y="21544"/>
+                <wp:lineTo x="21534" y="0"/>
+                <wp:lineTo x="0" y="0"/>
+              </wp:wrapPolygon>
+            </wp:wrapThrough>
+            <wp:docPr id="19" name="Picture 19"/>
             <wp:cNvGraphicFramePr>
               <a:graphicFrameLocks xmlns:a="http://schemas.openxmlformats.org/drawingml/2006/main" noChangeAspect="1"/>
             </wp:cNvGraphicFramePr>
@@ -4661,33 +4609,175 @@
               <a:graphicData uri="http://schemas.openxmlformats.org/drawingml/2006/picture">
                 <pic:pic xmlns:pic="http://schemas.openxmlformats.org/drawingml/2006/picture">
                   <pic:nvPicPr>
-                    <pic:cNvPr id="1" name=""/>
-                    <pic:cNvPicPr/>
+                    <pic:cNvPr id="0" name="Picture 13"/>
+                    <pic:cNvPicPr>
+                      <a:picLocks noChangeAspect="1" noChangeArrowheads="1"/>
+                    </pic:cNvPicPr>
                   </pic:nvPicPr>
                   <pic:blipFill>
-                    <a:blip r:embed="rId23"/>
+                    <a:blip r:embed="rId23" cstate="print">
+                      <a:extLst>
+                        <a:ext uri="{28A0092B-C50C-407E-A947-70E740481C1C}">
+                          <a14:useLocalDpi xmlns:a14="http://schemas.microsoft.com/office/drawing/2010/main" val="0"/>
+                        </a:ext>
+                      </a:extLst>
+                    </a:blip>
+                    <a:srcRect/>
                     <a:stretch>
                       <a:fillRect/>
                     </a:stretch>
                   </pic:blipFill>
-                  <pic:spPr>
+                  <pic:spPr bwMode="auto">
                     <a:xfrm>
                       <a:off x="0" y="0"/>
-                      <a:ext cx="1318374" cy="2507197"/>
+                      <a:ext cx="7452360" cy="5844540"/>
                     </a:xfrm>
                     <a:prstGeom prst="rect">
                       <a:avLst/>
                     </a:prstGeom>
+                    <a:noFill/>
+                    <a:ln>
+                      <a:noFill/>
+                    </a:ln>
                   </pic:spPr>
                 </pic:pic>
               </a:graphicData>
             </a:graphic>
-          </wp:inline>
+            <wp14:sizeRelH relativeFrom="margin">
+              <wp14:pctWidth>0</wp14:pctWidth>
+            </wp14:sizeRelH>
+            <wp14:sizeRelV relativeFrom="margin">
+              <wp14:pctHeight>0</wp14:pctHeight>
+            </wp14:sizeRelV>
+          </wp:anchor>
         </w:drawing>
       </w:r>
     </w:p>
     <w:p>
       <w:pPr>
+        <w:pStyle w:val="h2"/>
+      </w:pPr>
+      <w:r>
+        <w:t>Functionality and User Interface</w:t>
+      </w:r>
+    </w:p>
+    <w:p>
+      <w:pPr>
+        <w:pStyle w:val="h4"/>
+      </w:pPr>
+      <w:r>
+        <w:t xml:space="preserve"> </w:t>
+      </w:r>
+      <w:r>
+        <w:t>Overview</w:t>
+      </w:r>
+    </w:p>
+    <w:p>
+      <w:pPr>
+        <w:pStyle w:val="NormalText"/>
+      </w:pPr>
+    </w:p>
+    <w:p>
+      <w:pPr>
+        <w:pStyle w:val="h4"/>
+      </w:pPr>
+      <w:r>
+        <w:t>Main Menu</w:t>
+      </w:r>
+    </w:p>
+    <w:p>
+      <w:pPr>
+        <w:pStyle w:val="NormalText"/>
+      </w:pPr>
+    </w:p>
+    <w:p>
+      <w:pPr>
+        <w:pStyle w:val="h4"/>
+      </w:pPr>
+      <w:r>
+        <w:lastRenderedPageBreak/>
+        <w:t>End Screen</w:t>
+      </w:r>
+    </w:p>
+    <w:p>
+      <w:pPr>
+        <w:pStyle w:val="NormalText"/>
+      </w:pPr>
+    </w:p>
+    <w:p>
+      <w:pPr>
+        <w:pStyle w:val="h4"/>
+      </w:pPr>
+      <w:r>
+        <w:t>Modal[s]</w:t>
+      </w:r>
+    </w:p>
+    <w:p>
+      <w:pPr>
+        <w:pStyle w:val="NormalText"/>
+      </w:pPr>
+    </w:p>
+    <w:p>
+      <w:pPr>
+        <w:pStyle w:val="h4"/>
+      </w:pPr>
+      <w:r>
+        <w:t>Turn Counter</w:t>
+      </w:r>
+    </w:p>
+    <w:p>
+      <w:pPr>
+        <w:pStyle w:val="NormalText"/>
+      </w:pPr>
+    </w:p>
+    <w:p>
+      <w:pPr>
+        <w:pStyle w:val="h4"/>
+      </w:pPr>
+      <w:r>
+        <w:t>Attributes UI</w:t>
+      </w:r>
+    </w:p>
+    <w:p>
+      <w:pPr>
+        <w:pStyle w:val="NormalText"/>
+      </w:pPr>
+    </w:p>
+    <w:p>
+      <w:pPr>
+        <w:pStyle w:val="h4"/>
+      </w:pPr>
+      <w:r>
+        <w:t>The Map</w:t>
+      </w:r>
+    </w:p>
+    <w:p>
+      <w:pPr>
+        <w:pStyle w:val="NormalText"/>
+      </w:pPr>
+    </w:p>
+    <w:p>
+      <w:pPr>
+        <w:pStyle w:val="h4"/>
+      </w:pPr>
+      <w:r>
+        <w:t>Get Political Leaning as a String</w:t>
+      </w:r>
+    </w:p>
+    <w:p>
+      <w:pPr>
+        <w:pStyle w:val="NormalText"/>
+      </w:pPr>
+    </w:p>
+    <w:p>
+      <w:pPr>
+        <w:pStyle w:val="NormalText"/>
+        <w:ind w:left="1800"/>
+        <w:jc w:val="both"/>
+      </w:pPr>
+    </w:p>
+    <w:p>
+      <w:pPr>
         <w:pStyle w:val="NormalText"/>
         <w:ind w:left="1080"/>
       </w:pPr>
@@ -4733,132 +4823,96 @@
         <w:pStyle w:val="h2"/>
       </w:pPr>
       <w:r>
+        <w:t>Logic</w:t>
+      </w:r>
+    </w:p>
+    <w:p>
+      <w:pPr>
+        <w:pStyle w:val="h4"/>
+      </w:pPr>
+      <w:r>
+        <w:t>Systems</w:t>
+      </w:r>
+    </w:p>
+    <w:p>
+      <w:pPr>
+        <w:pStyle w:val="NormalText"/>
+      </w:pPr>
+    </w:p>
+    <w:p>
+      <w:pPr>
+        <w:pStyle w:val="h4"/>
+      </w:pPr>
+      <w:r>
+        <w:t>Data Storage</w:t>
+      </w:r>
+    </w:p>
+    <w:p>
+      <w:pPr>
+        <w:pStyle w:val="NormalText"/>
+      </w:pPr>
+    </w:p>
+    <w:p>
+      <w:pPr>
+        <w:pStyle w:val="h4"/>
+      </w:pPr>
+      <w:r>
+        <w:t>Game Data Manager</w:t>
+      </w:r>
+    </w:p>
+    <w:p>
+      <w:pPr>
+        <w:pStyle w:val="NormalText"/>
+      </w:pPr>
+    </w:p>
+    <w:p>
+      <w:pPr>
+        <w:pStyle w:val="h4"/>
+      </w:pPr>
+      <w:r>
+        <w:t>Decision Manager</w:t>
+      </w:r>
+    </w:p>
+    <w:p>
+      <w:pPr>
+        <w:pStyle w:val="NormalText"/>
+      </w:pPr>
+    </w:p>
+    <w:p>
+      <w:pPr>
+        <w:pStyle w:val="h4"/>
+      </w:pPr>
+      <w:r>
         <w:lastRenderedPageBreak/>
-        <w:t>Logic</w:t>
-      </w:r>
-    </w:p>
-    <w:p>
-      <w:pPr>
-        <w:pStyle w:val="NormalText"/>
-      </w:pPr>
-      <w:r>
-        <w:t xml:space="preserve">(what I refer to as a the </w:t>
-      </w:r>
-      <w:r>
-        <w:t>“</w:t>
-      </w:r>
-      <w:r>
-        <w:t>backend</w:t>
-      </w:r>
-      <w:r>
-        <w:t>”, not referring to an actual backend in the sense of something that serves a frontend.</w:t>
-      </w:r>
-      <w:r>
-        <w:t>)</w:t>
-      </w:r>
-    </w:p>
-    <w:p>
-      <w:pPr>
-        <w:pStyle w:val="NormalText"/>
-      </w:pPr>
-      <w:r>
-        <w:rPr>
-          <w:highlight w:val="yellow"/>
-        </w:rPr>
-        <w:t xml:space="preserve">This will be the bits that connect the components (listed above) and also the larger </w:t>
-      </w:r>
-      <w:r>
-        <w:rPr>
-          <w:rFonts w:hint="eastAsia"/>
-          <w:highlight w:val="yellow"/>
-        </w:rPr>
-        <w:t>“</w:t>
-      </w:r>
-      <w:r>
-        <w:rPr>
-          <w:highlight w:val="yellow"/>
-        </w:rPr>
-        <w:t>systems</w:t>
-      </w:r>
-      <w:r>
-        <w:rPr>
-          <w:rFonts w:hint="eastAsia"/>
-          <w:highlight w:val="yellow"/>
-        </w:rPr>
-        <w:t>”</w:t>
-      </w:r>
-      <w:r>
-        <w:rPr>
-          <w:highlight w:val="yellow"/>
-        </w:rPr>
-        <w:t xml:space="preserve"> and </w:t>
-      </w:r>
-      <w:r>
-        <w:rPr>
-          <w:rFonts w:hint="eastAsia"/>
-          <w:highlight w:val="yellow"/>
-        </w:rPr>
-        <w:t>“</w:t>
-      </w:r>
-      <w:r>
-        <w:rPr>
-          <w:highlight w:val="yellow"/>
-        </w:rPr>
-        <w:t>interfaces</w:t>
-      </w:r>
-      <w:r>
-        <w:rPr>
-          <w:rFonts w:hint="eastAsia"/>
-          <w:highlight w:val="yellow"/>
-        </w:rPr>
-        <w:t>”</w:t>
-      </w:r>
+        <w:t>Utilities (</w:t>
+      </w:r>
+      <w:proofErr w:type="spellStart"/>
+      <w:r>
+        <w:t>getPoliticalLeaning</w:t>
+      </w:r>
+      <w:proofErr w:type="spellEnd"/>
+      <w:r>
+        <w:t xml:space="preserve"> &amp; </w:t>
+      </w:r>
+      <w:proofErr w:type="spellStart"/>
+      <w:r>
+        <w:t>getRandom</w:t>
+      </w:r>
+      <w:proofErr w:type="spellEnd"/>
+      <w:r>
+        <w:t>*)</w:t>
+      </w:r>
+    </w:p>
+    <w:p>
+      <w:pPr>
+        <w:pStyle w:val="NormalText"/>
+      </w:pPr>
     </w:p>
     <w:p>
       <w:pPr>
         <w:pStyle w:val="NormalText"/>
         <w:ind w:left="1800"/>
       </w:pPr>
-      <w:r>
-        <w:rPr>
-          <w:noProof/>
-        </w:rPr>
-        <w:drawing>
-          <wp:inline distT="0" distB="0" distL="0" distR="0" wp14:anchorId="17935286" wp14:editId="09D1A4E4">
-            <wp:extent cx="1455546" cy="662997"/>
-            <wp:effectExtent l="0" t="0" r="0" b="3810"/>
-            <wp:docPr id="2" name="Picture 2"/>
-            <wp:cNvGraphicFramePr>
-              <a:graphicFrameLocks xmlns:a="http://schemas.openxmlformats.org/drawingml/2006/main" noChangeAspect="1"/>
-            </wp:cNvGraphicFramePr>
-            <a:graphic xmlns:a="http://schemas.openxmlformats.org/drawingml/2006/main">
-              <a:graphicData uri="http://schemas.openxmlformats.org/drawingml/2006/picture">
-                <pic:pic xmlns:pic="http://schemas.openxmlformats.org/drawingml/2006/picture">
-                  <pic:nvPicPr>
-                    <pic:cNvPr id="1" name=""/>
-                    <pic:cNvPicPr/>
-                  </pic:nvPicPr>
-                  <pic:blipFill>
-                    <a:blip r:embed="rId24"/>
-                    <a:stretch>
-                      <a:fillRect/>
-                    </a:stretch>
-                  </pic:blipFill>
-                  <pic:spPr>
-                    <a:xfrm>
-                      <a:off x="0" y="0"/>
-                      <a:ext cx="1455546" cy="662997"/>
-                    </a:xfrm>
-                    <a:prstGeom prst="rect">
-                      <a:avLst/>
-                    </a:prstGeom>
-                  </pic:spPr>
-                </pic:pic>
-              </a:graphicData>
-            </a:graphic>
-          </wp:inline>
-        </w:drawing>
-      </w:r>
     </w:p>
     <w:p>
       <w:pPr>
@@ -4912,6 +4966,134 @@
     </w:p>
     <w:p>
       <w:pPr>
+        <w:pStyle w:val="NormalText"/>
+        <w:rPr>
+          <w:highlight w:val="yellow"/>
+        </w:rPr>
+      </w:pPr>
+    </w:p>
+    <w:p>
+      <w:pPr>
+        <w:pStyle w:val="NormalText"/>
+        <w:rPr>
+          <w:highlight w:val="yellow"/>
+        </w:rPr>
+      </w:pPr>
+    </w:p>
+    <w:p>
+      <w:pPr>
+        <w:pStyle w:val="NormalText"/>
+        <w:rPr>
+          <w:highlight w:val="yellow"/>
+        </w:rPr>
+      </w:pPr>
+    </w:p>
+    <w:p>
+      <w:pPr>
+        <w:pStyle w:val="NormalText"/>
+        <w:rPr>
+          <w:highlight w:val="yellow"/>
+        </w:rPr>
+      </w:pPr>
+    </w:p>
+    <w:p>
+      <w:pPr>
+        <w:pStyle w:val="NormalText"/>
+        <w:rPr>
+          <w:highlight w:val="yellow"/>
+        </w:rPr>
+      </w:pPr>
+    </w:p>
+    <w:p>
+      <w:pPr>
+        <w:pStyle w:val="NormalText"/>
+        <w:rPr>
+          <w:highlight w:val="yellow"/>
+        </w:rPr>
+      </w:pPr>
+    </w:p>
+    <w:p>
+      <w:pPr>
+        <w:pStyle w:val="NormalText"/>
+        <w:rPr>
+          <w:highlight w:val="yellow"/>
+        </w:rPr>
+      </w:pPr>
+    </w:p>
+    <w:p>
+      <w:pPr>
+        <w:pStyle w:val="NormalText"/>
+        <w:rPr>
+          <w:highlight w:val="yellow"/>
+        </w:rPr>
+      </w:pPr>
+    </w:p>
+    <w:p>
+      <w:pPr>
+        <w:pStyle w:val="NormalText"/>
+        <w:rPr>
+          <w:highlight w:val="yellow"/>
+        </w:rPr>
+      </w:pPr>
+    </w:p>
+    <w:p>
+      <w:pPr>
+        <w:pStyle w:val="NormalText"/>
+        <w:rPr>
+          <w:highlight w:val="yellow"/>
+        </w:rPr>
+      </w:pPr>
+    </w:p>
+    <w:p>
+      <w:pPr>
+        <w:pStyle w:val="NormalText"/>
+        <w:rPr>
+          <w:highlight w:val="yellow"/>
+        </w:rPr>
+      </w:pPr>
+    </w:p>
+    <w:p>
+      <w:pPr>
+        <w:pStyle w:val="NormalText"/>
+        <w:rPr>
+          <w:highlight w:val="yellow"/>
+        </w:rPr>
+      </w:pPr>
+    </w:p>
+    <w:p>
+      <w:pPr>
+        <w:pStyle w:val="NormalText"/>
+        <w:rPr>
+          <w:highlight w:val="yellow"/>
+        </w:rPr>
+      </w:pPr>
+    </w:p>
+    <w:p>
+      <w:pPr>
+        <w:pStyle w:val="NormalText"/>
+        <w:rPr>
+          <w:highlight w:val="yellow"/>
+        </w:rPr>
+      </w:pPr>
+    </w:p>
+    <w:p>
+      <w:pPr>
+        <w:pStyle w:val="NormalText"/>
+        <w:rPr>
+          <w:highlight w:val="yellow"/>
+        </w:rPr>
+      </w:pPr>
+    </w:p>
+    <w:p>
+      <w:pPr>
+        <w:pStyle w:val="NormalText"/>
+        <w:rPr>
+          <w:highlight w:val="yellow"/>
+        </w:rPr>
+      </w:pPr>
+    </w:p>
+    <w:p>
+      <w:pPr>
         <w:pStyle w:val="h2"/>
       </w:pPr>
       <w:r>
@@ -4920,26 +5102,6 @@
     </w:p>
     <w:p>
       <w:pPr>
-        <w:pStyle w:val="NormalText"/>
-        <w:rPr>
-          <w:rFonts w:ascii="Arial Narrow" w:hAnsi="Arial Narrow"/>
-          <w:color w:val="201F1E"/>
-          <w:sz w:val="22"/>
-          <w:shd w:val="clear" w:color="auto" w:fill="FFFFFF"/>
-        </w:rPr>
-      </w:pPr>
-      <w:r>
-        <w:rPr>
-          <w:rFonts w:ascii="Arial Narrow" w:hAnsi="Arial Narrow"/>
-          <w:color w:val="201F1E"/>
-          <w:sz w:val="22"/>
-          <w:shd w:val="clear" w:color="auto" w:fill="FFFFFF"/>
-        </w:rPr>
-        <w:t>Remember to really hit home the testing and provide a good in-depth rationale of why you did what you did, how did this effect the final configuration of the system.</w:t>
-      </w:r>
-    </w:p>
-    <w:p>
-      <w:pPr>
         <w:pStyle w:val="h3"/>
       </w:pPr>
       <w:r>
@@ -4968,8 +5130,15 @@
       <w:r>
         <w:t xml:space="preserve"> </w:t>
       </w:r>
-      <w:bookmarkStart w:id="0" w:name="_GoBack"/>
-      <w:bookmarkEnd w:id="0"/>
+    </w:p>
+    <w:p>
+      <w:pPr>
+        <w:pStyle w:val="NormalText"/>
+      </w:pPr>
+      <w:r>
+        <w:lastRenderedPageBreak/>
+        <w:t>The process for automated testing was as follows:</w:t>
+      </w:r>
     </w:p>
     <w:p>
       <w:pPr>
@@ -4978,15 +5147,9 @@
           <w:ilvl w:val="0"/>
           <w:numId w:val="1"/>
         </w:numPr>
-        <w:rPr>
-          <w:highlight w:val="yellow"/>
-        </w:rPr>
-      </w:pPr>
-      <w:r>
-        <w:rPr>
-          <w:highlight w:val="yellow"/>
-        </w:rPr>
-        <w:t>Process</w:t>
+      </w:pPr>
+      <w:r>
+        <w:t>Write End to End (E2E) tests that use the application as if it were a real user. These were often written at the end of each epic if anything in the way the user interacts with the game has changed.</w:t>
       </w:r>
     </w:p>
     <w:p>
@@ -4996,23 +5159,146 @@
           <w:ilvl w:val="0"/>
           <w:numId w:val="1"/>
         </w:numPr>
-        <w:rPr>
-          <w:highlight w:val="yellow"/>
-        </w:rPr>
-      </w:pPr>
-      <w:r>
-        <w:rPr>
-          <w:highlight w:val="yellow"/>
-        </w:rPr>
-        <w:t>Tools Used</w:t>
-      </w:r>
-    </w:p>
-    <w:p>
-      <w:pPr>
-        <w:pStyle w:val="NormalText"/>
-        <w:rPr>
-          <w:highlight w:val="yellow"/>
-        </w:rPr>
+      </w:pPr>
+      <w:r>
+        <w:t>Unit Tests were written for any non-pure UI components, this was any components that carried out functionality (as opposed to just showing something on the screen)</w:t>
+      </w:r>
+    </w:p>
+    <w:p>
+      <w:pPr>
+        <w:pStyle w:val="NormalText"/>
+        <w:numPr>
+          <w:ilvl w:val="0"/>
+          <w:numId w:val="1"/>
+        </w:numPr>
+      </w:pPr>
+      <w:r>
+        <w:t>Integration tests, like E2E but much smaller scale, were written wherever extra confidence was needed.</w:t>
+      </w:r>
+    </w:p>
+    <w:p>
+      <w:pPr>
+        <w:pStyle w:val="NormalText"/>
+        <w:numPr>
+          <w:ilvl w:val="0"/>
+          <w:numId w:val="1"/>
+        </w:numPr>
+      </w:pPr>
+      <w:r>
+        <w:t xml:space="preserve">All tests were </w:t>
+      </w:r>
+      <w:proofErr w:type="gramStart"/>
+      <w:r>
+        <w:t>ran</w:t>
+      </w:r>
+      <w:proofErr w:type="gramEnd"/>
+      <w:r>
+        <w:t xml:space="preserve"> before any code could be pushed to the remote repository, ensuring that nothing was secretly broken.</w:t>
+      </w:r>
+    </w:p>
+    <w:p>
+      <w:pPr>
+        <w:pStyle w:val="NormalText"/>
+      </w:pPr>
+      <w:r>
+        <w:t>The following tools were used for automated testing:</w:t>
+      </w:r>
+    </w:p>
+    <w:p>
+      <w:pPr>
+        <w:pStyle w:val="NormalText"/>
+        <w:numPr>
+          <w:ilvl w:val="0"/>
+          <w:numId w:val="1"/>
+        </w:numPr>
+      </w:pPr>
+      <w:r>
+        <w:rPr>
+          <w:b/>
+          <w:bCs/>
+        </w:rPr>
+        <w:t>Cypress</w:t>
+      </w:r>
+      <w:r>
+        <w:t xml:space="preserve"> – Used for End to End tests</w:t>
+      </w:r>
+    </w:p>
+    <w:p>
+      <w:pPr>
+        <w:pStyle w:val="NormalText"/>
+        <w:numPr>
+          <w:ilvl w:val="0"/>
+          <w:numId w:val="1"/>
+        </w:numPr>
+      </w:pPr>
+      <w:r>
+        <w:rPr>
+          <w:b/>
+          <w:bCs/>
+        </w:rPr>
+        <w:t xml:space="preserve">React Testing Library/Enzyme </w:t>
+      </w:r>
+      <w:r>
+        <w:t>– Used for unit tests and integration tests</w:t>
+      </w:r>
+    </w:p>
+    <w:p>
+      <w:pPr>
+        <w:pStyle w:val="NormalText"/>
+        <w:numPr>
+          <w:ilvl w:val="0"/>
+          <w:numId w:val="1"/>
+        </w:numPr>
+      </w:pPr>
+      <w:r>
+        <w:rPr>
+          <w:b/>
+          <w:bCs/>
+        </w:rPr>
+        <w:t xml:space="preserve">Husky </w:t>
+      </w:r>
+      <w:r>
+        <w:t>– Used as a pre-push hook to stop broken tests from being pushed to the repository</w:t>
+      </w:r>
+    </w:p>
+    <w:p>
+      <w:pPr>
+        <w:pStyle w:val="NormalText"/>
+      </w:pPr>
+    </w:p>
+    <w:p>
+      <w:pPr>
+        <w:pStyle w:val="NormalText"/>
+      </w:pPr>
+    </w:p>
+    <w:p>
+      <w:pPr>
+        <w:pStyle w:val="NormalText"/>
+      </w:pPr>
+    </w:p>
+    <w:p>
+      <w:pPr>
+        <w:pStyle w:val="NormalText"/>
+      </w:pPr>
+    </w:p>
+    <w:p>
+      <w:pPr>
+        <w:pStyle w:val="NormalText"/>
+      </w:pPr>
+    </w:p>
+    <w:p>
+      <w:pPr>
+        <w:pStyle w:val="NormalText"/>
+      </w:pPr>
+    </w:p>
+    <w:p>
+      <w:pPr>
+        <w:pStyle w:val="NormalText"/>
+      </w:pPr>
+    </w:p>
+    <w:p>
+      <w:pPr>
+        <w:pStyle w:val="NormalText"/>
       </w:pPr>
     </w:p>
     <w:p>
@@ -5026,44 +5312,6 @@
     <w:p>
       <w:pPr>
         <w:pStyle w:val="NormalText"/>
-        <w:rPr>
-          <w:rFonts w:ascii="Arial Narrow" w:hAnsi="Arial Narrow"/>
-          <w:color w:val="201F1E"/>
-          <w:sz w:val="22"/>
-          <w:shd w:val="clear" w:color="auto" w:fill="FFFFFF"/>
-        </w:rPr>
-      </w:pPr>
-      <w:r>
-        <w:rPr>
-          <w:rFonts w:ascii="Arial Narrow" w:hAnsi="Arial Narrow"/>
-          <w:color w:val="201F1E"/>
-          <w:sz w:val="22"/>
-          <w:shd w:val="clear" w:color="auto" w:fill="FFFFFF"/>
-        </w:rPr>
-        <w:t>Present the results of the testing in a meaningful way - the use of tables to highlight the important aspects of the testing. cherry pick what should be showcased in the main body of the report and place the rest in the appendices.</w:t>
-      </w:r>
-      <w:r>
-        <w:rPr>
-          <w:rFonts w:ascii="Arial Narrow" w:hAnsi="Arial Narrow"/>
-          <w:color w:val="201F1E"/>
-          <w:sz w:val="22"/>
-          <w:shd w:val="clear" w:color="auto" w:fill="FFFFFF"/>
-        </w:rPr>
-        <w:t xml:space="preserve"> </w:t>
-      </w:r>
-      <w:r>
-        <w:rPr>
-          <w:rFonts w:ascii="Arial Narrow" w:hAnsi="Arial Narrow"/>
-          <w:color w:val="201F1E"/>
-          <w:sz w:val="22"/>
-          <w:shd w:val="clear" w:color="auto" w:fill="FFFFFF"/>
-        </w:rPr>
-        <w:t>Remember to try and include user testing to demonstrate that you have listened to external input.</w:t>
-      </w:r>
-    </w:p>
-    <w:p>
-      <w:pPr>
-        <w:pStyle w:val="NormalText"/>
       </w:pPr>
       <w:r>
         <w:t>A big part of the testing process was getting user feedback both to improve the enjoyability of the game, but to also catch any bugs that haven’t been caught through automated tests.</w:t>
@@ -5082,11 +5330,11 @@
         <w:pStyle w:val="NormalText"/>
       </w:pPr>
       <w:r>
-        <w:t xml:space="preserve">The most important area being user tested was the core gameplay elements, which essentially means the enjoyability of the game. These are things that automated </w:t>
+        <w:t xml:space="preserve">The most important area being user tested was the core gameplay elements, which essentially means the enjoyability of the game. These are things that automated tests cannot catch, and manual tests by myself would not surface as it needed </w:t>
       </w:r>
       <w:r>
         <w:lastRenderedPageBreak/>
-        <w:t>tests cannot catch, and manual tests by myself would not surface as it needed players who have a fresh perspective. Listed below are some of the most vital tests that either changed the way the game was played, or some significant gameplay element.</w:t>
+        <w:t>players who have a fresh perspective. Listed below are some of the most vital tests that either changed the way the game was played, or some significant gameplay element.</w:t>
       </w:r>
     </w:p>
     <w:p>
@@ -5111,12 +5359,124 @@
         </w:rPr>
       </w:pPr>
     </w:p>
-    <w:p>
-      <w:pPr>
-        <w:pStyle w:val="NormalText"/>
-        <w:rPr>
-          <w:rFonts w:ascii="IBM Plex Sans Medium" w:hAnsi="IBM Plex Sans Medium"/>
-        </w:rPr>
+    <w:tbl>
+      <w:tblPr>
+        <w:tblStyle w:val="TableGrid"/>
+        <w:tblW w:w="0" w:type="auto"/>
+        <w:tblLook w:val="04A0" w:firstRow="1" w:lastRow="0" w:firstColumn="1" w:lastColumn="0" w:noHBand="0" w:noVBand="1"/>
+      </w:tblPr>
+      <w:tblGrid>
+        <w:gridCol w:w="4508"/>
+        <w:gridCol w:w="4508"/>
+      </w:tblGrid>
+      <w:tr>
+        <w:tc>
+          <w:tcPr>
+            <w:tcW w:w="4508" w:type="dxa"/>
+          </w:tcPr>
+          <w:p>
+            <w:pPr>
+              <w:pStyle w:val="NormalText"/>
+            </w:pPr>
+            <w:r>
+              <w:rPr>
+                <w:rFonts w:ascii="IBM Plex Sans Medium" w:hAnsi="IBM Plex Sans Medium"/>
+              </w:rPr>
+              <w:t>Expected Result:</w:t>
+            </w:r>
+            <w:r>
+              <w:t xml:space="preserve"> </w:t>
+            </w:r>
+          </w:p>
+        </w:tc>
+        <w:tc>
+          <w:tcPr>
+            <w:tcW w:w="4508" w:type="dxa"/>
+          </w:tcPr>
+          <w:p>
+            <w:pPr>
+              <w:pStyle w:val="NormalText"/>
+              <w:rPr>
+                <w:i/>
+                <w:iCs/>
+              </w:rPr>
+            </w:pPr>
+            <w:r>
+              <w:rPr>
+                <w:rFonts w:ascii="IBM Plex Sans Medium" w:hAnsi="IBM Plex Sans Medium"/>
+              </w:rPr>
+              <w:t>Actual Result from User Testing:</w:t>
+            </w:r>
+            <w:r>
+              <w:t xml:space="preserve"> </w:t>
+            </w:r>
+          </w:p>
+        </w:tc>
+      </w:tr>
+      <w:tr>
+        <w:tc>
+          <w:tcPr>
+            <w:tcW w:w="4508" w:type="dxa"/>
+          </w:tcPr>
+          <w:p>
+            <w:pPr>
+              <w:pStyle w:val="NormalText"/>
+              <w:rPr>
+                <w:i/>
+                <w:iCs/>
+              </w:rPr>
+            </w:pPr>
+            <w:r>
+              <w:rPr>
+                <w:i/>
+                <w:iCs/>
+              </w:rPr>
+              <w:t>The regions have a varied and balanced political leaning, not heavily favouring a leaning on the spectrum.</w:t>
+            </w:r>
+          </w:p>
+        </w:tc>
+        <w:tc>
+          <w:tcPr>
+            <w:tcW w:w="4508" w:type="dxa"/>
+          </w:tcPr>
+          <w:p>
+            <w:pPr>
+              <w:pStyle w:val="NormalText"/>
+              <w:rPr>
+                <w:i/>
+                <w:iCs/>
+              </w:rPr>
+            </w:pPr>
+            <w:r>
+              <w:rPr>
+                <w:i/>
+                <w:iCs/>
+              </w:rPr>
+              <w:t xml:space="preserve">The regions had a heavy bias towards the </w:t>
+            </w:r>
+            <w:proofErr w:type="spellStart"/>
+            <w:r>
+              <w:rPr>
+                <w:i/>
+                <w:iCs/>
+              </w:rPr>
+              <w:t>centre</w:t>
+            </w:r>
+            <w:proofErr w:type="spellEnd"/>
+            <w:r>
+              <w:rPr>
+                <w:i/>
+                <w:iCs/>
+              </w:rPr>
+              <w:t xml:space="preserve"> of the political spectrum, making the gameplay seem too unbalanced.</w:t>
+            </w:r>
+          </w:p>
+        </w:tc>
+      </w:tr>
+    </w:tbl>
+    <w:p>
+      <w:pPr>
+        <w:pStyle w:val="NoSpacing"/>
         <w:sectPr>
           <w:pgSz w:w="11906" w:h="16838"/>
           <w:pgMar w:top="1440" w:right="1440" w:bottom="1440" w:left="1440" w:header="708" w:footer="708" w:gutter="0"/>
@@ -5127,340 +5487,12 @@
     </w:p>
     <w:p>
       <w:pPr>
-        <w:pStyle w:val="NormalText"/>
-      </w:pPr>
-      <w:r>
-        <w:rPr>
-          <w:rFonts w:ascii="IBM Plex Sans Medium" w:hAnsi="IBM Plex Sans Medium"/>
-        </w:rPr>
-        <w:t>Expected Result:</w:t>
-      </w:r>
-      <w:r>
-        <w:t xml:space="preserve"> </w:t>
-      </w:r>
-    </w:p>
-    <w:p>
-      <w:pPr>
-        <w:pStyle w:val="NormalText"/>
-        <w:rPr>
-          <w:i/>
-          <w:iCs/>
-        </w:rPr>
-      </w:pPr>
-      <w:r>
-        <w:rPr>
-          <w:i/>
-          <w:iCs/>
-        </w:rPr>
-        <w:t>The regions have a varied and balanced political leaning, not heavily favouring a leaning on the spectrum.</w:t>
-      </w:r>
-    </w:p>
-    <w:p>
-      <w:pPr>
-        <w:pStyle w:val="NormalText"/>
-        <w:rPr>
-          <w:i/>
-          <w:iCs/>
-        </w:rPr>
-      </w:pPr>
-    </w:p>
-    <w:p>
-      <w:pPr>
-        <w:pStyle w:val="NormalText"/>
-        <w:rPr>
-          <w:i/>
-          <w:iCs/>
-        </w:rPr>
-      </w:pPr>
-      <w:r>
-        <w:rPr>
-          <w:rFonts w:ascii="IBM Plex Sans Medium" w:hAnsi="IBM Plex Sans Medium"/>
-        </w:rPr>
-        <w:t>Actual Result from User Testing:</w:t>
-      </w:r>
-      <w:r>
-        <w:t xml:space="preserve"> </w:t>
-      </w:r>
-    </w:p>
-    <w:p>
-      <w:pPr>
-        <w:pStyle w:val="NormalText"/>
-        <w:rPr>
-          <w:i/>
-          <w:iCs/>
-        </w:rPr>
-      </w:pPr>
-      <w:r>
-        <w:rPr>
-          <w:i/>
-          <w:iCs/>
-        </w:rPr>
-        <w:t xml:space="preserve">The regions had a heavy bias towards the </w:t>
-      </w:r>
-      <w:proofErr w:type="spellStart"/>
-      <w:r>
-        <w:rPr>
-          <w:i/>
-          <w:iCs/>
-        </w:rPr>
-        <w:t>centre</w:t>
-      </w:r>
-      <w:proofErr w:type="spellEnd"/>
-      <w:r>
-        <w:rPr>
-          <w:i/>
-          <w:iCs/>
-        </w:rPr>
-        <w:t xml:space="preserve"> of the political spectrum, making the gameplay seem too unbalanced.</w:t>
-      </w:r>
-    </w:p>
-    <w:p>
-      <w:pPr>
-        <w:pStyle w:val="NormalText"/>
-        <w:sectPr>
-          <w:type w:val="continuous"/>
-          <w:pgSz w:w="11906" w:h="16838"/>
-          <w:pgMar w:top="1440" w:right="1440" w:bottom="1440" w:left="1440" w:header="708" w:footer="708" w:gutter="0"/>
-          <w:cols w:num="2" w:space="708"/>
-          <w:docGrid w:linePitch="360"/>
-        </w:sectPr>
-      </w:pPr>
-    </w:p>
-    <w:p>
-      <w:pPr>
-        <w:pStyle w:val="NormalText"/>
-        <w:rPr>
-          <w:rFonts w:ascii="IBM Plex Sans Medium" w:hAnsi="IBM Plex Sans Medium"/>
-        </w:rPr>
-      </w:pPr>
-      <w:r>
-        <w:rPr>
-          <w:rFonts w:ascii="IBM Plex Sans Medium" w:hAnsi="IBM Plex Sans Medium"/>
-        </w:rPr>
-        <w:t xml:space="preserve">The Issue: </w:t>
-      </w:r>
-    </w:p>
-    <w:p>
-      <w:pPr>
-        <w:pStyle w:val="NormalText"/>
-        <w:rPr>
-          <w:i/>
-          <w:iCs/>
-        </w:rPr>
-      </w:pPr>
-      <w:r>
-        <w:rPr>
-          <w:i/>
-          <w:iCs/>
-        </w:rPr>
-        <w:t>The issue was</w:t>
-      </w:r>
-      <w:r>
-        <w:rPr>
-          <w:i/>
-          <w:iCs/>
-        </w:rPr>
-        <w:t xml:space="preserve"> first assumed to be</w:t>
-      </w:r>
-      <w:r>
-        <w:rPr>
-          <w:i/>
-          <w:iCs/>
-        </w:rPr>
-        <w:t xml:space="preserve"> the fuzzy </w:t>
-      </w:r>
-      <w:r>
-        <w:rPr>
-          <w:i/>
-          <w:iCs/>
-        </w:rPr>
-        <w:t>logic rule</w:t>
-      </w:r>
-      <w:r>
-        <w:rPr>
-          <w:i/>
-          <w:iCs/>
-        </w:rPr>
-        <w:t xml:space="preserve"> </w:t>
-      </w:r>
-      <w:r>
-        <w:rPr>
-          <w:i/>
-          <w:iCs/>
-        </w:rPr>
-        <w:t>base</w:t>
-      </w:r>
-      <w:r>
-        <w:rPr>
-          <w:i/>
-          <w:iCs/>
-        </w:rPr>
-        <w:t xml:space="preserve"> but this was not the case, rather, as the rules</w:t>
-      </w:r>
-      <w:r>
-        <w:rPr>
-          <w:i/>
-          <w:iCs/>
-        </w:rPr>
-        <w:t xml:space="preserve"> for a </w:t>
-      </w:r>
-      <w:proofErr w:type="spellStart"/>
-      <w:r>
-        <w:rPr>
-          <w:i/>
-          <w:iCs/>
-        </w:rPr>
-        <w:t>centre</w:t>
-      </w:r>
-      <w:proofErr w:type="spellEnd"/>
-      <w:r>
-        <w:rPr>
-          <w:i/>
-          <w:iCs/>
-        </w:rPr>
-        <w:t xml:space="preserve"> leaning outcome involved multiple of the region’s factors being Very High</w:t>
-      </w:r>
-      <w:r>
-        <w:rPr>
-          <w:i/>
-          <w:iCs/>
-        </w:rPr>
-        <w:t xml:space="preserve"> the issue was that </w:t>
-      </w:r>
-      <w:r>
-        <w:rPr>
-          <w:i/>
-          <w:iCs/>
-        </w:rPr>
-        <w:t>the random generation of political leaning factors was choosing very high values a lot of the time</w:t>
-      </w:r>
-      <w:r>
-        <w:rPr>
-          <w:i/>
-          <w:iCs/>
-        </w:rPr>
-        <w:t>.</w:t>
-      </w:r>
-    </w:p>
-    <w:p>
-      <w:pPr>
-        <w:pStyle w:val="NormalText"/>
-        <w:rPr>
-          <w:rFonts w:ascii="IBM Plex Sans Medium" w:hAnsi="IBM Plex Sans Medium"/>
-        </w:rPr>
-      </w:pPr>
-      <w:r>
-        <w:rPr>
-          <w:rFonts w:ascii="IBM Plex Sans Medium" w:hAnsi="IBM Plex Sans Medium"/>
-        </w:rPr>
-        <w:t>The Fix:</w:t>
-      </w:r>
-    </w:p>
-    <w:p>
-      <w:pPr>
-        <w:pStyle w:val="NormalText"/>
-        <w:rPr>
-          <w:i/>
-          <w:iCs/>
-        </w:rPr>
-      </w:pPr>
-      <w:r>
-        <w:rPr>
-          <w:i/>
-          <w:iCs/>
-        </w:rPr>
-        <w:t xml:space="preserve">Fixing this meant introducing a bias towards lower values as this is usually the more common </w:t>
-      </w:r>
-      <w:proofErr w:type="spellStart"/>
-      <w:r>
-        <w:rPr>
-          <w:i/>
-          <w:iCs/>
-        </w:rPr>
-        <w:t>behaviour</w:t>
-      </w:r>
-      <w:proofErr w:type="spellEnd"/>
-      <w:r>
-        <w:rPr>
-          <w:i/>
-          <w:iCs/>
-        </w:rPr>
-        <w:t xml:space="preserve">. This mostly fixed the issue, however there was still an inherent bias towards </w:t>
-      </w:r>
-      <w:proofErr w:type="spellStart"/>
-      <w:r>
-        <w:rPr>
-          <w:i/>
-          <w:iCs/>
-        </w:rPr>
-        <w:t>centre</w:t>
-      </w:r>
-      <w:proofErr w:type="spellEnd"/>
-      <w:r>
-        <w:rPr>
-          <w:i/>
-          <w:iCs/>
-        </w:rPr>
-        <w:t xml:space="preserve"> (or </w:t>
-      </w:r>
-      <w:proofErr w:type="spellStart"/>
-      <w:r>
-        <w:rPr>
-          <w:i/>
-          <w:iCs/>
-        </w:rPr>
-        <w:t>centre</w:t>
-      </w:r>
-      <w:proofErr w:type="spellEnd"/>
-      <w:r>
-        <w:rPr>
-          <w:i/>
-          <w:iCs/>
-        </w:rPr>
-        <w:t>-left/</w:t>
-      </w:r>
-      <w:proofErr w:type="spellStart"/>
-      <w:r>
-        <w:rPr>
-          <w:i/>
-          <w:iCs/>
-        </w:rPr>
-        <w:t>centre</w:t>
-      </w:r>
-      <w:proofErr w:type="spellEnd"/>
-      <w:r>
-        <w:rPr>
-          <w:i/>
-          <w:iCs/>
-        </w:rPr>
-        <w:t>-right) leaning. This is due to the real-world accuracy of the fuzzy logic system. To counteract this, there is a 1 in 20 chance that a region will be given a political leaning of hard-left or hard-right. This is purely to increase the enjoyability of the game.</w:t>
-      </w:r>
-    </w:p>
-    <w:p>
-      <w:pPr>
-        <w:pStyle w:val="NormalText"/>
-        <w:rPr>
-          <w:i/>
-          <w:iCs/>
-        </w:rPr>
-      </w:pPr>
-    </w:p>
-    <w:p>
-      <w:pPr>
-        <w:pStyle w:val="h4"/>
-      </w:pPr>
-      <w:r>
-        <w:t>The Effects of a Decision</w:t>
-      </w:r>
-    </w:p>
-    <w:p>
-      <w:pPr>
-        <w:pStyle w:val="NormalText"/>
-      </w:pPr>
-    </w:p>
-    <w:p>
-      <w:pPr>
-        <w:pStyle w:val="NormalText"/>
+        <w:tabs>
+          <w:tab w:val="left" w:pos="1212"/>
+        </w:tabs>
+        <w:rPr>
+          <w:lang w:val="en-US"/>
+        </w:rPr>
         <w:sectPr>
           <w:type w:val="continuous"/>
           <w:pgSz w:w="11906" w:h="16838"/>
@@ -5473,15 +5505,15 @@
     <w:p>
       <w:pPr>
         <w:pStyle w:val="NormalText"/>
-      </w:pPr>
-      <w:r>
         <w:rPr>
           <w:rFonts w:ascii="IBM Plex Sans Medium" w:hAnsi="IBM Plex Sans Medium"/>
         </w:rPr>
-        <w:t>Expected Result:</w:t>
-      </w:r>
-      <w:r>
-        <w:t xml:space="preserve"> </w:t>
+      </w:pPr>
+      <w:r>
+        <w:rPr>
+          <w:rFonts w:ascii="IBM Plex Sans Medium" w:hAnsi="IBM Plex Sans Medium"/>
+        </w:rPr>
+        <w:t xml:space="preserve">The Issue: </w:t>
       </w:r>
     </w:p>
     <w:p>
@@ -5497,191 +5529,193 @@
           <w:i/>
           <w:iCs/>
         </w:rPr>
-        <w:t>When the user makes a decision, they should have a clear idea of what effect it will have on their attributes.</w:t>
-      </w:r>
-    </w:p>
-    <w:p>
-      <w:pPr>
-        <w:pStyle w:val="NormalText"/>
+        <w:t>The issue was first assumed to be the fuzzy logic rule</w:t>
+      </w:r>
+      <w:r>
         <w:rPr>
           <w:i/>
           <w:iCs/>
         </w:rPr>
-      </w:pPr>
-    </w:p>
-    <w:p>
-      <w:pPr>
-        <w:pStyle w:val="NormalText"/>
+        <w:t xml:space="preserve"> </w:t>
+      </w:r>
+      <w:r>
         <w:rPr>
           <w:i/>
           <w:iCs/>
         </w:rPr>
-      </w:pPr>
-    </w:p>
-    <w:p>
-      <w:pPr>
-        <w:pStyle w:val="NormalText"/>
+        <w:t>base</w:t>
+      </w:r>
+      <w:r>
         <w:rPr>
           <w:i/>
           <w:iCs/>
         </w:rPr>
-      </w:pPr>
-    </w:p>
-    <w:p>
-      <w:pPr>
-        <w:pStyle w:val="NormalText"/>
+        <w:t xml:space="preserve"> but this was not the case, rather, as the rules</w:t>
+      </w:r>
+      <w:r>
         <w:rPr>
           <w:i/>
           <w:iCs/>
         </w:rPr>
-      </w:pPr>
-      <w:r>
-        <w:rPr>
-          <w:rFonts w:ascii="IBM Plex Sans Medium" w:hAnsi="IBM Plex Sans Medium"/>
-        </w:rPr>
-        <w:t>Actual Result from User Testing:</w:t>
-      </w:r>
-      <w:r>
-        <w:t xml:space="preserve"> </w:t>
-      </w:r>
-    </w:p>
-    <w:p>
-      <w:pPr>
-        <w:pStyle w:val="NormalText"/>
-        <w:sectPr>
-          <w:type w:val="continuous"/>
-          <w:pgSz w:w="11906" w:h="16838"/>
-          <w:pgMar w:top="1440" w:right="1440" w:bottom="1440" w:left="1440" w:header="708" w:footer="708" w:gutter="0"/>
-          <w:cols w:num="2" w:space="708"/>
-          <w:docGrid w:linePitch="360"/>
-        </w:sectPr>
-      </w:pPr>
-      <w:r>
-        <w:t>The</w:t>
-      </w:r>
-      <w:r>
-        <w:t xml:space="preserve"> decision outcomes were</w:t>
-      </w:r>
-      <w:r>
-        <w:t xml:space="preserve"> not</w:t>
-      </w:r>
-      <w:r>
-        <w:t xml:space="preserve"> as obvious as they could have been. The decision modal didn’t show where on the political spectrum the decision</w:t>
-      </w:r>
-      <w:r>
-        <w:t xml:space="preserve"> </w:t>
-      </w:r>
-      <w:r>
-        <w:t>was and so it was up to the user to use their intuition, this proved unreliable as not every user knew about politics and the political spectrum.</w:t>
-      </w:r>
-    </w:p>
-    <w:p>
-      <w:pPr>
-        <w:pStyle w:val="NormalText"/>
-        <w:rPr>
-          <w:rFonts w:ascii="IBM Plex Sans Medium" w:hAnsi="IBM Plex Sans Medium"/>
-        </w:rPr>
-      </w:pPr>
-      <w:r>
-        <w:rPr>
-          <w:rFonts w:ascii="IBM Plex Sans Medium" w:hAnsi="IBM Plex Sans Medium"/>
-        </w:rPr>
-        <w:lastRenderedPageBreak/>
-        <w:t xml:space="preserve">The Issue: </w:t>
-      </w:r>
-    </w:p>
-    <w:p>
-      <w:pPr>
-        <w:pStyle w:val="NormalText"/>
+        <w:t xml:space="preserve"> for a </w:t>
+      </w:r>
+      <w:proofErr w:type="spellStart"/>
+      <w:r>
         <w:rPr>
           <w:i/>
           <w:iCs/>
         </w:rPr>
-      </w:pPr>
+        <w:t>centre</w:t>
+      </w:r>
+      <w:proofErr w:type="spellEnd"/>
       <w:r>
         <w:rPr>
           <w:i/>
           <w:iCs/>
         </w:rPr>
-        <w:t>The issue was</w:t>
+        <w:t xml:space="preserve"> leaning outcome involved multiple of the region’s factors being Very High</w:t>
       </w:r>
       <w:r>
         <w:rPr>
           <w:i/>
           <w:iCs/>
         </w:rPr>
-        <w:t>, as outlined via user testing, that when the user made a decision, there wasn’t any indication given regarding the effect that decision would have.</w:t>
-      </w:r>
-    </w:p>
-    <w:p>
-      <w:pPr>
-        <w:pStyle w:val="NormalText"/>
-        <w:rPr>
-          <w:rFonts w:ascii="IBM Plex Sans Medium" w:hAnsi="IBM Plex Sans Medium"/>
-        </w:rPr>
-      </w:pPr>
-      <w:r>
-        <w:rPr>
-          <w:rFonts w:ascii="IBM Plex Sans Medium" w:hAnsi="IBM Plex Sans Medium"/>
-        </w:rPr>
-        <w:t>The Fix:</w:t>
-      </w:r>
-    </w:p>
-    <w:p>
-      <w:pPr>
-        <w:pStyle w:val="NormalText"/>
+        <w:t xml:space="preserve"> the issue was that </w:t>
+      </w:r>
+      <w:r>
         <w:rPr>
           <w:i/>
           <w:iCs/>
         </w:rPr>
-      </w:pPr>
+        <w:t>the random generation of political leaning factors was choosing very high values a lot of the time</w:t>
+      </w:r>
       <w:r>
         <w:rPr>
           <w:i/>
           <w:iCs/>
         </w:rPr>
-        <w:t xml:space="preserve">The fix could not just be something telling the user the exact effect it would have, so instead, the modal was updated to show which areas of spectrum would </w:t>
-      </w:r>
-      <w:r>
-        <w:rPr>
-          <w:b/>
-          <w:bCs/>
+        <w:t>.</w:t>
+      </w:r>
+    </w:p>
+    <w:p>
+      <w:pPr>
+        <w:pStyle w:val="NormalText"/>
+        <w:rPr>
+          <w:rFonts w:ascii="IBM Plex Sans Medium" w:hAnsi="IBM Plex Sans Medium"/>
+        </w:rPr>
+      </w:pPr>
+      <w:r>
+        <w:rPr>
+          <w:rFonts w:ascii="IBM Plex Sans Medium" w:hAnsi="IBM Plex Sans Medium"/>
+        </w:rPr>
+        <w:t>The Fix:</w:t>
+      </w:r>
+    </w:p>
+    <w:p>
+      <w:pPr>
+        <w:pStyle w:val="NormalText"/>
+        <w:rPr>
           <w:i/>
           <w:iCs/>
         </w:rPr>
-        <w:t xml:space="preserve">like </w:t>
-      </w:r>
+      </w:pPr>
       <w:r>
         <w:rPr>
           <w:i/>
           <w:iCs/>
         </w:rPr>
-        <w:t xml:space="preserve">and </w:t>
-      </w:r>
-      <w:r>
-        <w:rPr>
-          <w:b/>
-          <w:bCs/>
+        <w:t xml:space="preserve">Fixing this meant introducing a bias towards lower values as this is usually the more common </w:t>
+      </w:r>
+      <w:proofErr w:type="spellStart"/>
+      <w:r>
+        <w:rPr>
           <w:i/>
           <w:iCs/>
         </w:rPr>
-        <w:t>dislike</w:t>
-      </w:r>
+        <w:t>behaviour</w:t>
+      </w:r>
+      <w:proofErr w:type="spellEnd"/>
       <w:r>
         <w:rPr>
           <w:i/>
           <w:iCs/>
         </w:rPr>
-        <w:t xml:space="preserve"> the decision being made, so the user still had to have the knowledge of their nation’s political leaning but didn’t have to have an idea about where on the spectrum a certain decision lies.</w:t>
-      </w:r>
-    </w:p>
-    <w:p>
-      <w:pPr>
-        <w:pStyle w:val="NormalText"/>
+        <w:t xml:space="preserve">. This mostly fixed the issue, however there was still an inherent bias towards </w:t>
+      </w:r>
+      <w:proofErr w:type="spellStart"/>
+      <w:r>
         <w:rPr>
           <w:i/>
           <w:iCs/>
         </w:rPr>
+        <w:t>centre</w:t>
+      </w:r>
+      <w:proofErr w:type="spellEnd"/>
+      <w:r>
+        <w:rPr>
+          <w:i/>
+          <w:iCs/>
+        </w:rPr>
+        <w:t xml:space="preserve"> (or </w:t>
+      </w:r>
+      <w:proofErr w:type="spellStart"/>
+      <w:r>
+        <w:rPr>
+          <w:i/>
+          <w:iCs/>
+        </w:rPr>
+        <w:t>centre</w:t>
+      </w:r>
+      <w:proofErr w:type="spellEnd"/>
+      <w:r>
+        <w:rPr>
+          <w:i/>
+          <w:iCs/>
+        </w:rPr>
+        <w:t>-left/</w:t>
+      </w:r>
+      <w:proofErr w:type="spellStart"/>
+      <w:r>
+        <w:rPr>
+          <w:i/>
+          <w:iCs/>
+        </w:rPr>
+        <w:t>centre</w:t>
+      </w:r>
+      <w:proofErr w:type="spellEnd"/>
+      <w:r>
+        <w:rPr>
+          <w:i/>
+          <w:iCs/>
+        </w:rPr>
+        <w:t>-right) leaning. This is due to the real-world accuracy of the fuzzy logic system. To counteract this, there is a 1 in 20 chance that a region will be given a political leaning of hard-left or hard-right. This is purely to increase the enjoyability of the game.</w:t>
+      </w:r>
+    </w:p>
+    <w:p>
+      <w:pPr>
+        <w:pStyle w:val="NormalText"/>
+        <w:rPr>
+          <w:i/>
+          <w:iCs/>
+        </w:rPr>
+      </w:pPr>
+    </w:p>
+    <w:p>
+      <w:pPr>
+        <w:pStyle w:val="NormalText"/>
+        <w:rPr>
+          <w:i/>
+          <w:iCs/>
+        </w:rPr>
+      </w:pPr>
+    </w:p>
+    <w:p>
+      <w:pPr>
+        <w:pStyle w:val="NormalText"/>
+        <w:rPr>
+          <w:i/>
+          <w:iCs/>
+        </w:rPr>
       </w:pPr>
     </w:p>
     <w:p>
@@ -5689,14 +5723,138 @@
         <w:pStyle w:val="h4"/>
       </w:pPr>
       <w:r>
-        <w:t>Gameplay Difficulty</w:t>
-      </w:r>
-    </w:p>
-    <w:p>
-      <w:pPr>
-        <w:pStyle w:val="NormalText"/>
-      </w:pPr>
-    </w:p>
+        <w:t>The Effects of a Decision</w:t>
+      </w:r>
+    </w:p>
+    <w:p>
+      <w:pPr>
+        <w:pStyle w:val="NormalText"/>
+      </w:pPr>
+    </w:p>
+    <w:tbl>
+      <w:tblPr>
+        <w:tblStyle w:val="TableGrid"/>
+        <w:tblW w:w="0" w:type="auto"/>
+        <w:tblLook w:val="04A0" w:firstRow="1" w:lastRow="0" w:firstColumn="1" w:lastColumn="0" w:noHBand="0" w:noVBand="1"/>
+      </w:tblPr>
+      <w:tblGrid>
+        <w:gridCol w:w="4508"/>
+        <w:gridCol w:w="4508"/>
+      </w:tblGrid>
+      <w:tr>
+        <w:tc>
+          <w:tcPr>
+            <w:tcW w:w="4508" w:type="dxa"/>
+          </w:tcPr>
+          <w:p>
+            <w:pPr>
+              <w:pStyle w:val="NormalText"/>
+            </w:pPr>
+            <w:r>
+              <w:rPr>
+                <w:rFonts w:ascii="IBM Plex Sans Medium" w:hAnsi="IBM Plex Sans Medium"/>
+              </w:rPr>
+              <w:t>Expected Result:</w:t>
+            </w:r>
+            <w:r>
+              <w:t xml:space="preserve"> </w:t>
+            </w:r>
+          </w:p>
+        </w:tc>
+        <w:tc>
+          <w:tcPr>
+            <w:tcW w:w="4508" w:type="dxa"/>
+          </w:tcPr>
+          <w:p>
+            <w:pPr>
+              <w:pStyle w:val="NormalText"/>
+              <w:spacing w:after="160" w:line="259" w:lineRule="auto"/>
+              <w:rPr>
+                <w:i/>
+                <w:iCs/>
+              </w:rPr>
+            </w:pPr>
+            <w:r>
+              <w:rPr>
+                <w:rFonts w:ascii="IBM Plex Sans Medium" w:hAnsi="IBM Plex Sans Medium"/>
+              </w:rPr>
+              <w:t>Actual Result from User Testing:</w:t>
+            </w:r>
+            <w:r>
+              <w:t xml:space="preserve"> </w:t>
+            </w:r>
+          </w:p>
+        </w:tc>
+      </w:tr>
+      <w:tr>
+        <w:tc>
+          <w:tcPr>
+            <w:tcW w:w="4508" w:type="dxa"/>
+          </w:tcPr>
+          <w:p>
+            <w:pPr>
+              <w:pStyle w:val="NormalText"/>
+              <w:rPr>
+                <w:i/>
+                <w:iCs/>
+              </w:rPr>
+            </w:pPr>
+            <w:r>
+              <w:rPr>
+                <w:i/>
+                <w:iCs/>
+              </w:rPr>
+              <w:t xml:space="preserve">When the user </w:t>
+            </w:r>
+            <w:proofErr w:type="gramStart"/>
+            <w:r>
+              <w:rPr>
+                <w:i/>
+                <w:iCs/>
+              </w:rPr>
+              <w:t>makes a decision</w:t>
+            </w:r>
+            <w:proofErr w:type="gramEnd"/>
+            <w:r>
+              <w:rPr>
+                <w:i/>
+                <w:iCs/>
+              </w:rPr>
+              <w:t>, they should have a clear idea of what effect it will have on their attributes.</w:t>
+            </w:r>
+          </w:p>
+        </w:tc>
+        <w:tc>
+          <w:tcPr>
+            <w:tcW w:w="4508" w:type="dxa"/>
+          </w:tcPr>
+          <w:p>
+            <w:pPr>
+              <w:pStyle w:val="NormalText"/>
+              <w:rPr>
+                <w:i/>
+                <w:iCs/>
+              </w:rPr>
+            </w:pPr>
+            <w:r>
+              <w:rPr>
+                <w:i/>
+                <w:iCs/>
+              </w:rPr>
+              <w:t xml:space="preserve">The decision outcomes were not as obvious as they could have been. The decision modal didn’t show where on the political spectrum the decision was and so it was up to the user to use their intuition, this proved unreliable as not </w:t>
+            </w:r>
+            <w:r>
+              <w:rPr>
+                <w:i/>
+                <w:iCs/>
+              </w:rPr>
+              <w:lastRenderedPageBreak/>
+              <w:t>every user knew about politics and the political spectrum.</w:t>
+            </w:r>
+          </w:p>
+        </w:tc>
+      </w:tr>
+    </w:tbl>
     <w:p>
       <w:pPr>
         <w:pStyle w:val="NormalText"/>
@@ -5712,197 +5870,9 @@
     <w:p>
       <w:pPr>
         <w:pStyle w:val="NormalText"/>
-      </w:pPr>
-      <w:r>
         <w:rPr>
           <w:rFonts w:ascii="IBM Plex Sans Medium" w:hAnsi="IBM Plex Sans Medium"/>
         </w:rPr>
-        <w:t>Expected Result:</w:t>
-      </w:r>
-      <w:r>
-        <w:t xml:space="preserve"> </w:t>
-      </w:r>
-    </w:p>
-    <w:p>
-      <w:pPr>
-        <w:pStyle w:val="NormalText"/>
-        <w:rPr>
-          <w:i/>
-          <w:iCs/>
-        </w:rPr>
-      </w:pPr>
-      <w:r>
-        <w:rPr>
-          <w:i/>
-          <w:iCs/>
-        </w:rPr>
-        <w:t xml:space="preserve">The gameplay shouldn’t be too easy or too difficult. It should strike a </w:t>
-      </w:r>
-      <w:proofErr w:type="spellStart"/>
-      <w:r>
-        <w:rPr>
-          <w:i/>
-          <w:iCs/>
-        </w:rPr>
-        <w:t>middleground</w:t>
-      </w:r>
-      <w:proofErr w:type="spellEnd"/>
-      <w:r>
-        <w:rPr>
-          <w:i/>
-          <w:iCs/>
-        </w:rPr>
-        <w:t>.</w:t>
-      </w:r>
-    </w:p>
-    <w:p>
-      <w:pPr>
-        <w:pStyle w:val="NormalText"/>
-        <w:rPr>
-          <w:i/>
-          <w:iCs/>
-        </w:rPr>
-      </w:pPr>
-    </w:p>
-    <w:p>
-      <w:pPr>
-        <w:pStyle w:val="NormalText"/>
-        <w:rPr>
-          <w:i/>
-          <w:iCs/>
-        </w:rPr>
-      </w:pPr>
-    </w:p>
-    <w:p>
-      <w:pPr>
-        <w:pStyle w:val="NormalText"/>
-        <w:rPr>
-          <w:i/>
-          <w:iCs/>
-        </w:rPr>
-      </w:pPr>
-      <w:r>
-        <w:rPr>
-          <w:rFonts w:ascii="IBM Plex Sans Medium" w:hAnsi="IBM Plex Sans Medium"/>
-        </w:rPr>
-        <w:t>Actual Result from User Testing:</w:t>
-      </w:r>
-      <w:r>
-        <w:t xml:space="preserve"> </w:t>
-      </w:r>
-    </w:p>
-    <w:p>
-      <w:pPr>
-        <w:pStyle w:val="NormalText"/>
-        <w:sectPr>
-          <w:type w:val="continuous"/>
-          <w:pgSz w:w="11906" w:h="16838"/>
-          <w:pgMar w:top="1440" w:right="1440" w:bottom="1440" w:left="1440" w:header="708" w:footer="708" w:gutter="0"/>
-          <w:cols w:num="2" w:space="708"/>
-          <w:docGrid w:linePitch="360"/>
-        </w:sectPr>
-      </w:pPr>
-      <w:r>
-        <w:t>The users found that they could ignore the impacts of a decision on both their Financial and Foreign Approval attributes. This led to the game being too easy to play as the user didn’t have to really weigh up any options.</w:t>
-      </w:r>
-    </w:p>
-    <w:p>
-      <w:pPr>
-        <w:pStyle w:val="NormalText"/>
-        <w:rPr>
-          <w:rFonts w:ascii="IBM Plex Sans Medium" w:hAnsi="IBM Plex Sans Medium"/>
-        </w:rPr>
-      </w:pPr>
-      <w:r>
-        <w:rPr>
-          <w:rFonts w:ascii="IBM Plex Sans Medium" w:hAnsi="IBM Plex Sans Medium"/>
-        </w:rPr>
-        <w:t xml:space="preserve">The Issue: </w:t>
-      </w:r>
-    </w:p>
-    <w:p>
-      <w:pPr>
-        <w:pStyle w:val="NormalText"/>
-        <w:rPr>
-          <w:i/>
-          <w:iCs/>
-        </w:rPr>
-      </w:pPr>
-      <w:r>
-        <w:rPr>
-          <w:i/>
-          <w:iCs/>
-        </w:rPr>
-        <w:t>The impact a negative financial or foreign approval decision had on the overall attributes was too low.</w:t>
-      </w:r>
-    </w:p>
-    <w:p>
-      <w:pPr>
-        <w:pStyle w:val="NormalText"/>
-        <w:rPr>
-          <w:rFonts w:ascii="IBM Plex Sans Medium" w:hAnsi="IBM Plex Sans Medium"/>
-        </w:rPr>
-      </w:pPr>
-      <w:r>
-        <w:rPr>
-          <w:rFonts w:ascii="IBM Plex Sans Medium" w:hAnsi="IBM Plex Sans Medium"/>
-        </w:rPr>
-        <w:t>The Fix:</w:t>
-      </w:r>
-    </w:p>
-    <w:p>
-      <w:pPr>
-        <w:pStyle w:val="NormalText"/>
-        <w:rPr>
-          <w:i/>
-          <w:iCs/>
-        </w:rPr>
-      </w:pPr>
-      <w:r>
-        <w:rPr>
-          <w:i/>
-          <w:iCs/>
-        </w:rPr>
-        <w:t>The fix was simple, it just meant increasing the number from -20 to -40 for negative decisions for both attributes. This means that the user could theoretically lose the game if they make 3 decisions in a row that negatively affect the nation’s finances or foreign approval.</w:t>
-      </w:r>
-    </w:p>
-    <w:p>
-      <w:pPr>
-        <w:pStyle w:val="NormalText"/>
-        <w:rPr>
-          <w:i/>
-          <w:iCs/>
-        </w:rPr>
-      </w:pPr>
-    </w:p>
-    <w:p>
-      <w:pPr>
-        <w:pStyle w:val="h4"/>
-      </w:pPr>
-      <w:r>
-        <w:t>Finding out which regions are represent</w:t>
-      </w:r>
-      <w:r>
-        <w:t xml:space="preserve">ed </w:t>
-      </w:r>
-      <w:r>
-        <w:t>by the user</w:t>
-      </w:r>
-      <w:r>
-        <w:t>’</w:t>
-      </w:r>
-      <w:r>
-        <w:t>s party</w:t>
-      </w:r>
-    </w:p>
-    <w:p>
-      <w:pPr>
-        <w:pStyle w:val="NormalText"/>
-      </w:pPr>
-    </w:p>
-    <w:p>
-      <w:pPr>
-        <w:pStyle w:val="NormalText"/>
         <w:sectPr>
           <w:type w:val="continuous"/>
           <w:pgSz w:w="11906" w:h="16838"/>
@@ -5915,15 +5885,15 @@
     <w:p>
       <w:pPr>
         <w:pStyle w:val="NormalText"/>
-      </w:pPr>
-      <w:r>
         <w:rPr>
           <w:rFonts w:ascii="IBM Plex Sans Medium" w:hAnsi="IBM Plex Sans Medium"/>
         </w:rPr>
-        <w:t>Expected Result:</w:t>
-      </w:r>
-      <w:r>
-        <w:t xml:space="preserve"> </w:t>
+      </w:pPr>
+      <w:r>
+        <w:rPr>
+          <w:rFonts w:ascii="IBM Plex Sans Medium" w:hAnsi="IBM Plex Sans Medium"/>
+        </w:rPr>
+        <w:t xml:space="preserve">The Issue: </w:t>
       </w:r>
     </w:p>
     <w:p>
@@ -5939,28 +5909,313 @@
           <w:i/>
           <w:iCs/>
         </w:rPr>
-        <w:t>It should be easy for the user to gauge the overall political leaning of their nation.</w:t>
-      </w:r>
-    </w:p>
-    <w:p>
-      <w:pPr>
-        <w:pStyle w:val="NormalText"/>
+        <w:t>The issue was</w:t>
+      </w:r>
+      <w:r>
         <w:rPr>
           <w:i/>
           <w:iCs/>
         </w:rPr>
-      </w:pPr>
-      <w:r>
+        <w:t xml:space="preserve">, as outlined via user testing, that when the user </w:t>
+      </w:r>
+      <w:proofErr w:type="gramStart"/>
+      <w:r>
+        <w:rPr>
+          <w:i/>
+          <w:iCs/>
+        </w:rPr>
+        <w:t>made a decision</w:t>
+      </w:r>
+      <w:proofErr w:type="gramEnd"/>
+      <w:r>
+        <w:rPr>
+          <w:i/>
+          <w:iCs/>
+        </w:rPr>
+        <w:t>, there wasn’t any indication given regarding the effect that decision would have.</w:t>
+      </w:r>
+    </w:p>
+    <w:p>
+      <w:pPr>
+        <w:pStyle w:val="NormalText"/>
         <w:rPr>
           <w:rFonts w:ascii="IBM Plex Sans Medium" w:hAnsi="IBM Plex Sans Medium"/>
         </w:rPr>
-        <w:lastRenderedPageBreak/>
-        <w:t>Actual Result from User Testing:</w:t>
-      </w:r>
-      <w:r>
-        <w:t xml:space="preserve"> </w:t>
-      </w:r>
-    </w:p>
+      </w:pPr>
+      <w:r>
+        <w:rPr>
+          <w:rFonts w:ascii="IBM Plex Sans Medium" w:hAnsi="IBM Plex Sans Medium"/>
+        </w:rPr>
+        <w:t>The Fix:</w:t>
+      </w:r>
+    </w:p>
+    <w:p>
+      <w:pPr>
+        <w:pStyle w:val="NormalText"/>
+        <w:rPr>
+          <w:i/>
+          <w:iCs/>
+        </w:rPr>
+      </w:pPr>
+      <w:r>
+        <w:rPr>
+          <w:i/>
+          <w:iCs/>
+        </w:rPr>
+        <w:t xml:space="preserve">The fix could not just be something telling the user the exact effect it would have, so instead, the modal was updated to show which areas of spectrum would </w:t>
+      </w:r>
+      <w:r>
+        <w:rPr>
+          <w:b/>
+          <w:bCs/>
+          <w:i/>
+          <w:iCs/>
+        </w:rPr>
+        <w:t xml:space="preserve">like </w:t>
+      </w:r>
+      <w:r>
+        <w:rPr>
+          <w:i/>
+          <w:iCs/>
+        </w:rPr>
+        <w:t xml:space="preserve">and </w:t>
+      </w:r>
+      <w:r>
+        <w:rPr>
+          <w:b/>
+          <w:bCs/>
+          <w:i/>
+          <w:iCs/>
+        </w:rPr>
+        <w:t>dislike</w:t>
+      </w:r>
+      <w:r>
+        <w:rPr>
+          <w:i/>
+          <w:iCs/>
+        </w:rPr>
+        <w:t xml:space="preserve"> the decision being made, so the user still had to have the knowledge of their nation’s political leaning but didn’t have to have an idea about where on the spectrum a certain decision lies.</w:t>
+      </w:r>
+    </w:p>
+    <w:p>
+      <w:pPr>
+        <w:pStyle w:val="NormalText"/>
+        <w:rPr>
+          <w:i/>
+          <w:iCs/>
+        </w:rPr>
+      </w:pPr>
+    </w:p>
+    <w:p>
+      <w:pPr>
+        <w:pStyle w:val="NormalText"/>
+        <w:rPr>
+          <w:i/>
+          <w:iCs/>
+        </w:rPr>
+      </w:pPr>
+    </w:p>
+    <w:p>
+      <w:pPr>
+        <w:pStyle w:val="NormalText"/>
+        <w:rPr>
+          <w:i/>
+          <w:iCs/>
+        </w:rPr>
+      </w:pPr>
+    </w:p>
+    <w:p>
+      <w:pPr>
+        <w:pStyle w:val="NormalText"/>
+        <w:rPr>
+          <w:i/>
+          <w:iCs/>
+        </w:rPr>
+      </w:pPr>
+    </w:p>
+    <w:p>
+      <w:pPr>
+        <w:pStyle w:val="NormalText"/>
+        <w:rPr>
+          <w:i/>
+          <w:iCs/>
+        </w:rPr>
+      </w:pPr>
+    </w:p>
+    <w:p>
+      <w:pPr>
+        <w:pStyle w:val="NormalText"/>
+        <w:rPr>
+          <w:i/>
+          <w:iCs/>
+        </w:rPr>
+      </w:pPr>
+    </w:p>
+    <w:p>
+      <w:pPr>
+        <w:pStyle w:val="NormalText"/>
+        <w:rPr>
+          <w:i/>
+          <w:iCs/>
+        </w:rPr>
+      </w:pPr>
+    </w:p>
+    <w:p>
+      <w:pPr>
+        <w:pStyle w:val="NormalText"/>
+        <w:rPr>
+          <w:i/>
+          <w:iCs/>
+        </w:rPr>
+      </w:pPr>
+    </w:p>
+    <w:p>
+      <w:pPr>
+        <w:pStyle w:val="NormalText"/>
+        <w:rPr>
+          <w:i/>
+          <w:iCs/>
+        </w:rPr>
+      </w:pPr>
+    </w:p>
+    <w:p>
+      <w:pPr>
+        <w:pStyle w:val="NormalText"/>
+        <w:rPr>
+          <w:i/>
+          <w:iCs/>
+        </w:rPr>
+      </w:pPr>
+    </w:p>
+    <w:p>
+      <w:pPr>
+        <w:pStyle w:val="h4"/>
+      </w:pPr>
+      <w:r>
+        <w:t>Gameplay Difficulty</w:t>
+      </w:r>
+    </w:p>
+    <w:p>
+      <w:pPr>
+        <w:pStyle w:val="NormalText"/>
+      </w:pPr>
+    </w:p>
+    <w:tbl>
+      <w:tblPr>
+        <w:tblStyle w:val="TableGrid"/>
+        <w:tblW w:w="0" w:type="auto"/>
+        <w:tblLook w:val="04A0" w:firstRow="1" w:lastRow="0" w:firstColumn="1" w:lastColumn="0" w:noHBand="0" w:noVBand="1"/>
+      </w:tblPr>
+      <w:tblGrid>
+        <w:gridCol w:w="4508"/>
+        <w:gridCol w:w="4508"/>
+      </w:tblGrid>
+      <w:tr>
+        <w:tc>
+          <w:tcPr>
+            <w:tcW w:w="4508" w:type="dxa"/>
+          </w:tcPr>
+          <w:p>
+            <w:pPr>
+              <w:pStyle w:val="NormalText"/>
+            </w:pPr>
+            <w:r>
+              <w:rPr>
+                <w:rFonts w:ascii="IBM Plex Sans Medium" w:hAnsi="IBM Plex Sans Medium"/>
+              </w:rPr>
+              <w:t>Expected Result:</w:t>
+            </w:r>
+            <w:r>
+              <w:t xml:space="preserve"> </w:t>
+            </w:r>
+          </w:p>
+        </w:tc>
+        <w:tc>
+          <w:tcPr>
+            <w:tcW w:w="4508" w:type="dxa"/>
+          </w:tcPr>
+          <w:p>
+            <w:pPr>
+              <w:pStyle w:val="NormalText"/>
+              <w:spacing w:after="160" w:line="259" w:lineRule="auto"/>
+              <w:rPr>
+                <w:i/>
+                <w:iCs/>
+              </w:rPr>
+            </w:pPr>
+            <w:r>
+              <w:rPr>
+                <w:rFonts w:ascii="IBM Plex Sans Medium" w:hAnsi="IBM Plex Sans Medium"/>
+              </w:rPr>
+              <w:t>Actual Result from User Testing:</w:t>
+            </w:r>
+            <w:r>
+              <w:t xml:space="preserve"> </w:t>
+            </w:r>
+          </w:p>
+        </w:tc>
+      </w:tr>
+      <w:tr>
+        <w:tc>
+          <w:tcPr>
+            <w:tcW w:w="4508" w:type="dxa"/>
+          </w:tcPr>
+          <w:p>
+            <w:pPr>
+              <w:pStyle w:val="NormalText"/>
+              <w:rPr>
+                <w:i/>
+                <w:iCs/>
+              </w:rPr>
+            </w:pPr>
+            <w:r>
+              <w:rPr>
+                <w:i/>
+                <w:iCs/>
+              </w:rPr>
+              <w:t xml:space="preserve">The gameplay shouldn’t be too easy or too difficult. It should strike a </w:t>
+            </w:r>
+            <w:proofErr w:type="spellStart"/>
+            <w:r>
+              <w:rPr>
+                <w:i/>
+                <w:iCs/>
+              </w:rPr>
+              <w:t>middleground</w:t>
+            </w:r>
+            <w:proofErr w:type="spellEnd"/>
+            <w:r>
+              <w:rPr>
+                <w:i/>
+                <w:iCs/>
+              </w:rPr>
+              <w:t>.</w:t>
+            </w:r>
+          </w:p>
+        </w:tc>
+        <w:tc>
+          <w:tcPr>
+            <w:tcW w:w="4508" w:type="dxa"/>
+          </w:tcPr>
+          <w:p>
+            <w:pPr>
+              <w:pStyle w:val="NormalText"/>
+              <w:rPr>
+                <w:i/>
+                <w:iCs/>
+              </w:rPr>
+            </w:pPr>
+            <w:r>
+              <w:rPr>
+                <w:i/>
+                <w:iCs/>
+              </w:rPr>
+              <w:t>The users found that they could ignore the impacts of a decision on both their Financial and Foreign Approval attributes. This led to the game being too easy to play as the user didn’t have to really weigh up any options.</w:t>
+            </w:r>
+          </w:p>
+        </w:tc>
+      </w:tr>
+    </w:tbl>
     <w:p>
       <w:pPr>
         <w:pStyle w:val="NormalText"/>
@@ -5968,13 +6223,10 @@
           <w:type w:val="continuous"/>
           <w:pgSz w:w="11906" w:h="16838"/>
           <w:pgMar w:top="1440" w:right="1440" w:bottom="1440" w:left="1440" w:header="708" w:footer="708" w:gutter="0"/>
-          <w:cols w:num="2" w:space="708"/>
+          <w:cols w:space="708"/>
           <w:docGrid w:linePitch="360"/>
         </w:sectPr>
       </w:pPr>
-      <w:r>
-        <w:t>Some users found it difficult to click through all of the regions to find this information out.</w:t>
-      </w:r>
     </w:p>
     <w:p>
       <w:pPr>
@@ -5987,6 +6239,7 @@
         <w:rPr>
           <w:rFonts w:ascii="IBM Plex Sans Medium" w:hAnsi="IBM Plex Sans Medium"/>
         </w:rPr>
+        <w:lastRenderedPageBreak/>
         <w:t xml:space="preserve">The Issue: </w:t>
       </w:r>
     </w:p>
@@ -6003,51 +6256,279 @@
           <w:i/>
           <w:iCs/>
         </w:rPr>
-        <w:t>The</w:t>
-      </w:r>
-      <w:r>
+        <w:t>The impact a negative financial or foreign approval decision had on the overall attributes was too low.</w:t>
+      </w:r>
+    </w:p>
+    <w:p>
+      <w:pPr>
+        <w:pStyle w:val="NormalText"/>
+        <w:rPr>
+          <w:rFonts w:ascii="IBM Plex Sans Medium" w:hAnsi="IBM Plex Sans Medium"/>
+        </w:rPr>
+      </w:pPr>
+      <w:r>
+        <w:rPr>
+          <w:rFonts w:ascii="IBM Plex Sans Medium" w:hAnsi="IBM Plex Sans Medium"/>
+        </w:rPr>
+        <w:t>The Fix:</w:t>
+      </w:r>
+    </w:p>
+    <w:p>
+      <w:pPr>
+        <w:pStyle w:val="NormalText"/>
         <w:rPr>
           <w:i/>
           <w:iCs/>
         </w:rPr>
-        <w:t>re was no obvious indicator for which regions were represented by the users’ party.</w:t>
-      </w:r>
-    </w:p>
-    <w:p>
-      <w:pPr>
-        <w:pStyle w:val="NormalText"/>
-        <w:rPr>
-          <w:rFonts w:ascii="IBM Plex Sans Medium" w:hAnsi="IBM Plex Sans Medium"/>
-        </w:rPr>
-      </w:pPr>
-      <w:r>
-        <w:rPr>
-          <w:rFonts w:ascii="IBM Plex Sans Medium" w:hAnsi="IBM Plex Sans Medium"/>
-        </w:rPr>
-        <w:t>The Fix:</w:t>
-      </w:r>
-    </w:p>
-    <w:p>
-      <w:pPr>
-        <w:pStyle w:val="NormalText"/>
+      </w:pPr>
+      <w:r>
         <w:rPr>
           <w:i/>
           <w:iCs/>
         </w:rPr>
-      </w:pPr>
-      <w:r>
+        <w:t>The fix was simple, it just meant increasing the number from -20 to -40 for negative decisions for both attributes. This means that the user could theoretically lose the game if they make 3 decisions in a row that negatively affect the nation’s finances or foreign approval.</w:t>
+      </w:r>
+    </w:p>
+    <w:p>
+      <w:pPr>
+        <w:pStyle w:val="NormalText"/>
         <w:rPr>
           <w:i/>
           <w:iCs/>
         </w:rPr>
-        <w:t xml:space="preserve">The fix was simple, it </w:t>
-      </w:r>
-      <w:r>
+      </w:pPr>
+    </w:p>
+    <w:p>
+      <w:pPr>
+        <w:pStyle w:val="h4"/>
+      </w:pPr>
+      <w:r>
+        <w:t>Finding out which regions are represent</w:t>
+      </w:r>
+      <w:r>
+        <w:t xml:space="preserve">ed </w:t>
+      </w:r>
+      <w:r>
+        <w:t>by the user</w:t>
+      </w:r>
+      <w:r>
+        <w:t>’</w:t>
+      </w:r>
+      <w:r>
+        <w:t>s party</w:t>
+      </w:r>
+    </w:p>
+    <w:p>
+      <w:pPr>
+        <w:pStyle w:val="NormalText"/>
+      </w:pPr>
+    </w:p>
+    <w:tbl>
+      <w:tblPr>
+        <w:tblStyle w:val="TableGrid"/>
+        <w:tblW w:w="0" w:type="auto"/>
+        <w:tblLook w:val="04A0" w:firstRow="1" w:lastRow="0" w:firstColumn="1" w:lastColumn="0" w:noHBand="0" w:noVBand="1"/>
+      </w:tblPr>
+      <w:tblGrid>
+        <w:gridCol w:w="4508"/>
+        <w:gridCol w:w="4508"/>
+      </w:tblGrid>
+      <w:tr>
+        <w:tc>
+          <w:tcPr>
+            <w:tcW w:w="4508" w:type="dxa"/>
+          </w:tcPr>
+          <w:p>
+            <w:pPr>
+              <w:pStyle w:val="NormalText"/>
+            </w:pPr>
+            <w:r>
+              <w:rPr>
+                <w:rFonts w:ascii="IBM Plex Sans Medium" w:hAnsi="IBM Plex Sans Medium"/>
+              </w:rPr>
+              <w:t>Expected Result:</w:t>
+            </w:r>
+            <w:r>
+              <w:t xml:space="preserve"> </w:t>
+            </w:r>
+          </w:p>
+        </w:tc>
+        <w:tc>
+          <w:tcPr>
+            <w:tcW w:w="4508" w:type="dxa"/>
+          </w:tcPr>
+          <w:p>
+            <w:pPr>
+              <w:pStyle w:val="NormalText"/>
+              <w:spacing w:after="160" w:line="259" w:lineRule="auto"/>
+              <w:rPr>
+                <w:i/>
+                <w:iCs/>
+              </w:rPr>
+            </w:pPr>
+            <w:r>
+              <w:rPr>
+                <w:rFonts w:ascii="IBM Plex Sans Medium" w:hAnsi="IBM Plex Sans Medium"/>
+              </w:rPr>
+              <w:t>Actual Result from User Testing:</w:t>
+            </w:r>
+            <w:r>
+              <w:t xml:space="preserve"> </w:t>
+            </w:r>
+          </w:p>
+        </w:tc>
+      </w:tr>
+      <w:tr>
+        <w:tc>
+          <w:tcPr>
+            <w:tcW w:w="4508" w:type="dxa"/>
+          </w:tcPr>
+          <w:p>
+            <w:pPr>
+              <w:pStyle w:val="NormalText"/>
+              <w:rPr>
+                <w:i/>
+                <w:iCs/>
+              </w:rPr>
+            </w:pPr>
+            <w:r>
+              <w:rPr>
+                <w:i/>
+                <w:iCs/>
+              </w:rPr>
+              <w:t>It should be easy for the user to gauge the overall political leaning of their nation.</w:t>
+            </w:r>
+          </w:p>
+        </w:tc>
+        <w:tc>
+          <w:tcPr>
+            <w:tcW w:w="4508" w:type="dxa"/>
+          </w:tcPr>
+          <w:p>
+            <w:pPr>
+              <w:pStyle w:val="NormalText"/>
+              <w:rPr>
+                <w:i/>
+                <w:iCs/>
+              </w:rPr>
+            </w:pPr>
+            <w:r>
+              <w:rPr>
+                <w:i/>
+                <w:iCs/>
+              </w:rPr>
+              <w:t xml:space="preserve">Some users found it difficult to click through </w:t>
+            </w:r>
+            <w:proofErr w:type="gramStart"/>
+            <w:r>
+              <w:rPr>
+                <w:i/>
+                <w:iCs/>
+              </w:rPr>
+              <w:t>all of</w:t>
+            </w:r>
+            <w:proofErr w:type="gramEnd"/>
+            <w:r>
+              <w:rPr>
+                <w:i/>
+                <w:iCs/>
+              </w:rPr>
+              <w:t xml:space="preserve"> the regions to find this information out.</w:t>
+            </w:r>
+          </w:p>
+        </w:tc>
+      </w:tr>
+    </w:tbl>
+    <w:p>
+      <w:pPr>
+        <w:pStyle w:val="NormalText"/>
+      </w:pPr>
+    </w:p>
+    <w:p>
+      <w:pPr>
+        <w:pStyle w:val="NormalText"/>
+        <w:sectPr>
+          <w:type w:val="continuous"/>
+          <w:pgSz w:w="11906" w:h="16838"/>
+          <w:pgMar w:top="1440" w:right="1440" w:bottom="1440" w:left="1440" w:header="708" w:footer="708" w:gutter="0"/>
+          <w:cols w:space="708"/>
+          <w:docGrid w:linePitch="360"/>
+        </w:sectPr>
+      </w:pPr>
+    </w:p>
+    <w:p>
+      <w:pPr>
+        <w:pStyle w:val="NormalText"/>
+        <w:rPr>
+          <w:rFonts w:ascii="IBM Plex Sans Medium" w:hAnsi="IBM Plex Sans Medium"/>
+        </w:rPr>
+        <w:sectPr>
+          <w:type w:val="continuous"/>
+          <w:pgSz w:w="11906" w:h="16838"/>
+          <w:pgMar w:top="1440" w:right="1440" w:bottom="1440" w:left="1440" w:header="708" w:footer="708" w:gutter="0"/>
+          <w:cols w:space="708"/>
+          <w:docGrid w:linePitch="360"/>
+        </w:sectPr>
+      </w:pPr>
+    </w:p>
+    <w:p>
+      <w:pPr>
+        <w:pStyle w:val="NormalText"/>
+        <w:rPr>
+          <w:rFonts w:ascii="IBM Plex Sans Medium" w:hAnsi="IBM Plex Sans Medium"/>
+        </w:rPr>
+      </w:pPr>
+      <w:r>
+        <w:rPr>
+          <w:rFonts w:ascii="IBM Plex Sans Medium" w:hAnsi="IBM Plex Sans Medium"/>
+        </w:rPr>
+        <w:t xml:space="preserve">The Issue: </w:t>
+      </w:r>
+    </w:p>
+    <w:p>
+      <w:pPr>
+        <w:pStyle w:val="NormalText"/>
         <w:rPr>
           <w:i/>
           <w:iCs/>
         </w:rPr>
-        <w:t xml:space="preserve">meant </w:t>
+      </w:pPr>
+      <w:r>
+        <w:rPr>
+          <w:i/>
+          <w:iCs/>
+        </w:rPr>
+        <w:t>There was no obvious indicator for which regions were represented by the users’ party.</w:t>
+      </w:r>
+    </w:p>
+    <w:p>
+      <w:pPr>
+        <w:pStyle w:val="NormalText"/>
+        <w:rPr>
+          <w:rFonts w:ascii="IBM Plex Sans Medium" w:hAnsi="IBM Plex Sans Medium"/>
+        </w:rPr>
+      </w:pPr>
+      <w:r>
+        <w:rPr>
+          <w:rFonts w:ascii="IBM Plex Sans Medium" w:hAnsi="IBM Plex Sans Medium"/>
+        </w:rPr>
+        <w:t>The Fix:</w:t>
+      </w:r>
+    </w:p>
+    <w:p>
+      <w:pPr>
+        <w:pStyle w:val="NormalText"/>
+        <w:rPr>
+          <w:i/>
+          <w:iCs/>
+        </w:rPr>
+      </w:pPr>
+      <w:r>
+        <w:rPr>
+          <w:i/>
+          <w:iCs/>
+        </w:rPr>
+        <w:t xml:space="preserve">The fix was simple, it meant </w:t>
       </w:r>
       <w:proofErr w:type="spellStart"/>
       <w:r>
@@ -6356,6 +6837,7 @@
                 <w:szCs w:val="24"/>
                 <w:lang w:eastAsia="en-GB"/>
               </w:rPr>
+              <w:lastRenderedPageBreak/>
               <w:t>Functionality being tested</w:t>
             </w:r>
           </w:p>
@@ -6405,7 +6887,37 @@
                 <w:szCs w:val="24"/>
                 <w:lang w:eastAsia="en-GB"/>
               </w:rPr>
-              <w:t>How To Test</w:t>
+              <w:t xml:space="preserve">How </w:t>
+            </w:r>
+            <w:proofErr w:type="gramStart"/>
+            <w:r>
+              <w:rPr>
+                <w:rFonts w:ascii="Calibri" w:eastAsia="Times New Roman" w:hAnsi="Calibri" w:cs="Calibri"/>
+                <w:b/>
+                <w:bCs/>
+                <w:i/>
+                <w:iCs/>
+                <w:color w:val="000000"/>
+                <w:sz w:val="24"/>
+                <w:szCs w:val="24"/>
+                <w:lang w:eastAsia="en-GB"/>
+              </w:rPr>
+              <w:t>To</w:t>
+            </w:r>
+            <w:proofErr w:type="gramEnd"/>
+            <w:r>
+              <w:rPr>
+                <w:rFonts w:ascii="Calibri" w:eastAsia="Times New Roman" w:hAnsi="Calibri" w:cs="Calibri"/>
+                <w:b/>
+                <w:bCs/>
+                <w:i/>
+                <w:iCs/>
+                <w:color w:val="000000"/>
+                <w:sz w:val="24"/>
+                <w:szCs w:val="24"/>
+                <w:lang w:eastAsia="en-GB"/>
+              </w:rPr>
+              <w:t xml:space="preserve"> Test</w:t>
             </w:r>
           </w:p>
         </w:tc>
@@ -6616,7 +7128,25 @@
                 <w:color w:val="000000"/>
                 <w:lang w:eastAsia="en-GB"/>
               </w:rPr>
-              <w:t>When the user launches the game they should be able to click a Start New Game button which will launch the game view.</w:t>
+              <w:t xml:space="preserve">When the user launches the </w:t>
+            </w:r>
+            <w:proofErr w:type="gramStart"/>
+            <w:r>
+              <w:rPr>
+                <w:rFonts w:ascii="Calibri" w:eastAsia="Times New Roman" w:hAnsi="Calibri" w:cs="Calibri"/>
+                <w:color w:val="000000"/>
+                <w:lang w:eastAsia="en-GB"/>
+              </w:rPr>
+              <w:t>game</w:t>
+            </w:r>
+            <w:proofErr w:type="gramEnd"/>
+            <w:r>
+              <w:rPr>
+                <w:rFonts w:ascii="Calibri" w:eastAsia="Times New Roman" w:hAnsi="Calibri" w:cs="Calibri"/>
+                <w:color w:val="000000"/>
+                <w:lang w:eastAsia="en-GB"/>
+              </w:rPr>
+              <w:t xml:space="preserve"> they should be able to click a Start New Game button which will launch the game view.</w:t>
             </w:r>
           </w:p>
         </w:tc>
@@ -6999,9 +7529,518 @@
                 <w:color w:val="000000"/>
                 <w:lang w:eastAsia="en-GB"/>
               </w:rPr>
-              <w:lastRenderedPageBreak/>
               <w:br/>
               <w:t>• A turn counter showing the number of turns that have passed.</w:t>
+            </w:r>
+          </w:p>
+        </w:tc>
+        <w:tc>
+          <w:tcPr>
+            <w:tcW w:w="0" w:type="auto"/>
+            <w:tcBorders>
+              <w:top w:val="single" w:sz="6" w:space="0" w:color="CCCCCC"/>
+              <w:left w:val="single" w:sz="6" w:space="0" w:color="CCCCCC"/>
+              <w:bottom w:val="single" w:sz="6" w:space="0" w:color="000000"/>
+              <w:right w:val="single" w:sz="6" w:space="0" w:color="000000"/>
+            </w:tcBorders>
+            <w:tcMar>
+              <w:top w:w="30" w:type="dxa"/>
+              <w:left w:w="45" w:type="dxa"/>
+              <w:bottom w:w="30" w:type="dxa"/>
+              <w:right w:w="45" w:type="dxa"/>
+            </w:tcMar>
+            <w:hideMark/>
+          </w:tcPr>
+          <w:p>
+            <w:pPr>
+              <w:spacing w:after="0" w:line="240" w:lineRule="auto"/>
+              <w:rPr>
+                <w:rFonts w:ascii="Calibri" w:eastAsia="Times New Roman" w:hAnsi="Calibri" w:cs="Calibri"/>
+                <w:color w:val="000000"/>
+                <w:lang w:eastAsia="en-GB"/>
+              </w:rPr>
+            </w:pPr>
+            <w:r>
+              <w:rPr>
+                <w:rFonts w:ascii="Calibri" w:eastAsia="Times New Roman" w:hAnsi="Calibri" w:cs="Calibri"/>
+                <w:color w:val="000000"/>
+                <w:lang w:eastAsia="en-GB"/>
+              </w:rPr>
+              <w:t>Worked as expected.</w:t>
+            </w:r>
+          </w:p>
+        </w:tc>
+      </w:tr>
+      <w:tr>
+        <w:trPr>
+          <w:trHeight w:val="254"/>
+        </w:trPr>
+        <w:tc>
+          <w:tcPr>
+            <w:tcW w:w="0" w:type="auto"/>
+            <w:tcBorders>
+              <w:top w:val="single" w:sz="6" w:space="0" w:color="CCCCCC"/>
+              <w:left w:val="single" w:sz="6" w:space="0" w:color="000000"/>
+              <w:bottom w:val="single" w:sz="6" w:space="0" w:color="000000"/>
+              <w:right w:val="single" w:sz="6" w:space="0" w:color="000000"/>
+            </w:tcBorders>
+            <w:tcMar>
+              <w:top w:w="30" w:type="dxa"/>
+              <w:left w:w="45" w:type="dxa"/>
+              <w:bottom w:w="30" w:type="dxa"/>
+              <w:right w:w="45" w:type="dxa"/>
+            </w:tcMar>
+            <w:hideMark/>
+          </w:tcPr>
+          <w:p>
+            <w:pPr>
+              <w:spacing w:after="0" w:line="240" w:lineRule="auto"/>
+              <w:rPr>
+                <w:rFonts w:ascii="Calibri" w:eastAsia="Times New Roman" w:hAnsi="Calibri" w:cs="Calibri"/>
+                <w:color w:val="000000"/>
+                <w:lang w:eastAsia="en-GB"/>
+              </w:rPr>
+            </w:pPr>
+            <w:r>
+              <w:rPr>
+                <w:rFonts w:ascii="Calibri" w:eastAsia="Times New Roman" w:hAnsi="Calibri" w:cs="Calibri"/>
+                <w:color w:val="000000"/>
+                <w:lang w:eastAsia="en-GB"/>
+              </w:rPr>
+              <w:t>Responsive Design</w:t>
+            </w:r>
+          </w:p>
+        </w:tc>
+        <w:tc>
+          <w:tcPr>
+            <w:tcW w:w="0" w:type="auto"/>
+            <w:tcBorders>
+              <w:top w:val="single" w:sz="6" w:space="0" w:color="CCCCCC"/>
+              <w:left w:val="single" w:sz="6" w:space="0" w:color="CCCCCC"/>
+              <w:bottom w:val="single" w:sz="6" w:space="0" w:color="000000"/>
+              <w:right w:val="single" w:sz="6" w:space="0" w:color="000000"/>
+            </w:tcBorders>
+            <w:tcMar>
+              <w:top w:w="30" w:type="dxa"/>
+              <w:left w:w="45" w:type="dxa"/>
+              <w:bottom w:w="30" w:type="dxa"/>
+              <w:right w:w="45" w:type="dxa"/>
+            </w:tcMar>
+            <w:hideMark/>
+          </w:tcPr>
+          <w:p>
+            <w:pPr>
+              <w:spacing w:after="0" w:line="240" w:lineRule="auto"/>
+              <w:rPr>
+                <w:rFonts w:ascii="Calibri" w:eastAsia="Times New Roman" w:hAnsi="Calibri" w:cs="Calibri"/>
+                <w:color w:val="000000"/>
+                <w:lang w:eastAsia="en-GB"/>
+              </w:rPr>
+            </w:pPr>
+            <w:r>
+              <w:rPr>
+                <w:rFonts w:ascii="Calibri" w:eastAsia="Times New Roman" w:hAnsi="Calibri" w:cs="Calibri"/>
+                <w:color w:val="000000"/>
+                <w:lang w:eastAsia="en-GB"/>
+              </w:rPr>
+              <w:t xml:space="preserve">Make your browser window fill half of your screen. (or open </w:t>
+            </w:r>
+            <w:proofErr w:type="spellStart"/>
+            <w:r>
+              <w:rPr>
+                <w:rFonts w:ascii="Calibri" w:eastAsia="Times New Roman" w:hAnsi="Calibri" w:cs="Calibri"/>
+                <w:color w:val="000000"/>
+                <w:lang w:eastAsia="en-GB"/>
+              </w:rPr>
+              <w:t>DevTools</w:t>
+            </w:r>
+            <w:proofErr w:type="spellEnd"/>
+            <w:r>
+              <w:rPr>
+                <w:rFonts w:ascii="Calibri" w:eastAsia="Times New Roman" w:hAnsi="Calibri" w:cs="Calibri"/>
+                <w:color w:val="000000"/>
+                <w:lang w:eastAsia="en-GB"/>
+              </w:rPr>
+              <w:t xml:space="preserve"> by pressing F12 and resizing the window that opens). IF you are on mobile, the game view all displaying fine means this test has passed.</w:t>
+            </w:r>
+          </w:p>
+        </w:tc>
+        <w:tc>
+          <w:tcPr>
+            <w:tcW w:w="0" w:type="auto"/>
+            <w:tcBorders>
+              <w:top w:val="single" w:sz="6" w:space="0" w:color="CCCCCC"/>
+              <w:left w:val="single" w:sz="6" w:space="0" w:color="CCCCCC"/>
+              <w:bottom w:val="single" w:sz="6" w:space="0" w:color="000000"/>
+              <w:right w:val="single" w:sz="6" w:space="0" w:color="000000"/>
+            </w:tcBorders>
+            <w:tcMar>
+              <w:top w:w="30" w:type="dxa"/>
+              <w:left w:w="45" w:type="dxa"/>
+              <w:bottom w:w="30" w:type="dxa"/>
+              <w:right w:w="45" w:type="dxa"/>
+            </w:tcMar>
+            <w:hideMark/>
+          </w:tcPr>
+          <w:p>
+            <w:pPr>
+              <w:spacing w:after="0" w:line="240" w:lineRule="auto"/>
+              <w:rPr>
+                <w:rFonts w:ascii="Calibri" w:eastAsia="Times New Roman" w:hAnsi="Calibri" w:cs="Calibri"/>
+                <w:color w:val="000000"/>
+                <w:lang w:eastAsia="en-GB"/>
+              </w:rPr>
+            </w:pPr>
+            <w:r>
+              <w:rPr>
+                <w:rFonts w:ascii="Calibri" w:eastAsia="Times New Roman" w:hAnsi="Calibri" w:cs="Calibri"/>
+                <w:color w:val="000000"/>
+                <w:lang w:eastAsia="en-GB"/>
+              </w:rPr>
+              <w:t>When the user resizes their browser window the user interface within the game should all scale and be usable.</w:t>
+            </w:r>
+          </w:p>
+        </w:tc>
+        <w:tc>
+          <w:tcPr>
+            <w:tcW w:w="0" w:type="auto"/>
+            <w:tcBorders>
+              <w:top w:val="single" w:sz="6" w:space="0" w:color="CCCCCC"/>
+              <w:left w:val="single" w:sz="6" w:space="0" w:color="CCCCCC"/>
+              <w:bottom w:val="single" w:sz="6" w:space="0" w:color="000000"/>
+              <w:right w:val="single" w:sz="6" w:space="0" w:color="000000"/>
+            </w:tcBorders>
+            <w:tcMar>
+              <w:top w:w="30" w:type="dxa"/>
+              <w:left w:w="45" w:type="dxa"/>
+              <w:bottom w:w="30" w:type="dxa"/>
+              <w:right w:w="45" w:type="dxa"/>
+            </w:tcMar>
+            <w:hideMark/>
+          </w:tcPr>
+          <w:p>
+            <w:pPr>
+              <w:spacing w:after="0" w:line="240" w:lineRule="auto"/>
+              <w:rPr>
+                <w:rFonts w:ascii="Calibri" w:eastAsia="Times New Roman" w:hAnsi="Calibri" w:cs="Calibri"/>
+                <w:color w:val="000000"/>
+                <w:lang w:eastAsia="en-GB"/>
+              </w:rPr>
+            </w:pPr>
+            <w:r>
+              <w:rPr>
+                <w:rFonts w:ascii="Calibri" w:eastAsia="Times New Roman" w:hAnsi="Calibri" w:cs="Calibri"/>
+                <w:color w:val="000000"/>
+                <w:lang w:eastAsia="en-GB"/>
+              </w:rPr>
+              <w:t>Worked as expected.</w:t>
+            </w:r>
+          </w:p>
+        </w:tc>
+      </w:tr>
+      <w:tr>
+        <w:trPr>
+          <w:trHeight w:val="254"/>
+        </w:trPr>
+        <w:tc>
+          <w:tcPr>
+            <w:tcW w:w="0" w:type="auto"/>
+            <w:tcBorders>
+              <w:top w:val="single" w:sz="6" w:space="0" w:color="CCCCCC"/>
+              <w:left w:val="single" w:sz="6" w:space="0" w:color="000000"/>
+              <w:bottom w:val="single" w:sz="6" w:space="0" w:color="000000"/>
+              <w:right w:val="single" w:sz="6" w:space="0" w:color="000000"/>
+            </w:tcBorders>
+            <w:tcMar>
+              <w:top w:w="30" w:type="dxa"/>
+              <w:left w:w="45" w:type="dxa"/>
+              <w:bottom w:w="30" w:type="dxa"/>
+              <w:right w:w="45" w:type="dxa"/>
+            </w:tcMar>
+            <w:hideMark/>
+          </w:tcPr>
+          <w:p>
+            <w:pPr>
+              <w:spacing w:after="0" w:line="240" w:lineRule="auto"/>
+              <w:rPr>
+                <w:rFonts w:ascii="Calibri" w:eastAsia="Times New Roman" w:hAnsi="Calibri" w:cs="Calibri"/>
+                <w:color w:val="000000"/>
+                <w:lang w:eastAsia="en-GB"/>
+              </w:rPr>
+            </w:pPr>
+            <w:proofErr w:type="gramStart"/>
+            <w:r>
+              <w:rPr>
+                <w:rFonts w:ascii="Calibri" w:eastAsia="Times New Roman" w:hAnsi="Calibri" w:cs="Calibri"/>
+                <w:color w:val="000000"/>
+                <w:lang w:eastAsia="en-GB"/>
+              </w:rPr>
+              <w:t>Making a Decision</w:t>
+            </w:r>
+            <w:proofErr w:type="gramEnd"/>
+          </w:p>
+        </w:tc>
+        <w:tc>
+          <w:tcPr>
+            <w:tcW w:w="0" w:type="auto"/>
+            <w:tcBorders>
+              <w:top w:val="single" w:sz="6" w:space="0" w:color="CCCCCC"/>
+              <w:left w:val="single" w:sz="6" w:space="0" w:color="CCCCCC"/>
+              <w:bottom w:val="single" w:sz="6" w:space="0" w:color="000000"/>
+              <w:right w:val="single" w:sz="6" w:space="0" w:color="000000"/>
+            </w:tcBorders>
+            <w:tcMar>
+              <w:top w:w="30" w:type="dxa"/>
+              <w:left w:w="45" w:type="dxa"/>
+              <w:bottom w:w="30" w:type="dxa"/>
+              <w:right w:w="45" w:type="dxa"/>
+            </w:tcMar>
+            <w:hideMark/>
+          </w:tcPr>
+          <w:p>
+            <w:pPr>
+              <w:spacing w:after="0" w:line="240" w:lineRule="auto"/>
+              <w:rPr>
+                <w:rFonts w:ascii="Calibri" w:eastAsia="Times New Roman" w:hAnsi="Calibri" w:cs="Calibri"/>
+                <w:color w:val="000000"/>
+                <w:lang w:eastAsia="en-GB"/>
+              </w:rPr>
+            </w:pPr>
+            <w:r>
+              <w:rPr>
+                <w:rFonts w:ascii="Calibri" w:eastAsia="Times New Roman" w:hAnsi="Calibri" w:cs="Calibri"/>
+                <w:color w:val="000000"/>
+                <w:lang w:eastAsia="en-GB"/>
+              </w:rPr>
+              <w:t>Click the Next Turn button</w:t>
+            </w:r>
+          </w:p>
+        </w:tc>
+        <w:tc>
+          <w:tcPr>
+            <w:tcW w:w="0" w:type="auto"/>
+            <w:tcBorders>
+              <w:top w:val="single" w:sz="6" w:space="0" w:color="CCCCCC"/>
+              <w:left w:val="single" w:sz="6" w:space="0" w:color="CCCCCC"/>
+              <w:bottom w:val="single" w:sz="6" w:space="0" w:color="000000"/>
+              <w:right w:val="single" w:sz="6" w:space="0" w:color="000000"/>
+            </w:tcBorders>
+            <w:tcMar>
+              <w:top w:w="30" w:type="dxa"/>
+              <w:left w:w="45" w:type="dxa"/>
+              <w:bottom w:w="30" w:type="dxa"/>
+              <w:right w:w="45" w:type="dxa"/>
+            </w:tcMar>
+            <w:hideMark/>
+          </w:tcPr>
+          <w:p>
+            <w:pPr>
+              <w:spacing w:after="0" w:line="240" w:lineRule="auto"/>
+              <w:rPr>
+                <w:rFonts w:ascii="Calibri" w:eastAsia="Times New Roman" w:hAnsi="Calibri" w:cs="Calibri"/>
+                <w:color w:val="000000"/>
+                <w:lang w:eastAsia="en-GB"/>
+              </w:rPr>
+            </w:pPr>
+            <w:r>
+              <w:rPr>
+                <w:rFonts w:ascii="Calibri" w:eastAsia="Times New Roman" w:hAnsi="Calibri" w:cs="Calibri"/>
+                <w:color w:val="000000"/>
+                <w:lang w:eastAsia="en-GB"/>
+              </w:rPr>
+              <w:t>When the user clicks the Next Turn button, a modal should popup with a decision on it, allowing them to respond Yes or No. When the user responds to the decision, their attributes at the top of the screen should be adjusted accordingly or they lose the game if attributes go below 0.</w:t>
+            </w:r>
+          </w:p>
+        </w:tc>
+        <w:tc>
+          <w:tcPr>
+            <w:tcW w:w="0" w:type="auto"/>
+            <w:tcBorders>
+              <w:top w:val="single" w:sz="6" w:space="0" w:color="CCCCCC"/>
+              <w:left w:val="single" w:sz="6" w:space="0" w:color="CCCCCC"/>
+              <w:bottom w:val="single" w:sz="6" w:space="0" w:color="000000"/>
+              <w:right w:val="single" w:sz="6" w:space="0" w:color="000000"/>
+            </w:tcBorders>
+            <w:tcMar>
+              <w:top w:w="30" w:type="dxa"/>
+              <w:left w:w="45" w:type="dxa"/>
+              <w:bottom w:w="30" w:type="dxa"/>
+              <w:right w:w="45" w:type="dxa"/>
+            </w:tcMar>
+            <w:hideMark/>
+          </w:tcPr>
+          <w:p>
+            <w:pPr>
+              <w:spacing w:after="0" w:line="240" w:lineRule="auto"/>
+              <w:rPr>
+                <w:rFonts w:ascii="Calibri" w:eastAsia="Times New Roman" w:hAnsi="Calibri" w:cs="Calibri"/>
+                <w:color w:val="000000"/>
+                <w:lang w:eastAsia="en-GB"/>
+              </w:rPr>
+            </w:pPr>
+            <w:r>
+              <w:rPr>
+                <w:rFonts w:ascii="Calibri" w:eastAsia="Times New Roman" w:hAnsi="Calibri" w:cs="Calibri"/>
+                <w:color w:val="000000"/>
+                <w:lang w:eastAsia="en-GB"/>
+              </w:rPr>
+              <w:t>Tried once, not clear whether attributes have updated. Tried again and lost the game.</w:t>
+            </w:r>
+          </w:p>
+        </w:tc>
+      </w:tr>
+      <w:tr>
+        <w:trPr>
+          <w:trHeight w:val="254"/>
+        </w:trPr>
+        <w:tc>
+          <w:tcPr>
+            <w:tcW w:w="0" w:type="auto"/>
+            <w:tcBorders>
+              <w:top w:val="single" w:sz="6" w:space="0" w:color="CCCCCC"/>
+              <w:left w:val="single" w:sz="6" w:space="0" w:color="000000"/>
+              <w:bottom w:val="single" w:sz="6" w:space="0" w:color="000000"/>
+              <w:right w:val="single" w:sz="6" w:space="0" w:color="000000"/>
+            </w:tcBorders>
+            <w:tcMar>
+              <w:top w:w="30" w:type="dxa"/>
+              <w:left w:w="45" w:type="dxa"/>
+              <w:bottom w:w="30" w:type="dxa"/>
+              <w:right w:w="45" w:type="dxa"/>
+            </w:tcMar>
+            <w:hideMark/>
+          </w:tcPr>
+          <w:p>
+            <w:pPr>
+              <w:spacing w:after="0" w:line="240" w:lineRule="auto"/>
+              <w:rPr>
+                <w:rFonts w:ascii="Calibri" w:eastAsia="Times New Roman" w:hAnsi="Calibri" w:cs="Calibri"/>
+                <w:color w:val="000000"/>
+                <w:lang w:eastAsia="en-GB"/>
+              </w:rPr>
+            </w:pPr>
+            <w:r>
+              <w:rPr>
+                <w:rFonts w:ascii="Calibri" w:eastAsia="Times New Roman" w:hAnsi="Calibri" w:cs="Calibri"/>
+                <w:color w:val="000000"/>
+                <w:lang w:eastAsia="en-GB"/>
+              </w:rPr>
+              <w:t>Triggering the “End Screen” by losing</w:t>
+            </w:r>
+          </w:p>
+        </w:tc>
+        <w:tc>
+          <w:tcPr>
+            <w:tcW w:w="0" w:type="auto"/>
+            <w:tcBorders>
+              <w:top w:val="single" w:sz="6" w:space="0" w:color="CCCCCC"/>
+              <w:left w:val="single" w:sz="6" w:space="0" w:color="CCCCCC"/>
+              <w:bottom w:val="single" w:sz="6" w:space="0" w:color="000000"/>
+              <w:right w:val="single" w:sz="6" w:space="0" w:color="000000"/>
+            </w:tcBorders>
+            <w:tcMar>
+              <w:top w:w="30" w:type="dxa"/>
+              <w:left w:w="45" w:type="dxa"/>
+              <w:bottom w:w="30" w:type="dxa"/>
+              <w:right w:w="45" w:type="dxa"/>
+            </w:tcMar>
+            <w:hideMark/>
+          </w:tcPr>
+          <w:p>
+            <w:pPr>
+              <w:spacing w:after="0" w:line="240" w:lineRule="auto"/>
+              <w:rPr>
+                <w:rFonts w:ascii="Calibri" w:eastAsia="Times New Roman" w:hAnsi="Calibri" w:cs="Calibri"/>
+                <w:color w:val="000000"/>
+                <w:lang w:eastAsia="en-GB"/>
+              </w:rPr>
+            </w:pPr>
+            <w:r>
+              <w:rPr>
+                <w:rFonts w:ascii="Calibri" w:eastAsia="Times New Roman" w:hAnsi="Calibri" w:cs="Calibri"/>
+                <w:color w:val="000000"/>
+                <w:lang w:eastAsia="en-GB"/>
+              </w:rPr>
+              <w:t>Either play the game properly until you potentially lose, or just randomly click Yes/No on the decisions.</w:t>
+            </w:r>
+          </w:p>
+        </w:tc>
+        <w:tc>
+          <w:tcPr>
+            <w:tcW w:w="0" w:type="auto"/>
+            <w:tcBorders>
+              <w:top w:val="single" w:sz="6" w:space="0" w:color="CCCCCC"/>
+              <w:left w:val="single" w:sz="6" w:space="0" w:color="CCCCCC"/>
+              <w:bottom w:val="single" w:sz="6" w:space="0" w:color="000000"/>
+              <w:right w:val="single" w:sz="6" w:space="0" w:color="000000"/>
+            </w:tcBorders>
+            <w:tcMar>
+              <w:top w:w="30" w:type="dxa"/>
+              <w:left w:w="45" w:type="dxa"/>
+              <w:bottom w:w="30" w:type="dxa"/>
+              <w:right w:w="45" w:type="dxa"/>
+            </w:tcMar>
+            <w:hideMark/>
+          </w:tcPr>
+          <w:p>
+            <w:pPr>
+              <w:spacing w:after="0" w:line="240" w:lineRule="auto"/>
+              <w:rPr>
+                <w:rFonts w:ascii="Calibri" w:eastAsia="Times New Roman" w:hAnsi="Calibri" w:cs="Calibri"/>
+                <w:color w:val="000000"/>
+                <w:lang w:eastAsia="en-GB"/>
+              </w:rPr>
+            </w:pPr>
+            <w:r>
+              <w:rPr>
+                <w:rFonts w:ascii="Calibri" w:eastAsia="Times New Roman" w:hAnsi="Calibri" w:cs="Calibri"/>
+                <w:color w:val="000000"/>
+                <w:lang w:eastAsia="en-GB"/>
+              </w:rPr>
+              <w:t xml:space="preserve">When the user’s has made enough decisions for any of their attributes to fall below 0, an “End Screen” should appear on the screen giving the user the ability to exit back to the start </w:t>
+            </w:r>
+            <w:r>
+              <w:rPr>
+                <w:rFonts w:ascii="Calibri" w:eastAsia="Times New Roman" w:hAnsi="Calibri" w:cs="Calibri"/>
+                <w:color w:val="000000"/>
+                <w:lang w:eastAsia="en-GB"/>
+              </w:rPr>
+              <w:lastRenderedPageBreak/>
+              <w:t>screen and showing them the following:</w:t>
+            </w:r>
+            <w:r>
+              <w:rPr>
+                <w:rFonts w:ascii="Calibri" w:eastAsia="Times New Roman" w:hAnsi="Calibri" w:cs="Calibri"/>
+                <w:color w:val="000000"/>
+                <w:lang w:eastAsia="en-GB"/>
+              </w:rPr>
+              <w:br/>
+            </w:r>
+            <w:r>
+              <w:rPr>
+                <w:rFonts w:ascii="Calibri" w:eastAsia="Times New Roman" w:hAnsi="Calibri" w:cs="Calibri"/>
+                <w:color w:val="000000"/>
+                <w:lang w:eastAsia="en-GB"/>
+              </w:rPr>
+              <w:br/>
+              <w:t>• The number of decisions they made during their playtime</w:t>
+            </w:r>
+            <w:r>
+              <w:rPr>
+                <w:rFonts w:ascii="Calibri" w:eastAsia="Times New Roman" w:hAnsi="Calibri" w:cs="Calibri"/>
+                <w:color w:val="000000"/>
+                <w:lang w:eastAsia="en-GB"/>
+              </w:rPr>
+              <w:br/>
+            </w:r>
+            <w:r>
+              <w:rPr>
+                <w:rFonts w:ascii="Calibri" w:eastAsia="Times New Roman" w:hAnsi="Calibri" w:cs="Calibri"/>
+                <w:color w:val="000000"/>
+                <w:lang w:eastAsia="en-GB"/>
+              </w:rPr>
+              <w:br/>
+              <w:t>• The last known state of each of their nation’s attributes.</w:t>
             </w:r>
           </w:p>
         </w:tc>
@@ -7079,7 +8118,7 @@
                 <w:color w:val="000000"/>
                 <w:lang w:eastAsia="en-GB"/>
               </w:rPr>
-              <w:t>Responsive Design</w:t>
+              <w:t>Triggering the “End Screen” by winning</w:t>
             </w:r>
           </w:p>
         </w:tc>
@@ -7115,25 +8154,25 @@
                 <w:color w:val="000000"/>
                 <w:lang w:eastAsia="en-GB"/>
               </w:rPr>
-              <w:t xml:space="preserve">Make your browser window fill half of your screen. (or open </w:t>
+              <w:t xml:space="preserve">The same as the previous </w:t>
             </w:r>
-            <w:proofErr w:type="spellStart"/>
+            <w:proofErr w:type="gramStart"/>
             <w:r>
               <w:rPr>
                 <w:rFonts w:ascii="Calibri" w:eastAsia="Times New Roman" w:hAnsi="Calibri" w:cs="Calibri"/>
                 <w:color w:val="000000"/>
                 <w:lang w:eastAsia="en-GB"/>
               </w:rPr>
-              <w:t>DevTools</w:t>
+              <w:t>test, but</w:t>
             </w:r>
-            <w:proofErr w:type="spellEnd"/>
+            <w:proofErr w:type="gramEnd"/>
             <w:r>
               <w:rPr>
                 <w:rFonts w:ascii="Calibri" w:eastAsia="Times New Roman" w:hAnsi="Calibri" w:cs="Calibri"/>
                 <w:color w:val="000000"/>
                 <w:lang w:eastAsia="en-GB"/>
               </w:rPr>
-              <w:t xml:space="preserve"> by pressing F12 and resizing the window that opens). IF you are on mobile, the game view all displaying fine means this test has passed.</w:t>
+              <w:t xml:space="preserve"> try to win the game. This may be harder to test due to the game being unbalanced and maybe too difficult. Don't spend too long on this if you can't do it, just provide feedback on the game being too unbalanced.</w:t>
             </w:r>
           </w:p>
         </w:tc>
@@ -7169,7 +8208,173 @@
                 <w:color w:val="000000"/>
                 <w:lang w:eastAsia="en-GB"/>
               </w:rPr>
-              <w:t>When the user resizes their browser window the user interface within the game should all scale and be usable.</w:t>
+              <w:t>When the user has made their maximum number of decisions and still has each attribute above 0, an “End Screen” should appear on the screen giving the user the ability to exit back to the start screen and showing them the following:</w:t>
+            </w:r>
+            <w:r>
+              <w:rPr>
+                <w:rFonts w:ascii="Calibri" w:eastAsia="Times New Roman" w:hAnsi="Calibri" w:cs="Calibri"/>
+                <w:color w:val="000000"/>
+                <w:lang w:eastAsia="en-GB"/>
+              </w:rPr>
+              <w:br/>
+            </w:r>
+            <w:r>
+              <w:rPr>
+                <w:rFonts w:ascii="Calibri" w:eastAsia="Times New Roman" w:hAnsi="Calibri" w:cs="Calibri"/>
+                <w:color w:val="000000"/>
+                <w:lang w:eastAsia="en-GB"/>
+              </w:rPr>
+              <w:br/>
+              <w:t>• The last known state of each of their nation’s attributes</w:t>
+            </w:r>
+          </w:p>
+        </w:tc>
+        <w:tc>
+          <w:tcPr>
+            <w:tcW w:w="0" w:type="auto"/>
+            <w:tcBorders>
+              <w:top w:val="single" w:sz="6" w:space="0" w:color="CCCCCC"/>
+              <w:left w:val="single" w:sz="6" w:space="0" w:color="CCCCCC"/>
+              <w:bottom w:val="single" w:sz="6" w:space="0" w:color="000000"/>
+              <w:right w:val="single" w:sz="6" w:space="0" w:color="000000"/>
+            </w:tcBorders>
+            <w:tcMar>
+              <w:top w:w="30" w:type="dxa"/>
+              <w:left w:w="45" w:type="dxa"/>
+              <w:bottom w:w="30" w:type="dxa"/>
+              <w:right w:w="45" w:type="dxa"/>
+            </w:tcMar>
+            <w:hideMark/>
+          </w:tcPr>
+          <w:p>
+            <w:pPr>
+              <w:spacing w:after="0" w:line="240" w:lineRule="auto"/>
+              <w:rPr>
+                <w:rFonts w:ascii="Calibri" w:eastAsia="Times New Roman" w:hAnsi="Calibri" w:cs="Calibri"/>
+                <w:color w:val="000000"/>
+                <w:lang w:eastAsia="en-GB"/>
+              </w:rPr>
+            </w:pPr>
+            <w:r>
+              <w:rPr>
+                <w:rFonts w:ascii="Calibri" w:eastAsia="Times New Roman" w:hAnsi="Calibri" w:cs="Calibri"/>
+                <w:color w:val="000000"/>
+                <w:lang w:eastAsia="en-GB"/>
+              </w:rPr>
+              <w:t>Couldn't manage to win the game, as it was too difficult. Would make it easier if there was a clear indication of which political leaning of nation on the map.</w:t>
+            </w:r>
+          </w:p>
+        </w:tc>
+      </w:tr>
+      <w:tr>
+        <w:trPr>
+          <w:trHeight w:val="254"/>
+        </w:trPr>
+        <w:tc>
+          <w:tcPr>
+            <w:tcW w:w="0" w:type="auto"/>
+            <w:tcBorders>
+              <w:top w:val="single" w:sz="6" w:space="0" w:color="CCCCCC"/>
+              <w:left w:val="single" w:sz="6" w:space="0" w:color="000000"/>
+              <w:bottom w:val="single" w:sz="6" w:space="0" w:color="000000"/>
+              <w:right w:val="single" w:sz="6" w:space="0" w:color="000000"/>
+            </w:tcBorders>
+            <w:tcMar>
+              <w:top w:w="30" w:type="dxa"/>
+              <w:left w:w="45" w:type="dxa"/>
+              <w:bottom w:w="30" w:type="dxa"/>
+              <w:right w:w="45" w:type="dxa"/>
+            </w:tcMar>
+            <w:hideMark/>
+          </w:tcPr>
+          <w:p>
+            <w:pPr>
+              <w:spacing w:after="0" w:line="240" w:lineRule="auto"/>
+              <w:rPr>
+                <w:rFonts w:ascii="Calibri" w:eastAsia="Times New Roman" w:hAnsi="Calibri" w:cs="Calibri"/>
+                <w:color w:val="000000"/>
+                <w:lang w:eastAsia="en-GB"/>
+              </w:rPr>
+            </w:pPr>
+            <w:r>
+              <w:rPr>
+                <w:rFonts w:ascii="Calibri" w:eastAsia="Times New Roman" w:hAnsi="Calibri" w:cs="Calibri"/>
+                <w:color w:val="000000"/>
+                <w:lang w:eastAsia="en-GB"/>
+              </w:rPr>
+              <w:t>Exiting back to the start screen</w:t>
+            </w:r>
+          </w:p>
+        </w:tc>
+        <w:tc>
+          <w:tcPr>
+            <w:tcW w:w="0" w:type="auto"/>
+            <w:tcBorders>
+              <w:top w:val="single" w:sz="6" w:space="0" w:color="CCCCCC"/>
+              <w:left w:val="single" w:sz="6" w:space="0" w:color="CCCCCC"/>
+              <w:bottom w:val="single" w:sz="6" w:space="0" w:color="000000"/>
+              <w:right w:val="single" w:sz="6" w:space="0" w:color="000000"/>
+            </w:tcBorders>
+            <w:tcMar>
+              <w:top w:w="30" w:type="dxa"/>
+              <w:left w:w="45" w:type="dxa"/>
+              <w:bottom w:w="30" w:type="dxa"/>
+              <w:right w:w="45" w:type="dxa"/>
+            </w:tcMar>
+            <w:hideMark/>
+          </w:tcPr>
+          <w:p>
+            <w:pPr>
+              <w:spacing w:after="0" w:line="240" w:lineRule="auto"/>
+              <w:rPr>
+                <w:rFonts w:ascii="Calibri" w:eastAsia="Times New Roman" w:hAnsi="Calibri" w:cs="Calibri"/>
+                <w:color w:val="000000"/>
+                <w:lang w:eastAsia="en-GB"/>
+              </w:rPr>
+            </w:pPr>
+            <w:r>
+              <w:rPr>
+                <w:rFonts w:ascii="Calibri" w:eastAsia="Times New Roman" w:hAnsi="Calibri" w:cs="Calibri"/>
+                <w:color w:val="000000"/>
+                <w:lang w:eastAsia="en-GB"/>
+              </w:rPr>
+              <w:t>Click the Exit button on either of the previous two tests.</w:t>
+            </w:r>
+          </w:p>
+        </w:tc>
+        <w:tc>
+          <w:tcPr>
+            <w:tcW w:w="0" w:type="auto"/>
+            <w:tcBorders>
+              <w:top w:val="single" w:sz="6" w:space="0" w:color="CCCCCC"/>
+              <w:left w:val="single" w:sz="6" w:space="0" w:color="CCCCCC"/>
+              <w:bottom w:val="single" w:sz="6" w:space="0" w:color="000000"/>
+              <w:right w:val="single" w:sz="6" w:space="0" w:color="000000"/>
+            </w:tcBorders>
+            <w:tcMar>
+              <w:top w:w="30" w:type="dxa"/>
+              <w:left w:w="45" w:type="dxa"/>
+              <w:bottom w:w="30" w:type="dxa"/>
+              <w:right w:w="45" w:type="dxa"/>
+            </w:tcMar>
+            <w:hideMark/>
+          </w:tcPr>
+          <w:p>
+            <w:pPr>
+              <w:spacing w:after="0" w:line="240" w:lineRule="auto"/>
+              <w:rPr>
+                <w:rFonts w:ascii="Calibri" w:eastAsia="Times New Roman" w:hAnsi="Calibri" w:cs="Calibri"/>
+                <w:color w:val="000000"/>
+                <w:lang w:eastAsia="en-GB"/>
+              </w:rPr>
+            </w:pPr>
+            <w:r>
+              <w:rPr>
+                <w:rFonts w:ascii="Calibri" w:eastAsia="Times New Roman" w:hAnsi="Calibri" w:cs="Calibri"/>
+                <w:color w:val="000000"/>
+                <w:lang w:eastAsia="en-GB"/>
+              </w:rPr>
+              <w:t>When the user has either won or lost the game, they should be able to click and “Exit” button which should take them to the start screen that only has the option to start a new game.</w:t>
             </w:r>
           </w:p>
         </w:tc>
@@ -7246,663 +8451,6 @@
                 <w:color w:val="000000"/>
                 <w:lang w:eastAsia="en-GB"/>
               </w:rPr>
-              <w:t>Making a Decision</w:t>
-            </w:r>
-          </w:p>
-        </w:tc>
-        <w:tc>
-          <w:tcPr>
-            <w:tcW w:w="0" w:type="auto"/>
-            <w:tcBorders>
-              <w:top w:val="single" w:sz="6" w:space="0" w:color="CCCCCC"/>
-              <w:left w:val="single" w:sz="6" w:space="0" w:color="CCCCCC"/>
-              <w:bottom w:val="single" w:sz="6" w:space="0" w:color="000000"/>
-              <w:right w:val="single" w:sz="6" w:space="0" w:color="000000"/>
-            </w:tcBorders>
-            <w:tcMar>
-              <w:top w:w="30" w:type="dxa"/>
-              <w:left w:w="45" w:type="dxa"/>
-              <w:bottom w:w="30" w:type="dxa"/>
-              <w:right w:w="45" w:type="dxa"/>
-            </w:tcMar>
-            <w:hideMark/>
-          </w:tcPr>
-          <w:p>
-            <w:pPr>
-              <w:spacing w:after="0" w:line="240" w:lineRule="auto"/>
-              <w:rPr>
-                <w:rFonts w:ascii="Calibri" w:eastAsia="Times New Roman" w:hAnsi="Calibri" w:cs="Calibri"/>
-                <w:color w:val="000000"/>
-                <w:lang w:eastAsia="en-GB"/>
-              </w:rPr>
-            </w:pPr>
-            <w:r>
-              <w:rPr>
-                <w:rFonts w:ascii="Calibri" w:eastAsia="Times New Roman" w:hAnsi="Calibri" w:cs="Calibri"/>
-                <w:color w:val="000000"/>
-                <w:lang w:eastAsia="en-GB"/>
-              </w:rPr>
-              <w:t>Click the Next Turn button</w:t>
-            </w:r>
-          </w:p>
-        </w:tc>
-        <w:tc>
-          <w:tcPr>
-            <w:tcW w:w="0" w:type="auto"/>
-            <w:tcBorders>
-              <w:top w:val="single" w:sz="6" w:space="0" w:color="CCCCCC"/>
-              <w:left w:val="single" w:sz="6" w:space="0" w:color="CCCCCC"/>
-              <w:bottom w:val="single" w:sz="6" w:space="0" w:color="000000"/>
-              <w:right w:val="single" w:sz="6" w:space="0" w:color="000000"/>
-            </w:tcBorders>
-            <w:tcMar>
-              <w:top w:w="30" w:type="dxa"/>
-              <w:left w:w="45" w:type="dxa"/>
-              <w:bottom w:w="30" w:type="dxa"/>
-              <w:right w:w="45" w:type="dxa"/>
-            </w:tcMar>
-            <w:hideMark/>
-          </w:tcPr>
-          <w:p>
-            <w:pPr>
-              <w:spacing w:after="0" w:line="240" w:lineRule="auto"/>
-              <w:rPr>
-                <w:rFonts w:ascii="Calibri" w:eastAsia="Times New Roman" w:hAnsi="Calibri" w:cs="Calibri"/>
-                <w:color w:val="000000"/>
-                <w:lang w:eastAsia="en-GB"/>
-              </w:rPr>
-            </w:pPr>
-            <w:r>
-              <w:rPr>
-                <w:rFonts w:ascii="Calibri" w:eastAsia="Times New Roman" w:hAnsi="Calibri" w:cs="Calibri"/>
-                <w:color w:val="000000"/>
-                <w:lang w:eastAsia="en-GB"/>
-              </w:rPr>
-              <w:t>When the user clicks the Next Turn button, a modal should popup with a decision on it, allowing them to respond Yes or No. When the user responds to the decision, their attributes at the top of the screen should be adjusted accordingly or they lose the game if attributes go below 0.</w:t>
-            </w:r>
-          </w:p>
-        </w:tc>
-        <w:tc>
-          <w:tcPr>
-            <w:tcW w:w="0" w:type="auto"/>
-            <w:tcBorders>
-              <w:top w:val="single" w:sz="6" w:space="0" w:color="CCCCCC"/>
-              <w:left w:val="single" w:sz="6" w:space="0" w:color="CCCCCC"/>
-              <w:bottom w:val="single" w:sz="6" w:space="0" w:color="000000"/>
-              <w:right w:val="single" w:sz="6" w:space="0" w:color="000000"/>
-            </w:tcBorders>
-            <w:tcMar>
-              <w:top w:w="30" w:type="dxa"/>
-              <w:left w:w="45" w:type="dxa"/>
-              <w:bottom w:w="30" w:type="dxa"/>
-              <w:right w:w="45" w:type="dxa"/>
-            </w:tcMar>
-            <w:hideMark/>
-          </w:tcPr>
-          <w:p>
-            <w:pPr>
-              <w:spacing w:after="0" w:line="240" w:lineRule="auto"/>
-              <w:rPr>
-                <w:rFonts w:ascii="Calibri" w:eastAsia="Times New Roman" w:hAnsi="Calibri" w:cs="Calibri"/>
-                <w:color w:val="000000"/>
-                <w:lang w:eastAsia="en-GB"/>
-              </w:rPr>
-            </w:pPr>
-            <w:r>
-              <w:rPr>
-                <w:rFonts w:ascii="Calibri" w:eastAsia="Times New Roman" w:hAnsi="Calibri" w:cs="Calibri"/>
-                <w:color w:val="000000"/>
-                <w:lang w:eastAsia="en-GB"/>
-              </w:rPr>
-              <w:t>Tried once, not clear whether attributes have updated. Tried again and lost the game.</w:t>
-            </w:r>
-          </w:p>
-        </w:tc>
-      </w:tr>
-      <w:tr>
-        <w:trPr>
-          <w:trHeight w:val="254"/>
-        </w:trPr>
-        <w:tc>
-          <w:tcPr>
-            <w:tcW w:w="0" w:type="auto"/>
-            <w:tcBorders>
-              <w:top w:val="single" w:sz="6" w:space="0" w:color="CCCCCC"/>
-              <w:left w:val="single" w:sz="6" w:space="0" w:color="000000"/>
-              <w:bottom w:val="single" w:sz="6" w:space="0" w:color="000000"/>
-              <w:right w:val="single" w:sz="6" w:space="0" w:color="000000"/>
-            </w:tcBorders>
-            <w:tcMar>
-              <w:top w:w="30" w:type="dxa"/>
-              <w:left w:w="45" w:type="dxa"/>
-              <w:bottom w:w="30" w:type="dxa"/>
-              <w:right w:w="45" w:type="dxa"/>
-            </w:tcMar>
-            <w:hideMark/>
-          </w:tcPr>
-          <w:p>
-            <w:pPr>
-              <w:spacing w:after="0" w:line="240" w:lineRule="auto"/>
-              <w:rPr>
-                <w:rFonts w:ascii="Calibri" w:eastAsia="Times New Roman" w:hAnsi="Calibri" w:cs="Calibri"/>
-                <w:color w:val="000000"/>
-                <w:lang w:eastAsia="en-GB"/>
-              </w:rPr>
-            </w:pPr>
-            <w:r>
-              <w:rPr>
-                <w:rFonts w:ascii="Calibri" w:eastAsia="Times New Roman" w:hAnsi="Calibri" w:cs="Calibri"/>
-                <w:color w:val="000000"/>
-                <w:lang w:eastAsia="en-GB"/>
-              </w:rPr>
-              <w:t>Triggering the “End Screen” by losing</w:t>
-            </w:r>
-          </w:p>
-        </w:tc>
-        <w:tc>
-          <w:tcPr>
-            <w:tcW w:w="0" w:type="auto"/>
-            <w:tcBorders>
-              <w:top w:val="single" w:sz="6" w:space="0" w:color="CCCCCC"/>
-              <w:left w:val="single" w:sz="6" w:space="0" w:color="CCCCCC"/>
-              <w:bottom w:val="single" w:sz="6" w:space="0" w:color="000000"/>
-              <w:right w:val="single" w:sz="6" w:space="0" w:color="000000"/>
-            </w:tcBorders>
-            <w:tcMar>
-              <w:top w:w="30" w:type="dxa"/>
-              <w:left w:w="45" w:type="dxa"/>
-              <w:bottom w:w="30" w:type="dxa"/>
-              <w:right w:w="45" w:type="dxa"/>
-            </w:tcMar>
-            <w:hideMark/>
-          </w:tcPr>
-          <w:p>
-            <w:pPr>
-              <w:spacing w:after="0" w:line="240" w:lineRule="auto"/>
-              <w:rPr>
-                <w:rFonts w:ascii="Calibri" w:eastAsia="Times New Roman" w:hAnsi="Calibri" w:cs="Calibri"/>
-                <w:color w:val="000000"/>
-                <w:lang w:eastAsia="en-GB"/>
-              </w:rPr>
-            </w:pPr>
-            <w:r>
-              <w:rPr>
-                <w:rFonts w:ascii="Calibri" w:eastAsia="Times New Roman" w:hAnsi="Calibri" w:cs="Calibri"/>
-                <w:color w:val="000000"/>
-                <w:lang w:eastAsia="en-GB"/>
-              </w:rPr>
-              <w:t>Either play the game properly until you potentially lose, or just randomly click Yes/No on the decisions.</w:t>
-            </w:r>
-          </w:p>
-        </w:tc>
-        <w:tc>
-          <w:tcPr>
-            <w:tcW w:w="0" w:type="auto"/>
-            <w:tcBorders>
-              <w:top w:val="single" w:sz="6" w:space="0" w:color="CCCCCC"/>
-              <w:left w:val="single" w:sz="6" w:space="0" w:color="CCCCCC"/>
-              <w:bottom w:val="single" w:sz="6" w:space="0" w:color="000000"/>
-              <w:right w:val="single" w:sz="6" w:space="0" w:color="000000"/>
-            </w:tcBorders>
-            <w:tcMar>
-              <w:top w:w="30" w:type="dxa"/>
-              <w:left w:w="45" w:type="dxa"/>
-              <w:bottom w:w="30" w:type="dxa"/>
-              <w:right w:w="45" w:type="dxa"/>
-            </w:tcMar>
-            <w:hideMark/>
-          </w:tcPr>
-          <w:p>
-            <w:pPr>
-              <w:spacing w:after="0" w:line="240" w:lineRule="auto"/>
-              <w:rPr>
-                <w:rFonts w:ascii="Calibri" w:eastAsia="Times New Roman" w:hAnsi="Calibri" w:cs="Calibri"/>
-                <w:color w:val="000000"/>
-                <w:lang w:eastAsia="en-GB"/>
-              </w:rPr>
-            </w:pPr>
-            <w:r>
-              <w:rPr>
-                <w:rFonts w:ascii="Calibri" w:eastAsia="Times New Roman" w:hAnsi="Calibri" w:cs="Calibri"/>
-                <w:color w:val="000000"/>
-                <w:lang w:eastAsia="en-GB"/>
-              </w:rPr>
-              <w:t>When the user’s has made enough decisions for any of their attributes to fall below 0, an “End Screen” should appear on the screen giving the user the ability to exit back to the start screen and showing them the following:</w:t>
-            </w:r>
-            <w:r>
-              <w:rPr>
-                <w:rFonts w:ascii="Calibri" w:eastAsia="Times New Roman" w:hAnsi="Calibri" w:cs="Calibri"/>
-                <w:color w:val="000000"/>
-                <w:lang w:eastAsia="en-GB"/>
-              </w:rPr>
-              <w:br/>
-            </w:r>
-            <w:r>
-              <w:rPr>
-                <w:rFonts w:ascii="Calibri" w:eastAsia="Times New Roman" w:hAnsi="Calibri" w:cs="Calibri"/>
-                <w:color w:val="000000"/>
-                <w:lang w:eastAsia="en-GB"/>
-              </w:rPr>
-              <w:br/>
-              <w:t>• The number of decisions they made during their playtime</w:t>
-            </w:r>
-            <w:r>
-              <w:rPr>
-                <w:rFonts w:ascii="Calibri" w:eastAsia="Times New Roman" w:hAnsi="Calibri" w:cs="Calibri"/>
-                <w:color w:val="000000"/>
-                <w:lang w:eastAsia="en-GB"/>
-              </w:rPr>
-              <w:br/>
-            </w:r>
-            <w:r>
-              <w:rPr>
-                <w:rFonts w:ascii="Calibri" w:eastAsia="Times New Roman" w:hAnsi="Calibri" w:cs="Calibri"/>
-                <w:color w:val="000000"/>
-                <w:lang w:eastAsia="en-GB"/>
-              </w:rPr>
-              <w:br/>
-              <w:t>• The last known state of each of their nation’s attributes.</w:t>
-            </w:r>
-          </w:p>
-        </w:tc>
-        <w:tc>
-          <w:tcPr>
-            <w:tcW w:w="0" w:type="auto"/>
-            <w:tcBorders>
-              <w:top w:val="single" w:sz="6" w:space="0" w:color="CCCCCC"/>
-              <w:left w:val="single" w:sz="6" w:space="0" w:color="CCCCCC"/>
-              <w:bottom w:val="single" w:sz="6" w:space="0" w:color="000000"/>
-              <w:right w:val="single" w:sz="6" w:space="0" w:color="000000"/>
-            </w:tcBorders>
-            <w:tcMar>
-              <w:top w:w="30" w:type="dxa"/>
-              <w:left w:w="45" w:type="dxa"/>
-              <w:bottom w:w="30" w:type="dxa"/>
-              <w:right w:w="45" w:type="dxa"/>
-            </w:tcMar>
-            <w:hideMark/>
-          </w:tcPr>
-          <w:p>
-            <w:pPr>
-              <w:spacing w:after="0" w:line="240" w:lineRule="auto"/>
-              <w:rPr>
-                <w:rFonts w:ascii="Calibri" w:eastAsia="Times New Roman" w:hAnsi="Calibri" w:cs="Calibri"/>
-                <w:color w:val="000000"/>
-                <w:lang w:eastAsia="en-GB"/>
-              </w:rPr>
-            </w:pPr>
-            <w:r>
-              <w:rPr>
-                <w:rFonts w:ascii="Calibri" w:eastAsia="Times New Roman" w:hAnsi="Calibri" w:cs="Calibri"/>
-                <w:color w:val="000000"/>
-                <w:lang w:eastAsia="en-GB"/>
-              </w:rPr>
-              <w:t>Worked as expected.</w:t>
-            </w:r>
-          </w:p>
-        </w:tc>
-      </w:tr>
-      <w:tr>
-        <w:trPr>
-          <w:trHeight w:val="254"/>
-        </w:trPr>
-        <w:tc>
-          <w:tcPr>
-            <w:tcW w:w="0" w:type="auto"/>
-            <w:tcBorders>
-              <w:top w:val="single" w:sz="6" w:space="0" w:color="CCCCCC"/>
-              <w:left w:val="single" w:sz="6" w:space="0" w:color="000000"/>
-              <w:bottom w:val="single" w:sz="6" w:space="0" w:color="000000"/>
-              <w:right w:val="single" w:sz="6" w:space="0" w:color="000000"/>
-            </w:tcBorders>
-            <w:tcMar>
-              <w:top w:w="30" w:type="dxa"/>
-              <w:left w:w="45" w:type="dxa"/>
-              <w:bottom w:w="30" w:type="dxa"/>
-              <w:right w:w="45" w:type="dxa"/>
-            </w:tcMar>
-            <w:hideMark/>
-          </w:tcPr>
-          <w:p>
-            <w:pPr>
-              <w:spacing w:after="0" w:line="240" w:lineRule="auto"/>
-              <w:rPr>
-                <w:rFonts w:ascii="Calibri" w:eastAsia="Times New Roman" w:hAnsi="Calibri" w:cs="Calibri"/>
-                <w:color w:val="000000"/>
-                <w:lang w:eastAsia="en-GB"/>
-              </w:rPr>
-            </w:pPr>
-            <w:r>
-              <w:rPr>
-                <w:rFonts w:ascii="Calibri" w:eastAsia="Times New Roman" w:hAnsi="Calibri" w:cs="Calibri"/>
-                <w:color w:val="000000"/>
-                <w:lang w:eastAsia="en-GB"/>
-              </w:rPr>
-              <w:t>Triggering the “End Screen” by winning</w:t>
-            </w:r>
-          </w:p>
-        </w:tc>
-        <w:tc>
-          <w:tcPr>
-            <w:tcW w:w="0" w:type="auto"/>
-            <w:tcBorders>
-              <w:top w:val="single" w:sz="6" w:space="0" w:color="CCCCCC"/>
-              <w:left w:val="single" w:sz="6" w:space="0" w:color="CCCCCC"/>
-              <w:bottom w:val="single" w:sz="6" w:space="0" w:color="000000"/>
-              <w:right w:val="single" w:sz="6" w:space="0" w:color="000000"/>
-            </w:tcBorders>
-            <w:tcMar>
-              <w:top w:w="30" w:type="dxa"/>
-              <w:left w:w="45" w:type="dxa"/>
-              <w:bottom w:w="30" w:type="dxa"/>
-              <w:right w:w="45" w:type="dxa"/>
-            </w:tcMar>
-            <w:hideMark/>
-          </w:tcPr>
-          <w:p>
-            <w:pPr>
-              <w:spacing w:after="0" w:line="240" w:lineRule="auto"/>
-              <w:rPr>
-                <w:rFonts w:ascii="Calibri" w:eastAsia="Times New Roman" w:hAnsi="Calibri" w:cs="Calibri"/>
-                <w:color w:val="000000"/>
-                <w:lang w:eastAsia="en-GB"/>
-              </w:rPr>
-            </w:pPr>
-            <w:r>
-              <w:rPr>
-                <w:rFonts w:ascii="Calibri" w:eastAsia="Times New Roman" w:hAnsi="Calibri" w:cs="Calibri"/>
-                <w:color w:val="000000"/>
-                <w:lang w:eastAsia="en-GB"/>
-              </w:rPr>
-              <w:t>The same as the previous test, but try to win the game. This may be harder to test due to the game being unbalanced and maybe too difficult. Don't spend too long on this if you can't do it, just provide feedback on the game being too unbalanced.</w:t>
-            </w:r>
-          </w:p>
-        </w:tc>
-        <w:tc>
-          <w:tcPr>
-            <w:tcW w:w="0" w:type="auto"/>
-            <w:tcBorders>
-              <w:top w:val="single" w:sz="6" w:space="0" w:color="CCCCCC"/>
-              <w:left w:val="single" w:sz="6" w:space="0" w:color="CCCCCC"/>
-              <w:bottom w:val="single" w:sz="6" w:space="0" w:color="000000"/>
-              <w:right w:val="single" w:sz="6" w:space="0" w:color="000000"/>
-            </w:tcBorders>
-            <w:tcMar>
-              <w:top w:w="30" w:type="dxa"/>
-              <w:left w:w="45" w:type="dxa"/>
-              <w:bottom w:w="30" w:type="dxa"/>
-              <w:right w:w="45" w:type="dxa"/>
-            </w:tcMar>
-            <w:hideMark/>
-          </w:tcPr>
-          <w:p>
-            <w:pPr>
-              <w:spacing w:after="0" w:line="240" w:lineRule="auto"/>
-              <w:rPr>
-                <w:rFonts w:ascii="Calibri" w:eastAsia="Times New Roman" w:hAnsi="Calibri" w:cs="Calibri"/>
-                <w:color w:val="000000"/>
-                <w:lang w:eastAsia="en-GB"/>
-              </w:rPr>
-            </w:pPr>
-            <w:r>
-              <w:rPr>
-                <w:rFonts w:ascii="Calibri" w:eastAsia="Times New Roman" w:hAnsi="Calibri" w:cs="Calibri"/>
-                <w:color w:val="000000"/>
-                <w:lang w:eastAsia="en-GB"/>
-              </w:rPr>
-              <w:t>When the user has made their maximum number of decisions and still has each attribute above 0, an “End Screen” should appear on the screen giving the user the ability to exit back to the start screen and showing them the following:</w:t>
-            </w:r>
-            <w:r>
-              <w:rPr>
-                <w:rFonts w:ascii="Calibri" w:eastAsia="Times New Roman" w:hAnsi="Calibri" w:cs="Calibri"/>
-                <w:color w:val="000000"/>
-                <w:lang w:eastAsia="en-GB"/>
-              </w:rPr>
-              <w:br/>
-            </w:r>
-            <w:r>
-              <w:rPr>
-                <w:rFonts w:ascii="Calibri" w:eastAsia="Times New Roman" w:hAnsi="Calibri" w:cs="Calibri"/>
-                <w:color w:val="000000"/>
-                <w:lang w:eastAsia="en-GB"/>
-              </w:rPr>
-              <w:br/>
-              <w:t>• The last known state of each of their nation’s attributes</w:t>
-            </w:r>
-          </w:p>
-        </w:tc>
-        <w:tc>
-          <w:tcPr>
-            <w:tcW w:w="0" w:type="auto"/>
-            <w:tcBorders>
-              <w:top w:val="single" w:sz="6" w:space="0" w:color="CCCCCC"/>
-              <w:left w:val="single" w:sz="6" w:space="0" w:color="CCCCCC"/>
-              <w:bottom w:val="single" w:sz="6" w:space="0" w:color="000000"/>
-              <w:right w:val="single" w:sz="6" w:space="0" w:color="000000"/>
-            </w:tcBorders>
-            <w:tcMar>
-              <w:top w:w="30" w:type="dxa"/>
-              <w:left w:w="45" w:type="dxa"/>
-              <w:bottom w:w="30" w:type="dxa"/>
-              <w:right w:w="45" w:type="dxa"/>
-            </w:tcMar>
-            <w:hideMark/>
-          </w:tcPr>
-          <w:p>
-            <w:pPr>
-              <w:spacing w:after="0" w:line="240" w:lineRule="auto"/>
-              <w:rPr>
-                <w:rFonts w:ascii="Calibri" w:eastAsia="Times New Roman" w:hAnsi="Calibri" w:cs="Calibri"/>
-                <w:color w:val="000000"/>
-                <w:lang w:eastAsia="en-GB"/>
-              </w:rPr>
-            </w:pPr>
-            <w:r>
-              <w:rPr>
-                <w:rFonts w:ascii="Calibri" w:eastAsia="Times New Roman" w:hAnsi="Calibri" w:cs="Calibri"/>
-                <w:color w:val="000000"/>
-                <w:lang w:eastAsia="en-GB"/>
-              </w:rPr>
-              <w:t>Couldn't manage to win the game, as it was too difficult. Would make it easier if there was a clear indication of which political leaning of nation on the map.</w:t>
-            </w:r>
-          </w:p>
-        </w:tc>
-      </w:tr>
-      <w:tr>
-        <w:trPr>
-          <w:trHeight w:val="254"/>
-        </w:trPr>
-        <w:tc>
-          <w:tcPr>
-            <w:tcW w:w="0" w:type="auto"/>
-            <w:tcBorders>
-              <w:top w:val="single" w:sz="6" w:space="0" w:color="CCCCCC"/>
-              <w:left w:val="single" w:sz="6" w:space="0" w:color="000000"/>
-              <w:bottom w:val="single" w:sz="6" w:space="0" w:color="000000"/>
-              <w:right w:val="single" w:sz="6" w:space="0" w:color="000000"/>
-            </w:tcBorders>
-            <w:tcMar>
-              <w:top w:w="30" w:type="dxa"/>
-              <w:left w:w="45" w:type="dxa"/>
-              <w:bottom w:w="30" w:type="dxa"/>
-              <w:right w:w="45" w:type="dxa"/>
-            </w:tcMar>
-            <w:hideMark/>
-          </w:tcPr>
-          <w:p>
-            <w:pPr>
-              <w:spacing w:after="0" w:line="240" w:lineRule="auto"/>
-              <w:rPr>
-                <w:rFonts w:ascii="Calibri" w:eastAsia="Times New Roman" w:hAnsi="Calibri" w:cs="Calibri"/>
-                <w:color w:val="000000"/>
-                <w:lang w:eastAsia="en-GB"/>
-              </w:rPr>
-            </w:pPr>
-            <w:r>
-              <w:rPr>
-                <w:rFonts w:ascii="Calibri" w:eastAsia="Times New Roman" w:hAnsi="Calibri" w:cs="Calibri"/>
-                <w:color w:val="000000"/>
-                <w:lang w:eastAsia="en-GB"/>
-              </w:rPr>
-              <w:t>Exiting back to the start screen</w:t>
-            </w:r>
-          </w:p>
-        </w:tc>
-        <w:tc>
-          <w:tcPr>
-            <w:tcW w:w="0" w:type="auto"/>
-            <w:tcBorders>
-              <w:top w:val="single" w:sz="6" w:space="0" w:color="CCCCCC"/>
-              <w:left w:val="single" w:sz="6" w:space="0" w:color="CCCCCC"/>
-              <w:bottom w:val="single" w:sz="6" w:space="0" w:color="000000"/>
-              <w:right w:val="single" w:sz="6" w:space="0" w:color="000000"/>
-            </w:tcBorders>
-            <w:tcMar>
-              <w:top w:w="30" w:type="dxa"/>
-              <w:left w:w="45" w:type="dxa"/>
-              <w:bottom w:w="30" w:type="dxa"/>
-              <w:right w:w="45" w:type="dxa"/>
-            </w:tcMar>
-            <w:hideMark/>
-          </w:tcPr>
-          <w:p>
-            <w:pPr>
-              <w:spacing w:after="0" w:line="240" w:lineRule="auto"/>
-              <w:rPr>
-                <w:rFonts w:ascii="Calibri" w:eastAsia="Times New Roman" w:hAnsi="Calibri" w:cs="Calibri"/>
-                <w:color w:val="000000"/>
-                <w:lang w:eastAsia="en-GB"/>
-              </w:rPr>
-            </w:pPr>
-            <w:r>
-              <w:rPr>
-                <w:rFonts w:ascii="Calibri" w:eastAsia="Times New Roman" w:hAnsi="Calibri" w:cs="Calibri"/>
-                <w:color w:val="000000"/>
-                <w:lang w:eastAsia="en-GB"/>
-              </w:rPr>
-              <w:t>Click the Exit button on either of the previous two tests.</w:t>
-            </w:r>
-          </w:p>
-        </w:tc>
-        <w:tc>
-          <w:tcPr>
-            <w:tcW w:w="0" w:type="auto"/>
-            <w:tcBorders>
-              <w:top w:val="single" w:sz="6" w:space="0" w:color="CCCCCC"/>
-              <w:left w:val="single" w:sz="6" w:space="0" w:color="CCCCCC"/>
-              <w:bottom w:val="single" w:sz="6" w:space="0" w:color="000000"/>
-              <w:right w:val="single" w:sz="6" w:space="0" w:color="000000"/>
-            </w:tcBorders>
-            <w:tcMar>
-              <w:top w:w="30" w:type="dxa"/>
-              <w:left w:w="45" w:type="dxa"/>
-              <w:bottom w:w="30" w:type="dxa"/>
-              <w:right w:w="45" w:type="dxa"/>
-            </w:tcMar>
-            <w:hideMark/>
-          </w:tcPr>
-          <w:p>
-            <w:pPr>
-              <w:spacing w:after="0" w:line="240" w:lineRule="auto"/>
-              <w:rPr>
-                <w:rFonts w:ascii="Calibri" w:eastAsia="Times New Roman" w:hAnsi="Calibri" w:cs="Calibri"/>
-                <w:color w:val="000000"/>
-                <w:lang w:eastAsia="en-GB"/>
-              </w:rPr>
-            </w:pPr>
-            <w:r>
-              <w:rPr>
-                <w:rFonts w:ascii="Calibri" w:eastAsia="Times New Roman" w:hAnsi="Calibri" w:cs="Calibri"/>
-                <w:color w:val="000000"/>
-                <w:lang w:eastAsia="en-GB"/>
-              </w:rPr>
-              <w:t xml:space="preserve">When the user has either won or lost the game, they should be able to click and “Exit” button which should take them to the </w:t>
-            </w:r>
-            <w:r>
-              <w:rPr>
-                <w:rFonts w:ascii="Calibri" w:eastAsia="Times New Roman" w:hAnsi="Calibri" w:cs="Calibri"/>
-                <w:color w:val="000000"/>
-                <w:lang w:eastAsia="en-GB"/>
-              </w:rPr>
-              <w:lastRenderedPageBreak/>
-              <w:t>start screen that only has the option to start a new game.</w:t>
-            </w:r>
-          </w:p>
-        </w:tc>
-        <w:tc>
-          <w:tcPr>
-            <w:tcW w:w="0" w:type="auto"/>
-            <w:tcBorders>
-              <w:top w:val="single" w:sz="6" w:space="0" w:color="CCCCCC"/>
-              <w:left w:val="single" w:sz="6" w:space="0" w:color="CCCCCC"/>
-              <w:bottom w:val="single" w:sz="6" w:space="0" w:color="000000"/>
-              <w:right w:val="single" w:sz="6" w:space="0" w:color="000000"/>
-            </w:tcBorders>
-            <w:tcMar>
-              <w:top w:w="30" w:type="dxa"/>
-              <w:left w:w="45" w:type="dxa"/>
-              <w:bottom w:w="30" w:type="dxa"/>
-              <w:right w:w="45" w:type="dxa"/>
-            </w:tcMar>
-            <w:hideMark/>
-          </w:tcPr>
-          <w:p>
-            <w:pPr>
-              <w:spacing w:after="0" w:line="240" w:lineRule="auto"/>
-              <w:rPr>
-                <w:rFonts w:ascii="Calibri" w:eastAsia="Times New Roman" w:hAnsi="Calibri" w:cs="Calibri"/>
-                <w:color w:val="000000"/>
-                <w:lang w:eastAsia="en-GB"/>
-              </w:rPr>
-            </w:pPr>
-            <w:r>
-              <w:rPr>
-                <w:rFonts w:ascii="Calibri" w:eastAsia="Times New Roman" w:hAnsi="Calibri" w:cs="Calibri"/>
-                <w:color w:val="000000"/>
-                <w:lang w:eastAsia="en-GB"/>
-              </w:rPr>
-              <w:lastRenderedPageBreak/>
-              <w:t>Worked as expected.</w:t>
-            </w:r>
-          </w:p>
-        </w:tc>
-      </w:tr>
-      <w:tr>
-        <w:trPr>
-          <w:trHeight w:val="254"/>
-        </w:trPr>
-        <w:tc>
-          <w:tcPr>
-            <w:tcW w:w="0" w:type="auto"/>
-            <w:tcBorders>
-              <w:top w:val="single" w:sz="6" w:space="0" w:color="CCCCCC"/>
-              <w:left w:val="single" w:sz="6" w:space="0" w:color="000000"/>
-              <w:bottom w:val="single" w:sz="6" w:space="0" w:color="000000"/>
-              <w:right w:val="single" w:sz="6" w:space="0" w:color="000000"/>
-            </w:tcBorders>
-            <w:tcMar>
-              <w:top w:w="30" w:type="dxa"/>
-              <w:left w:w="45" w:type="dxa"/>
-              <w:bottom w:w="30" w:type="dxa"/>
-              <w:right w:w="45" w:type="dxa"/>
-            </w:tcMar>
-            <w:hideMark/>
-          </w:tcPr>
-          <w:p>
-            <w:pPr>
-              <w:spacing w:after="0" w:line="240" w:lineRule="auto"/>
-              <w:rPr>
-                <w:rFonts w:ascii="Calibri" w:eastAsia="Times New Roman" w:hAnsi="Calibri" w:cs="Calibri"/>
-                <w:color w:val="000000"/>
-                <w:lang w:eastAsia="en-GB"/>
-              </w:rPr>
-            </w:pPr>
-            <w:r>
-              <w:rPr>
-                <w:rFonts w:ascii="Calibri" w:eastAsia="Times New Roman" w:hAnsi="Calibri" w:cs="Calibri"/>
-                <w:color w:val="000000"/>
-                <w:lang w:eastAsia="en-GB"/>
-              </w:rPr>
               <w:t>Hovering over a region on the map</w:t>
             </w:r>
           </w:p>
@@ -8215,7 +8763,57 @@
         <w:pStyle w:val="h2"/>
       </w:pPr>
       <w:r>
+        <w:lastRenderedPageBreak/>
         <w:t>Documentation</w:t>
+      </w:r>
+    </w:p>
+    <w:p>
+      <w:pPr>
+        <w:pStyle w:val="NormalText"/>
+      </w:pPr>
+      <w:r>
+        <w:t xml:space="preserve">Documentation was not as much of a focus as testing, but it worked hand in hand with testing as I focused on having the code document itself which meant that code needed to be written is a verbose way that the automated systems could easily produce readable documentation from. The tool that was used the most was </w:t>
+      </w:r>
+      <w:proofErr w:type="spellStart"/>
+      <w:proofErr w:type="gramStart"/>
+      <w:r>
+        <w:t>TypeDoc</w:t>
+      </w:r>
+      <w:proofErr w:type="spellEnd"/>
+      <w:r>
+        <w:t xml:space="preserve">  </w:t>
+      </w:r>
+      <w:r>
+        <w:rPr>
+          <w:b/>
+          <w:bCs/>
+          <w:sz w:val="20"/>
+          <w:szCs w:val="18"/>
+        </w:rPr>
+        <w:t>[</w:t>
+      </w:r>
+      <w:proofErr w:type="gramEnd"/>
+      <w:r>
+        <w:rPr>
+          <w:b/>
+          <w:bCs/>
+          <w:sz w:val="20"/>
+          <w:szCs w:val="18"/>
+        </w:rPr>
+        <w:t>18]</w:t>
+      </w:r>
+      <w:r>
+        <w:rPr>
+          <w:sz w:val="20"/>
+          <w:szCs w:val="18"/>
+        </w:rPr>
+        <w:t xml:space="preserve"> </w:t>
+      </w:r>
+      <w:r>
+        <w:t>which looks at a TypeScript codebase and generate</w:t>
+      </w:r>
+      <w:r>
+        <w:t>s HTML docs that can be viewed in the browser.</w:t>
       </w:r>
     </w:p>
     <w:p>
@@ -8490,6 +9088,7 @@
           <w:szCs w:val="24"/>
           <w:lang w:val="en-US"/>
         </w:rPr>
+        <w:lastRenderedPageBreak/>
         <w:t>How was my experience approaching the project management using an agile methodology?</w:t>
       </w:r>
     </w:p>
@@ -8514,7 +9113,27 @@
           <w:szCs w:val="24"/>
           <w:lang w:val="en-US"/>
         </w:rPr>
-        <w:t>How was my experience approaching development using a Test Driven Development methodology (TDD)?</w:t>
+        <w:t xml:space="preserve">How was my experience approaching development using a </w:t>
+      </w:r>
+      <w:proofErr w:type="gramStart"/>
+      <w:r>
+        <w:rPr>
+          <w:rFonts w:ascii="IBM Plex Sans" w:hAnsi="IBM Plex Sans"/>
+          <w:sz w:val="24"/>
+          <w:szCs w:val="24"/>
+          <w:lang w:val="en-US"/>
+        </w:rPr>
+        <w:t>Test Driven</w:t>
+      </w:r>
+      <w:proofErr w:type="gramEnd"/>
+      <w:r>
+        <w:rPr>
+          <w:rFonts w:ascii="IBM Plex Sans" w:hAnsi="IBM Plex Sans"/>
+          <w:sz w:val="24"/>
+          <w:szCs w:val="24"/>
+          <w:lang w:val="en-US"/>
+        </w:rPr>
+        <w:t xml:space="preserve"> Development methodology (TDD)?</w:t>
       </w:r>
     </w:p>
     <w:p>
@@ -8748,7 +9367,7 @@
       <w:r>
         <w:t xml:space="preserve">12. deliberate practice: </w:t>
       </w:r>
-      <w:hyperlink r:id="rId25" w:history="1">
+      <w:hyperlink r:id="rId24" w:history="1">
         <w:r>
           <w:rPr>
             <w:rStyle w:val="Hyperlink"/>
@@ -8769,7 +9388,7 @@
       <w:r>
         <w:t xml:space="preserve">Figure 5. </w:t>
       </w:r>
-      <w:hyperlink r:id="rId26" w:history="1">
+      <w:hyperlink r:id="rId25" w:history="1">
         <w:r>
           <w:rPr>
             <w:rStyle w:val="Hyperlink"/>
@@ -8787,7 +9406,7 @@
       <w:r>
         <w:t xml:space="preserve">Figure 13. Reigns </w:t>
       </w:r>
-      <w:hyperlink r:id="rId27" w:history="1">
+      <w:hyperlink r:id="rId26" w:history="1">
         <w:r>
           <w:rPr>
             <w:rStyle w:val="Hyperlink"/>
@@ -8803,7 +9422,7 @@
       <w:r>
         <w:t xml:space="preserve">Figure 14. RISK </w:t>
       </w:r>
-      <w:hyperlink r:id="rId28" w:history="1">
+      <w:hyperlink r:id="rId27" w:history="1">
         <w:r>
           <w:rPr>
             <w:rStyle w:val="Hyperlink"/>
@@ -8817,9 +9436,10 @@
         <w:pStyle w:val="h1"/>
       </w:pPr>
       <w:r>
-        <w:lastRenderedPageBreak/>
         <w:t>Appendix</w:t>
       </w:r>
+      <w:bookmarkStart w:id="0" w:name="_GoBack"/>
+      <w:bookmarkEnd w:id="0"/>
     </w:p>
     <w:p>
       <w:pPr>
@@ -10647,6 +11267,15 @@
       </w:tblBorders>
     </w:tblPr>
   </w:style>
+  <w:style w:type="paragraph" w:styleId="NoSpacing">
+    <w:name w:val="No Spacing"/>
+    <w:uiPriority w:val="1"/>
+    <w:qFormat/>
+    <w:rsid w:val="00AB538B"/>
+    <w:pPr>
+      <w:spacing w:after="0" w:line="240" w:lineRule="auto"/>
+    </w:pPr>
+  </w:style>
 </w:styles>
 </file>
 
@@ -10950,7 +11579,7 @@
 </file>
 
 <file path=customXml/itemProps1.xml><?xml version="1.0" encoding="utf-8"?>
-<ds:datastoreItem xmlns:ds="http://schemas.openxmlformats.org/officeDocument/2006/customXml" ds:itemID="{D91A6778-98BC-43E0-98BE-EA75EC2D9647}">
+<ds:datastoreItem xmlns:ds="http://schemas.openxmlformats.org/officeDocument/2006/customXml" ds:itemID="{19468F80-9165-4B70-918F-5E5B39ADCB83}">
   <ds:schemaRefs>
     <ds:schemaRef ds:uri="http://schemas.openxmlformats.org/officeDocument/2006/bibliography"/>
   </ds:schemaRefs>

</xml_diff>